<commit_message>
add login and register
</commit_message>
<xml_diff>
--- a/design/favorites_app接口文档.docx
+++ b/design/favorites_app接口文档.docx
@@ -1,12 +1,11 @@
 
 <file path=word/document.xml><?xml version="1.0" encoding="utf-8"?>
-<w:document xmlns:wpc="http://schemas.microsoft.com/office/word/2010/wordprocessingCanvas" xmlns:mc="http://schemas.openxmlformats.org/markup-compatibility/2006" xmlns:o="urn:schemas-microsoft-com:office:office" xmlns:r="http://schemas.openxmlformats.org/officeDocument/2006/relationships" xmlns:m="http://schemas.openxmlformats.org/officeDocument/2006/math" xmlns:v="urn:schemas-microsoft-com:vml" xmlns:wp14="http://schemas.microsoft.com/office/word/2010/wordprocessingDrawing" xmlns:wp="http://schemas.openxmlformats.org/drawingml/2006/wordprocessingDrawing" xmlns:w10="urn:schemas-microsoft-com:office:word" xmlns:w="http://schemas.openxmlformats.org/wordprocessingml/2006/main" xmlns:w14="http://schemas.microsoft.com/office/word/2010/wordml" xmlns:w15="http://schemas.microsoft.com/office/word/2012/wordml" xmlns:wpg="http://schemas.microsoft.com/office/word/2010/wordprocessingGroup" xmlns:wpi="http://schemas.microsoft.com/office/word/2010/wordprocessingInk" xmlns:wne="http://schemas.microsoft.com/office/word/2006/wordml" xmlns:wps="http://schemas.microsoft.com/office/word/2010/wordprocessingShape" mc:Ignorable="w14 w15 wp14">
+<w:document xmlns:wpc="http://schemas.microsoft.com/office/word/2010/wordprocessingCanvas" xmlns:mc="http://schemas.openxmlformats.org/markup-compatibility/2006" xmlns:o="urn:schemas-microsoft-com:office:office" xmlns:r="http://schemas.openxmlformats.org/officeDocument/2006/relationships" xmlns:m="http://schemas.openxmlformats.org/officeDocument/2006/math" xmlns:v="urn:schemas-microsoft-com:vml" xmlns:wp14="http://schemas.microsoft.com/office/word/2010/wordprocessingDrawing" xmlns:wp="http://schemas.openxmlformats.org/drawingml/2006/wordprocessingDrawing" xmlns:w="http://schemas.openxmlformats.org/wordprocessingml/2006/main" xmlns:w14="http://schemas.microsoft.com/office/word/2010/wordml" xmlns:w10="urn:schemas-microsoft-com:office:word" xmlns:w15="http://schemas.microsoft.com/office/word/2012/wordml" xmlns:wpg="http://schemas.microsoft.com/office/word/2010/wordprocessingGroup" xmlns:wpi="http://schemas.microsoft.com/office/word/2010/wordprocessingInk" xmlns:wne="http://schemas.microsoft.com/office/word/2006/wordml" xmlns:wps="http://schemas.microsoft.com/office/word/2010/wordprocessingShape" xmlns:wpsCustomData="http://www.wps.cn/officeDocument/2013/wpsCustomData" mc:Ignorable="w14 w15 wp14">
   <w:body>
     <w:sdt>
       <w:sdtPr>
         <w:id w:val="-1514762539"/>
       </w:sdtPr>
-      <w:sdtEndPr/>
       <w:sdtContent>
         <w:p>
           <w:pPr>
@@ -15,26 +14,45 @@
         </w:p>
         <w:tbl>
           <w:tblPr>
+            <w:tblStyle w:val="14"/>
             <w:tblpPr w:leftFromText="187" w:rightFromText="187" w:horzAnchor="margin" w:tblpXSpec="center" w:tblpY="2881"/>
             <w:tblW w:w="6829" w:type="dxa"/>
+            <w:tblInd w:w="0" w:type="dxa"/>
             <w:tblBorders>
-              <w:left w:val="single" w:sz="12" w:space="0" w:color="4F81BD" w:themeColor="accent1"/>
+              <w:top w:val="none" w:color="auto" w:sz="0" w:space="0"/>
+              <w:left w:val="single" w:color="4F81BD" w:themeColor="accent1" w:sz="12" w:space="0"/>
+              <w:bottom w:val="none" w:color="auto" w:sz="0" w:space="0"/>
+              <w:right w:val="none" w:color="auto" w:sz="0" w:space="0"/>
+              <w:insideH w:val="none" w:color="auto" w:sz="0" w:space="0"/>
+              <w:insideV w:val="none" w:color="auto" w:sz="0" w:space="0"/>
             </w:tblBorders>
             <w:tblLayout w:type="fixed"/>
             <w:tblCellMar>
+              <w:top w:w="0" w:type="dxa"/>
               <w:left w:w="144" w:type="dxa"/>
+              <w:bottom w:w="0" w:type="dxa"/>
               <w:right w:w="115" w:type="dxa"/>
             </w:tblCellMar>
-            <w:tblLook w:val="04A0" w:firstRow="1" w:lastRow="0" w:firstColumn="1" w:lastColumn="0" w:noHBand="0" w:noVBand="1"/>
           </w:tblPr>
           <w:tblGrid>
             <w:gridCol w:w="6829"/>
           </w:tblGrid>
           <w:tr>
+            <w:tblPrEx>
+              <w:tblBorders>
+                <w:top w:val="none" w:color="auto" w:sz="0" w:space="0"/>
+                <w:left w:val="single" w:color="4F81BD" w:themeColor="accent1" w:sz="12" w:space="0"/>
+                <w:bottom w:val="none" w:color="auto" w:sz="0" w:space="0"/>
+                <w:right w:val="none" w:color="auto" w:sz="0" w:space="0"/>
+                <w:insideH w:val="none" w:color="auto" w:sz="0" w:space="0"/>
+                <w:insideV w:val="none" w:color="auto" w:sz="0" w:space="0"/>
+              </w:tblBorders>
+              <w:tblLayout w:type="fixed"/>
+            </w:tblPrEx>
             <w:sdt>
               <w:sdtPr>
                 <w:rPr>
-                  <w:color w:val="365F91" w:themeColor="accent1" w:themeShade="BF"/>
+                  <w:color w:val="366091" w:themeColor="accent1" w:themeShade="BF"/>
                   <w:sz w:val="24"/>
                   <w:szCs w:val="24"/>
                 </w:rPr>
@@ -43,7 +61,13 @@
                 <w:showingPlcHdr/>
                 <w:text/>
               </w:sdtPr>
-              <w:sdtEndPr/>
+              <w:sdtEndPr>
+                <w:rPr>
+                  <w:color w:val="366091" w:themeColor="accent1" w:themeShade="BF"/>
+                  <w:sz w:val="24"/>
+                  <w:szCs w:val="24"/>
+                </w:rPr>
+              </w:sdtEndPr>
               <w:sdtContent>
                 <w:tc>
                   <w:tcPr>
@@ -57,16 +81,16 @@
                   </w:tcPr>
                   <w:p>
                     <w:pPr>
-                      <w:pStyle w:val="11"/>
+                      <w:pStyle w:val="21"/>
                       <w:spacing w:line="276" w:lineRule="auto"/>
                       <w:rPr>
-                        <w:color w:val="365F91" w:themeColor="accent1" w:themeShade="BF"/>
+                        <w:color w:val="366091" w:themeColor="accent1" w:themeShade="BF"/>
                         <w:sz w:val="24"/>
                       </w:rPr>
                     </w:pPr>
                     <w:r>
                       <w:rPr>
-                        <w:color w:val="365F91" w:themeColor="accent1" w:themeShade="BF"/>
+                        <w:color w:val="366091" w:themeColor="accent1" w:themeShade="BF"/>
                         <w:sz w:val="24"/>
                         <w:szCs w:val="24"/>
                       </w:rPr>
@@ -78,16 +102,33 @@
             </w:sdt>
           </w:tr>
           <w:tr>
+            <w:tblPrEx>
+              <w:tblBorders>
+                <w:top w:val="none" w:color="auto" w:sz="0" w:space="0"/>
+                <w:left w:val="single" w:color="4F81BD" w:themeColor="accent1" w:sz="12" w:space="0"/>
+                <w:bottom w:val="none" w:color="auto" w:sz="0" w:space="0"/>
+                <w:right w:val="none" w:color="auto" w:sz="0" w:space="0"/>
+                <w:insideH w:val="none" w:color="auto" w:sz="0" w:space="0"/>
+                <w:insideV w:val="none" w:color="auto" w:sz="0" w:space="0"/>
+              </w:tblBorders>
+              <w:tblLayout w:type="fixed"/>
+              <w:tblCellMar>
+                <w:top w:w="0" w:type="dxa"/>
+                <w:left w:w="144" w:type="dxa"/>
+                <w:bottom w:w="0" w:type="dxa"/>
+                <w:right w:w="115" w:type="dxa"/>
+              </w:tblCellMar>
+            </w:tblPrEx>
             <w:tc>
               <w:tcPr>
                 <w:tcW w:w="6829" w:type="dxa"/>
               </w:tcPr>
               <w:p>
                 <w:pPr>
-                  <w:pStyle w:val="11"/>
+                  <w:pStyle w:val="21"/>
                   <w:spacing w:line="276" w:lineRule="auto"/>
                   <w:rPr>
-                    <w:rFonts w:asciiTheme="majorHAnsi" w:eastAsiaTheme="majorEastAsia" w:hAnsiTheme="majorHAnsi" w:cstheme="majorBidi"/>
+                    <w:rFonts w:asciiTheme="majorHAnsi" w:hAnsiTheme="majorHAnsi" w:eastAsiaTheme="majorEastAsia" w:cstheme="majorBidi"/>
                     <w:color w:val="4F81BD" w:themeColor="accent1"/>
                     <w:sz w:val="88"/>
                     <w:szCs w:val="88"/>
@@ -96,7 +137,7 @@
                 <w:sdt>
                   <w:sdtPr>
                     <w:rPr>
-                      <w:rFonts w:asciiTheme="majorHAnsi" w:eastAsiaTheme="majorEastAsia" w:hAnsiTheme="majorHAnsi" w:cstheme="majorBidi" w:hint="eastAsia"/>
+                      <w:rFonts w:hint="eastAsia" w:asciiTheme="majorHAnsi" w:hAnsiTheme="majorHAnsi" w:eastAsiaTheme="majorEastAsia" w:cstheme="majorBidi"/>
                       <w:color w:val="4F81BD" w:themeColor="accent1"/>
                       <w:sz w:val="88"/>
                       <w:szCs w:val="88"/>
@@ -105,11 +146,18 @@
                     <w:id w:val="13406919"/>
                     <w:text/>
                   </w:sdtPr>
-                  <w:sdtEndPr/>
+                  <w:sdtEndPr>
+                    <w:rPr>
+                      <w:rFonts w:hint="eastAsia" w:asciiTheme="majorHAnsi" w:hAnsiTheme="majorHAnsi" w:eastAsiaTheme="majorEastAsia" w:cstheme="majorBidi"/>
+                      <w:color w:val="4F81BD" w:themeColor="accent1"/>
+                      <w:sz w:val="88"/>
+                      <w:szCs w:val="88"/>
+                    </w:rPr>
+                  </w:sdtEndPr>
                   <w:sdtContent>
                     <w:r>
                       <w:rPr>
-                        <w:rFonts w:asciiTheme="majorHAnsi" w:eastAsiaTheme="majorEastAsia" w:hAnsiTheme="majorHAnsi" w:cstheme="majorBidi"/>
+                        <w:rFonts w:asciiTheme="majorHAnsi" w:hAnsiTheme="majorHAnsi" w:eastAsiaTheme="majorEastAsia" w:cstheme="majorBidi"/>
                         <w:color w:val="4F81BD" w:themeColor="accent1"/>
                         <w:sz w:val="88"/>
                         <w:szCs w:val="88"/>
@@ -118,7 +166,7 @@
                     </w:r>
                     <w:r>
                       <w:rPr>
-                        <w:rFonts w:asciiTheme="majorHAnsi" w:eastAsiaTheme="majorEastAsia" w:hAnsiTheme="majorHAnsi" w:cstheme="majorBidi" w:hint="eastAsia"/>
+                        <w:rFonts w:hint="eastAsia" w:asciiTheme="majorHAnsi" w:hAnsiTheme="majorHAnsi" w:eastAsiaTheme="majorEastAsia" w:cstheme="majorBidi"/>
                         <w:color w:val="4F81BD" w:themeColor="accent1"/>
                         <w:sz w:val="88"/>
                         <w:szCs w:val="88"/>
@@ -127,7 +175,7 @@
                     </w:r>
                     <w:r>
                       <w:rPr>
-                        <w:rFonts w:asciiTheme="majorHAnsi" w:eastAsiaTheme="majorEastAsia" w:hAnsiTheme="majorHAnsi" w:cstheme="majorBidi"/>
+                        <w:rFonts w:asciiTheme="majorHAnsi" w:hAnsiTheme="majorHAnsi" w:eastAsiaTheme="majorEastAsia" w:cstheme="majorBidi"/>
                         <w:color w:val="4F81BD" w:themeColor="accent1"/>
                         <w:sz w:val="88"/>
                         <w:szCs w:val="88"/>
@@ -140,11 +188,28 @@
             </w:tc>
           </w:tr>
           <w:tr>
+            <w:tblPrEx>
+              <w:tblBorders>
+                <w:top w:val="none" w:color="auto" w:sz="0" w:space="0"/>
+                <w:left w:val="single" w:color="4F81BD" w:themeColor="accent1" w:sz="12" w:space="0"/>
+                <w:bottom w:val="none" w:color="auto" w:sz="0" w:space="0"/>
+                <w:right w:val="none" w:color="auto" w:sz="0" w:space="0"/>
+                <w:insideH w:val="none" w:color="auto" w:sz="0" w:space="0"/>
+                <w:insideV w:val="none" w:color="auto" w:sz="0" w:space="0"/>
+              </w:tblBorders>
+              <w:tblLayout w:type="fixed"/>
+              <w:tblCellMar>
+                <w:top w:w="0" w:type="dxa"/>
+                <w:left w:w="144" w:type="dxa"/>
+                <w:bottom w:w="0" w:type="dxa"/>
+                <w:right w:w="115" w:type="dxa"/>
+              </w:tblCellMar>
+            </w:tblPrEx>
             <w:sdt>
               <w:sdtPr>
                 <w:rPr>
                   <w:rFonts w:hint="eastAsia"/>
-                  <w:color w:val="365F91" w:themeColor="accent1" w:themeShade="BF"/>
+                  <w:color w:val="366091" w:themeColor="accent1" w:themeShade="BF"/>
                   <w:sz w:val="24"/>
                   <w:szCs w:val="24"/>
                 </w:rPr>
@@ -152,7 +217,14 @@
                 <w:id w:val="13406923"/>
                 <w:text/>
               </w:sdtPr>
-              <w:sdtEndPr/>
+              <w:sdtEndPr>
+                <w:rPr>
+                  <w:rFonts w:hint="eastAsia"/>
+                  <w:color w:val="366091" w:themeColor="accent1" w:themeShade="BF"/>
+                  <w:sz w:val="24"/>
+                  <w:szCs w:val="24"/>
+                </w:rPr>
+              </w:sdtEndPr>
               <w:sdtContent>
                 <w:tc>
                   <w:tcPr>
@@ -166,17 +238,17 @@
                   </w:tcPr>
                   <w:p>
                     <w:pPr>
-                      <w:pStyle w:val="11"/>
+                      <w:pStyle w:val="21"/>
                       <w:spacing w:line="276" w:lineRule="auto"/>
                       <w:rPr>
-                        <w:color w:val="365F91" w:themeColor="accent1" w:themeShade="BF"/>
+                        <w:color w:val="366091" w:themeColor="accent1" w:themeShade="BF"/>
                         <w:sz w:val="24"/>
                       </w:rPr>
                     </w:pPr>
                     <w:r>
                       <w:rPr>
                         <w:rFonts w:hint="eastAsia"/>
-                        <w:color w:val="365F91" w:themeColor="accent1" w:themeShade="BF"/>
+                        <w:color w:val="366091" w:themeColor="accent1" w:themeShade="BF"/>
                         <w:sz w:val="24"/>
                         <w:szCs w:val="24"/>
                       </w:rPr>
@@ -190,15 +262,31 @@
         </w:tbl>
         <w:tbl>
           <w:tblPr>
+            <w:tblStyle w:val="14"/>
             <w:tblpPr w:leftFromText="187" w:rightFromText="187" w:vertAnchor="page" w:horzAnchor="page" w:tblpX="2406" w:tblpY="11802"/>
             <w:tblW w:w="6585" w:type="dxa"/>
+            <w:tblInd w:w="0" w:type="dxa"/>
             <w:tblLayout w:type="fixed"/>
-            <w:tblLook w:val="04A0" w:firstRow="1" w:lastRow="0" w:firstColumn="1" w:lastColumn="0" w:noHBand="0" w:noVBand="1"/>
+            <w:tblCellMar>
+              <w:top w:w="0" w:type="dxa"/>
+              <w:left w:w="108" w:type="dxa"/>
+              <w:bottom w:w="0" w:type="dxa"/>
+              <w:right w:w="108" w:type="dxa"/>
+            </w:tblCellMar>
           </w:tblPr>
           <w:tblGrid>
             <w:gridCol w:w="6585"/>
           </w:tblGrid>
           <w:tr>
+            <w:tblPrEx>
+              <w:tblLayout w:type="fixed"/>
+              <w:tblCellMar>
+                <w:top w:w="0" w:type="dxa"/>
+                <w:left w:w="108" w:type="dxa"/>
+                <w:bottom w:w="0" w:type="dxa"/>
+                <w:right w:w="108" w:type="dxa"/>
+              </w:tblCellMar>
+            </w:tblPrEx>
             <w:tc>
               <w:tcPr>
                 <w:tcW w:w="6585" w:type="dxa"/>
@@ -213,6 +301,7 @@
                 <w:pPr>
                   <w:spacing w:line="276" w:lineRule="auto"/>
                   <w:rPr>
+                    <w:rFonts w:hint="eastAsia"/>
                     <w:color w:val="00B050"/>
                   </w:rPr>
                 </w:pPr>
@@ -221,19 +310,30 @@
                     <w:rFonts w:hint="eastAsia"/>
                     <w:color w:val="00B050"/>
                   </w:rPr>
-                  <w:t>各个测试环境地址</w:t>
+                  <w:t>各个测试环境地址：</w:t>
                 </w:r>
+              </w:p>
+              <w:p>
+                <w:pPr>
+                  <w:spacing w:line="276" w:lineRule="auto"/>
+                  <w:rPr>
+                    <w:rFonts w:hint="eastAsia" w:eastAsiaTheme="minorEastAsia"/>
+                    <w:color w:val="00B050"/>
+                    <w:lang w:val="en-US" w:eastAsia="zh-CN"/>
+                  </w:rPr>
+                </w:pPr>
                 <w:r>
                   <w:rPr>
                     <w:rFonts w:hint="eastAsia"/>
                     <w:color w:val="00B050"/>
+                    <w:lang w:val="en-US" w:eastAsia="zh-CN"/>
                   </w:rPr>
-                  <w:t>：</w:t>
+                  <w:t xml:space="preserve">          sit:        http://192.168.0.60:9090/</w:t>
                 </w:r>
               </w:p>
               <w:p>
                 <w:pPr>
-                  <w:pStyle w:val="11"/>
+                  <w:pStyle w:val="21"/>
                   <w:spacing w:line="276" w:lineRule="auto"/>
                   <w:rPr>
                     <w:color w:val="4F81BD" w:themeColor="accent1"/>
@@ -257,22 +357,21 @@
     </w:sdt>
     <w:p>
       <w:pPr>
-        <w:pStyle w:val="1"/>
+        <w:pStyle w:val="2"/>
         <w:spacing w:line="276" w:lineRule="auto"/>
         <w:rPr>
-          <w:rStyle w:val="a7"/>
+          <w:rStyle w:val="11"/>
           <w:b/>
           <w:bCs/>
         </w:rPr>
       </w:pPr>
       <w:r>
         <w:rPr>
-          <w:rStyle w:val="a7"/>
+          <w:rStyle w:val="11"/>
           <w:rFonts w:hint="eastAsia"/>
           <w:b/>
           <w:bCs/>
         </w:rPr>
-        <w:lastRenderedPageBreak/>
         <w:t>更新记录</w:t>
       </w:r>
     </w:p>
@@ -285,17 +384,24 @@
     </w:p>
     <w:tbl>
       <w:tblPr>
+        <w:tblStyle w:val="14"/>
         <w:tblW w:w="9444" w:type="dxa"/>
+        <w:tblInd w:w="0" w:type="dxa"/>
         <w:tblBorders>
-          <w:top w:val="single" w:sz="4" w:space="0" w:color="auto"/>
-          <w:left w:val="single" w:sz="4" w:space="0" w:color="auto"/>
-          <w:bottom w:val="single" w:sz="4" w:space="0" w:color="auto"/>
-          <w:right w:val="single" w:sz="4" w:space="0" w:color="auto"/>
-          <w:insideH w:val="single" w:sz="4" w:space="0" w:color="auto"/>
-          <w:insideV w:val="single" w:sz="4" w:space="0" w:color="auto"/>
+          <w:top w:val="single" w:color="auto" w:sz="4" w:space="0"/>
+          <w:left w:val="single" w:color="auto" w:sz="4" w:space="0"/>
+          <w:bottom w:val="single" w:color="auto" w:sz="4" w:space="0"/>
+          <w:right w:val="single" w:color="auto" w:sz="4" w:space="0"/>
+          <w:insideH w:val="single" w:color="auto" w:sz="4" w:space="0"/>
+          <w:insideV w:val="single" w:color="auto" w:sz="4" w:space="0"/>
         </w:tblBorders>
         <w:tblLayout w:type="fixed"/>
-        <w:tblLook w:val="04A0" w:firstRow="1" w:lastRow="0" w:firstColumn="1" w:lastColumn="0" w:noHBand="0" w:noVBand="1"/>
+        <w:tblCellMar>
+          <w:top w:w="0" w:type="dxa"/>
+          <w:left w:w="108" w:type="dxa"/>
+          <w:bottom w:w="0" w:type="dxa"/>
+          <w:right w:w="108" w:type="dxa"/>
+        </w:tblCellMar>
       </w:tblPr>
       <w:tblGrid>
         <w:gridCol w:w="2038"/>
@@ -304,6 +410,23 @@
         <w:gridCol w:w="3325"/>
       </w:tblGrid>
       <w:tr>
+        <w:tblPrEx>
+          <w:tblBorders>
+            <w:top w:val="single" w:color="auto" w:sz="4" w:space="0"/>
+            <w:left w:val="single" w:color="auto" w:sz="4" w:space="0"/>
+            <w:bottom w:val="single" w:color="auto" w:sz="4" w:space="0"/>
+            <w:right w:val="single" w:color="auto" w:sz="4" w:space="0"/>
+            <w:insideH w:val="single" w:color="auto" w:sz="4" w:space="0"/>
+            <w:insideV w:val="single" w:color="auto" w:sz="4" w:space="0"/>
+          </w:tblBorders>
+          <w:tblLayout w:type="fixed"/>
+          <w:tblCellMar>
+            <w:top w:w="0" w:type="dxa"/>
+            <w:left w:w="108" w:type="dxa"/>
+            <w:bottom w:w="0" w:type="dxa"/>
+            <w:right w:w="108" w:type="dxa"/>
+          </w:tblCellMar>
+        </w:tblPrEx>
         <w:tc>
           <w:tcPr>
             <w:tcW w:w="2038" w:type="dxa"/>
@@ -362,29 +485,102 @@
         </w:tc>
       </w:tr>
       <w:tr>
+        <w:tblPrEx>
+          <w:tblBorders>
+            <w:top w:val="single" w:color="auto" w:sz="4" w:space="0"/>
+            <w:left w:val="single" w:color="auto" w:sz="4" w:space="0"/>
+            <w:bottom w:val="single" w:color="auto" w:sz="4" w:space="0"/>
+            <w:right w:val="single" w:color="auto" w:sz="4" w:space="0"/>
+            <w:insideH w:val="single" w:color="auto" w:sz="4" w:space="0"/>
+            <w:insideV w:val="single" w:color="auto" w:sz="4" w:space="0"/>
+          </w:tblBorders>
+          <w:tblLayout w:type="fixed"/>
+          <w:tblCellMar>
+            <w:top w:w="0" w:type="dxa"/>
+            <w:left w:w="108" w:type="dxa"/>
+            <w:bottom w:w="0" w:type="dxa"/>
+            <w:right w:w="108" w:type="dxa"/>
+          </w:tblCellMar>
+        </w:tblPrEx>
         <w:tc>
           <w:tcPr>
             <w:tcW w:w="2038" w:type="dxa"/>
           </w:tcPr>
-          <w:p/>
+          <w:p>
+            <w:pPr>
+              <w:rPr>
+                <w:rFonts w:hint="eastAsia" w:eastAsiaTheme="minorEastAsia"/>
+                <w:lang w:val="en-US" w:eastAsia="zh-CN"/>
+              </w:rPr>
+            </w:pPr>
+            <w:r>
+              <w:rPr>
+                <w:rFonts w:hint="eastAsia"/>
+                <w:lang w:val="en-US" w:eastAsia="zh-CN"/>
+              </w:rPr>
+              <w:t>neo</w:t>
+            </w:r>
+          </w:p>
         </w:tc>
         <w:tc>
           <w:tcPr>
             <w:tcW w:w="1739" w:type="dxa"/>
           </w:tcPr>
-          <w:p/>
+          <w:p>
+            <w:pPr>
+              <w:rPr>
+                <w:rFonts w:hint="eastAsia" w:eastAsiaTheme="minorEastAsia"/>
+                <w:lang w:val="en-US" w:eastAsia="zh-CN"/>
+              </w:rPr>
+            </w:pPr>
+            <w:r>
+              <w:rPr>
+                <w:rFonts w:hint="eastAsia"/>
+                <w:lang w:val="en-US" w:eastAsia="zh-CN"/>
+              </w:rPr>
+              <w:t>0.1</w:t>
+            </w:r>
+          </w:p>
         </w:tc>
         <w:tc>
           <w:tcPr>
             <w:tcW w:w="2342" w:type="dxa"/>
           </w:tcPr>
-          <w:p/>
+          <w:p>
+            <w:pPr>
+              <w:rPr>
+                <w:rFonts w:hint="eastAsia" w:eastAsiaTheme="minorEastAsia"/>
+                <w:lang w:val="en-US" w:eastAsia="zh-CN"/>
+              </w:rPr>
+            </w:pPr>
+            <w:r>
+              <w:rPr>
+                <w:rFonts w:hint="eastAsia"/>
+                <w:lang w:val="en-US" w:eastAsia="zh-CN"/>
+              </w:rPr>
+              <w:t>2016-09-07</w:t>
+            </w:r>
+          </w:p>
         </w:tc>
         <w:tc>
           <w:tcPr>
             <w:tcW w:w="3325" w:type="dxa"/>
           </w:tcPr>
-          <w:p/>
+          <w:p>
+            <w:pPr>
+              <w:rPr>
+                <w:rFonts w:hint="eastAsia" w:eastAsiaTheme="minorEastAsia"/>
+                <w:lang w:val="en-US" w:eastAsia="zh-CN"/>
+              </w:rPr>
+            </w:pPr>
+            <w:r>
+              <w:rPr>
+                <w:rFonts w:hint="eastAsia"/>
+                <w:lang w:val="en-US" w:eastAsia="zh-CN"/>
+              </w:rPr>
+              <w:t>登录和注册</w:t>
+            </w:r>
+          </w:p>
         </w:tc>
       </w:tr>
     </w:tbl>
@@ -593,22 +789,21 @@
     </w:p>
     <w:p>
       <w:pPr>
-        <w:pStyle w:val="1"/>
+        <w:pStyle w:val="2"/>
         <w:spacing w:line="276" w:lineRule="auto"/>
         <w:rPr>
-          <w:rStyle w:val="a7"/>
+          <w:rStyle w:val="11"/>
           <w:b/>
           <w:bCs/>
         </w:rPr>
       </w:pPr>
       <w:r>
         <w:rPr>
-          <w:rStyle w:val="a7"/>
+          <w:rStyle w:val="11"/>
           <w:rFonts w:hint="eastAsia"/>
           <w:b/>
           <w:bCs/>
         </w:rPr>
-        <w:lastRenderedPageBreak/>
         <w:t>注意事项</w:t>
       </w:r>
     </w:p>
@@ -639,54 +834,22 @@
         <w:rPr>
           <w:rFonts w:hint="eastAsia"/>
         </w:rPr>
-        <w:t>接口格式统一设置为</w:t>
+        <w:t>接口格式统一设置为restful风格格式，指定请求method</w:t>
       </w:r>
+    </w:p>
+    <w:p>
+      <w:pPr>
+        <w:numPr>
+          <w:ilvl w:val="0"/>
+          <w:numId w:val="1"/>
+        </w:numPr>
+        <w:spacing w:line="276" w:lineRule="auto"/>
+      </w:pPr>
       <w:r>
         <w:rPr>
           <w:rFonts w:hint="eastAsia"/>
         </w:rPr>
-        <w:t>restful</w:t>
-      </w:r>
-      <w:r>
-        <w:rPr>
-          <w:rFonts w:hint="eastAsia"/>
-        </w:rPr>
-        <w:t>风格格式，指定请求</w:t>
-      </w:r>
-      <w:r>
-        <w:rPr>
-          <w:rFonts w:hint="eastAsia"/>
-        </w:rPr>
-        <w:t>method</w:t>
-      </w:r>
-    </w:p>
-    <w:p>
-      <w:pPr>
-        <w:numPr>
-          <w:ilvl w:val="0"/>
-          <w:numId w:val="1"/>
-        </w:numPr>
-        <w:spacing w:line="276" w:lineRule="auto"/>
-      </w:pPr>
-      <w:r>
-        <w:rPr>
-          <w:rFonts w:hint="eastAsia"/>
-        </w:rPr>
-        <w:t>所有接口数据格式统一为</w:t>
-      </w:r>
-      <w:proofErr w:type="spellStart"/>
-      <w:r>
-        <w:rPr>
-          <w:rFonts w:hint="eastAsia"/>
-        </w:rPr>
-        <w:t>json</w:t>
-      </w:r>
-      <w:proofErr w:type="spellEnd"/>
-      <w:r>
-        <w:rPr>
-          <w:rFonts w:hint="eastAsia"/>
-        </w:rPr>
-        <w:t>格式</w:t>
+        <w:t>所有接口数据格式统一为json格式</w:t>
       </w:r>
     </w:p>
     <w:p>
@@ -709,24 +872,47 @@
     </w:p>
     <w:tbl>
       <w:tblPr>
+        <w:tblStyle w:val="14"/>
         <w:tblW w:w="8300" w:type="dxa"/>
         <w:tblInd w:w="111" w:type="dxa"/>
         <w:tblBorders>
-          <w:top w:val="single" w:sz="4" w:space="0" w:color="auto"/>
-          <w:left w:val="single" w:sz="4" w:space="0" w:color="auto"/>
-          <w:bottom w:val="single" w:sz="4" w:space="0" w:color="auto"/>
-          <w:right w:val="single" w:sz="4" w:space="0" w:color="auto"/>
-          <w:insideH w:val="single" w:sz="4" w:space="0" w:color="auto"/>
-          <w:insideV w:val="single" w:sz="4" w:space="0" w:color="auto"/>
+          <w:top w:val="single" w:color="auto" w:sz="4" w:space="0"/>
+          <w:left w:val="single" w:color="auto" w:sz="4" w:space="0"/>
+          <w:bottom w:val="single" w:color="auto" w:sz="4" w:space="0"/>
+          <w:right w:val="single" w:color="auto" w:sz="4" w:space="0"/>
+          <w:insideH w:val="single" w:color="auto" w:sz="4" w:space="0"/>
+          <w:insideV w:val="single" w:color="auto" w:sz="4" w:space="0"/>
         </w:tblBorders>
         <w:tblLayout w:type="fixed"/>
-        <w:tblLook w:val="04A0" w:firstRow="1" w:lastRow="0" w:firstColumn="1" w:lastColumn="0" w:noHBand="0" w:noVBand="1"/>
+        <w:tblCellMar>
+          <w:top w:w="0" w:type="dxa"/>
+          <w:left w:w="108" w:type="dxa"/>
+          <w:bottom w:w="0" w:type="dxa"/>
+          <w:right w:w="108" w:type="dxa"/>
+        </w:tblCellMar>
       </w:tblPr>
       <w:tblGrid>
         <w:gridCol w:w="1435"/>
         <w:gridCol w:w="6865"/>
       </w:tblGrid>
       <w:tr>
+        <w:tblPrEx>
+          <w:tblBorders>
+            <w:top w:val="single" w:color="auto" w:sz="4" w:space="0"/>
+            <w:left w:val="single" w:color="auto" w:sz="4" w:space="0"/>
+            <w:bottom w:val="single" w:color="auto" w:sz="4" w:space="0"/>
+            <w:right w:val="single" w:color="auto" w:sz="4" w:space="0"/>
+            <w:insideH w:val="single" w:color="auto" w:sz="4" w:space="0"/>
+            <w:insideV w:val="single" w:color="auto" w:sz="4" w:space="0"/>
+          </w:tblBorders>
+          <w:tblLayout w:type="fixed"/>
+          <w:tblCellMar>
+            <w:top w:w="0" w:type="dxa"/>
+            <w:left w:w="108" w:type="dxa"/>
+            <w:bottom w:w="0" w:type="dxa"/>
+            <w:right w:w="108" w:type="dxa"/>
+          </w:tblCellMar>
+        </w:tblPrEx>
         <w:tc>
           <w:tcPr>
             <w:tcW w:w="1435" w:type="dxa"/>
@@ -764,6 +950,23 @@
         </w:tc>
       </w:tr>
       <w:tr>
+        <w:tblPrEx>
+          <w:tblBorders>
+            <w:top w:val="single" w:color="auto" w:sz="4" w:space="0"/>
+            <w:left w:val="single" w:color="auto" w:sz="4" w:space="0"/>
+            <w:bottom w:val="single" w:color="auto" w:sz="4" w:space="0"/>
+            <w:right w:val="single" w:color="auto" w:sz="4" w:space="0"/>
+            <w:insideH w:val="single" w:color="auto" w:sz="4" w:space="0"/>
+            <w:insideV w:val="single" w:color="auto" w:sz="4" w:space="0"/>
+          </w:tblBorders>
+          <w:tblLayout w:type="fixed"/>
+          <w:tblCellMar>
+            <w:top w:w="0" w:type="dxa"/>
+            <w:left w:w="108" w:type="dxa"/>
+            <w:bottom w:w="0" w:type="dxa"/>
+            <w:right w:w="108" w:type="dxa"/>
+          </w:tblCellMar>
+        </w:tblPrEx>
         <w:tc>
           <w:tcPr>
             <w:tcW w:w="1435" w:type="dxa"/>
@@ -861,9 +1064,17 @@
                 <w:sz w:val="24"/>
                 <w:szCs w:val="24"/>
               </w:rPr>
-              <w:t>"</w:t>
-            </w:r>
-            <w:proofErr w:type="spellStart"/>
+              <w:t>"rspCode": "</w:t>
+            </w:r>
+            <w:r>
+              <w:rPr>
+                <w:rFonts w:hint="eastAsia" w:ascii="宋体" w:hAnsi="宋体" w:cs="宋体"/>
+                <w:kern w:val="0"/>
+                <w:sz w:val="24"/>
+                <w:szCs w:val="24"/>
+              </w:rPr>
+              <w:t>失败</w:t>
+            </w:r>
             <w:r>
               <w:rPr>
                 <w:rFonts w:ascii="宋体" w:hAnsi="宋体" w:cs="宋体"/>
@@ -871,44 +1082,7 @@
                 <w:sz w:val="24"/>
                 <w:szCs w:val="24"/>
               </w:rPr>
-              <w:t>rspCode</w:t>
-            </w:r>
-            <w:proofErr w:type="spellEnd"/>
-            <w:r>
-              <w:rPr>
-                <w:rFonts w:ascii="宋体" w:hAnsi="宋体" w:cs="宋体"/>
-                <w:kern w:val="0"/>
-                <w:sz w:val="24"/>
-                <w:szCs w:val="24"/>
-              </w:rPr>
-              <w:t>": "</w:t>
-            </w:r>
-            <w:r>
-              <w:rPr>
-                <w:rFonts w:ascii="宋体" w:hAnsi="宋体" w:cs="宋体" w:hint="eastAsia"/>
-                <w:kern w:val="0"/>
-                <w:sz w:val="24"/>
-                <w:szCs w:val="24"/>
-              </w:rPr>
-              <w:t>失败</w:t>
-            </w:r>
-            <w:r>
-              <w:rPr>
-                <w:rFonts w:ascii="宋体" w:hAnsi="宋体" w:cs="宋体"/>
-                <w:kern w:val="0"/>
-                <w:sz w:val="24"/>
-                <w:szCs w:val="24"/>
-              </w:rPr>
-              <w:t>编码</w:t>
-            </w:r>
-            <w:r>
-              <w:rPr>
-                <w:rFonts w:ascii="宋体" w:hAnsi="宋体" w:cs="宋体"/>
-                <w:kern w:val="0"/>
-                <w:sz w:val="24"/>
-                <w:szCs w:val="24"/>
-              </w:rPr>
-              <w:t>",</w:t>
+              <w:t>编码",</w:t>
             </w:r>
           </w:p>
           <w:p>
@@ -948,31 +1122,11 @@
                 <w:sz w:val="24"/>
                 <w:szCs w:val="24"/>
               </w:rPr>
-              <w:t>"</w:t>
-            </w:r>
-            <w:proofErr w:type="spellStart"/>
-            <w:r>
-              <w:rPr>
-                <w:rFonts w:ascii="宋体" w:hAnsi="宋体" w:cs="宋体"/>
-                <w:kern w:val="0"/>
-                <w:sz w:val="24"/>
-                <w:szCs w:val="24"/>
-              </w:rPr>
-              <w:t>rspMsg</w:t>
-            </w:r>
-            <w:proofErr w:type="spellEnd"/>
-            <w:r>
-              <w:rPr>
-                <w:rFonts w:ascii="宋体" w:hAnsi="宋体" w:cs="宋体"/>
-                <w:kern w:val="0"/>
-                <w:sz w:val="24"/>
-                <w:szCs w:val="24"/>
-              </w:rPr>
-              <w:t>":  "</w:t>
-            </w:r>
-            <w:r>
-              <w:rPr>
-                <w:rFonts w:ascii="宋体" w:hAnsi="宋体" w:cs="宋体" w:hint="eastAsia"/>
+              <w:t>"rspMsg":  "</w:t>
+            </w:r>
+            <w:r>
+              <w:rPr>
+                <w:rFonts w:hint="eastAsia" w:ascii="宋体" w:hAnsi="宋体" w:cs="宋体"/>
                 <w:kern w:val="0"/>
                 <w:sz w:val="24"/>
                 <w:szCs w:val="24"/>
@@ -1032,6 +1186,23 @@
         </w:tc>
       </w:tr>
       <w:tr>
+        <w:tblPrEx>
+          <w:tblBorders>
+            <w:top w:val="single" w:color="auto" w:sz="4" w:space="0"/>
+            <w:left w:val="single" w:color="auto" w:sz="4" w:space="0"/>
+            <w:bottom w:val="single" w:color="auto" w:sz="4" w:space="0"/>
+            <w:right w:val="single" w:color="auto" w:sz="4" w:space="0"/>
+            <w:insideH w:val="single" w:color="auto" w:sz="4" w:space="0"/>
+            <w:insideV w:val="single" w:color="auto" w:sz="4" w:space="0"/>
+          </w:tblBorders>
+          <w:tblLayout w:type="fixed"/>
+          <w:tblCellMar>
+            <w:top w:w="0" w:type="dxa"/>
+            <w:left w:w="108" w:type="dxa"/>
+            <w:bottom w:w="0" w:type="dxa"/>
+            <w:right w:w="108" w:type="dxa"/>
+          </w:tblCellMar>
+        </w:tblPrEx>
         <w:tc>
           <w:tcPr>
             <w:tcW w:w="1435" w:type="dxa"/>
@@ -1129,31 +1300,11 @@
                 <w:sz w:val="24"/>
                 <w:szCs w:val="24"/>
               </w:rPr>
-              <w:t>"</w:t>
-            </w:r>
-            <w:proofErr w:type="spellStart"/>
-            <w:r>
-              <w:rPr>
-                <w:rFonts w:ascii="宋体" w:hAnsi="宋体" w:cs="宋体"/>
-                <w:kern w:val="0"/>
-                <w:sz w:val="24"/>
-                <w:szCs w:val="24"/>
-              </w:rPr>
-              <w:t>rspCode</w:t>
-            </w:r>
-            <w:proofErr w:type="spellEnd"/>
-            <w:r>
-              <w:rPr>
-                <w:rFonts w:ascii="宋体" w:hAnsi="宋体" w:cs="宋体"/>
-                <w:kern w:val="0"/>
-                <w:sz w:val="24"/>
-                <w:szCs w:val="24"/>
-              </w:rPr>
-              <w:t>": "</w:t>
-            </w:r>
-            <w:r>
-              <w:rPr>
-                <w:rFonts w:ascii="宋体" w:hAnsi="宋体" w:cs="宋体" w:hint="eastAsia"/>
+              <w:t>"rspCode": "</w:t>
+            </w:r>
+            <w:r>
+              <w:rPr>
+                <w:rFonts w:hint="eastAsia" w:ascii="宋体" w:hAnsi="宋体" w:cs="宋体"/>
                 <w:kern w:val="0"/>
                 <w:sz w:val="24"/>
                 <w:szCs w:val="24"/>
@@ -1207,31 +1358,11 @@
                 <w:sz w:val="24"/>
                 <w:szCs w:val="24"/>
               </w:rPr>
-              <w:t>"</w:t>
-            </w:r>
-            <w:proofErr w:type="spellStart"/>
-            <w:r>
-              <w:rPr>
-                <w:rFonts w:ascii="宋体" w:hAnsi="宋体" w:cs="宋体"/>
-                <w:kern w:val="0"/>
-                <w:sz w:val="24"/>
-                <w:szCs w:val="24"/>
-              </w:rPr>
-              <w:t>rspMsg</w:t>
-            </w:r>
-            <w:proofErr w:type="spellEnd"/>
-            <w:r>
-              <w:rPr>
-                <w:rFonts w:ascii="宋体" w:hAnsi="宋体" w:cs="宋体"/>
-                <w:kern w:val="0"/>
-                <w:sz w:val="24"/>
-                <w:szCs w:val="24"/>
-              </w:rPr>
-              <w:t>":  "</w:t>
-            </w:r>
-            <w:r>
-              <w:rPr>
-                <w:rFonts w:ascii="宋体" w:hAnsi="宋体" w:cs="宋体" w:hint="eastAsia"/>
+              <w:t>"rspMsg":  "</w:t>
+            </w:r>
+            <w:r>
+              <w:rPr>
+                <w:rFonts w:hint="eastAsia" w:ascii="宋体" w:hAnsi="宋体" w:cs="宋体"/>
                 <w:kern w:val="0"/>
                 <w:sz w:val="24"/>
                 <w:szCs w:val="24"/>
@@ -1289,7 +1420,7 @@
             </w:r>
             <w:r>
               <w:rPr>
-                <w:rFonts w:ascii="宋体" w:hAnsi="宋体" w:cs="宋体" w:hint="eastAsia"/>
+                <w:rFonts w:hint="eastAsia" w:ascii="宋体" w:hAnsi="宋体" w:cs="宋体"/>
                 <w:kern w:val="0"/>
                 <w:sz w:val="24"/>
                 <w:szCs w:val="24"/>
@@ -1308,7 +1439,7 @@
           </w:p>
           <w:p>
             <w:pPr>
-              <w:pStyle w:val="HTML"/>
+              <w:pStyle w:val="9"/>
               <w:spacing w:line="276" w:lineRule="auto"/>
             </w:pPr>
             <w:r>
@@ -1326,125 +1457,94 @@
         <w:rPr>
           <w:rFonts w:hint="eastAsia"/>
         </w:rPr>
-        <w:t>5</w:t>
+        <w:t>5、表单提交试用post ,数据获取用get\post均可以</w:t>
       </w:r>
+    </w:p>
+    <w:p>
+      <w:pPr>
+        <w:spacing w:line="276" w:lineRule="auto"/>
+      </w:pPr>
+    </w:p>
+    <w:p>
+      <w:pPr>
+        <w:spacing w:line="276" w:lineRule="auto"/>
+      </w:pPr>
+    </w:p>
+    <w:p>
+      <w:pPr>
+        <w:spacing w:line="276" w:lineRule="auto"/>
+      </w:pPr>
+    </w:p>
+    <w:p>
+      <w:pPr>
+        <w:spacing w:line="276" w:lineRule="auto"/>
+      </w:pPr>
+    </w:p>
+    <w:p>
+      <w:pPr>
+        <w:spacing w:line="276" w:lineRule="auto"/>
+      </w:pPr>
+    </w:p>
+    <w:p>
+      <w:pPr>
+        <w:spacing w:line="276" w:lineRule="auto"/>
+      </w:pPr>
+    </w:p>
+    <w:p>
+      <w:pPr>
+        <w:spacing w:line="276" w:lineRule="auto"/>
+      </w:pPr>
+    </w:p>
+    <w:p>
+      <w:pPr>
+        <w:spacing w:line="276" w:lineRule="auto"/>
+      </w:pPr>
+    </w:p>
+    <w:p>
+      <w:pPr>
+        <w:spacing w:line="276" w:lineRule="auto"/>
+      </w:pPr>
+    </w:p>
+    <w:p>
+      <w:pPr>
+        <w:spacing w:line="276" w:lineRule="auto"/>
+      </w:pPr>
+    </w:p>
+    <w:p>
+      <w:pPr>
+        <w:spacing w:line="276" w:lineRule="auto"/>
+      </w:pPr>
+    </w:p>
+    <w:p>
+      <w:pPr>
+        <w:spacing w:line="276" w:lineRule="auto"/>
+      </w:pPr>
+    </w:p>
+    <w:p>
+      <w:pPr>
+        <w:pStyle w:val="2"/>
+        <w:spacing w:line="276" w:lineRule="auto"/>
+      </w:pPr>
       <w:r>
         <w:rPr>
           <w:rFonts w:hint="eastAsia"/>
         </w:rPr>
-        <w:t>、表单提交试用</w:t>
-      </w:r>
-      <w:r>
-        <w:rPr>
-          <w:rFonts w:hint="eastAsia"/>
-        </w:rPr>
-        <w:t>post ,</w:t>
-      </w:r>
-      <w:r>
-        <w:rPr>
-          <w:rFonts w:hint="eastAsia"/>
-        </w:rPr>
-        <w:t>数据获取用</w:t>
-      </w:r>
-      <w:r>
-        <w:rPr>
-          <w:rFonts w:hint="eastAsia"/>
-        </w:rPr>
-        <w:t>get\post</w:t>
-      </w:r>
-      <w:r>
-        <w:rPr>
-          <w:rFonts w:hint="eastAsia"/>
-        </w:rPr>
-        <w:t>均可以</w:t>
-      </w:r>
-    </w:p>
-    <w:p>
-      <w:pPr>
-        <w:spacing w:line="276" w:lineRule="auto"/>
-      </w:pPr>
-    </w:p>
-    <w:p>
-      <w:pPr>
-        <w:spacing w:line="276" w:lineRule="auto"/>
-      </w:pPr>
-    </w:p>
-    <w:p>
-      <w:pPr>
-        <w:spacing w:line="276" w:lineRule="auto"/>
-      </w:pPr>
-    </w:p>
-    <w:p>
-      <w:pPr>
-        <w:spacing w:line="276" w:lineRule="auto"/>
-      </w:pPr>
-    </w:p>
-    <w:p>
-      <w:pPr>
-        <w:spacing w:line="276" w:lineRule="auto"/>
-      </w:pPr>
-    </w:p>
-    <w:p>
-      <w:pPr>
-        <w:spacing w:line="276" w:lineRule="auto"/>
-      </w:pPr>
-    </w:p>
-    <w:p>
-      <w:pPr>
-        <w:spacing w:line="276" w:lineRule="auto"/>
-      </w:pPr>
-    </w:p>
-    <w:p>
-      <w:pPr>
-        <w:spacing w:line="276" w:lineRule="auto"/>
-      </w:pPr>
-    </w:p>
-    <w:p>
-      <w:pPr>
-        <w:spacing w:line="276" w:lineRule="auto"/>
-      </w:pPr>
-    </w:p>
-    <w:p>
-      <w:pPr>
-        <w:spacing w:line="276" w:lineRule="auto"/>
-      </w:pPr>
-    </w:p>
-    <w:p>
-      <w:pPr>
-        <w:spacing w:line="276" w:lineRule="auto"/>
-      </w:pPr>
-    </w:p>
-    <w:p>
-      <w:pPr>
-        <w:spacing w:line="276" w:lineRule="auto"/>
-      </w:pPr>
-    </w:p>
-    <w:p>
-      <w:pPr>
-        <w:pStyle w:val="1"/>
-        <w:spacing w:line="276" w:lineRule="auto"/>
-      </w:pPr>
-      <w:r>
-        <w:rPr>
-          <w:rFonts w:hint="eastAsia"/>
-        </w:rPr>
-        <w:lastRenderedPageBreak/>
         <w:t>接口</w:t>
       </w:r>
     </w:p>
     <w:p>
       <w:pPr>
-        <w:pStyle w:val="2"/>
+        <w:pStyle w:val="3"/>
         <w:spacing w:line="276" w:lineRule="auto"/>
         <w:rPr>
-          <w:rStyle w:val="a7"/>
+          <w:rStyle w:val="11"/>
           <w:b/>
           <w:bCs/>
         </w:rPr>
       </w:pPr>
       <w:r>
         <w:rPr>
-          <w:rStyle w:val="a7"/>
+          <w:rStyle w:val="11"/>
           <w:rFonts w:hint="eastAsia"/>
           <w:b/>
           <w:bCs/>
@@ -1454,34 +1554,43 @@
     </w:p>
     <w:p>
       <w:pPr>
-        <w:pStyle w:val="3"/>
+        <w:pStyle w:val="4"/>
         <w:spacing w:line="276" w:lineRule="auto"/>
         <w:rPr>
+          <w:rFonts w:hint="eastAsia" w:eastAsiaTheme="minorEastAsia"/>
           <w:b w:val="0"/>
+          <w:lang w:val="en-US" w:eastAsia="zh-CN"/>
         </w:rPr>
       </w:pPr>
       <w:r>
         <w:rPr>
           <w:rFonts w:hint="eastAsia"/>
           <w:b w:val="0"/>
+          <w:lang w:val="en-US" w:eastAsia="zh-CN"/>
         </w:rPr>
-        <w:t>接口名称</w:t>
+        <w:t>登录</w:t>
       </w:r>
     </w:p>
     <w:tbl>
       <w:tblPr>
+        <w:tblStyle w:val="14"/>
         <w:tblW w:w="8303" w:type="dxa"/>
         <w:tblInd w:w="108" w:type="dxa"/>
         <w:tblBorders>
-          <w:top w:val="single" w:sz="4" w:space="0" w:color="auto"/>
-          <w:left w:val="single" w:sz="4" w:space="0" w:color="auto"/>
-          <w:bottom w:val="single" w:sz="4" w:space="0" w:color="auto"/>
-          <w:right w:val="single" w:sz="4" w:space="0" w:color="auto"/>
-          <w:insideH w:val="single" w:sz="4" w:space="0" w:color="auto"/>
-          <w:insideV w:val="single" w:sz="4" w:space="0" w:color="auto"/>
+          <w:top w:val="single" w:color="auto" w:sz="4" w:space="0"/>
+          <w:left w:val="single" w:color="auto" w:sz="4" w:space="0"/>
+          <w:bottom w:val="single" w:color="auto" w:sz="4" w:space="0"/>
+          <w:right w:val="single" w:color="auto" w:sz="4" w:space="0"/>
+          <w:insideH w:val="single" w:color="auto" w:sz="4" w:space="0"/>
+          <w:insideV w:val="single" w:color="auto" w:sz="4" w:space="0"/>
         </w:tblBorders>
         <w:tblLayout w:type="fixed"/>
-        <w:tblLook w:val="04A0" w:firstRow="1" w:lastRow="0" w:firstColumn="1" w:lastColumn="0" w:noHBand="0" w:noVBand="1"/>
+        <w:tblCellMar>
+          <w:top w:w="0" w:type="dxa"/>
+          <w:left w:w="108" w:type="dxa"/>
+          <w:bottom w:w="0" w:type="dxa"/>
+          <w:right w:w="108" w:type="dxa"/>
+        </w:tblCellMar>
       </w:tblPr>
       <w:tblGrid>
         <w:gridCol w:w="1276"/>
@@ -1489,11 +1598,28 @@
         <w:gridCol w:w="5803"/>
       </w:tblGrid>
       <w:tr>
+        <w:tblPrEx>
+          <w:tblBorders>
+            <w:top w:val="single" w:color="auto" w:sz="4" w:space="0"/>
+            <w:left w:val="single" w:color="auto" w:sz="4" w:space="0"/>
+            <w:bottom w:val="single" w:color="auto" w:sz="4" w:space="0"/>
+            <w:right w:val="single" w:color="auto" w:sz="4" w:space="0"/>
+            <w:insideH w:val="single" w:color="auto" w:sz="4" w:space="0"/>
+            <w:insideV w:val="single" w:color="auto" w:sz="4" w:space="0"/>
+          </w:tblBorders>
+          <w:tblLayout w:type="fixed"/>
+          <w:tblCellMar>
+            <w:top w:w="0" w:type="dxa"/>
+            <w:left w:w="108" w:type="dxa"/>
+            <w:bottom w:w="0" w:type="dxa"/>
+            <w:right w:w="108" w:type="dxa"/>
+          </w:tblCellMar>
+        </w:tblPrEx>
         <w:tc>
           <w:tcPr>
             <w:tcW w:w="1276" w:type="dxa"/>
             <w:tcBorders>
-              <w:bottom w:val="single" w:sz="4" w:space="0" w:color="auto"/>
+              <w:bottom w:val="single" w:color="auto" w:sz="4" w:space="0"/>
             </w:tcBorders>
             <w:shd w:val="clear" w:color="auto" w:fill="C0C0C0"/>
           </w:tcPr>
@@ -1521,18 +1647,45 @@
               <w:spacing w:line="276" w:lineRule="auto"/>
               <w:jc w:val="left"/>
               <w:rPr>
+                <w:rFonts w:hint="eastAsia" w:eastAsiaTheme="minorEastAsia"/>
                 <w:sz w:val="24"/>
-              </w:rPr>
-            </w:pPr>
+                <w:lang w:val="en-US" w:eastAsia="zh-CN"/>
+              </w:rPr>
+            </w:pPr>
+            <w:r>
+              <w:rPr>
+                <w:rFonts w:hint="eastAsia"/>
+                <w:sz w:val="24"/>
+                <w:lang w:val="en-US" w:eastAsia="zh-CN"/>
+              </w:rPr>
+              <w:t>登录</w:t>
+            </w:r>
           </w:p>
         </w:tc>
       </w:tr>
       <w:tr>
+        <w:tblPrEx>
+          <w:tblBorders>
+            <w:top w:val="single" w:color="auto" w:sz="4" w:space="0"/>
+            <w:left w:val="single" w:color="auto" w:sz="4" w:space="0"/>
+            <w:bottom w:val="single" w:color="auto" w:sz="4" w:space="0"/>
+            <w:right w:val="single" w:color="auto" w:sz="4" w:space="0"/>
+            <w:insideH w:val="single" w:color="auto" w:sz="4" w:space="0"/>
+            <w:insideV w:val="single" w:color="auto" w:sz="4" w:space="0"/>
+          </w:tblBorders>
+          <w:tblLayout w:type="fixed"/>
+          <w:tblCellMar>
+            <w:top w:w="0" w:type="dxa"/>
+            <w:left w:w="108" w:type="dxa"/>
+            <w:bottom w:w="0" w:type="dxa"/>
+            <w:right w:w="108" w:type="dxa"/>
+          </w:tblCellMar>
+        </w:tblPrEx>
         <w:tc>
           <w:tcPr>
             <w:tcW w:w="1276" w:type="dxa"/>
             <w:tcBorders>
-              <w:bottom w:val="single" w:sz="4" w:space="0" w:color="auto"/>
+              <w:bottom w:val="single" w:color="auto" w:sz="4" w:space="0"/>
             </w:tcBorders>
             <w:shd w:val="clear" w:color="auto" w:fill="C0C0C0"/>
           </w:tcPr>
@@ -1562,19 +1715,47 @@
               <w:spacing w:line="276" w:lineRule="auto"/>
               <w:jc w:val="left"/>
               <w:rPr>
+                <w:rFonts w:hint="eastAsia" w:eastAsiaTheme="minorEastAsia"/>
                 <w:color w:val="FF0000"/>
                 <w:sz w:val="24"/>
-              </w:rPr>
-            </w:pPr>
+                <w:lang w:val="en-US" w:eastAsia="zh-CN"/>
+              </w:rPr>
+            </w:pPr>
+            <w:r>
+              <w:rPr>
+                <w:rFonts w:hint="eastAsia"/>
+                <w:color w:val="FF0000"/>
+                <w:sz w:val="24"/>
+                <w:lang w:val="en-US" w:eastAsia="zh-CN"/>
+              </w:rPr>
+              <w:t>/user/login</w:t>
+            </w:r>
           </w:p>
         </w:tc>
       </w:tr>
       <w:tr>
+        <w:tblPrEx>
+          <w:tblBorders>
+            <w:top w:val="single" w:color="auto" w:sz="4" w:space="0"/>
+            <w:left w:val="single" w:color="auto" w:sz="4" w:space="0"/>
+            <w:bottom w:val="single" w:color="auto" w:sz="4" w:space="0"/>
+            <w:right w:val="single" w:color="auto" w:sz="4" w:space="0"/>
+            <w:insideH w:val="single" w:color="auto" w:sz="4" w:space="0"/>
+            <w:insideV w:val="single" w:color="auto" w:sz="4" w:space="0"/>
+          </w:tblBorders>
+          <w:tblLayout w:type="fixed"/>
+          <w:tblCellMar>
+            <w:top w:w="0" w:type="dxa"/>
+            <w:left w:w="108" w:type="dxa"/>
+            <w:bottom w:w="0" w:type="dxa"/>
+            <w:right w:w="108" w:type="dxa"/>
+          </w:tblCellMar>
+        </w:tblPrEx>
         <w:tc>
           <w:tcPr>
             <w:tcW w:w="1276" w:type="dxa"/>
             <w:tcBorders>
-              <w:bottom w:val="single" w:sz="4" w:space="0" w:color="auto"/>
+              <w:bottom w:val="single" w:color="auto" w:sz="4" w:space="0"/>
             </w:tcBorders>
             <w:shd w:val="clear" w:color="auto" w:fill="C0C0C0"/>
           </w:tcPr>
@@ -1610,10 +1791,34 @@
                 <w:color w:val="008000"/>
               </w:rPr>
             </w:pPr>
+            <w:r>
+              <w:rPr>
+                <w:rFonts w:hint="eastAsia"/>
+                <w:lang w:val="en-US" w:eastAsia="zh-CN"/>
+              </w:rPr>
+              <w:t>login</w:t>
+            </w:r>
           </w:p>
         </w:tc>
       </w:tr>
       <w:tr>
+        <w:tblPrEx>
+          <w:tblBorders>
+            <w:top w:val="single" w:color="auto" w:sz="4" w:space="0"/>
+            <w:left w:val="single" w:color="auto" w:sz="4" w:space="0"/>
+            <w:bottom w:val="single" w:color="auto" w:sz="4" w:space="0"/>
+            <w:right w:val="single" w:color="auto" w:sz="4" w:space="0"/>
+            <w:insideH w:val="single" w:color="auto" w:sz="4" w:space="0"/>
+            <w:insideV w:val="single" w:color="auto" w:sz="4" w:space="0"/>
+          </w:tblBorders>
+          <w:tblLayout w:type="fixed"/>
+          <w:tblCellMar>
+            <w:top w:w="0" w:type="dxa"/>
+            <w:left w:w="108" w:type="dxa"/>
+            <w:bottom w:w="0" w:type="dxa"/>
+            <w:right w:w="108" w:type="dxa"/>
+          </w:tblCellMar>
+        </w:tblPrEx>
         <w:tc>
           <w:tcPr>
             <w:tcW w:w="1276" w:type="dxa"/>
@@ -1667,14 +1872,31 @@
         </w:tc>
       </w:tr>
       <w:tr>
+        <w:tblPrEx>
+          <w:tblBorders>
+            <w:top w:val="single" w:color="auto" w:sz="4" w:space="0"/>
+            <w:left w:val="single" w:color="auto" w:sz="4" w:space="0"/>
+            <w:bottom w:val="single" w:color="auto" w:sz="4" w:space="0"/>
+            <w:right w:val="single" w:color="auto" w:sz="4" w:space="0"/>
+            <w:insideH w:val="single" w:color="auto" w:sz="4" w:space="0"/>
+            <w:insideV w:val="single" w:color="auto" w:sz="4" w:space="0"/>
+          </w:tblBorders>
+          <w:tblLayout w:type="fixed"/>
+          <w:tblCellMar>
+            <w:top w:w="0" w:type="dxa"/>
+            <w:left w:w="108" w:type="dxa"/>
+            <w:bottom w:w="0" w:type="dxa"/>
+            <w:right w:w="108" w:type="dxa"/>
+          </w:tblCellMar>
+        </w:tblPrEx>
         <w:trPr>
-          <w:trHeight w:val="261"/>
+          <w:trHeight w:val="261" w:hRule="atLeast"/>
         </w:trPr>
         <w:tc>
           <w:tcPr>
             <w:tcW w:w="1276" w:type="dxa"/>
             <w:tcBorders>
-              <w:bottom w:val="single" w:sz="4" w:space="0" w:color="auto"/>
+              <w:bottom w:val="single" w:color="auto" w:sz="4" w:space="0"/>
             </w:tcBorders>
           </w:tcPr>
           <w:p>
@@ -1683,7 +1905,20 @@
                 <w:tab w:val="left" w:pos="1340"/>
               </w:tabs>
               <w:spacing w:line="276" w:lineRule="auto"/>
-            </w:pPr>
+              <w:rPr>
+                <w:rFonts w:hint="eastAsia"/>
+                <w:color w:val="008000"/>
+                <w:lang w:val="en-US" w:eastAsia="zh-CN"/>
+              </w:rPr>
+            </w:pPr>
+            <w:r>
+              <w:rPr>
+                <w:rFonts w:hint="eastAsia"/>
+                <w:color w:val="008000"/>
+                <w:lang w:val="en-US" w:eastAsia="zh-CN"/>
+              </w:rPr>
+              <w:t>用户名</w:t>
+            </w:r>
           </w:p>
         </w:tc>
         <w:tc>
@@ -1692,8 +1927,22 @@
           </w:tcPr>
           <w:p>
             <w:pPr>
-              <w:spacing w:line="276" w:lineRule="auto"/>
-            </w:pPr>
+              <w:tabs>
+                <w:tab w:val="left" w:pos="1340"/>
+              </w:tabs>
+              <w:spacing w:line="276" w:lineRule="auto"/>
+              <w:rPr>
+                <w:rFonts w:hint="eastAsia"/>
+                <w:color w:val="008000"/>
+              </w:rPr>
+            </w:pPr>
+            <w:r>
+              <w:rPr>
+                <w:rFonts w:hint="eastAsia"/>
+                <w:color w:val="008000"/>
+              </w:rPr>
+              <w:t>userName</w:t>
+            </w:r>
           </w:p>
         </w:tc>
         <w:tc>
@@ -1702,16 +1951,142 @@
           </w:tcPr>
           <w:p>
             <w:pPr>
-              <w:spacing w:line="276" w:lineRule="auto"/>
-            </w:pPr>
+              <w:tabs>
+                <w:tab w:val="left" w:pos="1340"/>
+              </w:tabs>
+              <w:spacing w:line="276" w:lineRule="auto"/>
+              <w:rPr>
+                <w:rFonts w:hint="eastAsia"/>
+                <w:color w:val="008000"/>
+                <w:lang w:val="en-US" w:eastAsia="zh-CN"/>
+              </w:rPr>
+            </w:pPr>
+            <w:r>
+              <w:rPr>
+                <w:rFonts w:hint="eastAsia"/>
+                <w:color w:val="008000"/>
+                <w:lang w:val="en-US" w:eastAsia="zh-CN"/>
+              </w:rPr>
+              <w:t>可以是名称或者是email</w:t>
+            </w:r>
           </w:p>
         </w:tc>
       </w:tr>
       <w:tr>
+        <w:tblPrEx>
+          <w:tblBorders>
+            <w:top w:val="single" w:color="auto" w:sz="4" w:space="0"/>
+            <w:left w:val="single" w:color="auto" w:sz="4" w:space="0"/>
+            <w:bottom w:val="single" w:color="auto" w:sz="4" w:space="0"/>
+            <w:right w:val="single" w:color="auto" w:sz="4" w:space="0"/>
+            <w:insideH w:val="single" w:color="auto" w:sz="4" w:space="0"/>
+            <w:insideV w:val="single" w:color="auto" w:sz="4" w:space="0"/>
+          </w:tblBorders>
+          <w:tblLayout w:type="fixed"/>
+          <w:tblCellMar>
+            <w:top w:w="0" w:type="dxa"/>
+            <w:left w:w="108" w:type="dxa"/>
+            <w:bottom w:w="0" w:type="dxa"/>
+            <w:right w:w="108" w:type="dxa"/>
+          </w:tblCellMar>
+        </w:tblPrEx>
+        <w:trPr>
+          <w:trHeight w:val="261" w:hRule="atLeast"/>
+        </w:trPr>
         <w:tc>
           <w:tcPr>
             <w:tcW w:w="1276" w:type="dxa"/>
-            <w:shd w:val="clear" w:color="auto" w:fill="BFBFBF" w:themeFill="background1" w:themeFillShade="BF"/>
+            <w:tcBorders>
+              <w:bottom w:val="single" w:color="auto" w:sz="4" w:space="0"/>
+            </w:tcBorders>
+          </w:tcPr>
+          <w:p>
+            <w:pPr>
+              <w:tabs>
+                <w:tab w:val="left" w:pos="1340"/>
+              </w:tabs>
+              <w:spacing w:line="276" w:lineRule="auto"/>
+              <w:rPr>
+                <w:rFonts w:hint="eastAsia"/>
+                <w:color w:val="008000"/>
+                <w:lang w:val="en-US" w:eastAsia="zh-CN"/>
+              </w:rPr>
+            </w:pPr>
+            <w:r>
+              <w:rPr>
+                <w:rFonts w:hint="eastAsia"/>
+                <w:color w:val="008000"/>
+                <w:lang w:val="en-US" w:eastAsia="zh-CN"/>
+              </w:rPr>
+              <w:t>密码</w:t>
+            </w:r>
+          </w:p>
+        </w:tc>
+        <w:tc>
+          <w:tcPr>
+            <w:tcW w:w="1224" w:type="dxa"/>
+          </w:tcPr>
+          <w:p>
+            <w:pPr>
+              <w:tabs>
+                <w:tab w:val="left" w:pos="1340"/>
+              </w:tabs>
+              <w:spacing w:line="276" w:lineRule="auto"/>
+              <w:rPr>
+                <w:rFonts w:hint="eastAsia"/>
+                <w:color w:val="008000"/>
+              </w:rPr>
+            </w:pPr>
+            <w:r>
+              <w:rPr>
+                <w:rFonts w:hint="eastAsia"/>
+                <w:color w:val="008000"/>
+              </w:rPr>
+              <w:t>passWord</w:t>
+            </w:r>
+          </w:p>
+        </w:tc>
+        <w:tc>
+          <w:tcPr>
+            <w:tcW w:w="5803" w:type="dxa"/>
+          </w:tcPr>
+          <w:p>
+            <w:pPr>
+              <w:tabs>
+                <w:tab w:val="left" w:pos="1340"/>
+              </w:tabs>
+              <w:spacing w:line="276" w:lineRule="auto"/>
+              <w:rPr>
+                <w:rFonts w:hint="eastAsia"/>
+                <w:color w:val="008000"/>
+                <w:lang w:val="en-US" w:eastAsia="zh-CN"/>
+              </w:rPr>
+            </w:pPr>
+          </w:p>
+        </w:tc>
+      </w:tr>
+      <w:tr>
+        <w:tblPrEx>
+          <w:tblBorders>
+            <w:top w:val="single" w:color="auto" w:sz="4" w:space="0"/>
+            <w:left w:val="single" w:color="auto" w:sz="4" w:space="0"/>
+            <w:bottom w:val="single" w:color="auto" w:sz="4" w:space="0"/>
+            <w:right w:val="single" w:color="auto" w:sz="4" w:space="0"/>
+            <w:insideH w:val="single" w:color="auto" w:sz="4" w:space="0"/>
+            <w:insideV w:val="single" w:color="auto" w:sz="4" w:space="0"/>
+          </w:tblBorders>
+          <w:tblLayout w:type="fixed"/>
+          <w:tblCellMar>
+            <w:top w:w="0" w:type="dxa"/>
+            <w:left w:w="108" w:type="dxa"/>
+            <w:bottom w:w="0" w:type="dxa"/>
+            <w:right w:w="108" w:type="dxa"/>
+          </w:tblCellMar>
+        </w:tblPrEx>
+        <w:tc>
+          <w:tcPr>
+            <w:tcW w:w="1276" w:type="dxa"/>
+            <w:shd w:val="clear" w:color="auto" w:fill="BEBEBE" w:themeFill="background1" w:themeFillShade="BF"/>
           </w:tcPr>
           <w:p>
             <w:pPr>
@@ -1729,7 +2104,7 @@
           <w:tcPr>
             <w:tcW w:w="7027" w:type="dxa"/>
             <w:gridSpan w:val="2"/>
-            <w:shd w:val="clear" w:color="auto" w:fill="BFBFBF" w:themeFill="background1" w:themeFillShade="BF"/>
+            <w:shd w:val="clear" w:color="auto" w:fill="BEBEBE" w:themeFill="background1" w:themeFillShade="BF"/>
           </w:tcPr>
           <w:p>
             <w:pPr>
@@ -1745,6 +2120,23 @@
         </w:tc>
       </w:tr>
       <w:tr>
+        <w:tblPrEx>
+          <w:tblBorders>
+            <w:top w:val="single" w:color="auto" w:sz="4" w:space="0"/>
+            <w:left w:val="single" w:color="auto" w:sz="4" w:space="0"/>
+            <w:bottom w:val="single" w:color="auto" w:sz="4" w:space="0"/>
+            <w:right w:val="single" w:color="auto" w:sz="4" w:space="0"/>
+            <w:insideH w:val="single" w:color="auto" w:sz="4" w:space="0"/>
+            <w:insideV w:val="single" w:color="auto" w:sz="4" w:space="0"/>
+          </w:tblBorders>
+          <w:tblLayout w:type="fixed"/>
+          <w:tblCellMar>
+            <w:top w:w="0" w:type="dxa"/>
+            <w:left w:w="108" w:type="dxa"/>
+            <w:bottom w:w="0" w:type="dxa"/>
+            <w:right w:w="108" w:type="dxa"/>
+          </w:tblCellMar>
+        </w:tblPrEx>
         <w:tc>
           <w:tcPr>
             <w:tcW w:w="1276" w:type="dxa"/>
@@ -1753,6 +2145,12 @@
             <w:pPr>
               <w:spacing w:line="276" w:lineRule="auto"/>
             </w:pPr>
+            <w:r>
+              <w:rPr>
+                <w:rFonts w:hint="eastAsia"/>
+              </w:rPr>
+              <w:t>data</w:t>
+            </w:r>
           </w:p>
         </w:tc>
         <w:tc>
@@ -1762,16 +2160,175 @@
           </w:tcPr>
           <w:p>
             <w:pPr>
-              <w:pStyle w:val="HTML"/>
-              <w:spacing w:line="276" w:lineRule="auto"/>
-              <w:rPr>
-                <w:rFonts w:eastAsia="宋体"/>
-              </w:rPr>
-            </w:pPr>
-          </w:p>
-          <w:p>
-            <w:pPr>
-              <w:pStyle w:val="HTML"/>
+              <w:tabs>
+                <w:tab w:val="left" w:pos="1340"/>
+              </w:tabs>
+              <w:spacing w:line="276" w:lineRule="auto"/>
+              <w:rPr>
+                <w:rFonts w:hint="eastAsia"/>
+                <w:color w:val="008000"/>
+                <w:lang w:val="en-US" w:eastAsia="zh-CN"/>
+              </w:rPr>
+            </w:pPr>
+            <w:r>
+              <w:rPr>
+                <w:rFonts w:hint="eastAsia"/>
+                <w:color w:val="008000"/>
+                <w:lang w:val="en-US" w:eastAsia="zh-CN"/>
+              </w:rPr>
+              <w:t>{</w:t>
+            </w:r>
+          </w:p>
+          <w:p>
+            <w:pPr>
+              <w:tabs>
+                <w:tab w:val="left" w:pos="1340"/>
+              </w:tabs>
+              <w:spacing w:line="276" w:lineRule="auto"/>
+              <w:rPr>
+                <w:rFonts w:hint="eastAsia"/>
+                <w:color w:val="008000"/>
+                <w:lang w:val="en-US" w:eastAsia="zh-CN"/>
+              </w:rPr>
+            </w:pPr>
+            <w:r>
+              <w:rPr>
+                <w:rFonts w:hint="eastAsia"/>
+                <w:color w:val="008000"/>
+                <w:lang w:val="en-US" w:eastAsia="zh-CN"/>
+              </w:rPr>
+              <w:t>"rspCode": "000000",</w:t>
+            </w:r>
+          </w:p>
+          <w:p>
+            <w:pPr>
+              <w:tabs>
+                <w:tab w:val="left" w:pos="1340"/>
+              </w:tabs>
+              <w:spacing w:line="276" w:lineRule="auto"/>
+              <w:rPr>
+                <w:rFonts w:hint="eastAsia"/>
+                <w:color w:val="008000"/>
+                <w:lang w:val="en-US" w:eastAsia="zh-CN"/>
+              </w:rPr>
+            </w:pPr>
+            <w:r>
+              <w:rPr>
+                <w:rFonts w:hint="eastAsia"/>
+                <w:color w:val="008000"/>
+                <w:lang w:val="en-US" w:eastAsia="zh-CN"/>
+              </w:rPr>
+              <w:t>"rspMsg":  "成功信息"</w:t>
+            </w:r>
+          </w:p>
+          <w:p>
+            <w:pPr>
+              <w:tabs>
+                <w:tab w:val="left" w:pos="1340"/>
+              </w:tabs>
+              <w:spacing w:line="276" w:lineRule="auto"/>
+              <w:rPr>
+                <w:rFonts w:hint="eastAsia"/>
+                <w:color w:val="008000"/>
+                <w:lang w:val="en-US" w:eastAsia="zh-CN"/>
+              </w:rPr>
+            </w:pPr>
+            <w:r>
+              <w:rPr>
+                <w:rFonts w:hint="eastAsia"/>
+                <w:color w:val="008000"/>
+                <w:lang w:val="en-US" w:eastAsia="zh-CN"/>
+              </w:rPr>
+              <w:t>"data":{</w:t>
+            </w:r>
+          </w:p>
+          <w:p>
+            <w:pPr>
+              <w:tabs>
+                <w:tab w:val="left" w:pos="1340"/>
+              </w:tabs>
+              <w:spacing w:line="276" w:lineRule="auto"/>
+              <w:rPr>
+                <w:rFonts w:hint="eastAsia"/>
+                <w:color w:val="008000"/>
+                <w:lang w:val="en-US" w:eastAsia="zh-CN"/>
+              </w:rPr>
+            </w:pPr>
+            <w:r>
+              <w:rPr>
+                <w:rFonts w:hint="eastAsia"/>
+                <w:color w:val="008000"/>
+                <w:lang w:val="en-US" w:eastAsia="zh-CN"/>
+              </w:rPr>
+              <w:t xml:space="preserve">    "userId": "用户ID值",</w:t>
+            </w:r>
+          </w:p>
+          <w:p>
+            <w:pPr>
+              <w:tabs>
+                <w:tab w:val="left" w:pos="1340"/>
+              </w:tabs>
+              <w:spacing w:line="276" w:lineRule="auto"/>
+              <w:rPr>
+                <w:rFonts w:hint="eastAsia"/>
+                <w:color w:val="008000"/>
+                <w:lang w:val="en-US" w:eastAsia="zh-CN"/>
+              </w:rPr>
+            </w:pPr>
+            <w:r>
+              <w:rPr>
+                <w:rFonts w:hint="eastAsia"/>
+                <w:color w:val="008000"/>
+                <w:lang w:val="en-US" w:eastAsia="zh-CN"/>
+              </w:rPr>
+              <w:t xml:space="preserve">    "token": "返回用户token值"</w:t>
+            </w:r>
+          </w:p>
+          <w:p>
+            <w:pPr>
+              <w:tabs>
+                <w:tab w:val="left" w:pos="1340"/>
+              </w:tabs>
+              <w:spacing w:line="276" w:lineRule="auto"/>
+              <w:rPr>
+                <w:rFonts w:hint="eastAsia"/>
+                <w:color w:val="008000"/>
+                <w:lang w:val="en-US" w:eastAsia="zh-CN"/>
+              </w:rPr>
+            </w:pPr>
+            <w:r>
+              <w:rPr>
+                <w:rFonts w:hint="eastAsia"/>
+                <w:color w:val="008000"/>
+                <w:lang w:val="en-US" w:eastAsia="zh-CN"/>
+              </w:rPr>
+              <w:t xml:space="preserve">     }</w:t>
+            </w:r>
+          </w:p>
+          <w:p>
+            <w:pPr>
+              <w:tabs>
+                <w:tab w:val="left" w:pos="1340"/>
+              </w:tabs>
+              <w:spacing w:line="276" w:lineRule="auto"/>
+              <w:rPr>
+                <w:rFonts w:hint="eastAsia"/>
+                <w:color w:val="008000"/>
+                <w:lang w:val="en-US" w:eastAsia="zh-CN"/>
+              </w:rPr>
+            </w:pPr>
+            <w:r>
+              <w:rPr>
+                <w:rFonts w:hint="eastAsia"/>
+                <w:color w:val="008000"/>
+                <w:lang w:val="en-US" w:eastAsia="zh-CN"/>
+              </w:rPr>
+              <w:t>}</w:t>
+            </w:r>
+          </w:p>
+          <w:p>
+            <w:pPr>
+              <w:pStyle w:val="9"/>
               <w:spacing w:line="276" w:lineRule="auto"/>
               <w:rPr>
                 <w:rFonts w:eastAsia="宋体"/>
@@ -1783,12 +2340,868 @@
     </w:tbl>
     <w:p>
       <w:pPr>
-        <w:spacing w:line="276" w:lineRule="auto"/>
-      </w:pPr>
-    </w:p>
-    <w:p>
-      <w:pPr>
-        <w:pStyle w:val="1"/>
+        <w:pStyle w:val="4"/>
+        <w:spacing w:line="276" w:lineRule="auto"/>
+        <w:rPr>
+          <w:rFonts w:hint="eastAsia" w:eastAsiaTheme="minorEastAsia"/>
+          <w:b w:val="0"/>
+          <w:lang w:val="en-US" w:eastAsia="zh-CN"/>
+        </w:rPr>
+      </w:pPr>
+      <w:r>
+        <w:rPr>
+          <w:rFonts w:hint="eastAsia"/>
+          <w:b w:val="0"/>
+          <w:lang w:val="en-US" w:eastAsia="zh-CN"/>
+        </w:rPr>
+        <w:t>注册</w:t>
+      </w:r>
+    </w:p>
+    <w:tbl>
+      <w:tblPr>
+        <w:tblStyle w:val="14"/>
+        <w:tblW w:w="8303" w:type="dxa"/>
+        <w:tblInd w:w="108" w:type="dxa"/>
+        <w:tblBorders>
+          <w:top w:val="single" w:color="auto" w:sz="4" w:space="0"/>
+          <w:left w:val="single" w:color="auto" w:sz="4" w:space="0"/>
+          <w:bottom w:val="single" w:color="auto" w:sz="4" w:space="0"/>
+          <w:right w:val="single" w:color="auto" w:sz="4" w:space="0"/>
+          <w:insideH w:val="single" w:color="auto" w:sz="4" w:space="0"/>
+          <w:insideV w:val="single" w:color="auto" w:sz="4" w:space="0"/>
+        </w:tblBorders>
+        <w:tblLayout w:type="fixed"/>
+        <w:tblCellMar>
+          <w:top w:w="0" w:type="dxa"/>
+          <w:left w:w="108" w:type="dxa"/>
+          <w:bottom w:w="0" w:type="dxa"/>
+          <w:right w:w="108" w:type="dxa"/>
+        </w:tblCellMar>
+      </w:tblPr>
+      <w:tblGrid>
+        <w:gridCol w:w="1276"/>
+        <w:gridCol w:w="1224"/>
+        <w:gridCol w:w="5803"/>
+      </w:tblGrid>
+      <w:tr>
+        <w:tblPrEx>
+          <w:tblBorders>
+            <w:top w:val="single" w:color="auto" w:sz="4" w:space="0"/>
+            <w:left w:val="single" w:color="auto" w:sz="4" w:space="0"/>
+            <w:bottom w:val="single" w:color="auto" w:sz="4" w:space="0"/>
+            <w:right w:val="single" w:color="auto" w:sz="4" w:space="0"/>
+            <w:insideH w:val="single" w:color="auto" w:sz="4" w:space="0"/>
+            <w:insideV w:val="single" w:color="auto" w:sz="4" w:space="0"/>
+          </w:tblBorders>
+          <w:tblLayout w:type="fixed"/>
+          <w:tblCellMar>
+            <w:top w:w="0" w:type="dxa"/>
+            <w:left w:w="108" w:type="dxa"/>
+            <w:bottom w:w="0" w:type="dxa"/>
+            <w:right w:w="108" w:type="dxa"/>
+          </w:tblCellMar>
+        </w:tblPrEx>
+        <w:tc>
+          <w:tcPr>
+            <w:tcW w:w="1276" w:type="dxa"/>
+            <w:tcBorders>
+              <w:bottom w:val="single" w:color="auto" w:sz="4" w:space="0"/>
+            </w:tcBorders>
+            <w:shd w:val="clear" w:color="auto" w:fill="C0C0C0"/>
+          </w:tcPr>
+          <w:p>
+            <w:pPr>
+              <w:spacing w:line="276" w:lineRule="auto"/>
+              <w:jc w:val="left"/>
+            </w:pPr>
+            <w:r>
+              <w:rPr>
+                <w:rFonts w:hint="eastAsia"/>
+              </w:rPr>
+              <w:t>接口说明</w:t>
+            </w:r>
+          </w:p>
+        </w:tc>
+        <w:tc>
+          <w:tcPr>
+            <w:tcW w:w="7027" w:type="dxa"/>
+            <w:gridSpan w:val="2"/>
+          </w:tcPr>
+          <w:p>
+            <w:pPr>
+              <w:widowControl/>
+              <w:spacing w:line="276" w:lineRule="auto"/>
+              <w:jc w:val="left"/>
+              <w:rPr>
+                <w:rFonts w:hint="eastAsia" w:eastAsiaTheme="minorEastAsia"/>
+                <w:sz w:val="24"/>
+                <w:lang w:val="en-US" w:eastAsia="zh-CN"/>
+              </w:rPr>
+            </w:pPr>
+            <w:r>
+              <w:rPr>
+                <w:rFonts w:hint="eastAsia"/>
+                <w:sz w:val="24"/>
+                <w:lang w:val="en-US" w:eastAsia="zh-CN"/>
+              </w:rPr>
+              <w:t>注册</w:t>
+            </w:r>
+          </w:p>
+        </w:tc>
+      </w:tr>
+      <w:tr>
+        <w:tblPrEx>
+          <w:tblBorders>
+            <w:top w:val="single" w:color="auto" w:sz="4" w:space="0"/>
+            <w:left w:val="single" w:color="auto" w:sz="4" w:space="0"/>
+            <w:bottom w:val="single" w:color="auto" w:sz="4" w:space="0"/>
+            <w:right w:val="single" w:color="auto" w:sz="4" w:space="0"/>
+            <w:insideH w:val="single" w:color="auto" w:sz="4" w:space="0"/>
+            <w:insideV w:val="single" w:color="auto" w:sz="4" w:space="0"/>
+          </w:tblBorders>
+          <w:tblLayout w:type="fixed"/>
+          <w:tblCellMar>
+            <w:top w:w="0" w:type="dxa"/>
+            <w:left w:w="108" w:type="dxa"/>
+            <w:bottom w:w="0" w:type="dxa"/>
+            <w:right w:w="108" w:type="dxa"/>
+          </w:tblCellMar>
+        </w:tblPrEx>
+        <w:tc>
+          <w:tcPr>
+            <w:tcW w:w="1276" w:type="dxa"/>
+            <w:tcBorders>
+              <w:bottom w:val="single" w:color="auto" w:sz="4" w:space="0"/>
+            </w:tcBorders>
+            <w:shd w:val="clear" w:color="auto" w:fill="C0C0C0"/>
+          </w:tcPr>
+          <w:p>
+            <w:pPr>
+              <w:spacing w:line="276" w:lineRule="auto"/>
+              <w:jc w:val="left"/>
+            </w:pPr>
+            <w:r>
+              <w:rPr>
+                <w:rFonts w:hint="eastAsia"/>
+              </w:rPr>
+              <w:t>接口地址</w:t>
+            </w:r>
+          </w:p>
+        </w:tc>
+        <w:tc>
+          <w:tcPr>
+            <w:tcW w:w="7027" w:type="dxa"/>
+            <w:gridSpan w:val="2"/>
+          </w:tcPr>
+          <w:p>
+            <w:pPr>
+              <w:autoSpaceDE w:val="0"/>
+              <w:autoSpaceDN w:val="0"/>
+              <w:adjustRightInd w:val="0"/>
+              <w:spacing w:line="276" w:lineRule="auto"/>
+              <w:jc w:val="left"/>
+              <w:rPr>
+                <w:rFonts w:hint="eastAsia" w:eastAsiaTheme="minorEastAsia"/>
+                <w:color w:val="FF0000"/>
+                <w:sz w:val="24"/>
+                <w:lang w:val="en-US" w:eastAsia="zh-CN"/>
+              </w:rPr>
+            </w:pPr>
+            <w:r>
+              <w:rPr>
+                <w:rFonts w:hint="eastAsia"/>
+                <w:color w:val="FF0000"/>
+                <w:sz w:val="24"/>
+                <w:lang w:val="en-US" w:eastAsia="zh-CN"/>
+              </w:rPr>
+              <w:t>/user/register</w:t>
+            </w:r>
+          </w:p>
+        </w:tc>
+      </w:tr>
+      <w:tr>
+        <w:tblPrEx>
+          <w:tblBorders>
+            <w:top w:val="single" w:color="auto" w:sz="4" w:space="0"/>
+            <w:left w:val="single" w:color="auto" w:sz="4" w:space="0"/>
+            <w:bottom w:val="single" w:color="auto" w:sz="4" w:space="0"/>
+            <w:right w:val="single" w:color="auto" w:sz="4" w:space="0"/>
+            <w:insideH w:val="single" w:color="auto" w:sz="4" w:space="0"/>
+            <w:insideV w:val="single" w:color="auto" w:sz="4" w:space="0"/>
+          </w:tblBorders>
+          <w:tblLayout w:type="fixed"/>
+          <w:tblCellMar>
+            <w:top w:w="0" w:type="dxa"/>
+            <w:left w:w="108" w:type="dxa"/>
+            <w:bottom w:w="0" w:type="dxa"/>
+            <w:right w:w="108" w:type="dxa"/>
+          </w:tblCellMar>
+        </w:tblPrEx>
+        <w:tc>
+          <w:tcPr>
+            <w:tcW w:w="1276" w:type="dxa"/>
+            <w:tcBorders>
+              <w:bottom w:val="single" w:color="auto" w:sz="4" w:space="0"/>
+            </w:tcBorders>
+            <w:shd w:val="clear" w:color="auto" w:fill="C0C0C0"/>
+          </w:tcPr>
+          <w:p>
+            <w:pPr>
+              <w:spacing w:line="276" w:lineRule="auto"/>
+              <w:jc w:val="left"/>
+            </w:pPr>
+            <w:r>
+              <w:t>M</w:t>
+            </w:r>
+            <w:r>
+              <w:rPr>
+                <w:rFonts w:hint="eastAsia"/>
+              </w:rPr>
+              <w:t>ethod</w:t>
+            </w:r>
+          </w:p>
+        </w:tc>
+        <w:tc>
+          <w:tcPr>
+            <w:tcW w:w="7027" w:type="dxa"/>
+            <w:gridSpan w:val="2"/>
+          </w:tcPr>
+          <w:p>
+            <w:pPr>
+              <w:autoSpaceDE w:val="0"/>
+              <w:autoSpaceDN w:val="0"/>
+              <w:adjustRightInd w:val="0"/>
+              <w:spacing w:line="276" w:lineRule="auto"/>
+              <w:jc w:val="left"/>
+              <w:rPr>
+                <w:color w:val="008000"/>
+              </w:rPr>
+            </w:pPr>
+            <w:r>
+              <w:rPr>
+                <w:rFonts w:hint="eastAsia" w:ascii="Consolas" w:hAnsi="Consolas" w:eastAsia="Consolas"/>
+                <w:color w:val="000000"/>
+                <w:sz w:val="22"/>
+                <w:highlight w:val="white"/>
+                <w:u w:val="single"/>
+              </w:rPr>
+              <w:t>register</w:t>
+            </w:r>
+          </w:p>
+        </w:tc>
+      </w:tr>
+      <w:tr>
+        <w:tblPrEx>
+          <w:tblBorders>
+            <w:top w:val="single" w:color="auto" w:sz="4" w:space="0"/>
+            <w:left w:val="single" w:color="auto" w:sz="4" w:space="0"/>
+            <w:bottom w:val="single" w:color="auto" w:sz="4" w:space="0"/>
+            <w:right w:val="single" w:color="auto" w:sz="4" w:space="0"/>
+            <w:insideH w:val="single" w:color="auto" w:sz="4" w:space="0"/>
+            <w:insideV w:val="single" w:color="auto" w:sz="4" w:space="0"/>
+          </w:tblBorders>
+          <w:tblLayout w:type="fixed"/>
+          <w:tblCellMar>
+            <w:top w:w="0" w:type="dxa"/>
+            <w:left w:w="108" w:type="dxa"/>
+            <w:bottom w:w="0" w:type="dxa"/>
+            <w:right w:w="108" w:type="dxa"/>
+          </w:tblCellMar>
+        </w:tblPrEx>
+        <w:tc>
+          <w:tcPr>
+            <w:tcW w:w="1276" w:type="dxa"/>
+            <w:shd w:val="clear" w:color="auto" w:fill="C0C0C0"/>
+          </w:tcPr>
+          <w:p>
+            <w:pPr>
+              <w:spacing w:line="276" w:lineRule="auto"/>
+            </w:pPr>
+            <w:r>
+              <w:rPr>
+                <w:rFonts w:hint="eastAsia"/>
+              </w:rPr>
+              <w:t>参数名称</w:t>
+            </w:r>
+          </w:p>
+        </w:tc>
+        <w:tc>
+          <w:tcPr>
+            <w:tcW w:w="1224" w:type="dxa"/>
+            <w:shd w:val="clear" w:color="auto" w:fill="C0C0C0"/>
+          </w:tcPr>
+          <w:p>
+            <w:pPr>
+              <w:spacing w:line="276" w:lineRule="auto"/>
+            </w:pPr>
+            <w:r>
+              <w:rPr>
+                <w:rFonts w:hint="eastAsia"/>
+              </w:rPr>
+              <w:t>参数</w:t>
+            </w:r>
+          </w:p>
+        </w:tc>
+        <w:tc>
+          <w:tcPr>
+            <w:tcW w:w="5803" w:type="dxa"/>
+            <w:shd w:val="clear" w:color="auto" w:fill="C0C0C0"/>
+          </w:tcPr>
+          <w:p>
+            <w:pPr>
+              <w:spacing w:line="276" w:lineRule="auto"/>
+            </w:pPr>
+            <w:r>
+              <w:rPr>
+                <w:rFonts w:hint="eastAsia"/>
+              </w:rPr>
+              <w:t>说明</w:t>
+            </w:r>
+          </w:p>
+        </w:tc>
+      </w:tr>
+      <w:tr>
+        <w:tblPrEx>
+          <w:tblBorders>
+            <w:top w:val="single" w:color="auto" w:sz="4" w:space="0"/>
+            <w:left w:val="single" w:color="auto" w:sz="4" w:space="0"/>
+            <w:bottom w:val="single" w:color="auto" w:sz="4" w:space="0"/>
+            <w:right w:val="single" w:color="auto" w:sz="4" w:space="0"/>
+            <w:insideH w:val="single" w:color="auto" w:sz="4" w:space="0"/>
+            <w:insideV w:val="single" w:color="auto" w:sz="4" w:space="0"/>
+          </w:tblBorders>
+          <w:tblLayout w:type="fixed"/>
+          <w:tblCellMar>
+            <w:top w:w="0" w:type="dxa"/>
+            <w:left w:w="108" w:type="dxa"/>
+            <w:bottom w:w="0" w:type="dxa"/>
+            <w:right w:w="108" w:type="dxa"/>
+          </w:tblCellMar>
+        </w:tblPrEx>
+        <w:trPr>
+          <w:trHeight w:val="261" w:hRule="atLeast"/>
+        </w:trPr>
+        <w:tc>
+          <w:tcPr>
+            <w:tcW w:w="1276" w:type="dxa"/>
+            <w:tcBorders>
+              <w:bottom w:val="single" w:color="auto" w:sz="4" w:space="0"/>
+            </w:tcBorders>
+          </w:tcPr>
+          <w:p>
+            <w:pPr>
+              <w:tabs>
+                <w:tab w:val="left" w:pos="1340"/>
+              </w:tabs>
+              <w:spacing w:line="276" w:lineRule="auto"/>
+              <w:rPr>
+                <w:rFonts w:hint="eastAsia"/>
+                <w:color w:val="008000"/>
+                <w:lang w:val="en-US" w:eastAsia="zh-CN"/>
+              </w:rPr>
+            </w:pPr>
+            <w:r>
+              <w:rPr>
+                <w:rFonts w:hint="eastAsia"/>
+                <w:color w:val="008000"/>
+                <w:lang w:val="en-US" w:eastAsia="zh-CN"/>
+              </w:rPr>
+              <w:t>邮箱地址</w:t>
+            </w:r>
+          </w:p>
+        </w:tc>
+        <w:tc>
+          <w:tcPr>
+            <w:tcW w:w="1224" w:type="dxa"/>
+          </w:tcPr>
+          <w:p>
+            <w:pPr>
+              <w:tabs>
+                <w:tab w:val="left" w:pos="1340"/>
+              </w:tabs>
+              <w:spacing w:line="276" w:lineRule="auto"/>
+              <w:rPr>
+                <w:rFonts w:hint="eastAsia"/>
+                <w:color w:val="008000"/>
+              </w:rPr>
+            </w:pPr>
+            <w:r>
+              <w:rPr>
+                <w:rFonts w:hint="eastAsia"/>
+                <w:color w:val="008000"/>
+                <w:lang w:val="en-US" w:eastAsia="zh-CN"/>
+              </w:rPr>
+              <w:t>email</w:t>
+            </w:r>
+          </w:p>
+        </w:tc>
+        <w:tc>
+          <w:tcPr>
+            <w:tcW w:w="5803" w:type="dxa"/>
+          </w:tcPr>
+          <w:p>
+            <w:pPr>
+              <w:tabs>
+                <w:tab w:val="left" w:pos="1340"/>
+              </w:tabs>
+              <w:spacing w:line="276" w:lineRule="auto"/>
+              <w:rPr>
+                <w:rFonts w:hint="eastAsia"/>
+                <w:color w:val="008000"/>
+                <w:lang w:val="en-US" w:eastAsia="zh-CN"/>
+              </w:rPr>
+            </w:pPr>
+          </w:p>
+        </w:tc>
+      </w:tr>
+      <w:tr>
+        <w:tblPrEx>
+          <w:tblBorders>
+            <w:top w:val="single" w:color="auto" w:sz="4" w:space="0"/>
+            <w:left w:val="single" w:color="auto" w:sz="4" w:space="0"/>
+            <w:bottom w:val="single" w:color="auto" w:sz="4" w:space="0"/>
+            <w:right w:val="single" w:color="auto" w:sz="4" w:space="0"/>
+            <w:insideH w:val="single" w:color="auto" w:sz="4" w:space="0"/>
+            <w:insideV w:val="single" w:color="auto" w:sz="4" w:space="0"/>
+          </w:tblBorders>
+          <w:tblLayout w:type="fixed"/>
+          <w:tblCellMar>
+            <w:top w:w="0" w:type="dxa"/>
+            <w:left w:w="108" w:type="dxa"/>
+            <w:bottom w:w="0" w:type="dxa"/>
+            <w:right w:w="108" w:type="dxa"/>
+          </w:tblCellMar>
+        </w:tblPrEx>
+        <w:trPr>
+          <w:trHeight w:val="261" w:hRule="atLeast"/>
+        </w:trPr>
+        <w:tc>
+          <w:tcPr>
+            <w:tcW w:w="1276" w:type="dxa"/>
+            <w:tcBorders>
+              <w:bottom w:val="single" w:color="auto" w:sz="4" w:space="0"/>
+            </w:tcBorders>
+          </w:tcPr>
+          <w:p>
+            <w:pPr>
+              <w:tabs>
+                <w:tab w:val="left" w:pos="1340"/>
+              </w:tabs>
+              <w:spacing w:line="276" w:lineRule="auto"/>
+              <w:rPr>
+                <w:rFonts w:hint="eastAsia"/>
+                <w:color w:val="008000"/>
+                <w:lang w:val="en-US" w:eastAsia="zh-CN"/>
+              </w:rPr>
+            </w:pPr>
+            <w:r>
+              <w:rPr>
+                <w:rFonts w:hint="eastAsia"/>
+                <w:color w:val="008000"/>
+                <w:lang w:val="en-US" w:eastAsia="zh-CN"/>
+              </w:rPr>
+              <w:t>用户名</w:t>
+            </w:r>
+          </w:p>
+        </w:tc>
+        <w:tc>
+          <w:tcPr>
+            <w:tcW w:w="1224" w:type="dxa"/>
+          </w:tcPr>
+          <w:p>
+            <w:pPr>
+              <w:tabs>
+                <w:tab w:val="left" w:pos="1340"/>
+              </w:tabs>
+              <w:spacing w:line="276" w:lineRule="auto"/>
+              <w:rPr>
+                <w:rFonts w:hint="eastAsia"/>
+                <w:color w:val="008000"/>
+              </w:rPr>
+            </w:pPr>
+            <w:r>
+              <w:rPr>
+                <w:rFonts w:hint="eastAsia"/>
+                <w:color w:val="008000"/>
+              </w:rPr>
+              <w:t>userName</w:t>
+            </w:r>
+          </w:p>
+        </w:tc>
+        <w:tc>
+          <w:tcPr>
+            <w:tcW w:w="5803" w:type="dxa"/>
+          </w:tcPr>
+          <w:p>
+            <w:pPr>
+              <w:tabs>
+                <w:tab w:val="left" w:pos="1340"/>
+              </w:tabs>
+              <w:spacing w:line="276" w:lineRule="auto"/>
+              <w:rPr>
+                <w:rFonts w:hint="eastAsia"/>
+                <w:color w:val="008000"/>
+                <w:lang w:val="en-US" w:eastAsia="zh-CN"/>
+              </w:rPr>
+            </w:pPr>
+          </w:p>
+        </w:tc>
+      </w:tr>
+      <w:tr>
+        <w:tblPrEx>
+          <w:tblBorders>
+            <w:top w:val="single" w:color="auto" w:sz="4" w:space="0"/>
+            <w:left w:val="single" w:color="auto" w:sz="4" w:space="0"/>
+            <w:bottom w:val="single" w:color="auto" w:sz="4" w:space="0"/>
+            <w:right w:val="single" w:color="auto" w:sz="4" w:space="0"/>
+            <w:insideH w:val="single" w:color="auto" w:sz="4" w:space="0"/>
+            <w:insideV w:val="single" w:color="auto" w:sz="4" w:space="0"/>
+          </w:tblBorders>
+          <w:tblLayout w:type="fixed"/>
+          <w:tblCellMar>
+            <w:top w:w="0" w:type="dxa"/>
+            <w:left w:w="108" w:type="dxa"/>
+            <w:bottom w:w="0" w:type="dxa"/>
+            <w:right w:w="108" w:type="dxa"/>
+          </w:tblCellMar>
+        </w:tblPrEx>
+        <w:trPr>
+          <w:trHeight w:val="261" w:hRule="atLeast"/>
+        </w:trPr>
+        <w:tc>
+          <w:tcPr>
+            <w:tcW w:w="1276" w:type="dxa"/>
+            <w:tcBorders>
+              <w:bottom w:val="single" w:color="auto" w:sz="4" w:space="0"/>
+            </w:tcBorders>
+          </w:tcPr>
+          <w:p>
+            <w:pPr>
+              <w:tabs>
+                <w:tab w:val="left" w:pos="1340"/>
+              </w:tabs>
+              <w:spacing w:line="276" w:lineRule="auto"/>
+              <w:rPr>
+                <w:rFonts w:hint="eastAsia"/>
+                <w:color w:val="008000"/>
+                <w:lang w:val="en-US" w:eastAsia="zh-CN"/>
+              </w:rPr>
+            </w:pPr>
+            <w:r>
+              <w:rPr>
+                <w:rFonts w:hint="eastAsia"/>
+                <w:color w:val="008000"/>
+                <w:lang w:val="en-US" w:eastAsia="zh-CN"/>
+              </w:rPr>
+              <w:t>密码</w:t>
+            </w:r>
+          </w:p>
+        </w:tc>
+        <w:tc>
+          <w:tcPr>
+            <w:tcW w:w="1224" w:type="dxa"/>
+          </w:tcPr>
+          <w:p>
+            <w:pPr>
+              <w:tabs>
+                <w:tab w:val="left" w:pos="1340"/>
+              </w:tabs>
+              <w:spacing w:line="276" w:lineRule="auto"/>
+              <w:rPr>
+                <w:rFonts w:hint="eastAsia"/>
+                <w:color w:val="008000"/>
+              </w:rPr>
+            </w:pPr>
+            <w:r>
+              <w:rPr>
+                <w:rFonts w:hint="eastAsia"/>
+                <w:color w:val="008000"/>
+              </w:rPr>
+              <w:t>passWord</w:t>
+            </w:r>
+          </w:p>
+        </w:tc>
+        <w:tc>
+          <w:tcPr>
+            <w:tcW w:w="5803" w:type="dxa"/>
+          </w:tcPr>
+          <w:p>
+            <w:pPr>
+              <w:tabs>
+                <w:tab w:val="left" w:pos="1340"/>
+              </w:tabs>
+              <w:spacing w:line="276" w:lineRule="auto"/>
+              <w:rPr>
+                <w:rFonts w:hint="eastAsia"/>
+                <w:color w:val="008000"/>
+                <w:lang w:val="en-US" w:eastAsia="zh-CN"/>
+              </w:rPr>
+            </w:pPr>
+          </w:p>
+        </w:tc>
+      </w:tr>
+      <w:tr>
+        <w:tblPrEx>
+          <w:tblBorders>
+            <w:top w:val="single" w:color="auto" w:sz="4" w:space="0"/>
+            <w:left w:val="single" w:color="auto" w:sz="4" w:space="0"/>
+            <w:bottom w:val="single" w:color="auto" w:sz="4" w:space="0"/>
+            <w:right w:val="single" w:color="auto" w:sz="4" w:space="0"/>
+            <w:insideH w:val="single" w:color="auto" w:sz="4" w:space="0"/>
+            <w:insideV w:val="single" w:color="auto" w:sz="4" w:space="0"/>
+          </w:tblBorders>
+          <w:tblLayout w:type="fixed"/>
+          <w:tblCellMar>
+            <w:top w:w="0" w:type="dxa"/>
+            <w:left w:w="108" w:type="dxa"/>
+            <w:bottom w:w="0" w:type="dxa"/>
+            <w:right w:w="108" w:type="dxa"/>
+          </w:tblCellMar>
+        </w:tblPrEx>
+        <w:tc>
+          <w:tcPr>
+            <w:tcW w:w="1276" w:type="dxa"/>
+            <w:shd w:val="clear" w:color="auto" w:fill="BEBEBE" w:themeFill="background1" w:themeFillShade="BF"/>
+          </w:tcPr>
+          <w:p>
+            <w:pPr>
+              <w:spacing w:line="276" w:lineRule="auto"/>
+            </w:pPr>
+            <w:r>
+              <w:rPr>
+                <w:rFonts w:hint="eastAsia"/>
+              </w:rPr>
+              <w:t>返回包</w:t>
+            </w:r>
+          </w:p>
+        </w:tc>
+        <w:tc>
+          <w:tcPr>
+            <w:tcW w:w="7027" w:type="dxa"/>
+            <w:gridSpan w:val="2"/>
+            <w:shd w:val="clear" w:color="auto" w:fill="BEBEBE" w:themeFill="background1" w:themeFillShade="BF"/>
+          </w:tcPr>
+          <w:p>
+            <w:pPr>
+              <w:spacing w:line="276" w:lineRule="auto"/>
+            </w:pPr>
+            <w:r>
+              <w:rPr>
+                <w:rFonts w:hint="eastAsia"/>
+              </w:rPr>
+              <w:t>返回数据</w:t>
+            </w:r>
+          </w:p>
+        </w:tc>
+      </w:tr>
+      <w:tr>
+        <w:tblPrEx>
+          <w:tblBorders>
+            <w:top w:val="single" w:color="auto" w:sz="4" w:space="0"/>
+            <w:left w:val="single" w:color="auto" w:sz="4" w:space="0"/>
+            <w:bottom w:val="single" w:color="auto" w:sz="4" w:space="0"/>
+            <w:right w:val="single" w:color="auto" w:sz="4" w:space="0"/>
+            <w:insideH w:val="single" w:color="auto" w:sz="4" w:space="0"/>
+            <w:insideV w:val="single" w:color="auto" w:sz="4" w:space="0"/>
+          </w:tblBorders>
+          <w:tblLayout w:type="fixed"/>
+          <w:tblCellMar>
+            <w:top w:w="0" w:type="dxa"/>
+            <w:left w:w="108" w:type="dxa"/>
+            <w:bottom w:w="0" w:type="dxa"/>
+            <w:right w:w="108" w:type="dxa"/>
+          </w:tblCellMar>
+        </w:tblPrEx>
+        <w:tc>
+          <w:tcPr>
+            <w:tcW w:w="1276" w:type="dxa"/>
+          </w:tcPr>
+          <w:p>
+            <w:pPr>
+              <w:spacing w:line="276" w:lineRule="auto"/>
+            </w:pPr>
+            <w:r>
+              <w:rPr>
+                <w:rFonts w:hint="eastAsia"/>
+              </w:rPr>
+              <w:t>data</w:t>
+            </w:r>
+          </w:p>
+        </w:tc>
+        <w:tc>
+          <w:tcPr>
+            <w:tcW w:w="7027" w:type="dxa"/>
+            <w:gridSpan w:val="2"/>
+          </w:tcPr>
+          <w:p>
+            <w:pPr>
+              <w:tabs>
+                <w:tab w:val="left" w:pos="1340"/>
+              </w:tabs>
+              <w:spacing w:line="276" w:lineRule="auto"/>
+              <w:rPr>
+                <w:rFonts w:hint="eastAsia"/>
+                <w:color w:val="008000"/>
+                <w:lang w:val="en-US" w:eastAsia="zh-CN"/>
+              </w:rPr>
+            </w:pPr>
+            <w:r>
+              <w:rPr>
+                <w:rFonts w:hint="eastAsia"/>
+                <w:color w:val="008000"/>
+                <w:lang w:val="en-US" w:eastAsia="zh-CN"/>
+              </w:rPr>
+              <w:t>{</w:t>
+            </w:r>
+          </w:p>
+          <w:p>
+            <w:pPr>
+              <w:tabs>
+                <w:tab w:val="left" w:pos="1340"/>
+              </w:tabs>
+              <w:spacing w:line="276" w:lineRule="auto"/>
+              <w:rPr>
+                <w:rFonts w:hint="eastAsia"/>
+                <w:color w:val="008000"/>
+                <w:lang w:val="en-US" w:eastAsia="zh-CN"/>
+              </w:rPr>
+            </w:pPr>
+            <w:r>
+              <w:rPr>
+                <w:rFonts w:hint="eastAsia"/>
+                <w:color w:val="008000"/>
+                <w:lang w:val="en-US" w:eastAsia="zh-CN"/>
+              </w:rPr>
+              <w:t>"rspCode": "000000",</w:t>
+            </w:r>
+          </w:p>
+          <w:p>
+            <w:pPr>
+              <w:tabs>
+                <w:tab w:val="left" w:pos="1340"/>
+              </w:tabs>
+              <w:spacing w:line="276" w:lineRule="auto"/>
+              <w:rPr>
+                <w:rFonts w:hint="eastAsia"/>
+                <w:color w:val="008000"/>
+                <w:lang w:val="en-US" w:eastAsia="zh-CN"/>
+              </w:rPr>
+            </w:pPr>
+            <w:r>
+              <w:rPr>
+                <w:rFonts w:hint="eastAsia"/>
+                <w:color w:val="008000"/>
+                <w:lang w:val="en-US" w:eastAsia="zh-CN"/>
+              </w:rPr>
+              <w:t>"rspMsg":  "成功信息"</w:t>
+            </w:r>
+          </w:p>
+          <w:p>
+            <w:pPr>
+              <w:tabs>
+                <w:tab w:val="left" w:pos="1340"/>
+              </w:tabs>
+              <w:spacing w:line="276" w:lineRule="auto"/>
+              <w:rPr>
+                <w:rFonts w:hint="eastAsia"/>
+                <w:color w:val="008000"/>
+                <w:lang w:val="en-US" w:eastAsia="zh-CN"/>
+              </w:rPr>
+            </w:pPr>
+            <w:r>
+              <w:rPr>
+                <w:rFonts w:hint="eastAsia"/>
+                <w:color w:val="008000"/>
+                <w:lang w:val="en-US" w:eastAsia="zh-CN"/>
+              </w:rPr>
+              <w:t>"data":{</w:t>
+            </w:r>
+          </w:p>
+          <w:p>
+            <w:pPr>
+              <w:tabs>
+                <w:tab w:val="left" w:pos="1340"/>
+              </w:tabs>
+              <w:spacing w:line="276" w:lineRule="auto"/>
+              <w:rPr>
+                <w:rFonts w:hint="eastAsia"/>
+                <w:color w:val="008000"/>
+                <w:lang w:val="en-US" w:eastAsia="zh-CN"/>
+              </w:rPr>
+            </w:pPr>
+            <w:r>
+              <w:rPr>
+                <w:rFonts w:hint="eastAsia"/>
+                <w:color w:val="008000"/>
+                <w:lang w:val="en-US" w:eastAsia="zh-CN"/>
+              </w:rPr>
+              <w:t xml:space="preserve">    "userId": "用户ID值",</w:t>
+            </w:r>
+          </w:p>
+          <w:p>
+            <w:pPr>
+              <w:tabs>
+                <w:tab w:val="left" w:pos="1340"/>
+              </w:tabs>
+              <w:spacing w:line="276" w:lineRule="auto"/>
+              <w:rPr>
+                <w:rFonts w:hint="eastAsia"/>
+                <w:color w:val="008000"/>
+                <w:lang w:val="en-US" w:eastAsia="zh-CN"/>
+              </w:rPr>
+            </w:pPr>
+            <w:bookmarkStart w:id="0" w:name="_GoBack"/>
+            <w:bookmarkEnd w:id="0"/>
+            <w:r>
+              <w:rPr>
+                <w:rFonts w:hint="eastAsia"/>
+                <w:color w:val="008000"/>
+                <w:lang w:val="en-US" w:eastAsia="zh-CN"/>
+              </w:rPr>
+              <w:t xml:space="preserve">     }</w:t>
+            </w:r>
+          </w:p>
+          <w:p>
+            <w:pPr>
+              <w:tabs>
+                <w:tab w:val="left" w:pos="1340"/>
+              </w:tabs>
+              <w:spacing w:line="276" w:lineRule="auto"/>
+              <w:rPr>
+                <w:rFonts w:hint="eastAsia"/>
+                <w:color w:val="008000"/>
+                <w:lang w:val="en-US" w:eastAsia="zh-CN"/>
+              </w:rPr>
+            </w:pPr>
+            <w:r>
+              <w:rPr>
+                <w:rFonts w:hint="eastAsia"/>
+                <w:color w:val="008000"/>
+                <w:lang w:val="en-US" w:eastAsia="zh-CN"/>
+              </w:rPr>
+              <w:t>}</w:t>
+            </w:r>
+          </w:p>
+          <w:p>
+            <w:pPr>
+              <w:pStyle w:val="9"/>
+              <w:spacing w:line="276" w:lineRule="auto"/>
+              <w:rPr>
+                <w:rFonts w:eastAsia="宋体"/>
+              </w:rPr>
+            </w:pPr>
+          </w:p>
+        </w:tc>
+      </w:tr>
+    </w:tbl>
+    <w:p>
+      <w:pPr>
+        <w:spacing w:line="276" w:lineRule="auto"/>
+      </w:pPr>
+    </w:p>
+    <w:p>
+      <w:pPr>
+        <w:pStyle w:val="2"/>
         <w:spacing w:line="276" w:lineRule="auto"/>
       </w:pPr>
       <w:r>
@@ -1800,88 +3213,71 @@
     </w:p>
     <w:p>
       <w:pPr>
-        <w:pStyle w:val="2"/>
+        <w:pStyle w:val="3"/>
         <w:spacing w:line="276" w:lineRule="auto"/>
         <w:rPr>
-          <w:rStyle w:val="a7"/>
+          <w:rStyle w:val="11"/>
           <w:b/>
+          <w:bCs w:val="0"/>
           <w:sz w:val="44"/>
           <w:szCs w:val="44"/>
         </w:rPr>
       </w:pPr>
       <w:r>
         <w:rPr>
-          <w:rStyle w:val="a7"/>
+          <w:rStyle w:val="11"/>
           <w:rFonts w:hint="eastAsia"/>
           <w:b/>
+          <w:bCs w:val="0"/>
           <w:sz w:val="44"/>
           <w:szCs w:val="44"/>
         </w:rPr>
-        <w:t>附录</w:t>
-      </w:r>
-      <w:r>
-        <w:rPr>
-          <w:rStyle w:val="a7"/>
-          <w:rFonts w:hint="eastAsia"/>
-          <w:b/>
-          <w:sz w:val="44"/>
-          <w:szCs w:val="44"/>
-        </w:rPr>
-        <w:t>1</w:t>
-      </w:r>
-      <w:r>
-        <w:rPr>
-          <w:rStyle w:val="a7"/>
-          <w:rFonts w:hint="eastAsia"/>
-          <w:b/>
-          <w:sz w:val="44"/>
-          <w:szCs w:val="44"/>
-        </w:rPr>
-        <w:t>：</w:t>
-      </w:r>
-      <w:proofErr w:type="gramStart"/>
-      <w:r>
-        <w:rPr>
-          <w:rStyle w:val="a7"/>
-          <w:rFonts w:hint="eastAsia"/>
-          <w:b/>
-          <w:sz w:val="44"/>
-          <w:szCs w:val="44"/>
-        </w:rPr>
-        <w:t>各环境</w:t>
-      </w:r>
-      <w:proofErr w:type="gramEnd"/>
-      <w:r>
-        <w:rPr>
-          <w:rStyle w:val="a7"/>
-          <w:rFonts w:hint="eastAsia"/>
-          <w:b/>
-          <w:sz w:val="44"/>
-          <w:szCs w:val="44"/>
-        </w:rPr>
-        <w:t>地址</w:t>
+        <w:t>附录1：各环境地址</w:t>
       </w:r>
     </w:p>
     <w:tbl>
       <w:tblPr>
+        <w:tblStyle w:val="14"/>
         <w:tblW w:w="8300" w:type="dxa"/>
         <w:tblInd w:w="111" w:type="dxa"/>
         <w:tblBorders>
-          <w:top w:val="single" w:sz="4" w:space="0" w:color="auto"/>
-          <w:left w:val="single" w:sz="4" w:space="0" w:color="auto"/>
-          <w:bottom w:val="single" w:sz="4" w:space="0" w:color="auto"/>
-          <w:right w:val="single" w:sz="4" w:space="0" w:color="auto"/>
-          <w:insideH w:val="single" w:sz="4" w:space="0" w:color="auto"/>
-          <w:insideV w:val="single" w:sz="4" w:space="0" w:color="auto"/>
+          <w:top w:val="single" w:color="auto" w:sz="4" w:space="0"/>
+          <w:left w:val="single" w:color="auto" w:sz="4" w:space="0"/>
+          <w:bottom w:val="single" w:color="auto" w:sz="4" w:space="0"/>
+          <w:right w:val="single" w:color="auto" w:sz="4" w:space="0"/>
+          <w:insideH w:val="single" w:color="auto" w:sz="4" w:space="0"/>
+          <w:insideV w:val="single" w:color="auto" w:sz="4" w:space="0"/>
         </w:tblBorders>
         <w:tblLayout w:type="fixed"/>
-        <w:tblLook w:val="04A0" w:firstRow="1" w:lastRow="0" w:firstColumn="1" w:lastColumn="0" w:noHBand="0" w:noVBand="1"/>
+        <w:tblCellMar>
+          <w:top w:w="0" w:type="dxa"/>
+          <w:left w:w="108" w:type="dxa"/>
+          <w:bottom w:w="0" w:type="dxa"/>
+          <w:right w:w="108" w:type="dxa"/>
+        </w:tblCellMar>
       </w:tblPr>
       <w:tblGrid>
         <w:gridCol w:w="2452"/>
         <w:gridCol w:w="5848"/>
       </w:tblGrid>
       <w:tr>
+        <w:tblPrEx>
+          <w:tblBorders>
+            <w:top w:val="single" w:color="auto" w:sz="4" w:space="0"/>
+            <w:left w:val="single" w:color="auto" w:sz="4" w:space="0"/>
+            <w:bottom w:val="single" w:color="auto" w:sz="4" w:space="0"/>
+            <w:right w:val="single" w:color="auto" w:sz="4" w:space="0"/>
+            <w:insideH w:val="single" w:color="auto" w:sz="4" w:space="0"/>
+            <w:insideV w:val="single" w:color="auto" w:sz="4" w:space="0"/>
+          </w:tblBorders>
+          <w:tblLayout w:type="fixed"/>
+          <w:tblCellMar>
+            <w:top w:w="0" w:type="dxa"/>
+            <w:left w:w="108" w:type="dxa"/>
+            <w:bottom w:w="0" w:type="dxa"/>
+            <w:right w:w="108" w:type="dxa"/>
+          </w:tblCellMar>
+        </w:tblPrEx>
         <w:tc>
           <w:tcPr>
             <w:tcW w:w="2452" w:type="dxa"/>
@@ -1900,18 +3296,33 @@
             <w:tcW w:w="5848" w:type="dxa"/>
           </w:tcPr>
           <w:p>
-            <w:proofErr w:type="spellStart"/>
             <w:r>
               <w:rPr>
                 <w:rFonts w:hint="eastAsia"/>
               </w:rPr>
               <w:t>url</w:t>
             </w:r>
-            <w:proofErr w:type="spellEnd"/>
           </w:p>
         </w:tc>
       </w:tr>
       <w:tr>
+        <w:tblPrEx>
+          <w:tblBorders>
+            <w:top w:val="single" w:color="auto" w:sz="4" w:space="0"/>
+            <w:left w:val="single" w:color="auto" w:sz="4" w:space="0"/>
+            <w:bottom w:val="single" w:color="auto" w:sz="4" w:space="0"/>
+            <w:right w:val="single" w:color="auto" w:sz="4" w:space="0"/>
+            <w:insideH w:val="single" w:color="auto" w:sz="4" w:space="0"/>
+            <w:insideV w:val="single" w:color="auto" w:sz="4" w:space="0"/>
+          </w:tblBorders>
+          <w:tblLayout w:type="fixed"/>
+          <w:tblCellMar>
+            <w:top w:w="0" w:type="dxa"/>
+            <w:left w:w="108" w:type="dxa"/>
+            <w:bottom w:w="0" w:type="dxa"/>
+            <w:right w:w="108" w:type="dxa"/>
+          </w:tblCellMar>
+        </w:tblPrEx>
         <w:tc>
           <w:tcPr>
             <w:tcW w:w="2452" w:type="dxa"/>
@@ -1938,6 +3349,23 @@
         </w:tc>
       </w:tr>
       <w:tr>
+        <w:tblPrEx>
+          <w:tblBorders>
+            <w:top w:val="single" w:color="auto" w:sz="4" w:space="0"/>
+            <w:left w:val="single" w:color="auto" w:sz="4" w:space="0"/>
+            <w:bottom w:val="single" w:color="auto" w:sz="4" w:space="0"/>
+            <w:right w:val="single" w:color="auto" w:sz="4" w:space="0"/>
+            <w:insideH w:val="single" w:color="auto" w:sz="4" w:space="0"/>
+            <w:insideV w:val="single" w:color="auto" w:sz="4" w:space="0"/>
+          </w:tblBorders>
+          <w:tblLayout w:type="fixed"/>
+          <w:tblCellMar>
+            <w:top w:w="0" w:type="dxa"/>
+            <w:left w:w="108" w:type="dxa"/>
+            <w:bottom w:w="0" w:type="dxa"/>
+            <w:right w:w="108" w:type="dxa"/>
+          </w:tblCellMar>
+        </w:tblPrEx>
         <w:tc>
           <w:tcPr>
             <w:tcW w:w="2452" w:type="dxa"/>
@@ -1969,6 +3397,23 @@
         </w:tc>
       </w:tr>
       <w:tr>
+        <w:tblPrEx>
+          <w:tblBorders>
+            <w:top w:val="single" w:color="auto" w:sz="4" w:space="0"/>
+            <w:left w:val="single" w:color="auto" w:sz="4" w:space="0"/>
+            <w:bottom w:val="single" w:color="auto" w:sz="4" w:space="0"/>
+            <w:right w:val="single" w:color="auto" w:sz="4" w:space="0"/>
+            <w:insideH w:val="single" w:color="auto" w:sz="4" w:space="0"/>
+            <w:insideV w:val="single" w:color="auto" w:sz="4" w:space="0"/>
+          </w:tblBorders>
+          <w:tblLayout w:type="fixed"/>
+          <w:tblCellMar>
+            <w:top w:w="0" w:type="dxa"/>
+            <w:left w:w="108" w:type="dxa"/>
+            <w:bottom w:w="0" w:type="dxa"/>
+            <w:right w:w="108" w:type="dxa"/>
+          </w:tblCellMar>
+        </w:tblPrEx>
         <w:tc>
           <w:tcPr>
             <w:tcW w:w="8300" w:type="dxa"/>
@@ -1983,38 +3428,19 @@
     <w:p/>
     <w:p>
       <w:pPr>
-        <w:pStyle w:val="2"/>
+        <w:pStyle w:val="3"/>
         <w:spacing w:line="276" w:lineRule="auto"/>
       </w:pPr>
       <w:r>
         <w:rPr>
-          <w:rStyle w:val="a7"/>
+          <w:rStyle w:val="11"/>
           <w:rFonts w:hint="eastAsia"/>
           <w:b/>
+          <w:bCs w:val="0"/>
           <w:sz w:val="44"/>
           <w:szCs w:val="44"/>
         </w:rPr>
-        <w:t>附录</w:t>
-      </w:r>
-      <w:r>
-        <w:rPr>
-          <w:rStyle w:val="a7"/>
-          <w:rFonts w:hint="eastAsia"/>
-          <w:b/>
-          <w:sz w:val="44"/>
-          <w:szCs w:val="44"/>
-        </w:rPr>
-        <w:t>2</w:t>
-      </w:r>
-      <w:r>
-        <w:rPr>
-          <w:rStyle w:val="a7"/>
-          <w:rFonts w:hint="eastAsia"/>
-          <w:b/>
-          <w:sz w:val="44"/>
-          <w:szCs w:val="44"/>
-        </w:rPr>
-        <w:t>：返回参数详解</w:t>
+        <w:t>附录2：返回参数详解</w:t>
       </w:r>
     </w:p>
     <w:p>
@@ -2027,37 +3453,58 @@
     </w:p>
     <w:tbl>
       <w:tblPr>
+        <w:tblStyle w:val="14"/>
         <w:tblW w:w="8300" w:type="dxa"/>
         <w:tblInd w:w="111" w:type="dxa"/>
         <w:tblBorders>
-          <w:top w:val="single" w:sz="4" w:space="0" w:color="auto"/>
-          <w:left w:val="single" w:sz="4" w:space="0" w:color="auto"/>
-          <w:bottom w:val="single" w:sz="4" w:space="0" w:color="auto"/>
-          <w:right w:val="single" w:sz="4" w:space="0" w:color="auto"/>
-          <w:insideH w:val="single" w:sz="4" w:space="0" w:color="auto"/>
-          <w:insideV w:val="single" w:sz="4" w:space="0" w:color="auto"/>
+          <w:top w:val="single" w:color="auto" w:sz="4" w:space="0"/>
+          <w:left w:val="single" w:color="auto" w:sz="4" w:space="0"/>
+          <w:bottom w:val="single" w:color="auto" w:sz="4" w:space="0"/>
+          <w:right w:val="single" w:color="auto" w:sz="4" w:space="0"/>
+          <w:insideH w:val="single" w:color="auto" w:sz="4" w:space="0"/>
+          <w:insideV w:val="single" w:color="auto" w:sz="4" w:space="0"/>
         </w:tblBorders>
         <w:tblLayout w:type="fixed"/>
-        <w:tblLook w:val="04A0" w:firstRow="1" w:lastRow="0" w:firstColumn="1" w:lastColumn="0" w:noHBand="0" w:noVBand="1"/>
+        <w:tblCellMar>
+          <w:top w:w="0" w:type="dxa"/>
+          <w:left w:w="108" w:type="dxa"/>
+          <w:bottom w:w="0" w:type="dxa"/>
+          <w:right w:w="108" w:type="dxa"/>
+        </w:tblCellMar>
       </w:tblPr>
       <w:tblGrid>
         <w:gridCol w:w="2452"/>
         <w:gridCol w:w="5848"/>
       </w:tblGrid>
       <w:tr>
+        <w:tblPrEx>
+          <w:tblBorders>
+            <w:top w:val="single" w:color="auto" w:sz="4" w:space="0"/>
+            <w:left w:val="single" w:color="auto" w:sz="4" w:space="0"/>
+            <w:bottom w:val="single" w:color="auto" w:sz="4" w:space="0"/>
+            <w:right w:val="single" w:color="auto" w:sz="4" w:space="0"/>
+            <w:insideH w:val="single" w:color="auto" w:sz="4" w:space="0"/>
+            <w:insideV w:val="single" w:color="auto" w:sz="4" w:space="0"/>
+          </w:tblBorders>
+          <w:tblLayout w:type="fixed"/>
+          <w:tblCellMar>
+            <w:top w:w="0" w:type="dxa"/>
+            <w:left w:w="108" w:type="dxa"/>
+            <w:bottom w:w="0" w:type="dxa"/>
+            <w:right w:w="108" w:type="dxa"/>
+          </w:tblCellMar>
+        </w:tblPrEx>
         <w:tc>
           <w:tcPr>
             <w:tcW w:w="2452" w:type="dxa"/>
           </w:tcPr>
           <w:p>
-            <w:proofErr w:type="spellStart"/>
             <w:r>
               <w:rPr>
                 <w:rFonts w:hint="eastAsia"/>
               </w:rPr>
               <w:t>rspCode</w:t>
             </w:r>
-            <w:proofErr w:type="spellEnd"/>
           </w:p>
         </w:tc>
         <w:tc>
@@ -2065,18 +3512,33 @@
             <w:tcW w:w="5848" w:type="dxa"/>
           </w:tcPr>
           <w:p>
-            <w:proofErr w:type="spellStart"/>
             <w:r>
               <w:rPr>
                 <w:rFonts w:hint="eastAsia"/>
               </w:rPr>
               <w:t>rspMsg</w:t>
             </w:r>
-            <w:proofErr w:type="spellEnd"/>
           </w:p>
         </w:tc>
       </w:tr>
       <w:tr>
+        <w:tblPrEx>
+          <w:tblBorders>
+            <w:top w:val="single" w:color="auto" w:sz="4" w:space="0"/>
+            <w:left w:val="single" w:color="auto" w:sz="4" w:space="0"/>
+            <w:bottom w:val="single" w:color="auto" w:sz="4" w:space="0"/>
+            <w:right w:val="single" w:color="auto" w:sz="4" w:space="0"/>
+            <w:insideH w:val="single" w:color="auto" w:sz="4" w:space="0"/>
+            <w:insideV w:val="single" w:color="auto" w:sz="4" w:space="0"/>
+          </w:tblBorders>
+          <w:tblLayout w:type="fixed"/>
+          <w:tblCellMar>
+            <w:top w:w="0" w:type="dxa"/>
+            <w:left w:w="108" w:type="dxa"/>
+            <w:bottom w:w="0" w:type="dxa"/>
+            <w:right w:w="108" w:type="dxa"/>
+          </w:tblCellMar>
+        </w:tblPrEx>
         <w:tc>
           <w:tcPr>
             <w:tcW w:w="2452" w:type="dxa"/>
@@ -2091,6 +3553,23 @@
         </w:tc>
       </w:tr>
       <w:tr>
+        <w:tblPrEx>
+          <w:tblBorders>
+            <w:top w:val="single" w:color="auto" w:sz="4" w:space="0"/>
+            <w:left w:val="single" w:color="auto" w:sz="4" w:space="0"/>
+            <w:bottom w:val="single" w:color="auto" w:sz="4" w:space="0"/>
+            <w:right w:val="single" w:color="auto" w:sz="4" w:space="0"/>
+            <w:insideH w:val="single" w:color="auto" w:sz="4" w:space="0"/>
+            <w:insideV w:val="single" w:color="auto" w:sz="4" w:space="0"/>
+          </w:tblBorders>
+          <w:tblLayout w:type="fixed"/>
+          <w:tblCellMar>
+            <w:top w:w="0" w:type="dxa"/>
+            <w:left w:w="108" w:type="dxa"/>
+            <w:bottom w:w="0" w:type="dxa"/>
+            <w:right w:w="108" w:type="dxa"/>
+          </w:tblCellMar>
+        </w:tblPrEx>
         <w:tc>
           <w:tcPr>
             <w:tcW w:w="2452" w:type="dxa"/>
@@ -2105,6 +3584,23 @@
         </w:tc>
       </w:tr>
       <w:tr>
+        <w:tblPrEx>
+          <w:tblBorders>
+            <w:top w:val="single" w:color="auto" w:sz="4" w:space="0"/>
+            <w:left w:val="single" w:color="auto" w:sz="4" w:space="0"/>
+            <w:bottom w:val="single" w:color="auto" w:sz="4" w:space="0"/>
+            <w:right w:val="single" w:color="auto" w:sz="4" w:space="0"/>
+            <w:insideH w:val="single" w:color="auto" w:sz="4" w:space="0"/>
+            <w:insideV w:val="single" w:color="auto" w:sz="4" w:space="0"/>
+          </w:tblBorders>
+          <w:tblLayout w:type="fixed"/>
+          <w:tblCellMar>
+            <w:top w:w="0" w:type="dxa"/>
+            <w:left w:w="108" w:type="dxa"/>
+            <w:bottom w:w="0" w:type="dxa"/>
+            <w:right w:w="108" w:type="dxa"/>
+          </w:tblCellMar>
+        </w:tblPrEx>
         <w:tc>
           <w:tcPr>
             <w:tcW w:w="2452" w:type="dxa"/>
@@ -2112,7 +3608,7 @@
           <w:p>
             <w:pPr>
               <w:rPr>
-                <w:rFonts w:ascii="Source Code Pro" w:eastAsia="宋体" w:hAnsi="Source Code Pro" w:cs="宋体"/>
+                <w:rFonts w:ascii="Source Code Pro" w:hAnsi="Source Code Pro" w:eastAsia="宋体" w:cs="宋体"/>
                 <w:color w:val="000000"/>
                 <w:kern w:val="0"/>
                 <w:szCs w:val="21"/>
@@ -2128,6 +3624,23 @@
         </w:tc>
       </w:tr>
       <w:tr>
+        <w:tblPrEx>
+          <w:tblBorders>
+            <w:top w:val="single" w:color="auto" w:sz="4" w:space="0"/>
+            <w:left w:val="single" w:color="auto" w:sz="4" w:space="0"/>
+            <w:bottom w:val="single" w:color="auto" w:sz="4" w:space="0"/>
+            <w:right w:val="single" w:color="auto" w:sz="4" w:space="0"/>
+            <w:insideH w:val="single" w:color="auto" w:sz="4" w:space="0"/>
+            <w:insideV w:val="single" w:color="auto" w:sz="4" w:space="0"/>
+          </w:tblBorders>
+          <w:tblLayout w:type="fixed"/>
+          <w:tblCellMar>
+            <w:top w:w="0" w:type="dxa"/>
+            <w:left w:w="108" w:type="dxa"/>
+            <w:bottom w:w="0" w:type="dxa"/>
+            <w:right w:w="108" w:type="dxa"/>
+          </w:tblCellMar>
+        </w:tblPrEx>
         <w:tc>
           <w:tcPr>
             <w:tcW w:w="2452" w:type="dxa"/>
@@ -2142,6 +3655,23 @@
         </w:tc>
       </w:tr>
       <w:tr>
+        <w:tblPrEx>
+          <w:tblBorders>
+            <w:top w:val="single" w:color="auto" w:sz="4" w:space="0"/>
+            <w:left w:val="single" w:color="auto" w:sz="4" w:space="0"/>
+            <w:bottom w:val="single" w:color="auto" w:sz="4" w:space="0"/>
+            <w:right w:val="single" w:color="auto" w:sz="4" w:space="0"/>
+            <w:insideH w:val="single" w:color="auto" w:sz="4" w:space="0"/>
+            <w:insideV w:val="single" w:color="auto" w:sz="4" w:space="0"/>
+          </w:tblBorders>
+          <w:tblLayout w:type="fixed"/>
+          <w:tblCellMar>
+            <w:top w:w="0" w:type="dxa"/>
+            <w:left w:w="108" w:type="dxa"/>
+            <w:bottom w:w="0" w:type="dxa"/>
+            <w:right w:w="108" w:type="dxa"/>
+          </w:tblCellMar>
+        </w:tblPrEx>
         <w:tc>
           <w:tcPr>
             <w:tcW w:w="2452" w:type="dxa"/>
@@ -2156,6 +3686,23 @@
         </w:tc>
       </w:tr>
       <w:tr>
+        <w:tblPrEx>
+          <w:tblBorders>
+            <w:top w:val="single" w:color="auto" w:sz="4" w:space="0"/>
+            <w:left w:val="single" w:color="auto" w:sz="4" w:space="0"/>
+            <w:bottom w:val="single" w:color="auto" w:sz="4" w:space="0"/>
+            <w:right w:val="single" w:color="auto" w:sz="4" w:space="0"/>
+            <w:insideH w:val="single" w:color="auto" w:sz="4" w:space="0"/>
+            <w:insideV w:val="single" w:color="auto" w:sz="4" w:space="0"/>
+          </w:tblBorders>
+          <w:tblLayout w:type="fixed"/>
+          <w:tblCellMar>
+            <w:top w:w="0" w:type="dxa"/>
+            <w:left w:w="108" w:type="dxa"/>
+            <w:bottom w:w="0" w:type="dxa"/>
+            <w:right w:w="108" w:type="dxa"/>
+          </w:tblCellMar>
+        </w:tblPrEx>
         <w:tc>
           <w:tcPr>
             <w:tcW w:w="2452" w:type="dxa"/>
@@ -2170,6 +3717,23 @@
         </w:tc>
       </w:tr>
       <w:tr>
+        <w:tblPrEx>
+          <w:tblBorders>
+            <w:top w:val="single" w:color="auto" w:sz="4" w:space="0"/>
+            <w:left w:val="single" w:color="auto" w:sz="4" w:space="0"/>
+            <w:bottom w:val="single" w:color="auto" w:sz="4" w:space="0"/>
+            <w:right w:val="single" w:color="auto" w:sz="4" w:space="0"/>
+            <w:insideH w:val="single" w:color="auto" w:sz="4" w:space="0"/>
+            <w:insideV w:val="single" w:color="auto" w:sz="4" w:space="0"/>
+          </w:tblBorders>
+          <w:tblLayout w:type="fixed"/>
+          <w:tblCellMar>
+            <w:top w:w="0" w:type="dxa"/>
+            <w:left w:w="108" w:type="dxa"/>
+            <w:bottom w:w="0" w:type="dxa"/>
+            <w:right w:w="108" w:type="dxa"/>
+          </w:tblCellMar>
+        </w:tblPrEx>
         <w:tc>
           <w:tcPr>
             <w:tcW w:w="2452" w:type="dxa"/>
@@ -2184,6 +3748,23 @@
         </w:tc>
       </w:tr>
       <w:tr>
+        <w:tblPrEx>
+          <w:tblBorders>
+            <w:top w:val="single" w:color="auto" w:sz="4" w:space="0"/>
+            <w:left w:val="single" w:color="auto" w:sz="4" w:space="0"/>
+            <w:bottom w:val="single" w:color="auto" w:sz="4" w:space="0"/>
+            <w:right w:val="single" w:color="auto" w:sz="4" w:space="0"/>
+            <w:insideH w:val="single" w:color="auto" w:sz="4" w:space="0"/>
+            <w:insideV w:val="single" w:color="auto" w:sz="4" w:space="0"/>
+          </w:tblBorders>
+          <w:tblLayout w:type="fixed"/>
+          <w:tblCellMar>
+            <w:top w:w="0" w:type="dxa"/>
+            <w:left w:w="108" w:type="dxa"/>
+            <w:bottom w:w="0" w:type="dxa"/>
+            <w:right w:w="108" w:type="dxa"/>
+          </w:tblCellMar>
+        </w:tblPrEx>
         <w:tc>
           <w:tcPr>
             <w:tcW w:w="2452" w:type="dxa"/>
@@ -2198,6 +3779,23 @@
         </w:tc>
       </w:tr>
       <w:tr>
+        <w:tblPrEx>
+          <w:tblBorders>
+            <w:top w:val="single" w:color="auto" w:sz="4" w:space="0"/>
+            <w:left w:val="single" w:color="auto" w:sz="4" w:space="0"/>
+            <w:bottom w:val="single" w:color="auto" w:sz="4" w:space="0"/>
+            <w:right w:val="single" w:color="auto" w:sz="4" w:space="0"/>
+            <w:insideH w:val="single" w:color="auto" w:sz="4" w:space="0"/>
+            <w:insideV w:val="single" w:color="auto" w:sz="4" w:space="0"/>
+          </w:tblBorders>
+          <w:tblLayout w:type="fixed"/>
+          <w:tblCellMar>
+            <w:top w:w="0" w:type="dxa"/>
+            <w:left w:w="108" w:type="dxa"/>
+            <w:bottom w:w="0" w:type="dxa"/>
+            <w:right w:w="108" w:type="dxa"/>
+          </w:tblCellMar>
+        </w:tblPrEx>
         <w:tc>
           <w:tcPr>
             <w:tcW w:w="2452" w:type="dxa"/>
@@ -2212,6 +3810,23 @@
         </w:tc>
       </w:tr>
       <w:tr>
+        <w:tblPrEx>
+          <w:tblBorders>
+            <w:top w:val="single" w:color="auto" w:sz="4" w:space="0"/>
+            <w:left w:val="single" w:color="auto" w:sz="4" w:space="0"/>
+            <w:bottom w:val="single" w:color="auto" w:sz="4" w:space="0"/>
+            <w:right w:val="single" w:color="auto" w:sz="4" w:space="0"/>
+            <w:insideH w:val="single" w:color="auto" w:sz="4" w:space="0"/>
+            <w:insideV w:val="single" w:color="auto" w:sz="4" w:space="0"/>
+          </w:tblBorders>
+          <w:tblLayout w:type="fixed"/>
+          <w:tblCellMar>
+            <w:top w:w="0" w:type="dxa"/>
+            <w:left w:w="108" w:type="dxa"/>
+            <w:bottom w:w="0" w:type="dxa"/>
+            <w:right w:w="108" w:type="dxa"/>
+          </w:tblCellMar>
+        </w:tblPrEx>
         <w:tc>
           <w:tcPr>
             <w:tcW w:w="2452" w:type="dxa"/>
@@ -2226,6 +3841,23 @@
         </w:tc>
       </w:tr>
       <w:tr>
+        <w:tblPrEx>
+          <w:tblBorders>
+            <w:top w:val="single" w:color="auto" w:sz="4" w:space="0"/>
+            <w:left w:val="single" w:color="auto" w:sz="4" w:space="0"/>
+            <w:bottom w:val="single" w:color="auto" w:sz="4" w:space="0"/>
+            <w:right w:val="single" w:color="auto" w:sz="4" w:space="0"/>
+            <w:insideH w:val="single" w:color="auto" w:sz="4" w:space="0"/>
+            <w:insideV w:val="single" w:color="auto" w:sz="4" w:space="0"/>
+          </w:tblBorders>
+          <w:tblLayout w:type="fixed"/>
+          <w:tblCellMar>
+            <w:top w:w="0" w:type="dxa"/>
+            <w:left w:w="108" w:type="dxa"/>
+            <w:bottom w:w="0" w:type="dxa"/>
+            <w:right w:w="108" w:type="dxa"/>
+          </w:tblCellMar>
+        </w:tblPrEx>
         <w:tc>
           <w:tcPr>
             <w:tcW w:w="2452" w:type="dxa"/>
@@ -2240,6 +3872,23 @@
         </w:tc>
       </w:tr>
       <w:tr>
+        <w:tblPrEx>
+          <w:tblBorders>
+            <w:top w:val="single" w:color="auto" w:sz="4" w:space="0"/>
+            <w:left w:val="single" w:color="auto" w:sz="4" w:space="0"/>
+            <w:bottom w:val="single" w:color="auto" w:sz="4" w:space="0"/>
+            <w:right w:val="single" w:color="auto" w:sz="4" w:space="0"/>
+            <w:insideH w:val="single" w:color="auto" w:sz="4" w:space="0"/>
+            <w:insideV w:val="single" w:color="auto" w:sz="4" w:space="0"/>
+          </w:tblBorders>
+          <w:tblLayout w:type="fixed"/>
+          <w:tblCellMar>
+            <w:top w:w="0" w:type="dxa"/>
+            <w:left w:w="108" w:type="dxa"/>
+            <w:bottom w:w="0" w:type="dxa"/>
+            <w:right w:w="108" w:type="dxa"/>
+          </w:tblCellMar>
+        </w:tblPrEx>
         <w:tc>
           <w:tcPr>
             <w:tcW w:w="2452" w:type="dxa"/>
@@ -2254,6 +3903,23 @@
         </w:tc>
       </w:tr>
       <w:tr>
+        <w:tblPrEx>
+          <w:tblBorders>
+            <w:top w:val="single" w:color="auto" w:sz="4" w:space="0"/>
+            <w:left w:val="single" w:color="auto" w:sz="4" w:space="0"/>
+            <w:bottom w:val="single" w:color="auto" w:sz="4" w:space="0"/>
+            <w:right w:val="single" w:color="auto" w:sz="4" w:space="0"/>
+            <w:insideH w:val="single" w:color="auto" w:sz="4" w:space="0"/>
+            <w:insideV w:val="single" w:color="auto" w:sz="4" w:space="0"/>
+          </w:tblBorders>
+          <w:tblLayout w:type="fixed"/>
+          <w:tblCellMar>
+            <w:top w:w="0" w:type="dxa"/>
+            <w:left w:w="108" w:type="dxa"/>
+            <w:bottom w:w="0" w:type="dxa"/>
+            <w:right w:w="108" w:type="dxa"/>
+          </w:tblCellMar>
+        </w:tblPrEx>
         <w:tc>
           <w:tcPr>
             <w:tcW w:w="2452" w:type="dxa"/>
@@ -2268,6 +3934,23 @@
         </w:tc>
       </w:tr>
       <w:tr>
+        <w:tblPrEx>
+          <w:tblBorders>
+            <w:top w:val="single" w:color="auto" w:sz="4" w:space="0"/>
+            <w:left w:val="single" w:color="auto" w:sz="4" w:space="0"/>
+            <w:bottom w:val="single" w:color="auto" w:sz="4" w:space="0"/>
+            <w:right w:val="single" w:color="auto" w:sz="4" w:space="0"/>
+            <w:insideH w:val="single" w:color="auto" w:sz="4" w:space="0"/>
+            <w:insideV w:val="single" w:color="auto" w:sz="4" w:space="0"/>
+          </w:tblBorders>
+          <w:tblLayout w:type="fixed"/>
+          <w:tblCellMar>
+            <w:top w:w="0" w:type="dxa"/>
+            <w:left w:w="108" w:type="dxa"/>
+            <w:bottom w:w="0" w:type="dxa"/>
+            <w:right w:w="108" w:type="dxa"/>
+          </w:tblCellMar>
+        </w:tblPrEx>
         <w:tc>
           <w:tcPr>
             <w:tcW w:w="2452" w:type="dxa"/>
@@ -2282,6 +3965,23 @@
         </w:tc>
       </w:tr>
       <w:tr>
+        <w:tblPrEx>
+          <w:tblBorders>
+            <w:top w:val="single" w:color="auto" w:sz="4" w:space="0"/>
+            <w:left w:val="single" w:color="auto" w:sz="4" w:space="0"/>
+            <w:bottom w:val="single" w:color="auto" w:sz="4" w:space="0"/>
+            <w:right w:val="single" w:color="auto" w:sz="4" w:space="0"/>
+            <w:insideH w:val="single" w:color="auto" w:sz="4" w:space="0"/>
+            <w:insideV w:val="single" w:color="auto" w:sz="4" w:space="0"/>
+          </w:tblBorders>
+          <w:tblLayout w:type="fixed"/>
+          <w:tblCellMar>
+            <w:top w:w="0" w:type="dxa"/>
+            <w:left w:w="108" w:type="dxa"/>
+            <w:bottom w:w="0" w:type="dxa"/>
+            <w:right w:w="108" w:type="dxa"/>
+          </w:tblCellMar>
+        </w:tblPrEx>
         <w:tc>
           <w:tcPr>
             <w:tcW w:w="2452" w:type="dxa"/>
@@ -2296,6 +3996,23 @@
         </w:tc>
       </w:tr>
       <w:tr>
+        <w:tblPrEx>
+          <w:tblBorders>
+            <w:top w:val="single" w:color="auto" w:sz="4" w:space="0"/>
+            <w:left w:val="single" w:color="auto" w:sz="4" w:space="0"/>
+            <w:bottom w:val="single" w:color="auto" w:sz="4" w:space="0"/>
+            <w:right w:val="single" w:color="auto" w:sz="4" w:space="0"/>
+            <w:insideH w:val="single" w:color="auto" w:sz="4" w:space="0"/>
+            <w:insideV w:val="single" w:color="auto" w:sz="4" w:space="0"/>
+          </w:tblBorders>
+          <w:tblLayout w:type="fixed"/>
+          <w:tblCellMar>
+            <w:top w:w="0" w:type="dxa"/>
+            <w:left w:w="108" w:type="dxa"/>
+            <w:bottom w:w="0" w:type="dxa"/>
+            <w:right w:w="108" w:type="dxa"/>
+          </w:tblCellMar>
+        </w:tblPrEx>
         <w:tc>
           <w:tcPr>
             <w:tcW w:w="2452" w:type="dxa"/>
@@ -2310,6 +4027,23 @@
         </w:tc>
       </w:tr>
       <w:tr>
+        <w:tblPrEx>
+          <w:tblBorders>
+            <w:top w:val="single" w:color="auto" w:sz="4" w:space="0"/>
+            <w:left w:val="single" w:color="auto" w:sz="4" w:space="0"/>
+            <w:bottom w:val="single" w:color="auto" w:sz="4" w:space="0"/>
+            <w:right w:val="single" w:color="auto" w:sz="4" w:space="0"/>
+            <w:insideH w:val="single" w:color="auto" w:sz="4" w:space="0"/>
+            <w:insideV w:val="single" w:color="auto" w:sz="4" w:space="0"/>
+          </w:tblBorders>
+          <w:tblLayout w:type="fixed"/>
+          <w:tblCellMar>
+            <w:top w:w="0" w:type="dxa"/>
+            <w:left w:w="108" w:type="dxa"/>
+            <w:bottom w:w="0" w:type="dxa"/>
+            <w:right w:w="108" w:type="dxa"/>
+          </w:tblCellMar>
+        </w:tblPrEx>
         <w:tc>
           <w:tcPr>
             <w:tcW w:w="2452" w:type="dxa"/>
@@ -2324,6 +4058,23 @@
         </w:tc>
       </w:tr>
       <w:tr>
+        <w:tblPrEx>
+          <w:tblBorders>
+            <w:top w:val="single" w:color="auto" w:sz="4" w:space="0"/>
+            <w:left w:val="single" w:color="auto" w:sz="4" w:space="0"/>
+            <w:bottom w:val="single" w:color="auto" w:sz="4" w:space="0"/>
+            <w:right w:val="single" w:color="auto" w:sz="4" w:space="0"/>
+            <w:insideH w:val="single" w:color="auto" w:sz="4" w:space="0"/>
+            <w:insideV w:val="single" w:color="auto" w:sz="4" w:space="0"/>
+          </w:tblBorders>
+          <w:tblLayout w:type="fixed"/>
+          <w:tblCellMar>
+            <w:top w:w="0" w:type="dxa"/>
+            <w:left w:w="108" w:type="dxa"/>
+            <w:bottom w:w="0" w:type="dxa"/>
+            <w:right w:w="108" w:type="dxa"/>
+          </w:tblCellMar>
+        </w:tblPrEx>
         <w:tc>
           <w:tcPr>
             <w:tcW w:w="2452" w:type="dxa"/>
@@ -2352,28 +4103,26 @@
       <w:pPr>
         <w:spacing w:line="276" w:lineRule="auto"/>
       </w:pPr>
-      <w:bookmarkStart w:id="0" w:name="_GoBack"/>
-      <w:bookmarkEnd w:id="0"/>
     </w:p>
     <w:sectPr>
       <w:pgSz w:w="11906" w:h="16838"/>
       <w:pgMar w:top="1440" w:right="1800" w:bottom="1440" w:left="1800" w:header="851" w:footer="992" w:gutter="0"/>
       <w:pgNumType w:start="0"/>
-      <w:cols w:space="425"/>
+      <w:cols w:space="425" w:num="1"/>
       <w:titlePg/>
-      <w:docGrid w:type="lines" w:linePitch="312"/>
+      <w:docGrid w:type="lines" w:linePitch="312" w:charSpace="0"/>
     </w:sectPr>
   </w:body>
 </w:document>
 </file>
 
 <file path=word/numbering.xml><?xml version="1.0" encoding="utf-8"?>
-<w:numbering xmlns:wpc="http://schemas.microsoft.com/office/word/2010/wordprocessingCanvas" xmlns:mc="http://schemas.openxmlformats.org/markup-compatibility/2006" xmlns:o="urn:schemas-microsoft-com:office:office" xmlns:r="http://schemas.openxmlformats.org/officeDocument/2006/relationships" xmlns:m="http://schemas.openxmlformats.org/officeDocument/2006/math" xmlns:v="urn:schemas-microsoft-com:vml" xmlns:wp14="http://schemas.microsoft.com/office/word/2010/wordprocessingDrawing" xmlns:wp="http://schemas.openxmlformats.org/drawingml/2006/wordprocessingDrawing" xmlns:w10="urn:schemas-microsoft-com:office:word" xmlns:w="http://schemas.openxmlformats.org/wordprocessingml/2006/main" xmlns:w14="http://schemas.microsoft.com/office/word/2010/wordml" xmlns:w15="http://schemas.microsoft.com/office/word/2012/wordml" xmlns:wpg="http://schemas.microsoft.com/office/word/2010/wordprocessingGroup" xmlns:wpi="http://schemas.microsoft.com/office/word/2010/wordprocessingInk" xmlns:wne="http://schemas.microsoft.com/office/word/2006/wordml" xmlns:wps="http://schemas.microsoft.com/office/word/2010/wordprocessingShape" mc:Ignorable="w14 w15 wp14">
+<w:numbering xmlns:wpc="http://schemas.microsoft.com/office/word/2010/wordprocessingCanvas" xmlns:mc="http://schemas.openxmlformats.org/markup-compatibility/2006" xmlns:o="urn:schemas-microsoft-com:office:office" xmlns:r="http://schemas.openxmlformats.org/officeDocument/2006/relationships" xmlns:m="http://schemas.openxmlformats.org/officeDocument/2006/math" xmlns:v="urn:schemas-microsoft-com:vml" xmlns:wp14="http://schemas.microsoft.com/office/word/2010/wordprocessingDrawing" xmlns:wp="http://schemas.openxmlformats.org/drawingml/2006/wordprocessingDrawing" xmlns:w10="urn:schemas-microsoft-com:office:word" xmlns:w="http://schemas.openxmlformats.org/wordprocessingml/2006/main" xmlns:w14="http://schemas.microsoft.com/office/word/2010/wordml" xmlns:wpg="http://schemas.microsoft.com/office/word/2010/wordprocessingGroup" xmlns:wpi="http://schemas.microsoft.com/office/word/2010/wordprocessingInk" xmlns:wne="http://schemas.microsoft.com/office/word/2006/wordml" xmlns:wps="http://schemas.microsoft.com/office/word/2010/wordprocessingShape" mc:Ignorable="w14 wp14">
   <w:abstractNum w:abstractNumId="0">
     <w:nsid w:val="00000009"/>
     <w:multiLevelType w:val="singleLevel"/>
     <w:tmpl w:val="00000009"/>
-    <w:lvl w:ilvl="0">
+    <w:lvl w:ilvl="0" w:tentative="0">
       <w:start w:val="1"/>
       <w:numFmt w:val="decimal"/>
       <w:lvlText w:val="%1、"/>
@@ -2390,406 +4139,287 @@
 </file>
 
 <file path=word/styles.xml><?xml version="1.0" encoding="utf-8"?>
-<w:styles xmlns:mc="http://schemas.openxmlformats.org/markup-compatibility/2006" xmlns:r="http://schemas.openxmlformats.org/officeDocument/2006/relationships" xmlns:w="http://schemas.openxmlformats.org/wordprocessingml/2006/main" xmlns:w14="http://schemas.microsoft.com/office/word/2010/wordml" xmlns:w15="http://schemas.microsoft.com/office/word/2012/wordml" mc:Ignorable="w14 w15">
+<w:styles xmlns:mc="http://schemas.openxmlformats.org/markup-compatibility/2006" xmlns:o="urn:schemas-microsoft-com:office:office" xmlns:r="http://schemas.openxmlformats.org/officeDocument/2006/relationships" xmlns:m="http://schemas.openxmlformats.org/officeDocument/2006/math" xmlns:v="urn:schemas-microsoft-com:vml" xmlns:w="http://schemas.openxmlformats.org/wordprocessingml/2006/main" xmlns:w14="http://schemas.microsoft.com/office/word/2010/wordml" xmlns:w10="urn:schemas-microsoft-com:office:word" xmlns:sl="http://schemas.openxmlformats.org/schemaLibrary/2006/main" mc:Ignorable="w14">
   <w:docDefaults>
     <w:rPrDefault>
       <w:rPr>
-        <w:rFonts w:ascii="Times New Roman" w:eastAsia="宋体" w:hAnsi="Times New Roman" w:cs="Times New Roman"/>
-        <w:lang w:val="en-US" w:eastAsia="zh-CN" w:bidi="ar-SA"/>
+        <w:rFonts w:ascii="Times New Roman" w:hAnsi="Times New Roman" w:eastAsia="宋体" w:cs="Times New Roman"/>
       </w:rPr>
     </w:rPrDefault>
-    <w:pPrDefault/>
   </w:docDefaults>
-  <w:latentStyles w:defLockedState="0" w:defUIPriority="99" w:defSemiHidden="0" w:defUnhideWhenUsed="0" w:defQFormat="0" w:count="371">
-    <w:lsdException w:name="Normal" w:uiPriority="0" w:qFormat="1"/>
-    <w:lsdException w:name="heading 1" w:uiPriority="9" w:qFormat="1"/>
-    <w:lsdException w:name="heading 2" w:uiPriority="9" w:unhideWhenUsed="1" w:qFormat="1"/>
-    <w:lsdException w:name="heading 3" w:uiPriority="9" w:unhideWhenUsed="1" w:qFormat="1"/>
-    <w:lsdException w:name="heading 4" w:semiHidden="1" w:uiPriority="9" w:unhideWhenUsed="1" w:qFormat="1"/>
-    <w:lsdException w:name="heading 5" w:semiHidden="1" w:uiPriority="9" w:unhideWhenUsed="1" w:qFormat="1"/>
-    <w:lsdException w:name="heading 6" w:semiHidden="1" w:uiPriority="9" w:unhideWhenUsed="1" w:qFormat="1"/>
-    <w:lsdException w:name="heading 7" w:semiHidden="1" w:uiPriority="9" w:unhideWhenUsed="1" w:qFormat="1"/>
-    <w:lsdException w:name="heading 8" w:semiHidden="1" w:uiPriority="9" w:unhideWhenUsed="1" w:qFormat="1"/>
-    <w:lsdException w:name="heading 9" w:semiHidden="1" w:uiPriority="9" w:unhideWhenUsed="1" w:qFormat="1"/>
-    <w:lsdException w:name="index 1" w:semiHidden="1" w:unhideWhenUsed="1"/>
-    <w:lsdException w:name="index 2" w:semiHidden="1" w:unhideWhenUsed="1"/>
-    <w:lsdException w:name="index 3" w:semiHidden="1" w:unhideWhenUsed="1"/>
-    <w:lsdException w:name="index 4" w:semiHidden="1" w:unhideWhenUsed="1"/>
-    <w:lsdException w:name="index 5" w:semiHidden="1" w:unhideWhenUsed="1"/>
-    <w:lsdException w:name="index 6" w:semiHidden="1" w:unhideWhenUsed="1"/>
-    <w:lsdException w:name="index 7" w:semiHidden="1" w:unhideWhenUsed="1"/>
-    <w:lsdException w:name="index 8" w:semiHidden="1" w:unhideWhenUsed="1"/>
-    <w:lsdException w:name="index 9" w:semiHidden="1" w:unhideWhenUsed="1"/>
-    <w:lsdException w:name="toc 1" w:semiHidden="1" w:uiPriority="39" w:unhideWhenUsed="1"/>
-    <w:lsdException w:name="toc 2" w:semiHidden="1" w:uiPriority="39" w:unhideWhenUsed="1"/>
-    <w:lsdException w:name="toc 3" w:semiHidden="1" w:uiPriority="39" w:unhideWhenUsed="1"/>
-    <w:lsdException w:name="toc 4" w:semiHidden="1" w:uiPriority="39" w:unhideWhenUsed="1"/>
-    <w:lsdException w:name="toc 5" w:semiHidden="1" w:uiPriority="39" w:unhideWhenUsed="1"/>
-    <w:lsdException w:name="toc 6" w:semiHidden="1" w:uiPriority="39" w:unhideWhenUsed="1"/>
-    <w:lsdException w:name="toc 7" w:semiHidden="1" w:uiPriority="39" w:unhideWhenUsed="1"/>
-    <w:lsdException w:name="toc 8" w:semiHidden="1" w:uiPriority="39" w:unhideWhenUsed="1"/>
-    <w:lsdException w:name="toc 9" w:semiHidden="1" w:uiPriority="39" w:unhideWhenUsed="1"/>
-    <w:lsdException w:name="Normal Indent" w:semiHidden="1" w:unhideWhenUsed="1"/>
-    <w:lsdException w:name="footnote text" w:semiHidden="1" w:unhideWhenUsed="1"/>
-    <w:lsdException w:name="annotation text" w:semiHidden="1" w:unhideWhenUsed="1"/>
-    <w:lsdException w:name="header" w:uiPriority="0" w:unhideWhenUsed="1" w:qFormat="1"/>
-    <w:lsdException w:name="footer" w:unhideWhenUsed="1" w:qFormat="1"/>
-    <w:lsdException w:name="index heading" w:semiHidden="1" w:unhideWhenUsed="1"/>
-    <w:lsdException w:name="caption" w:semiHidden="1" w:uiPriority="35" w:unhideWhenUsed="1" w:qFormat="1"/>
-    <w:lsdException w:name="table of figures" w:semiHidden="1" w:unhideWhenUsed="1"/>
-    <w:lsdException w:name="envelope address" w:semiHidden="1" w:unhideWhenUsed="1"/>
-    <w:lsdException w:name="envelope return" w:semiHidden="1" w:unhideWhenUsed="1"/>
-    <w:lsdException w:name="footnote reference" w:semiHidden="1" w:unhideWhenUsed="1"/>
-    <w:lsdException w:name="annotation reference" w:semiHidden="1" w:unhideWhenUsed="1"/>
-    <w:lsdException w:name="line number" w:semiHidden="1" w:unhideWhenUsed="1"/>
-    <w:lsdException w:name="page number" w:semiHidden="1" w:unhideWhenUsed="1"/>
-    <w:lsdException w:name="endnote reference" w:semiHidden="1" w:unhideWhenUsed="1"/>
-    <w:lsdException w:name="endnote text" w:semiHidden="1" w:unhideWhenUsed="1"/>
-    <w:lsdException w:name="table of authorities" w:semiHidden="1" w:unhideWhenUsed="1"/>
-    <w:lsdException w:name="macro" w:semiHidden="1" w:unhideWhenUsed="1"/>
-    <w:lsdException w:name="toa heading" w:semiHidden="1" w:unhideWhenUsed="1"/>
-    <w:lsdException w:name="List" w:semiHidden="1" w:unhideWhenUsed="1"/>
-    <w:lsdException w:name="List Bullet" w:semiHidden="1" w:unhideWhenUsed="1"/>
-    <w:lsdException w:name="List Number" w:semiHidden="1" w:unhideWhenUsed="1"/>
-    <w:lsdException w:name="List 2" w:semiHidden="1" w:unhideWhenUsed="1"/>
-    <w:lsdException w:name="List 3" w:semiHidden="1" w:unhideWhenUsed="1"/>
-    <w:lsdException w:name="List 4" w:semiHidden="1" w:unhideWhenUsed="1"/>
-    <w:lsdException w:name="List 5" w:semiHidden="1" w:unhideWhenUsed="1"/>
-    <w:lsdException w:name="List Bullet 2" w:semiHidden="1" w:unhideWhenUsed="1"/>
-    <w:lsdException w:name="List Bullet 3" w:semiHidden="1" w:unhideWhenUsed="1"/>
-    <w:lsdException w:name="List Bullet 4" w:semiHidden="1" w:unhideWhenUsed="1"/>
-    <w:lsdException w:name="List Bullet 5" w:semiHidden="1" w:unhideWhenUsed="1"/>
-    <w:lsdException w:name="List Number 2" w:semiHidden="1" w:unhideWhenUsed="1"/>
-    <w:lsdException w:name="List Number 3" w:semiHidden="1" w:unhideWhenUsed="1"/>
-    <w:lsdException w:name="List Number 4" w:semiHidden="1" w:unhideWhenUsed="1"/>
-    <w:lsdException w:name="List Number 5" w:semiHidden="1" w:unhideWhenUsed="1"/>
-    <w:lsdException w:name="Title" w:uiPriority="10" w:qFormat="1"/>
-    <w:lsdException w:name="Closing" w:semiHidden="1" w:unhideWhenUsed="1"/>
-    <w:lsdException w:name="Signature" w:semiHidden="1" w:unhideWhenUsed="1"/>
-    <w:lsdException w:name="Default Paragraph Font" w:semiHidden="1" w:uiPriority="1" w:unhideWhenUsed="1"/>
-    <w:lsdException w:name="Body Text" w:semiHidden="1" w:unhideWhenUsed="1"/>
-    <w:lsdException w:name="Body Text Indent" w:semiHidden="1" w:unhideWhenUsed="1"/>
-    <w:lsdException w:name="List Continue" w:semiHidden="1" w:unhideWhenUsed="1"/>
-    <w:lsdException w:name="List Continue 2" w:semiHidden="1" w:unhideWhenUsed="1"/>
-    <w:lsdException w:name="List Continue 3" w:semiHidden="1" w:unhideWhenUsed="1"/>
-    <w:lsdException w:name="List Continue 4" w:semiHidden="1" w:unhideWhenUsed="1"/>
-    <w:lsdException w:name="List Continue 5" w:semiHidden="1" w:unhideWhenUsed="1"/>
-    <w:lsdException w:name="Message Header" w:semiHidden="1" w:unhideWhenUsed="1"/>
-    <w:lsdException w:name="Subtitle" w:uiPriority="11" w:qFormat="1"/>
-    <w:lsdException w:name="Salutation" w:semiHidden="1" w:unhideWhenUsed="1"/>
-    <w:lsdException w:name="Date" w:semiHidden="1" w:unhideWhenUsed="1"/>
-    <w:lsdException w:name="Body Text First Indent" w:semiHidden="1" w:unhideWhenUsed="1"/>
-    <w:lsdException w:name="Body Text First Indent 2" w:semiHidden="1" w:unhideWhenUsed="1"/>
-    <w:lsdException w:name="Note Heading" w:semiHidden="1" w:unhideWhenUsed="1"/>
-    <w:lsdException w:name="Body Text 2" w:semiHidden="1" w:unhideWhenUsed="1"/>
-    <w:lsdException w:name="Body Text 3" w:semiHidden="1" w:unhideWhenUsed="1"/>
-    <w:lsdException w:name="Body Text Indent 2" w:semiHidden="1" w:unhideWhenUsed="1"/>
-    <w:lsdException w:name="Body Text Indent 3" w:semiHidden="1" w:unhideWhenUsed="1"/>
-    <w:lsdException w:name="Block Text" w:semiHidden="1" w:unhideWhenUsed="1"/>
-    <w:lsdException w:name="Hyperlink" w:unhideWhenUsed="1" w:qFormat="1"/>
-    <w:lsdException w:name="FollowedHyperlink" w:semiHidden="1" w:unhideWhenUsed="1"/>
-    <w:lsdException w:name="Strong" w:uiPriority="22" w:qFormat="1"/>
-    <w:lsdException w:name="Emphasis" w:uiPriority="20" w:qFormat="1"/>
-    <w:lsdException w:name="Document Map" w:unhideWhenUsed="1" w:qFormat="1"/>
-    <w:lsdException w:name="Plain Text" w:semiHidden="1" w:unhideWhenUsed="1"/>
-    <w:lsdException w:name="E-mail Signature" w:semiHidden="1" w:unhideWhenUsed="1"/>
-    <w:lsdException w:name="HTML Top of Form" w:semiHidden="1" w:unhideWhenUsed="1"/>
-    <w:lsdException w:name="HTML Bottom of Form" w:semiHidden="1" w:unhideWhenUsed="1"/>
-    <w:lsdException w:name="Normal (Web)" w:semiHidden="1" w:unhideWhenUsed="1"/>
-    <w:lsdException w:name="HTML Acronym" w:semiHidden="1" w:unhideWhenUsed="1"/>
-    <w:lsdException w:name="HTML Address" w:semiHidden="1" w:unhideWhenUsed="1"/>
-    <w:lsdException w:name="HTML Cite" w:semiHidden="1" w:unhideWhenUsed="1"/>
-    <w:lsdException w:name="HTML Code" w:unhideWhenUsed="1" w:qFormat="1"/>
-    <w:lsdException w:name="HTML Definition" w:semiHidden="1" w:unhideWhenUsed="1"/>
-    <w:lsdException w:name="HTML Keyboard" w:semiHidden="1" w:unhideWhenUsed="1"/>
-    <w:lsdException w:name="HTML Preformatted" w:unhideWhenUsed="1" w:qFormat="1"/>
-    <w:lsdException w:name="HTML Sample" w:semiHidden="1" w:unhideWhenUsed="1"/>
-    <w:lsdException w:name="HTML Typewriter" w:semiHidden="1" w:unhideWhenUsed="1"/>
-    <w:lsdException w:name="HTML Variable" w:semiHidden="1" w:unhideWhenUsed="1"/>
-    <w:lsdException w:name="Normal Table" w:semiHidden="1" w:unhideWhenUsed="1"/>
-    <w:lsdException w:name="annotation subject" w:semiHidden="1" w:unhideWhenUsed="1"/>
-    <w:lsdException w:name="No List" w:semiHidden="1" w:unhideWhenUsed="1"/>
-    <w:lsdException w:name="Outline List 1" w:semiHidden="1" w:unhideWhenUsed="1"/>
-    <w:lsdException w:name="Outline List 2" w:semiHidden="1" w:unhideWhenUsed="1"/>
-    <w:lsdException w:name="Outline List 3" w:semiHidden="1" w:unhideWhenUsed="1"/>
-    <w:lsdException w:name="Table Simple 1" w:semiHidden="1" w:unhideWhenUsed="1"/>
-    <w:lsdException w:name="Table Simple 2" w:semiHidden="1" w:unhideWhenUsed="1"/>
-    <w:lsdException w:name="Table Simple 3" w:semiHidden="1" w:unhideWhenUsed="1"/>
-    <w:lsdException w:name="Table Classic 1" w:semiHidden="1" w:unhideWhenUsed="1"/>
-    <w:lsdException w:name="Table Classic 2" w:semiHidden="1" w:unhideWhenUsed="1"/>
-    <w:lsdException w:name="Table Classic 3" w:semiHidden="1" w:unhideWhenUsed="1"/>
-    <w:lsdException w:name="Table Classic 4" w:semiHidden="1" w:unhideWhenUsed="1"/>
-    <w:lsdException w:name="Table Colorful 1" w:semiHidden="1" w:unhideWhenUsed="1"/>
-    <w:lsdException w:name="Table Colorful 2" w:semiHidden="1" w:unhideWhenUsed="1"/>
-    <w:lsdException w:name="Table Colorful 3" w:semiHidden="1" w:unhideWhenUsed="1"/>
-    <w:lsdException w:name="Table Columns 1" w:semiHidden="1" w:unhideWhenUsed="1"/>
-    <w:lsdException w:name="Table Columns 2" w:semiHidden="1" w:unhideWhenUsed="1"/>
-    <w:lsdException w:name="Table Columns 3" w:semiHidden="1" w:unhideWhenUsed="1"/>
-    <w:lsdException w:name="Table Columns 4" w:semiHidden="1" w:unhideWhenUsed="1"/>
-    <w:lsdException w:name="Table Columns 5" w:semiHidden="1" w:unhideWhenUsed="1"/>
-    <w:lsdException w:name="Table Grid 1" w:semiHidden="1" w:unhideWhenUsed="1"/>
-    <w:lsdException w:name="Table Grid 2" w:semiHidden="1" w:unhideWhenUsed="1"/>
-    <w:lsdException w:name="Table Grid 3" w:semiHidden="1" w:unhideWhenUsed="1"/>
-    <w:lsdException w:name="Table Grid 4" w:semiHidden="1" w:unhideWhenUsed="1"/>
-    <w:lsdException w:name="Table Grid 5" w:semiHidden="1" w:unhideWhenUsed="1"/>
-    <w:lsdException w:name="Table Grid 6" w:semiHidden="1" w:unhideWhenUsed="1"/>
-    <w:lsdException w:name="Table Grid 7" w:semiHidden="1" w:unhideWhenUsed="1"/>
-    <w:lsdException w:name="Table Grid 8" w:semiHidden="1" w:unhideWhenUsed="1"/>
-    <w:lsdException w:name="Table List 1" w:semiHidden="1" w:unhideWhenUsed="1"/>
-    <w:lsdException w:name="Table List 2" w:semiHidden="1" w:unhideWhenUsed="1"/>
-    <w:lsdException w:name="Table List 3" w:semiHidden="1" w:unhideWhenUsed="1"/>
-    <w:lsdException w:name="Table List 4" w:semiHidden="1" w:unhideWhenUsed="1"/>
-    <w:lsdException w:name="Table List 5" w:semiHidden="1" w:unhideWhenUsed="1"/>
-    <w:lsdException w:name="Table List 6" w:semiHidden="1" w:unhideWhenUsed="1"/>
-    <w:lsdException w:name="Table List 7" w:semiHidden="1" w:unhideWhenUsed="1"/>
-    <w:lsdException w:name="Table List 8" w:semiHidden="1" w:unhideWhenUsed="1"/>
-    <w:lsdException w:name="Table 3D effects 1" w:semiHidden="1" w:unhideWhenUsed="1"/>
-    <w:lsdException w:name="Table 3D effects 2" w:semiHidden="1" w:unhideWhenUsed="1"/>
-    <w:lsdException w:name="Table 3D effects 3" w:semiHidden="1" w:unhideWhenUsed="1"/>
-    <w:lsdException w:name="Table Contemporary" w:semiHidden="1" w:unhideWhenUsed="1"/>
-    <w:lsdException w:name="Table Elegant" w:semiHidden="1" w:unhideWhenUsed="1"/>
-    <w:lsdException w:name="Table Professional" w:semiHidden="1" w:unhideWhenUsed="1"/>
-    <w:lsdException w:name="Table Subtle 1" w:semiHidden="1" w:unhideWhenUsed="1"/>
-    <w:lsdException w:name="Table Subtle 2" w:semiHidden="1" w:unhideWhenUsed="1"/>
-    <w:lsdException w:name="Table Web 1" w:semiHidden="1" w:unhideWhenUsed="1"/>
-    <w:lsdException w:name="Table Web 2" w:semiHidden="1" w:unhideWhenUsed="1"/>
-    <w:lsdException w:name="Table Web 3" w:semiHidden="1" w:unhideWhenUsed="1"/>
-    <w:lsdException w:name="Balloon Text" w:unhideWhenUsed="1" w:qFormat="1"/>
-    <w:lsdException w:name="Table Grid" w:semiHidden="1" w:uiPriority="59" w:unhideWhenUsed="1"/>
-    <w:lsdException w:name="Table Theme" w:semiHidden="1" w:unhideWhenUsed="1"/>
-    <w:lsdException w:name="Placeholder Text" w:semiHidden="1"/>
-    <w:lsdException w:name="Light Shading" w:uiPriority="60"/>
-    <w:lsdException w:name="Light List" w:uiPriority="61"/>
-    <w:lsdException w:name="Light Grid" w:uiPriority="62"/>
-    <w:lsdException w:name="Medium Shading 1" w:uiPriority="63"/>
-    <w:lsdException w:name="Medium Shading 2" w:uiPriority="64"/>
-    <w:lsdException w:name="Medium List 1" w:uiPriority="65"/>
-    <w:lsdException w:name="Medium List 2" w:uiPriority="66"/>
-    <w:lsdException w:name="Medium Grid 1" w:uiPriority="67"/>
-    <w:lsdException w:name="Medium Grid 2" w:uiPriority="68"/>
-    <w:lsdException w:name="Medium Grid 3" w:uiPriority="69"/>
-    <w:lsdException w:name="Dark List" w:uiPriority="70"/>
-    <w:lsdException w:name="Colorful Shading" w:uiPriority="71"/>
-    <w:lsdException w:name="Colorful List" w:uiPriority="72"/>
-    <w:lsdException w:name="Colorful Grid" w:uiPriority="73"/>
-    <w:lsdException w:name="Light Shading Accent 1" w:uiPriority="60"/>
-    <w:lsdException w:name="Light List Accent 1" w:uiPriority="61"/>
-    <w:lsdException w:name="Light Grid Accent 1" w:uiPriority="62"/>
-    <w:lsdException w:name="Medium Shading 1 Accent 1" w:uiPriority="63"/>
-    <w:lsdException w:name="Medium Shading 2 Accent 1" w:uiPriority="64"/>
-    <w:lsdException w:name="Medium List 1 Accent 1" w:uiPriority="65"/>
-    <w:lsdException w:name="Revision" w:semiHidden="1"/>
-    <w:lsdException w:name="Medium List 2 Accent 1" w:uiPriority="66"/>
-    <w:lsdException w:name="Medium Grid 1 Accent 1" w:uiPriority="67"/>
-    <w:lsdException w:name="Medium Grid 2 Accent 1" w:uiPriority="68"/>
-    <w:lsdException w:name="Medium Grid 3 Accent 1" w:uiPriority="69"/>
-    <w:lsdException w:name="Dark List Accent 1" w:uiPriority="70"/>
-    <w:lsdException w:name="Colorful Shading Accent 1" w:uiPriority="71"/>
-    <w:lsdException w:name="Colorful List Accent 1" w:uiPriority="72"/>
-    <w:lsdException w:name="Colorful Grid Accent 1" w:uiPriority="73"/>
-    <w:lsdException w:name="Light Shading Accent 2" w:uiPriority="60"/>
-    <w:lsdException w:name="Light List Accent 2" w:uiPriority="61"/>
-    <w:lsdException w:name="Light Grid Accent 2" w:uiPriority="62"/>
-    <w:lsdException w:name="Medium Shading 1 Accent 2" w:uiPriority="63"/>
-    <w:lsdException w:name="Medium Shading 2 Accent 2" w:uiPriority="64"/>
-    <w:lsdException w:name="Medium List 1 Accent 2" w:uiPriority="65"/>
-    <w:lsdException w:name="Medium List 2 Accent 2" w:uiPriority="66"/>
-    <w:lsdException w:name="Medium Grid 1 Accent 2" w:uiPriority="67"/>
-    <w:lsdException w:name="Medium Grid 2 Accent 2" w:uiPriority="68"/>
-    <w:lsdException w:name="Medium Grid 3 Accent 2" w:uiPriority="69"/>
-    <w:lsdException w:name="Dark List Accent 2" w:uiPriority="70"/>
-    <w:lsdException w:name="Colorful Shading Accent 2" w:uiPriority="71"/>
-    <w:lsdException w:name="Colorful List Accent 2" w:uiPriority="72"/>
-    <w:lsdException w:name="Colorful Grid Accent 2" w:uiPriority="73"/>
-    <w:lsdException w:name="Light Shading Accent 3" w:uiPriority="60"/>
-    <w:lsdException w:name="Light List Accent 3" w:uiPriority="61"/>
-    <w:lsdException w:name="Light Grid Accent 3" w:uiPriority="62"/>
-    <w:lsdException w:name="Medium Shading 1 Accent 3" w:uiPriority="63"/>
-    <w:lsdException w:name="Medium Shading 2 Accent 3" w:uiPriority="64"/>
-    <w:lsdException w:name="Medium List 1 Accent 3" w:uiPriority="65"/>
-    <w:lsdException w:name="Medium List 2 Accent 3" w:uiPriority="66"/>
-    <w:lsdException w:name="Medium Grid 1 Accent 3" w:uiPriority="67"/>
-    <w:lsdException w:name="Medium Grid 2 Accent 3" w:uiPriority="68"/>
-    <w:lsdException w:name="Medium Grid 3 Accent 3" w:uiPriority="69"/>
-    <w:lsdException w:name="Dark List Accent 3" w:uiPriority="70"/>
-    <w:lsdException w:name="Colorful Shading Accent 3" w:uiPriority="71"/>
-    <w:lsdException w:name="Colorful List Accent 3" w:uiPriority="72"/>
-    <w:lsdException w:name="Colorful Grid Accent 3" w:uiPriority="73"/>
-    <w:lsdException w:name="Light Shading Accent 4" w:uiPriority="60"/>
-    <w:lsdException w:name="Light List Accent 4" w:uiPriority="61"/>
-    <w:lsdException w:name="Light Grid Accent 4" w:uiPriority="62"/>
-    <w:lsdException w:name="Medium Shading 1 Accent 4" w:uiPriority="63"/>
-    <w:lsdException w:name="Medium Shading 2 Accent 4" w:uiPriority="64"/>
-    <w:lsdException w:name="Medium List 1 Accent 4" w:uiPriority="65"/>
-    <w:lsdException w:name="Medium List 2 Accent 4" w:uiPriority="66"/>
-    <w:lsdException w:name="Medium Grid 1 Accent 4" w:uiPriority="67"/>
-    <w:lsdException w:name="Medium Grid 2 Accent 4" w:uiPriority="68"/>
-    <w:lsdException w:name="Medium Grid 3 Accent 4" w:uiPriority="69"/>
-    <w:lsdException w:name="Dark List Accent 4" w:uiPriority="70"/>
-    <w:lsdException w:name="Colorful Shading Accent 4" w:uiPriority="71"/>
-    <w:lsdException w:name="Colorful List Accent 4" w:uiPriority="72"/>
-    <w:lsdException w:name="Colorful Grid Accent 4" w:uiPriority="73"/>
-    <w:lsdException w:name="Light Shading Accent 5" w:uiPriority="60"/>
-    <w:lsdException w:name="Light List Accent 5" w:uiPriority="61"/>
-    <w:lsdException w:name="Light Grid Accent 5" w:uiPriority="62"/>
-    <w:lsdException w:name="Medium Shading 1 Accent 5" w:uiPriority="63"/>
-    <w:lsdException w:name="Medium Shading 2 Accent 5" w:uiPriority="64"/>
-    <w:lsdException w:name="Medium List 1 Accent 5" w:uiPriority="65"/>
-    <w:lsdException w:name="Medium List 2 Accent 5" w:uiPriority="66"/>
-    <w:lsdException w:name="Medium Grid 1 Accent 5" w:uiPriority="67"/>
-    <w:lsdException w:name="Medium Grid 2 Accent 5" w:uiPriority="68"/>
-    <w:lsdException w:name="Medium Grid 3 Accent 5" w:uiPriority="69"/>
-    <w:lsdException w:name="Dark List Accent 5" w:uiPriority="70"/>
-    <w:lsdException w:name="Colorful Shading Accent 5" w:uiPriority="71"/>
-    <w:lsdException w:name="Colorful List Accent 5" w:uiPriority="72"/>
-    <w:lsdException w:name="Colorful Grid Accent 5" w:uiPriority="73"/>
-    <w:lsdException w:name="Light Shading Accent 6" w:uiPriority="60"/>
-    <w:lsdException w:name="Light List Accent 6" w:uiPriority="61"/>
-    <w:lsdException w:name="Light Grid Accent 6" w:uiPriority="62"/>
-    <w:lsdException w:name="Medium Shading 1 Accent 6" w:uiPriority="63"/>
-    <w:lsdException w:name="Medium Shading 2 Accent 6" w:uiPriority="64"/>
-    <w:lsdException w:name="Medium List 1 Accent 6" w:uiPriority="65"/>
-    <w:lsdException w:name="Medium List 2 Accent 6" w:uiPriority="66"/>
-    <w:lsdException w:name="Medium Grid 1 Accent 6" w:uiPriority="67"/>
-    <w:lsdException w:name="Medium Grid 2 Accent 6" w:uiPriority="68"/>
-    <w:lsdException w:name="Medium Grid 3 Accent 6" w:uiPriority="69"/>
-    <w:lsdException w:name="Dark List Accent 6" w:uiPriority="70"/>
-    <w:lsdException w:name="Colorful Shading Accent 6" w:uiPriority="71"/>
-    <w:lsdException w:name="Colorful List Accent 6" w:uiPriority="72"/>
-    <w:lsdException w:name="Colorful Grid Accent 6" w:uiPriority="73"/>
-    <w:lsdException w:name="Subtle Emphasis" w:uiPriority="19" w:qFormat="1"/>
-    <w:lsdException w:name="Intense Emphasis" w:uiPriority="21" w:qFormat="1"/>
-    <w:lsdException w:name="Subtle Reference" w:uiPriority="31" w:qFormat="1"/>
-    <w:lsdException w:name="Intense Reference" w:uiPriority="32" w:qFormat="1"/>
-    <w:lsdException w:name="Book Title" w:uiPriority="33" w:qFormat="1"/>
-    <w:lsdException w:name="Bibliography" w:semiHidden="1" w:uiPriority="37" w:unhideWhenUsed="1"/>
-    <w:lsdException w:name="TOC Heading" w:semiHidden="1" w:uiPriority="39" w:unhideWhenUsed="1" w:qFormat="1"/>
-    <w:lsdException w:name="Plain Table 1" w:uiPriority="41"/>
-    <w:lsdException w:name="Plain Table 2" w:uiPriority="42"/>
-    <w:lsdException w:name="Plain Table 3" w:uiPriority="43"/>
-    <w:lsdException w:name="Plain Table 4" w:uiPriority="44"/>
-    <w:lsdException w:name="Plain Table 5" w:uiPriority="45"/>
-    <w:lsdException w:name="Grid Table Light" w:uiPriority="40"/>
-    <w:lsdException w:name="Grid Table 1 Light" w:uiPriority="46"/>
-    <w:lsdException w:name="Grid Table 2" w:uiPriority="47"/>
-    <w:lsdException w:name="Grid Table 3" w:uiPriority="48"/>
-    <w:lsdException w:name="Grid Table 4" w:uiPriority="49"/>
-    <w:lsdException w:name="Grid Table 5 Dark" w:uiPriority="50"/>
-    <w:lsdException w:name="Grid Table 6 Colorful" w:uiPriority="51"/>
-    <w:lsdException w:name="Grid Table 7 Colorful" w:uiPriority="52"/>
-    <w:lsdException w:name="Grid Table 1 Light Accent 1" w:uiPriority="46"/>
-    <w:lsdException w:name="Grid Table 2 Accent 1" w:uiPriority="47"/>
-    <w:lsdException w:name="Grid Table 3 Accent 1" w:uiPriority="48"/>
-    <w:lsdException w:name="Grid Table 4 Accent 1" w:uiPriority="49"/>
-    <w:lsdException w:name="Grid Table 5 Dark Accent 1" w:uiPriority="50"/>
-    <w:lsdException w:name="Grid Table 6 Colorful Accent 1" w:uiPriority="51"/>
-    <w:lsdException w:name="Grid Table 7 Colorful Accent 1" w:uiPriority="52"/>
-    <w:lsdException w:name="Grid Table 1 Light Accent 2" w:uiPriority="46"/>
-    <w:lsdException w:name="Grid Table 2 Accent 2" w:uiPriority="47"/>
-    <w:lsdException w:name="Grid Table 3 Accent 2" w:uiPriority="48"/>
-    <w:lsdException w:name="Grid Table 4 Accent 2" w:uiPriority="49"/>
-    <w:lsdException w:name="Grid Table 5 Dark Accent 2" w:uiPriority="50"/>
-    <w:lsdException w:name="Grid Table 6 Colorful Accent 2" w:uiPriority="51"/>
-    <w:lsdException w:name="Grid Table 7 Colorful Accent 2" w:uiPriority="52"/>
-    <w:lsdException w:name="Grid Table 1 Light Accent 3" w:uiPriority="46"/>
-    <w:lsdException w:name="Grid Table 2 Accent 3" w:uiPriority="47"/>
-    <w:lsdException w:name="Grid Table 3 Accent 3" w:uiPriority="48"/>
-    <w:lsdException w:name="Grid Table 4 Accent 3" w:uiPriority="49"/>
-    <w:lsdException w:name="Grid Table 5 Dark Accent 3" w:uiPriority="50"/>
-    <w:lsdException w:name="Grid Table 6 Colorful Accent 3" w:uiPriority="51"/>
-    <w:lsdException w:name="Grid Table 7 Colorful Accent 3" w:uiPriority="52"/>
-    <w:lsdException w:name="Grid Table 1 Light Accent 4" w:uiPriority="46"/>
-    <w:lsdException w:name="Grid Table 2 Accent 4" w:uiPriority="47"/>
-    <w:lsdException w:name="Grid Table 3 Accent 4" w:uiPriority="48"/>
-    <w:lsdException w:name="Grid Table 4 Accent 4" w:uiPriority="49"/>
-    <w:lsdException w:name="Grid Table 5 Dark Accent 4" w:uiPriority="50"/>
-    <w:lsdException w:name="Grid Table 6 Colorful Accent 4" w:uiPriority="51"/>
-    <w:lsdException w:name="Grid Table 7 Colorful Accent 4" w:uiPriority="52"/>
-    <w:lsdException w:name="Grid Table 1 Light Accent 5" w:uiPriority="46"/>
-    <w:lsdException w:name="Grid Table 2 Accent 5" w:uiPriority="47"/>
-    <w:lsdException w:name="Grid Table 3 Accent 5" w:uiPriority="48"/>
-    <w:lsdException w:name="Grid Table 4 Accent 5" w:uiPriority="49"/>
-    <w:lsdException w:name="Grid Table 5 Dark Accent 5" w:uiPriority="50"/>
-    <w:lsdException w:name="Grid Table 6 Colorful Accent 5" w:uiPriority="51"/>
-    <w:lsdException w:name="Grid Table 7 Colorful Accent 5" w:uiPriority="52"/>
-    <w:lsdException w:name="Grid Table 1 Light Accent 6" w:uiPriority="46"/>
-    <w:lsdException w:name="Grid Table 2 Accent 6" w:uiPriority="47"/>
-    <w:lsdException w:name="Grid Table 3 Accent 6" w:uiPriority="48"/>
-    <w:lsdException w:name="Grid Table 4 Accent 6" w:uiPriority="49"/>
-    <w:lsdException w:name="Grid Table 5 Dark Accent 6" w:uiPriority="50"/>
-    <w:lsdException w:name="Grid Table 6 Colorful Accent 6" w:uiPriority="51"/>
-    <w:lsdException w:name="Grid Table 7 Colorful Accent 6" w:uiPriority="52"/>
-    <w:lsdException w:name="List Table 1 Light" w:uiPriority="46"/>
-    <w:lsdException w:name="List Table 2" w:uiPriority="47"/>
-    <w:lsdException w:name="List Table 3" w:uiPriority="48"/>
-    <w:lsdException w:name="List Table 4" w:uiPriority="49"/>
-    <w:lsdException w:name="List Table 5 Dark" w:uiPriority="50"/>
-    <w:lsdException w:name="List Table 6 Colorful" w:uiPriority="51"/>
-    <w:lsdException w:name="List Table 7 Colorful" w:uiPriority="52"/>
-    <w:lsdException w:name="List Table 1 Light Accent 1" w:uiPriority="46"/>
-    <w:lsdException w:name="List Table 2 Accent 1" w:uiPriority="47"/>
-    <w:lsdException w:name="List Table 3 Accent 1" w:uiPriority="48"/>
-    <w:lsdException w:name="List Table 4 Accent 1" w:uiPriority="49"/>
-    <w:lsdException w:name="List Table 5 Dark Accent 1" w:uiPriority="50"/>
-    <w:lsdException w:name="List Table 6 Colorful Accent 1" w:uiPriority="51"/>
-    <w:lsdException w:name="List Table 7 Colorful Accent 1" w:uiPriority="52"/>
-    <w:lsdException w:name="List Table 1 Light Accent 2" w:uiPriority="46"/>
-    <w:lsdException w:name="List Table 2 Accent 2" w:uiPriority="47"/>
-    <w:lsdException w:name="List Table 3 Accent 2" w:uiPriority="48"/>
-    <w:lsdException w:name="List Table 4 Accent 2" w:uiPriority="49"/>
-    <w:lsdException w:name="List Table 5 Dark Accent 2" w:uiPriority="50"/>
-    <w:lsdException w:name="List Table 6 Colorful Accent 2" w:uiPriority="51"/>
-    <w:lsdException w:name="List Table 7 Colorful Accent 2" w:uiPriority="52"/>
-    <w:lsdException w:name="List Table 1 Light Accent 3" w:uiPriority="46"/>
-    <w:lsdException w:name="List Table 2 Accent 3" w:uiPriority="47"/>
-    <w:lsdException w:name="List Table 3 Accent 3" w:uiPriority="48"/>
-    <w:lsdException w:name="List Table 4 Accent 3" w:uiPriority="49"/>
-    <w:lsdException w:name="List Table 5 Dark Accent 3" w:uiPriority="50"/>
-    <w:lsdException w:name="List Table 6 Colorful Accent 3" w:uiPriority="51"/>
-    <w:lsdException w:name="List Table 7 Colorful Accent 3" w:uiPriority="52"/>
-    <w:lsdException w:name="List Table 1 Light Accent 4" w:uiPriority="46"/>
-    <w:lsdException w:name="List Table 2 Accent 4" w:uiPriority="47"/>
-    <w:lsdException w:name="List Table 3 Accent 4" w:uiPriority="48"/>
-    <w:lsdException w:name="List Table 4 Accent 4" w:uiPriority="49"/>
-    <w:lsdException w:name="List Table 5 Dark Accent 4" w:uiPriority="50"/>
-    <w:lsdException w:name="List Table 6 Colorful Accent 4" w:uiPriority="51"/>
-    <w:lsdException w:name="List Table 7 Colorful Accent 4" w:uiPriority="52"/>
-    <w:lsdException w:name="List Table 1 Light Accent 5" w:uiPriority="46"/>
-    <w:lsdException w:name="List Table 2 Accent 5" w:uiPriority="47"/>
-    <w:lsdException w:name="List Table 3 Accent 5" w:uiPriority="48"/>
-    <w:lsdException w:name="List Table 4 Accent 5" w:uiPriority="49"/>
-    <w:lsdException w:name="List Table 5 Dark Accent 5" w:uiPriority="50"/>
-    <w:lsdException w:name="List Table 6 Colorful Accent 5" w:uiPriority="51"/>
-    <w:lsdException w:name="List Table 7 Colorful Accent 5" w:uiPriority="52"/>
-    <w:lsdException w:name="List Table 1 Light Accent 6" w:uiPriority="46"/>
-    <w:lsdException w:name="List Table 2 Accent 6" w:uiPriority="47"/>
-    <w:lsdException w:name="List Table 3 Accent 6" w:uiPriority="48"/>
-    <w:lsdException w:name="List Table 4 Accent 6" w:uiPriority="49"/>
-    <w:lsdException w:name="List Table 5 Dark Accent 6" w:uiPriority="50"/>
-    <w:lsdException w:name="List Table 6 Colorful Accent 6" w:uiPriority="51"/>
-    <w:lsdException w:name="List Table 7 Colorful Accent 6" w:uiPriority="52"/>
+  <w:latentStyles w:count="260" w:defQFormat="0" w:defUnhideWhenUsed="1" w:defSemiHidden="1" w:defUIPriority="99" w:defLockedState="0">
+    <w:lsdException w:qFormat="1" w:unhideWhenUsed="0" w:uiPriority="0" w:semiHidden="0" w:name="Normal"/>
+    <w:lsdException w:qFormat="1" w:unhideWhenUsed="0" w:uiPriority="9" w:semiHidden="0" w:name="heading 1"/>
+    <w:lsdException w:qFormat="1" w:uiPriority="9" w:semiHidden="0" w:name="heading 2"/>
+    <w:lsdException w:qFormat="1" w:uiPriority="9" w:semiHidden="0" w:name="heading 3"/>
+    <w:lsdException w:qFormat="1" w:uiPriority="9" w:name="heading 4"/>
+    <w:lsdException w:qFormat="1" w:uiPriority="9" w:name="heading 5"/>
+    <w:lsdException w:qFormat="1" w:uiPriority="9" w:name="heading 6"/>
+    <w:lsdException w:qFormat="1" w:uiPriority="9" w:name="heading 7"/>
+    <w:lsdException w:qFormat="1" w:uiPriority="9" w:name="heading 8"/>
+    <w:lsdException w:qFormat="1" w:uiPriority="9" w:name="heading 9"/>
+    <w:lsdException w:uiPriority="99" w:name="index 1"/>
+    <w:lsdException w:uiPriority="99" w:name="index 2"/>
+    <w:lsdException w:uiPriority="99" w:name="index 3"/>
+    <w:lsdException w:uiPriority="99" w:name="index 4"/>
+    <w:lsdException w:uiPriority="99" w:name="index 5"/>
+    <w:lsdException w:uiPriority="99" w:name="index 6"/>
+    <w:lsdException w:uiPriority="99" w:name="index 7"/>
+    <w:lsdException w:uiPriority="99" w:name="index 8"/>
+    <w:lsdException w:uiPriority="99" w:name="index 9"/>
+    <w:lsdException w:uiPriority="39" w:name="toc 1"/>
+    <w:lsdException w:uiPriority="39" w:name="toc 2"/>
+    <w:lsdException w:uiPriority="39" w:name="toc 3"/>
+    <w:lsdException w:uiPriority="39" w:name="toc 4"/>
+    <w:lsdException w:uiPriority="39" w:name="toc 5"/>
+    <w:lsdException w:uiPriority="39" w:name="toc 6"/>
+    <w:lsdException w:uiPriority="39" w:name="toc 7"/>
+    <w:lsdException w:uiPriority="39" w:name="toc 8"/>
+    <w:lsdException w:uiPriority="39" w:name="toc 9"/>
+    <w:lsdException w:uiPriority="99" w:name="Normal Indent"/>
+    <w:lsdException w:uiPriority="99" w:name="footnote text"/>
+    <w:lsdException w:uiPriority="99" w:name="annotation text"/>
+    <w:lsdException w:qFormat="1" w:uiPriority="0" w:semiHidden="0" w:name="header"/>
+    <w:lsdException w:qFormat="1" w:uiPriority="99" w:semiHidden="0" w:name="footer"/>
+    <w:lsdException w:uiPriority="99" w:name="index heading"/>
+    <w:lsdException w:qFormat="1" w:uiPriority="35" w:name="caption"/>
+    <w:lsdException w:uiPriority="99" w:name="table of figures"/>
+    <w:lsdException w:uiPriority="99" w:name="envelope address"/>
+    <w:lsdException w:uiPriority="99" w:name="envelope return"/>
+    <w:lsdException w:uiPriority="99" w:name="footnote reference"/>
+    <w:lsdException w:uiPriority="99" w:name="annotation reference"/>
+    <w:lsdException w:uiPriority="99" w:name="line number"/>
+    <w:lsdException w:uiPriority="99" w:name="page number"/>
+    <w:lsdException w:uiPriority="99" w:name="endnote reference"/>
+    <w:lsdException w:uiPriority="99" w:name="endnote text"/>
+    <w:lsdException w:uiPriority="99" w:name="table of authorities"/>
+    <w:lsdException w:uiPriority="99" w:name="macro"/>
+    <w:lsdException w:uiPriority="99" w:name="toa heading"/>
+    <w:lsdException w:uiPriority="99" w:name="List"/>
+    <w:lsdException w:uiPriority="99" w:name="List Bullet"/>
+    <w:lsdException w:uiPriority="99" w:name="List Number"/>
+    <w:lsdException w:uiPriority="99" w:name="List 2"/>
+    <w:lsdException w:uiPriority="99" w:name="List 3"/>
+    <w:lsdException w:uiPriority="99" w:name="List 4"/>
+    <w:lsdException w:uiPriority="99" w:name="List 5"/>
+    <w:lsdException w:uiPriority="99" w:name="List Bullet 2"/>
+    <w:lsdException w:uiPriority="99" w:name="List Bullet 3"/>
+    <w:lsdException w:uiPriority="99" w:name="List Bullet 4"/>
+    <w:lsdException w:uiPriority="99" w:name="List Bullet 5"/>
+    <w:lsdException w:uiPriority="99" w:name="List Number 2"/>
+    <w:lsdException w:uiPriority="99" w:name="List Number 3"/>
+    <w:lsdException w:uiPriority="99" w:name="List Number 4"/>
+    <w:lsdException w:uiPriority="99" w:name="List Number 5"/>
+    <w:lsdException w:qFormat="1" w:unhideWhenUsed="0" w:uiPriority="10" w:semiHidden="0" w:name="Title"/>
+    <w:lsdException w:uiPriority="99" w:name="Closing"/>
+    <w:lsdException w:uiPriority="99" w:name="Signature"/>
+    <w:lsdException w:qFormat="1" w:uiPriority="1" w:name="Default Paragraph Font"/>
+    <w:lsdException w:uiPriority="99" w:name="Body Text"/>
+    <w:lsdException w:uiPriority="99" w:name="Body Text Indent"/>
+    <w:lsdException w:uiPriority="99" w:name="List Continue"/>
+    <w:lsdException w:uiPriority="99" w:name="List Continue 2"/>
+    <w:lsdException w:uiPriority="99" w:name="List Continue 3"/>
+    <w:lsdException w:uiPriority="99" w:name="List Continue 4"/>
+    <w:lsdException w:uiPriority="99" w:name="List Continue 5"/>
+    <w:lsdException w:uiPriority="99" w:name="Message Header"/>
+    <w:lsdException w:qFormat="1" w:unhideWhenUsed="0" w:uiPriority="11" w:semiHidden="0" w:name="Subtitle"/>
+    <w:lsdException w:uiPriority="99" w:name="Salutation"/>
+    <w:lsdException w:uiPriority="99" w:name="Date"/>
+    <w:lsdException w:uiPriority="99" w:name="Body Text First Indent"/>
+    <w:lsdException w:uiPriority="99" w:name="Body Text First Indent 2"/>
+    <w:lsdException w:uiPriority="99" w:name="Note Heading"/>
+    <w:lsdException w:uiPriority="99" w:name="Body Text 2"/>
+    <w:lsdException w:uiPriority="99" w:name="Body Text 3"/>
+    <w:lsdException w:uiPriority="99" w:name="Body Text Indent 2"/>
+    <w:lsdException w:uiPriority="99" w:name="Body Text Indent 3"/>
+    <w:lsdException w:uiPriority="99" w:name="Block Text"/>
+    <w:lsdException w:qFormat="1" w:uiPriority="99" w:semiHidden="0" w:name="Hyperlink"/>
+    <w:lsdException w:uiPriority="99" w:name="FollowedHyperlink"/>
+    <w:lsdException w:qFormat="1" w:unhideWhenUsed="0" w:uiPriority="22" w:semiHidden="0" w:name="Strong"/>
+    <w:lsdException w:qFormat="1" w:unhideWhenUsed="0" w:uiPriority="20" w:semiHidden="0" w:name="Emphasis"/>
+    <w:lsdException w:qFormat="1" w:uiPriority="99" w:semiHidden="0" w:name="Document Map"/>
+    <w:lsdException w:uiPriority="99" w:name="Plain Text"/>
+    <w:lsdException w:uiPriority="99" w:name="E-mail Signature"/>
+    <w:lsdException w:uiPriority="99" w:name="Normal (Web)"/>
+    <w:lsdException w:uiPriority="99" w:name="HTML Acronym"/>
+    <w:lsdException w:uiPriority="99" w:name="HTML Address"/>
+    <w:lsdException w:uiPriority="99" w:name="HTML Cite"/>
+    <w:lsdException w:qFormat="1" w:uiPriority="99" w:semiHidden="0" w:name="HTML Code"/>
+    <w:lsdException w:uiPriority="99" w:name="HTML Definition"/>
+    <w:lsdException w:uiPriority="99" w:name="HTML Keyboard"/>
+    <w:lsdException w:qFormat="1" w:uiPriority="99" w:semiHidden="0" w:name="HTML Preformatted"/>
+    <w:lsdException w:uiPriority="99" w:name="HTML Sample"/>
+    <w:lsdException w:uiPriority="99" w:name="HTML Typewriter"/>
+    <w:lsdException w:uiPriority="99" w:name="HTML Variable"/>
+    <w:lsdException w:qFormat="1" w:uiPriority="99" w:name="Normal Table"/>
+    <w:lsdException w:uiPriority="99" w:name="annotation subject"/>
+    <w:lsdException w:uiPriority="99" w:name="Table Simple 1"/>
+    <w:lsdException w:uiPriority="99" w:name="Table Simple 2"/>
+    <w:lsdException w:uiPriority="99" w:name="Table Simple 3"/>
+    <w:lsdException w:uiPriority="99" w:name="Table Classic 1"/>
+    <w:lsdException w:uiPriority="99" w:name="Table Classic 2"/>
+    <w:lsdException w:uiPriority="99" w:name="Table Classic 3"/>
+    <w:lsdException w:uiPriority="99" w:name="Table Classic 4"/>
+    <w:lsdException w:uiPriority="99" w:name="Table Colorful 1"/>
+    <w:lsdException w:uiPriority="99" w:name="Table Colorful 2"/>
+    <w:lsdException w:uiPriority="99" w:name="Table Colorful 3"/>
+    <w:lsdException w:uiPriority="99" w:name="Table Columns 1"/>
+    <w:lsdException w:uiPriority="99" w:name="Table Columns 2"/>
+    <w:lsdException w:uiPriority="99" w:name="Table Columns 3"/>
+    <w:lsdException w:uiPriority="99" w:name="Table Columns 4"/>
+    <w:lsdException w:uiPriority="99" w:name="Table Columns 5"/>
+    <w:lsdException w:uiPriority="99" w:name="Table Grid 1"/>
+    <w:lsdException w:uiPriority="99" w:name="Table Grid 2"/>
+    <w:lsdException w:uiPriority="99" w:name="Table Grid 3"/>
+    <w:lsdException w:uiPriority="99" w:name="Table Grid 4"/>
+    <w:lsdException w:uiPriority="99" w:name="Table Grid 5"/>
+    <w:lsdException w:uiPriority="99" w:name="Table Grid 6"/>
+    <w:lsdException w:uiPriority="99" w:name="Table Grid 7"/>
+    <w:lsdException w:uiPriority="99" w:name="Table Grid 8"/>
+    <w:lsdException w:uiPriority="99" w:name="Table List 1"/>
+    <w:lsdException w:uiPriority="99" w:name="Table List 2"/>
+    <w:lsdException w:uiPriority="99" w:name="Table List 3"/>
+    <w:lsdException w:uiPriority="99" w:name="Table List 4"/>
+    <w:lsdException w:uiPriority="99" w:name="Table List 5"/>
+    <w:lsdException w:uiPriority="99" w:name="Table List 6"/>
+    <w:lsdException w:uiPriority="99" w:name="Table List 7"/>
+    <w:lsdException w:uiPriority="99" w:name="Table List 8"/>
+    <w:lsdException w:uiPriority="99" w:name="Table 3D effects 1"/>
+    <w:lsdException w:uiPriority="99" w:name="Table 3D effects 2"/>
+    <w:lsdException w:uiPriority="99" w:name="Table 3D effects 3"/>
+    <w:lsdException w:uiPriority="99" w:name="Table Contemporary"/>
+    <w:lsdException w:uiPriority="99" w:name="Table Elegant"/>
+    <w:lsdException w:uiPriority="99" w:name="Table Professional"/>
+    <w:lsdException w:uiPriority="99" w:name="Table Subtle 1"/>
+    <w:lsdException w:uiPriority="99" w:name="Table Subtle 2"/>
+    <w:lsdException w:uiPriority="99" w:name="Table Web 1"/>
+    <w:lsdException w:uiPriority="99" w:name="Table Web 2"/>
+    <w:lsdException w:uiPriority="99" w:name="Table Web 3"/>
+    <w:lsdException w:qFormat="1" w:uiPriority="99" w:semiHidden="0" w:name="Balloon Text"/>
+    <w:lsdException w:uiPriority="59" w:name="Table Grid"/>
+    <w:lsdException w:uiPriority="99" w:name="Table Theme"/>
+    <w:lsdException w:unhideWhenUsed="0" w:uiPriority="60" w:semiHidden="0" w:name="Light Shading"/>
+    <w:lsdException w:unhideWhenUsed="0" w:uiPriority="61" w:semiHidden="0" w:name="Light List"/>
+    <w:lsdException w:unhideWhenUsed="0" w:uiPriority="62" w:semiHidden="0" w:name="Light Grid"/>
+    <w:lsdException w:unhideWhenUsed="0" w:uiPriority="63" w:semiHidden="0" w:name="Medium Shading 1"/>
+    <w:lsdException w:unhideWhenUsed="0" w:uiPriority="64" w:semiHidden="0" w:name="Medium Shading 2"/>
+    <w:lsdException w:unhideWhenUsed="0" w:uiPriority="65" w:semiHidden="0" w:name="Medium List 1"/>
+    <w:lsdException w:unhideWhenUsed="0" w:uiPriority="66" w:semiHidden="0" w:name="Medium List 2"/>
+    <w:lsdException w:unhideWhenUsed="0" w:uiPriority="67" w:semiHidden="0" w:name="Medium Grid 1"/>
+    <w:lsdException w:unhideWhenUsed="0" w:uiPriority="68" w:semiHidden="0" w:name="Medium Grid 2"/>
+    <w:lsdException w:unhideWhenUsed="0" w:uiPriority="69" w:semiHidden="0" w:name="Medium Grid 3"/>
+    <w:lsdException w:unhideWhenUsed="0" w:uiPriority="70" w:semiHidden="0" w:name="Dark List"/>
+    <w:lsdException w:unhideWhenUsed="0" w:uiPriority="71" w:semiHidden="0" w:name="Colorful Shading"/>
+    <w:lsdException w:unhideWhenUsed="0" w:uiPriority="72" w:semiHidden="0" w:name="Colorful List"/>
+    <w:lsdException w:unhideWhenUsed="0" w:uiPriority="73" w:semiHidden="0" w:name="Colorful Grid"/>
+    <w:lsdException w:unhideWhenUsed="0" w:uiPriority="60" w:semiHidden="0" w:name="Light Shading Accent 1"/>
+    <w:lsdException w:unhideWhenUsed="0" w:uiPriority="61" w:semiHidden="0" w:name="Light List Accent 1"/>
+    <w:lsdException w:unhideWhenUsed="0" w:uiPriority="62" w:semiHidden="0" w:name="Light Grid Accent 1"/>
+    <w:lsdException w:unhideWhenUsed="0" w:uiPriority="63" w:semiHidden="0" w:name="Medium Shading 1 Accent 1"/>
+    <w:lsdException w:unhideWhenUsed="0" w:uiPriority="64" w:semiHidden="0" w:name="Medium Shading 2 Accent 1"/>
+    <w:lsdException w:unhideWhenUsed="0" w:uiPriority="65" w:semiHidden="0" w:name="Medium List 1 Accent 1"/>
+    <w:lsdException w:unhideWhenUsed="0" w:uiPriority="66" w:semiHidden="0" w:name="Medium List 2 Accent 1"/>
+    <w:lsdException w:unhideWhenUsed="0" w:uiPriority="67" w:semiHidden="0" w:name="Medium Grid 1 Accent 1"/>
+    <w:lsdException w:unhideWhenUsed="0" w:uiPriority="68" w:semiHidden="0" w:name="Medium Grid 2 Accent 1"/>
+    <w:lsdException w:unhideWhenUsed="0" w:uiPriority="69" w:semiHidden="0" w:name="Medium Grid 3 Accent 1"/>
+    <w:lsdException w:unhideWhenUsed="0" w:uiPriority="70" w:semiHidden="0" w:name="Dark List Accent 1"/>
+    <w:lsdException w:unhideWhenUsed="0" w:uiPriority="71" w:semiHidden="0" w:name="Colorful Shading Accent 1"/>
+    <w:lsdException w:unhideWhenUsed="0" w:uiPriority="72" w:semiHidden="0" w:name="Colorful List Accent 1"/>
+    <w:lsdException w:unhideWhenUsed="0" w:uiPriority="73" w:semiHidden="0" w:name="Colorful Grid Accent 1"/>
+    <w:lsdException w:unhideWhenUsed="0" w:uiPriority="60" w:semiHidden="0" w:name="Light Shading Accent 2"/>
+    <w:lsdException w:unhideWhenUsed="0" w:uiPriority="61" w:semiHidden="0" w:name="Light List Accent 2"/>
+    <w:lsdException w:unhideWhenUsed="0" w:uiPriority="62" w:semiHidden="0" w:name="Light Grid Accent 2"/>
+    <w:lsdException w:unhideWhenUsed="0" w:uiPriority="63" w:semiHidden="0" w:name="Medium Shading 1 Accent 2"/>
+    <w:lsdException w:unhideWhenUsed="0" w:uiPriority="64" w:semiHidden="0" w:name="Medium Shading 2 Accent 2"/>
+    <w:lsdException w:unhideWhenUsed="0" w:uiPriority="65" w:semiHidden="0" w:name="Medium List 1 Accent 2"/>
+    <w:lsdException w:unhideWhenUsed="0" w:uiPriority="66" w:semiHidden="0" w:name="Medium List 2 Accent 2"/>
+    <w:lsdException w:unhideWhenUsed="0" w:uiPriority="67" w:semiHidden="0" w:name="Medium Grid 1 Accent 2"/>
+    <w:lsdException w:unhideWhenUsed="0" w:uiPriority="68" w:semiHidden="0" w:name="Medium Grid 2 Accent 2"/>
+    <w:lsdException w:unhideWhenUsed="0" w:uiPriority="69" w:semiHidden="0" w:name="Medium Grid 3 Accent 2"/>
+    <w:lsdException w:unhideWhenUsed="0" w:uiPriority="70" w:semiHidden="0" w:name="Dark List Accent 2"/>
+    <w:lsdException w:unhideWhenUsed="0" w:uiPriority="71" w:semiHidden="0" w:name="Colorful Shading Accent 2"/>
+    <w:lsdException w:unhideWhenUsed="0" w:uiPriority="72" w:semiHidden="0" w:name="Colorful List Accent 2"/>
+    <w:lsdException w:unhideWhenUsed="0" w:uiPriority="73" w:semiHidden="0" w:name="Colorful Grid Accent 2"/>
+    <w:lsdException w:unhideWhenUsed="0" w:uiPriority="60" w:semiHidden="0" w:name="Light Shading Accent 3"/>
+    <w:lsdException w:unhideWhenUsed="0" w:uiPriority="61" w:semiHidden="0" w:name="Light List Accent 3"/>
+    <w:lsdException w:unhideWhenUsed="0" w:uiPriority="62" w:semiHidden="0" w:name="Light Grid Accent 3"/>
+    <w:lsdException w:unhideWhenUsed="0" w:uiPriority="63" w:semiHidden="0" w:name="Medium Shading 1 Accent 3"/>
+    <w:lsdException w:unhideWhenUsed="0" w:uiPriority="64" w:semiHidden="0" w:name="Medium Shading 2 Accent 3"/>
+    <w:lsdException w:unhideWhenUsed="0" w:uiPriority="65" w:semiHidden="0" w:name="Medium List 1 Accent 3"/>
+    <w:lsdException w:unhideWhenUsed="0" w:uiPriority="66" w:semiHidden="0" w:name="Medium List 2 Accent 3"/>
+    <w:lsdException w:unhideWhenUsed="0" w:uiPriority="67" w:semiHidden="0" w:name="Medium Grid 1 Accent 3"/>
+    <w:lsdException w:unhideWhenUsed="0" w:uiPriority="68" w:semiHidden="0" w:name="Medium Grid 2 Accent 3"/>
+    <w:lsdException w:unhideWhenUsed="0" w:uiPriority="69" w:semiHidden="0" w:name="Medium Grid 3 Accent 3"/>
+    <w:lsdException w:unhideWhenUsed="0" w:uiPriority="70" w:semiHidden="0" w:name="Dark List Accent 3"/>
+    <w:lsdException w:unhideWhenUsed="0" w:uiPriority="71" w:semiHidden="0" w:name="Colorful Shading Accent 3"/>
+    <w:lsdException w:unhideWhenUsed="0" w:uiPriority="72" w:semiHidden="0" w:name="Colorful List Accent 3"/>
+    <w:lsdException w:unhideWhenUsed="0" w:uiPriority="73" w:semiHidden="0" w:name="Colorful Grid Accent 3"/>
+    <w:lsdException w:unhideWhenUsed="0" w:uiPriority="60" w:semiHidden="0" w:name="Light Shading Accent 4"/>
+    <w:lsdException w:unhideWhenUsed="0" w:uiPriority="61" w:semiHidden="0" w:name="Light List Accent 4"/>
+    <w:lsdException w:unhideWhenUsed="0" w:uiPriority="62" w:semiHidden="0" w:name="Light Grid Accent 4"/>
+    <w:lsdException w:unhideWhenUsed="0" w:uiPriority="63" w:semiHidden="0" w:name="Medium Shading 1 Accent 4"/>
+    <w:lsdException w:unhideWhenUsed="0" w:uiPriority="64" w:semiHidden="0" w:name="Medium Shading 2 Accent 4"/>
+    <w:lsdException w:unhideWhenUsed="0" w:uiPriority="65" w:semiHidden="0" w:name="Medium List 1 Accent 4"/>
+    <w:lsdException w:unhideWhenUsed="0" w:uiPriority="66" w:semiHidden="0" w:name="Medium List 2 Accent 4"/>
+    <w:lsdException w:unhideWhenUsed="0" w:uiPriority="67" w:semiHidden="0" w:name="Medium Grid 1 Accent 4"/>
+    <w:lsdException w:unhideWhenUsed="0" w:uiPriority="68" w:semiHidden="0" w:name="Medium Grid 2 Accent 4"/>
+    <w:lsdException w:unhideWhenUsed="0" w:uiPriority="69" w:semiHidden="0" w:name="Medium Grid 3 Accent 4"/>
+    <w:lsdException w:unhideWhenUsed="0" w:uiPriority="70" w:semiHidden="0" w:name="Dark List Accent 4"/>
+    <w:lsdException w:unhideWhenUsed="0" w:uiPriority="71" w:semiHidden="0" w:name="Colorful Shading Accent 4"/>
+    <w:lsdException w:unhideWhenUsed="0" w:uiPriority="72" w:semiHidden="0" w:name="Colorful List Accent 4"/>
+    <w:lsdException w:unhideWhenUsed="0" w:uiPriority="73" w:semiHidden="0" w:name="Colorful Grid Accent 4"/>
+    <w:lsdException w:unhideWhenUsed="0" w:uiPriority="60" w:semiHidden="0" w:name="Light Shading Accent 5"/>
+    <w:lsdException w:unhideWhenUsed="0" w:uiPriority="61" w:semiHidden="0" w:name="Light List Accent 5"/>
+    <w:lsdException w:unhideWhenUsed="0" w:uiPriority="62" w:semiHidden="0" w:name="Light Grid Accent 5"/>
+    <w:lsdException w:unhideWhenUsed="0" w:uiPriority="63" w:semiHidden="0" w:name="Medium Shading 1 Accent 5"/>
+    <w:lsdException w:unhideWhenUsed="0" w:uiPriority="64" w:semiHidden="0" w:name="Medium Shading 2 Accent 5"/>
+    <w:lsdException w:unhideWhenUsed="0" w:uiPriority="65" w:semiHidden="0" w:name="Medium List 1 Accent 5"/>
+    <w:lsdException w:unhideWhenUsed="0" w:uiPriority="66" w:semiHidden="0" w:name="Medium List 2 Accent 5"/>
+    <w:lsdException w:unhideWhenUsed="0" w:uiPriority="67" w:semiHidden="0" w:name="Medium Grid 1 Accent 5"/>
+    <w:lsdException w:unhideWhenUsed="0" w:uiPriority="68" w:semiHidden="0" w:name="Medium Grid 2 Accent 5"/>
+    <w:lsdException w:unhideWhenUsed="0" w:uiPriority="69" w:semiHidden="0" w:name="Medium Grid 3 Accent 5"/>
+    <w:lsdException w:unhideWhenUsed="0" w:uiPriority="70" w:semiHidden="0" w:name="Dark List Accent 5"/>
+    <w:lsdException w:unhideWhenUsed="0" w:uiPriority="71" w:semiHidden="0" w:name="Colorful Shading Accent 5"/>
+    <w:lsdException w:unhideWhenUsed="0" w:uiPriority="72" w:semiHidden="0" w:name="Colorful List Accent 5"/>
+    <w:lsdException w:unhideWhenUsed="0" w:uiPriority="73" w:semiHidden="0" w:name="Colorful Grid Accent 5"/>
+    <w:lsdException w:unhideWhenUsed="0" w:uiPriority="60" w:semiHidden="0" w:name="Light Shading Accent 6"/>
+    <w:lsdException w:unhideWhenUsed="0" w:uiPriority="61" w:semiHidden="0" w:name="Light List Accent 6"/>
+    <w:lsdException w:unhideWhenUsed="0" w:uiPriority="62" w:semiHidden="0" w:name="Light Grid Accent 6"/>
+    <w:lsdException w:unhideWhenUsed="0" w:uiPriority="63" w:semiHidden="0" w:name="Medium Shading 1 Accent 6"/>
+    <w:lsdException w:unhideWhenUsed="0" w:uiPriority="64" w:semiHidden="0" w:name="Medium Shading 2 Accent 6"/>
+    <w:lsdException w:unhideWhenUsed="0" w:uiPriority="65" w:semiHidden="0" w:name="Medium List 1 Accent 6"/>
+    <w:lsdException w:unhideWhenUsed="0" w:uiPriority="66" w:semiHidden="0" w:name="Medium List 2 Accent 6"/>
+    <w:lsdException w:unhideWhenUsed="0" w:uiPriority="67" w:semiHidden="0" w:name="Medium Grid 1 Accent 6"/>
+    <w:lsdException w:unhideWhenUsed="0" w:uiPriority="68" w:semiHidden="0" w:name="Medium Grid 2 Accent 6"/>
+    <w:lsdException w:unhideWhenUsed="0" w:uiPriority="69" w:semiHidden="0" w:name="Medium Grid 3 Accent 6"/>
+    <w:lsdException w:unhideWhenUsed="0" w:uiPriority="70" w:semiHidden="0" w:name="Dark List Accent 6"/>
+    <w:lsdException w:unhideWhenUsed="0" w:uiPriority="71" w:semiHidden="0" w:name="Colorful Shading Accent 6"/>
+    <w:lsdException w:unhideWhenUsed="0" w:uiPriority="72" w:semiHidden="0" w:name="Colorful List Accent 6"/>
+    <w:lsdException w:unhideWhenUsed="0" w:uiPriority="73" w:semiHidden="0" w:name="Colorful Grid Accent 6"/>
   </w:latentStyles>
-  <w:style w:type="paragraph" w:default="1" w:styleId="a">
+  <w:style w:type="paragraph" w:default="1" w:styleId="1">
     <w:name w:val="Normal"/>
     <w:qFormat/>
+    <w:uiPriority w:val="0"/>
     <w:pPr>
       <w:widowControl w:val="0"/>
       <w:jc w:val="both"/>
     </w:pPr>
     <w:rPr>
-      <w:rFonts w:asciiTheme="minorHAnsi" w:eastAsiaTheme="minorEastAsia" w:hAnsiTheme="minorHAnsi" w:cstheme="minorBidi"/>
+      <w:rFonts w:asciiTheme="minorHAnsi" w:hAnsiTheme="minorHAnsi" w:eastAsiaTheme="minorEastAsia" w:cstheme="minorBidi"/>
       <w:kern w:val="2"/>
       <w:sz w:val="21"/>
       <w:szCs w:val="22"/>
+      <w:lang w:val="en-US" w:eastAsia="zh-CN" w:bidi="ar-SA"/>
     </w:rPr>
   </w:style>
-  <w:style w:type="paragraph" w:styleId="1">
+  <w:style w:type="paragraph" w:styleId="2">
     <w:name w:val="heading 1"/>
-    <w:basedOn w:val="a"/>
-    <w:next w:val="a"/>
-    <w:link w:val="1Char"/>
+    <w:basedOn w:val="1"/>
+    <w:next w:val="1"/>
+    <w:link w:val="18"/>
+    <w:qFormat/>
     <w:uiPriority w:val="9"/>
-    <w:qFormat/>
     <w:pPr>
       <w:keepNext/>
       <w:keepLines/>
@@ -2804,14 +4434,14 @@
       <w:szCs w:val="44"/>
     </w:rPr>
   </w:style>
-  <w:style w:type="paragraph" w:styleId="2">
+  <w:style w:type="paragraph" w:styleId="3">
     <w:name w:val="heading 2"/>
-    <w:basedOn w:val="a"/>
-    <w:next w:val="a"/>
-    <w:link w:val="2Char"/>
-    <w:uiPriority w:val="9"/>
+    <w:basedOn w:val="1"/>
+    <w:next w:val="1"/>
+    <w:link w:val="19"/>
     <w:unhideWhenUsed/>
     <w:qFormat/>
+    <w:uiPriority w:val="9"/>
     <w:pPr>
       <w:keepNext/>
       <w:keepLines/>
@@ -2819,21 +4449,21 @@
       <w:outlineLvl w:val="1"/>
     </w:pPr>
     <w:rPr>
-      <w:rFonts w:asciiTheme="majorHAnsi" w:eastAsiaTheme="majorEastAsia" w:hAnsiTheme="majorHAnsi" w:cstheme="majorBidi"/>
+      <w:rFonts w:asciiTheme="majorHAnsi" w:hAnsiTheme="majorHAnsi" w:eastAsiaTheme="majorEastAsia" w:cstheme="majorBidi"/>
       <w:b/>
       <w:bCs/>
       <w:sz w:val="32"/>
       <w:szCs w:val="32"/>
     </w:rPr>
   </w:style>
-  <w:style w:type="paragraph" w:styleId="3">
+  <w:style w:type="paragraph" w:styleId="4">
     <w:name w:val="heading 3"/>
-    <w:basedOn w:val="a"/>
-    <w:next w:val="a"/>
-    <w:link w:val="3Char"/>
-    <w:uiPriority w:val="9"/>
+    <w:basedOn w:val="1"/>
+    <w:next w:val="1"/>
+    <w:link w:val="20"/>
     <w:unhideWhenUsed/>
     <w:qFormat/>
+    <w:uiPriority w:val="9"/>
     <w:pPr>
       <w:keepNext/>
       <w:keepLines/>
@@ -2847,19 +4477,19 @@
       <w:szCs w:val="32"/>
     </w:rPr>
   </w:style>
-  <w:style w:type="character" w:default="1" w:styleId="a0">
+  <w:style w:type="character" w:default="1" w:styleId="10">
     <w:name w:val="Default Paragraph Font"/>
+    <w:unhideWhenUsed/>
+    <w:qFormat/>
     <w:uiPriority w:val="1"/>
-    <w:semiHidden/>
+  </w:style>
+  <w:style w:type="table" w:default="1" w:styleId="14">
+    <w:name w:val="Normal Table"/>
     <w:unhideWhenUsed/>
-  </w:style>
-  <w:style w:type="table" w:default="1" w:styleId="a1">
-    <w:name w:val="Normal Table"/>
+    <w:qFormat/>
     <w:uiPriority w:val="99"/>
-    <w:semiHidden/>
-    <w:unhideWhenUsed/>
     <w:tblPr>
-      <w:tblInd w:w="0" w:type="dxa"/>
+      <w:tblLayout w:type="fixed"/>
       <w:tblCellMar>
         <w:top w:w="0" w:type="dxa"/>
         <w:left w:w="108" w:type="dxa"/>
@@ -2868,44 +4498,38 @@
       </w:tblCellMar>
     </w:tblPr>
   </w:style>
-  <w:style w:type="numbering" w:default="1" w:styleId="a2">
-    <w:name w:val="No List"/>
-    <w:uiPriority w:val="99"/>
-    <w:semiHidden/>
-    <w:unhideWhenUsed/>
-  </w:style>
-  <w:style w:type="paragraph" w:styleId="a3">
+  <w:style w:type="paragraph" w:styleId="5">
     <w:name w:val="Document Map"/>
-    <w:basedOn w:val="a"/>
-    <w:link w:val="Char"/>
-    <w:uiPriority w:val="99"/>
+    <w:basedOn w:val="1"/>
+    <w:link w:val="26"/>
     <w:unhideWhenUsed/>
     <w:qFormat/>
+    <w:uiPriority w:val="99"/>
     <w:rPr>
       <w:rFonts w:ascii="宋体" w:eastAsia="宋体"/>
       <w:sz w:val="18"/>
       <w:szCs w:val="18"/>
     </w:rPr>
   </w:style>
-  <w:style w:type="paragraph" w:styleId="a4">
+  <w:style w:type="paragraph" w:styleId="6">
     <w:name w:val="Balloon Text"/>
-    <w:basedOn w:val="a"/>
-    <w:link w:val="Char0"/>
-    <w:uiPriority w:val="99"/>
+    <w:basedOn w:val="1"/>
+    <w:link w:val="25"/>
     <w:unhideWhenUsed/>
     <w:qFormat/>
+    <w:uiPriority w:val="99"/>
     <w:rPr>
       <w:sz w:val="18"/>
       <w:szCs w:val="18"/>
     </w:rPr>
   </w:style>
-  <w:style w:type="paragraph" w:styleId="a5">
+  <w:style w:type="paragraph" w:styleId="7">
     <w:name w:val="footer"/>
-    <w:basedOn w:val="a"/>
-    <w:link w:val="Char1"/>
-    <w:uiPriority w:val="99"/>
+    <w:basedOn w:val="1"/>
+    <w:link w:val="16"/>
     <w:unhideWhenUsed/>
     <w:qFormat/>
+    <w:uiPriority w:val="99"/>
     <w:pPr>
       <w:tabs>
         <w:tab w:val="center" w:pos="4153"/>
@@ -2919,15 +4543,16 @@
       <w:szCs w:val="18"/>
     </w:rPr>
   </w:style>
-  <w:style w:type="paragraph" w:styleId="a6">
+  <w:style w:type="paragraph" w:styleId="8">
     <w:name w:val="header"/>
-    <w:basedOn w:val="a"/>
-    <w:link w:val="Char2"/>
+    <w:basedOn w:val="1"/>
+    <w:link w:val="15"/>
     <w:unhideWhenUsed/>
     <w:qFormat/>
+    <w:uiPriority w:val="0"/>
     <w:pPr>
       <w:pBdr>
-        <w:bottom w:val="single" w:sz="6" w:space="1" w:color="auto"/>
+        <w:bottom w:val="single" w:color="auto" w:sz="6" w:space="1"/>
       </w:pBdr>
       <w:tabs>
         <w:tab w:val="center" w:pos="4153"/>
@@ -2941,13 +4566,13 @@
       <w:szCs w:val="18"/>
     </w:rPr>
   </w:style>
-  <w:style w:type="paragraph" w:styleId="HTML">
+  <w:style w:type="paragraph" w:styleId="9">
     <w:name w:val="HTML Preformatted"/>
-    <w:basedOn w:val="a"/>
-    <w:link w:val="HTMLChar"/>
-    <w:uiPriority w:val="99"/>
+    <w:basedOn w:val="1"/>
+    <w:link w:val="23"/>
     <w:unhideWhenUsed/>
     <w:qFormat/>
+    <w:uiPriority w:val="99"/>
     <w:pPr>
       <w:widowControl/>
       <w:tabs>
@@ -2976,74 +4601,75 @@
       <w:szCs w:val="24"/>
     </w:rPr>
   </w:style>
-  <w:style w:type="character" w:styleId="a7">
+  <w:style w:type="character" w:styleId="11">
     <w:name w:val="Strong"/>
-    <w:basedOn w:val="a0"/>
+    <w:basedOn w:val="10"/>
+    <w:qFormat/>
     <w:uiPriority w:val="22"/>
-    <w:qFormat/>
     <w:rPr>
       <w:b/>
       <w:bCs/>
     </w:rPr>
   </w:style>
-  <w:style w:type="character" w:styleId="a8">
+  <w:style w:type="character" w:styleId="12">
     <w:name w:val="Hyperlink"/>
-    <w:basedOn w:val="a0"/>
-    <w:uiPriority w:val="99"/>
+    <w:basedOn w:val="10"/>
     <w:unhideWhenUsed/>
     <w:qFormat/>
+    <w:uiPriority w:val="99"/>
     <w:rPr>
       <w:color w:val="0000FF" w:themeColor="hyperlink"/>
       <w:u w:val="single"/>
     </w:rPr>
   </w:style>
-  <w:style w:type="character" w:styleId="HTML0">
+  <w:style w:type="character" w:styleId="13">
     <w:name w:val="HTML Code"/>
-    <w:uiPriority w:val="99"/>
     <w:unhideWhenUsed/>
     <w:qFormat/>
+    <w:uiPriority w:val="99"/>
     <w:rPr>
-      <w:rFonts w:ascii="宋体" w:eastAsia="宋体" w:hAnsi="宋体" w:cs="宋体"/>
+      <w:rFonts w:ascii="宋体" w:hAnsi="宋体" w:eastAsia="宋体" w:cs="宋体"/>
       <w:sz w:val="24"/>
       <w:szCs w:val="24"/>
     </w:rPr>
   </w:style>
-  <w:style w:type="character" w:customStyle="1" w:styleId="Char2">
+  <w:style w:type="character" w:customStyle="1" w:styleId="15">
     <w:name w:val="页眉 Char"/>
-    <w:basedOn w:val="a0"/>
-    <w:link w:val="a6"/>
+    <w:basedOn w:val="10"/>
+    <w:link w:val="8"/>
     <w:qFormat/>
+    <w:uiPriority w:val="0"/>
     <w:rPr>
       <w:sz w:val="18"/>
       <w:szCs w:val="18"/>
     </w:rPr>
   </w:style>
-  <w:style w:type="character" w:customStyle="1" w:styleId="Char1">
+  <w:style w:type="character" w:customStyle="1" w:styleId="16">
     <w:name w:val="页脚 Char"/>
-    <w:basedOn w:val="a0"/>
-    <w:link w:val="a5"/>
+    <w:basedOn w:val="10"/>
+    <w:link w:val="7"/>
+    <w:qFormat/>
     <w:uiPriority w:val="99"/>
-    <w:qFormat/>
     <w:rPr>
       <w:sz w:val="18"/>
       <w:szCs w:val="18"/>
     </w:rPr>
   </w:style>
-  <w:style w:type="paragraph" w:customStyle="1" w:styleId="10">
+  <w:style w:type="paragraph" w:customStyle="1" w:styleId="17">
     <w:name w:val="列出段落1"/>
-    <w:basedOn w:val="a"/>
+    <w:basedOn w:val="1"/>
+    <w:qFormat/>
     <w:uiPriority w:val="34"/>
-    <w:qFormat/>
     <w:pPr>
-      <w:ind w:firstLineChars="200" w:firstLine="420"/>
+      <w:ind w:firstLine="420" w:firstLineChars="200"/>
     </w:pPr>
   </w:style>
-  <w:style w:type="character" w:customStyle="1" w:styleId="1Char">
+  <w:style w:type="character" w:customStyle="1" w:styleId="18">
     <w:name w:val="标题 1 Char"/>
-    <w:basedOn w:val="a0"/>
-    <w:link w:val="1"/>
+    <w:basedOn w:val="10"/>
+    <w:link w:val="2"/>
+    <w:qFormat/>
     <w:uiPriority w:val="9"/>
-    <w:qFormat/>
     <w:rPr>
       <w:b/>
       <w:bCs/>
@@ -3052,26 +4678,26 @@
       <w:szCs w:val="44"/>
     </w:rPr>
   </w:style>
-  <w:style w:type="character" w:customStyle="1" w:styleId="2Char">
+  <w:style w:type="character" w:customStyle="1" w:styleId="19">
     <w:name w:val="标题 2 Char"/>
-    <w:basedOn w:val="a0"/>
-    <w:link w:val="2"/>
+    <w:basedOn w:val="10"/>
+    <w:link w:val="3"/>
+    <w:qFormat/>
     <w:uiPriority w:val="9"/>
-    <w:qFormat/>
     <w:rPr>
-      <w:rFonts w:asciiTheme="majorHAnsi" w:eastAsiaTheme="majorEastAsia" w:hAnsiTheme="majorHAnsi" w:cstheme="majorBidi"/>
+      <w:rFonts w:asciiTheme="majorHAnsi" w:hAnsiTheme="majorHAnsi" w:eastAsiaTheme="majorEastAsia" w:cstheme="majorBidi"/>
       <w:b/>
       <w:bCs/>
       <w:sz w:val="32"/>
       <w:szCs w:val="32"/>
     </w:rPr>
   </w:style>
-  <w:style w:type="character" w:customStyle="1" w:styleId="3Char">
+  <w:style w:type="character" w:customStyle="1" w:styleId="20">
     <w:name w:val="标题 3 Char"/>
-    <w:basedOn w:val="a0"/>
-    <w:link w:val="3"/>
+    <w:basedOn w:val="10"/>
+    <w:link w:val="4"/>
+    <w:qFormat/>
     <w:uiPriority w:val="9"/>
-    <w:qFormat/>
     <w:rPr>
       <w:b/>
       <w:bCs/>
@@ -3079,70 +4705,71 @@
       <w:szCs w:val="32"/>
     </w:rPr>
   </w:style>
-  <w:style w:type="paragraph" w:customStyle="1" w:styleId="11">
+  <w:style w:type="paragraph" w:customStyle="1" w:styleId="21">
     <w:name w:val="无间隔1"/>
-    <w:link w:val="Char3"/>
+    <w:link w:val="22"/>
+    <w:qFormat/>
     <w:uiPriority w:val="1"/>
-    <w:qFormat/>
     <w:rPr>
-      <w:rFonts w:asciiTheme="minorHAnsi" w:eastAsiaTheme="minorEastAsia" w:hAnsiTheme="minorHAnsi" w:cstheme="minorBidi"/>
+      <w:rFonts w:asciiTheme="minorHAnsi" w:hAnsiTheme="minorHAnsi" w:eastAsiaTheme="minorEastAsia" w:cstheme="minorBidi"/>
       <w:sz w:val="22"/>
       <w:szCs w:val="22"/>
+      <w:lang w:val="en-US" w:eastAsia="zh-CN" w:bidi="ar-SA"/>
     </w:rPr>
   </w:style>
-  <w:style w:type="character" w:customStyle="1" w:styleId="Char3">
+  <w:style w:type="character" w:customStyle="1" w:styleId="22">
     <w:name w:val="无间隔 Char"/>
-    <w:basedOn w:val="a0"/>
-    <w:link w:val="11"/>
+    <w:basedOn w:val="10"/>
+    <w:link w:val="21"/>
+    <w:qFormat/>
     <w:uiPriority w:val="1"/>
-    <w:qFormat/>
     <w:rPr>
       <w:kern w:val="0"/>
       <w:sz w:val="22"/>
     </w:rPr>
   </w:style>
-  <w:style w:type="character" w:customStyle="1" w:styleId="HTMLChar">
+  <w:style w:type="character" w:customStyle="1" w:styleId="23">
     <w:name w:val="HTML 预设格式 Char"/>
-    <w:link w:val="HTML"/>
+    <w:link w:val="9"/>
+    <w:qFormat/>
     <w:uiPriority w:val="99"/>
-    <w:qFormat/>
     <w:rPr>
       <w:rFonts w:ascii="宋体" w:hAnsi="宋体" w:cs="宋体"/>
       <w:sz w:val="24"/>
       <w:szCs w:val="24"/>
     </w:rPr>
   </w:style>
-  <w:style w:type="character" w:customStyle="1" w:styleId="HTMLChar1">
+  <w:style w:type="character" w:customStyle="1" w:styleId="24">
     <w:name w:val="HTML 预设格式 Char1"/>
-    <w:basedOn w:val="a0"/>
-    <w:uiPriority w:val="99"/>
+    <w:basedOn w:val="10"/>
     <w:semiHidden/>
     <w:qFormat/>
+    <w:uiPriority w:val="99"/>
     <w:rPr>
       <w:rFonts w:ascii="Courier New" w:hAnsi="Courier New" w:cs="Courier New"/>
       <w:sz w:val="20"/>
       <w:szCs w:val="20"/>
     </w:rPr>
   </w:style>
-  <w:style w:type="character" w:customStyle="1" w:styleId="Char0">
+  <w:style w:type="character" w:customStyle="1" w:styleId="25">
     <w:name w:val="批注框文本 Char"/>
-    <w:basedOn w:val="a0"/>
-    <w:link w:val="a4"/>
-    <w:uiPriority w:val="99"/>
+    <w:basedOn w:val="10"/>
+    <w:link w:val="6"/>
     <w:semiHidden/>
     <w:qFormat/>
+    <w:uiPriority w:val="99"/>
     <w:rPr>
       <w:sz w:val="18"/>
       <w:szCs w:val="18"/>
     </w:rPr>
   </w:style>
-  <w:style w:type="character" w:customStyle="1" w:styleId="Char">
+  <w:style w:type="character" w:customStyle="1" w:styleId="26">
     <w:name w:val="文档结构图 Char"/>
-    <w:basedOn w:val="a0"/>
-    <w:link w:val="a3"/>
-    <w:uiPriority w:val="99"/>
+    <w:basedOn w:val="10"/>
+    <w:link w:val="5"/>
     <w:semiHidden/>
     <w:qFormat/>
+    <w:uiPriority w:val="99"/>
     <w:rPr>
       <w:rFonts w:ascii="宋体" w:eastAsia="宋体"/>
       <w:sz w:val="18"/>
@@ -3436,6 +5063,18 @@
 </file>
 
 <file path=customXml/item1.xml><?xml version="1.0" encoding="utf-8"?>
+<s:customData xmlns="http://www.wps.cn/officeDocument/2013/wpsCustomData" xmlns:s="http://www.wps.cn/officeDocument/2013/wpsCustomData">
+  <customSectProps>
+    <customSectPr/>
+  </customSectProps>
+</s:customData>
+</file>
+
+<file path=customXml/item2.xml><?xml version="1.0" encoding="utf-8"?>
+<b:Sources xmlns:b="http://schemas.openxmlformats.org/officeDocument/2006/bibliography" xmlns="http://schemas.openxmlformats.org/officeDocument/2006/bibliography" SelectedStyle="\APA.XSL" StyleName="APA"/>
+</file>
+
+<file path=customXml/item3.xml><?xml version="1.0" encoding="utf-8"?>
 <CoverPageProperties xmlns="http://schemas.microsoft.com/office/2006/coverPageProps">
   <PublishDate>2016-04-21T00:00:00</PublishDate>
   <Abstract/>
@@ -3446,27 +5085,7 @@
 </CoverPageProperties>
 </file>
 
-<file path=customXml/item2.xml><?xml version="1.0" encoding="utf-8"?>
-<s:customData xmlns="http://www.wps.cn/officeDocument/2013/wpsCustomData" xmlns:s="http://www.wps.cn/officeDocument/2013/wpsCustomData">
-  <customSectProps>
-    <customSectPr/>
-  </customSectProps>
-</s:customData>
-</file>
-
-<file path=customXml/item3.xml><?xml version="1.0" encoding="utf-8"?>
-<b:Sources xmlns:b="http://schemas.openxmlformats.org/officeDocument/2006/bibliography" xmlns="http://schemas.openxmlformats.org/officeDocument/2006/bibliography" SelectedStyle="\APA.XSL" StyleName="APA"/>
-</file>
-
 <file path=customXml/itemProps1.xml><?xml version="1.0" encoding="utf-8"?>
-<ds:datastoreItem xmlns:ds="http://schemas.openxmlformats.org/officeDocument/2006/customXml" ds:itemID="{55AF091B-3C7A-41E3-B477-F2FDAA23CFDA}">
-  <ds:schemaRefs>
-    <ds:schemaRef ds:uri="http://schemas.microsoft.com/office/2006/coverPageProps"/>
-  </ds:schemaRefs>
-</ds:datastoreItem>
-</file>
-
-<file path=customXml/itemProps2.xml><?xml version="1.0" encoding="utf-8"?>
 <ds:datastoreItem xmlns:ds="http://schemas.openxmlformats.org/officeDocument/2006/customXml" ds:itemID="{B1977F7D-205B-4081-913C-38D41E755F92}">
   <ds:schemaRefs>
     <ds:schemaRef ds:uri="http://www.wps.cn/officeDocument/2013/wpsCustomData"/>
@@ -3474,10 +5093,14 @@
 </ds:datastoreItem>
 </file>
 
+<file path=customXml/itemProps2.xml><?xml version="1.0" encoding="utf-8"?>
+<ds:datastoreItem xmlns:ds="http://schemas.openxmlformats.org/officeDocument/2006/customXml" ds:itemID="{7347FD9D-89C7-4E8C-9914-2D267F4A75A8}">
+  <ds:schemaRefs/>
+</ds:datastoreItem>
+</file>
+
 <file path=customXml/itemProps3.xml><?xml version="1.0" encoding="utf-8"?>
-<ds:datastoreItem xmlns:ds="http://schemas.openxmlformats.org/officeDocument/2006/customXml" ds:itemID="{7347FD9D-89C7-4E8C-9914-2D267F4A75A8}">
-  <ds:schemaRefs>
-    <ds:schemaRef ds:uri="http://schemas.openxmlformats.org/officeDocument/2006/bibliography"/>
-  </ds:schemaRefs>
+<ds:datastoreItem xmlns:ds="http://schemas.openxmlformats.org/officeDocument/2006/customXml" ds:itemID="{55AF091B-3C7A-41E3-B477-F2FDAA23CFDA}">
+  <ds:schemaRefs/>
 </ds:datastoreItem>
 </file>
</xml_diff>

<commit_message>
getUserInfomation return result add userId
</commit_message>
<xml_diff>
--- a/design/favorites_app接口文档.docx
+++ b/design/favorites_app接口文档.docx
@@ -48,12 +48,6 @@
                 <w:insideV w:val="none" w:color="auto" w:sz="0" w:space="0"/>
               </w:tblBorders>
               <w:tblLayout w:type="fixed"/>
-              <w:tblCellMar>
-                <w:top w:w="0" w:type="dxa"/>
-                <w:left w:w="144" w:type="dxa"/>
-                <w:bottom w:w="0" w:type="dxa"/>
-                <w:right w:w="115" w:type="dxa"/>
-              </w:tblCellMar>
             </w:tblPrEx>
             <w:sdt>
               <w:sdtPr>
@@ -5811,6 +5805,7 @@
                 <w:color w:val="008000"/>
               </w:rPr>
             </w:pPr>
+            <w:bookmarkStart w:id="0" w:name="OLE_LINK1"/>
             <w:r>
               <w:rPr>
                 <w:rFonts w:hint="eastAsia"/>
@@ -5818,6 +5813,7 @@
               </w:rPr>
               <w:t>userId</w:t>
             </w:r>
+            <w:bookmarkEnd w:id="0"/>
           </w:p>
         </w:tc>
         <w:tc>
@@ -6164,8 +6160,8 @@
               </w:rPr>
               <w:t>: 用户ID,</w:t>
             </w:r>
-            <w:bookmarkStart w:id="0" w:name="_GoBack"/>
-            <w:bookmarkEnd w:id="0"/>
+            <w:bookmarkStart w:id="1" w:name="_GoBack"/>
+            <w:bookmarkEnd w:id="1"/>
           </w:p>
           <w:p>
             <w:pPr>
@@ -7060,6 +7056,12 @@
             <w:insideV w:val="single" w:color="auto" w:sz="4" w:space="0"/>
           </w:tblBorders>
           <w:tblLayout w:type="fixed"/>
+          <w:tblCellMar>
+            <w:top w:w="0" w:type="dxa"/>
+            <w:left w:w="108" w:type="dxa"/>
+            <w:bottom w:w="0" w:type="dxa"/>
+            <w:right w:w="108" w:type="dxa"/>
+          </w:tblCellMar>
         </w:tblPrEx>
         <w:tc>
           <w:tcPr>
@@ -7872,6 +7874,12 @@
             <w:insideV w:val="single" w:color="auto" w:sz="4" w:space="0"/>
           </w:tblBorders>
           <w:tblLayout w:type="fixed"/>
+          <w:tblCellMar>
+            <w:top w:w="0" w:type="dxa"/>
+            <w:left w:w="108" w:type="dxa"/>
+            <w:bottom w:w="0" w:type="dxa"/>
+            <w:right w:w="108" w:type="dxa"/>
+          </w:tblCellMar>
         </w:tblPrEx>
         <w:tc>
           <w:tcPr>
@@ -12261,6 +12269,12 @@
             <w:insideV w:val="single" w:color="auto" w:sz="4" w:space="0"/>
           </w:tblBorders>
           <w:tblLayout w:type="fixed"/>
+          <w:tblCellMar>
+            <w:top w:w="0" w:type="dxa"/>
+            <w:left w:w="108" w:type="dxa"/>
+            <w:bottom w:w="0" w:type="dxa"/>
+            <w:right w:w="108" w:type="dxa"/>
+          </w:tblCellMar>
         </w:tblPrEx>
         <w:trPr>
           <w:trHeight w:val="261" w:hRule="atLeast"/>

</xml_diff>

<commit_message>
add favorites add delete update
</commit_message>
<xml_diff>
--- a/design/favorites_app接口文档.docx
+++ b/design/favorites_app接口文档.docx
@@ -48,6 +48,12 @@
                 <w:insideV w:val="none" w:color="auto" w:sz="0" w:space="0"/>
               </w:tblBorders>
               <w:tblLayout w:type="fixed"/>
+              <w:tblCellMar>
+                <w:top w:w="0" w:type="dxa"/>
+                <w:left w:w="144" w:type="dxa"/>
+                <w:bottom w:w="0" w:type="dxa"/>
+                <w:right w:w="115" w:type="dxa"/>
+              </w:tblCellMar>
             </w:tblPrEx>
             <w:sdt>
               <w:sdtPr>
@@ -1433,19 +1439,67 @@
           <w:tcPr>
             <w:tcW w:w="2038" w:type="dxa"/>
           </w:tcPr>
-          <w:p/>
+          <w:p>
+            <w:r>
+              <w:rPr>
+                <w:rFonts w:hint="eastAsia"/>
+              </w:rPr>
+              <w:t>YanceyYu</w:t>
+            </w:r>
+          </w:p>
         </w:tc>
         <w:tc>
           <w:tcPr>
             <w:tcW w:w="1739" w:type="dxa"/>
           </w:tcPr>
-          <w:p/>
+          <w:p>
+            <w:pPr>
+              <w:rPr>
+                <w:rFonts w:hint="eastAsia" w:eastAsiaTheme="minorEastAsia"/>
+                <w:lang w:val="en-US" w:eastAsia="zh-CN"/>
+              </w:rPr>
+            </w:pPr>
+            <w:r>
+              <w:rPr>
+                <w:rFonts w:hint="eastAsia"/>
+                <w:lang w:val="en-US" w:eastAsia="zh-CN"/>
+              </w:rPr>
+              <w:t>0.1</w:t>
+            </w:r>
+          </w:p>
         </w:tc>
         <w:tc>
           <w:tcPr>
             <w:tcW w:w="2342" w:type="dxa"/>
           </w:tcPr>
-          <w:p/>
+          <w:p>
+            <w:r>
+              <w:rPr>
+                <w:rFonts w:hint="eastAsia"/>
+              </w:rPr>
+              <w:t>2016-</w:t>
+            </w:r>
+            <w:r>
+              <w:rPr>
+                <w:rFonts w:hint="eastAsia"/>
+                <w:lang w:val="en-US" w:eastAsia="zh-CN"/>
+              </w:rPr>
+              <w:t>10</w:t>
+            </w:r>
+            <w:r>
+              <w:rPr>
+                <w:rFonts w:hint="eastAsia"/>
+              </w:rPr>
+              <w:t>-</w:t>
+            </w:r>
+            <w:r>
+              <w:rPr>
+                <w:rFonts w:hint="eastAsia"/>
+                <w:lang w:val="en-US" w:eastAsia="zh-CN"/>
+              </w:rPr>
+              <w:t>18</w:t>
+            </w:r>
+          </w:p>
         </w:tc>
         <w:tc>
           <w:tcPr>
@@ -1454,8 +1508,46 @@
           <w:p>
             <w:pPr>
               <w:pStyle w:val="27"/>
+              <w:numPr>
+                <w:ilvl w:val="0"/>
+                <w:numId w:val="3"/>
+              </w:numPr>
               <w:ind w:firstLine="0" w:firstLineChars="0"/>
-            </w:pPr>
+              <w:rPr>
+                <w:rFonts w:hint="eastAsia"/>
+                <w:lang w:val="en-US" w:eastAsia="zh-CN"/>
+              </w:rPr>
+            </w:pPr>
+            <w:r>
+              <w:rPr>
+                <w:rFonts w:hint="eastAsia"/>
+                <w:lang w:val="en-US" w:eastAsia="zh-CN"/>
+              </w:rPr>
+              <w:t>获取用户收藏夹列表链接从/use/getUserFavoritesr改为/favorites/getFavorites</w:t>
+            </w:r>
+          </w:p>
+          <w:p>
+            <w:pPr>
+              <w:pStyle w:val="27"/>
+              <w:numPr>
+                <w:ilvl w:val="0"/>
+                <w:numId w:val="3"/>
+              </w:numPr>
+              <w:ind w:firstLine="0" w:firstLineChars="0"/>
+              <w:rPr>
+                <w:rFonts w:hint="eastAsia"/>
+                <w:lang w:val="en-US" w:eastAsia="zh-CN"/>
+              </w:rPr>
+            </w:pPr>
+            <w:r>
+              <w:rPr>
+                <w:rFonts w:hint="eastAsia"/>
+                <w:lang w:val="en-US" w:eastAsia="zh-CN"/>
+              </w:rPr>
+              <w:t>增加收藏夹的增删改</w:t>
+            </w:r>
+            <w:bookmarkStart w:id="1" w:name="_GoBack"/>
+            <w:bookmarkEnd w:id="1"/>
           </w:p>
         </w:tc>
       </w:tr>
@@ -1589,7 +1681,7 @@
       <w:pPr>
         <w:numPr>
           <w:ilvl w:val="0"/>
-          <w:numId w:val="3"/>
+          <w:numId w:val="4"/>
         </w:numPr>
         <w:spacing w:line="276" w:lineRule="auto"/>
       </w:pPr>
@@ -1604,7 +1696,7 @@
       <w:pPr>
         <w:numPr>
           <w:ilvl w:val="0"/>
-          <w:numId w:val="3"/>
+          <w:numId w:val="4"/>
         </w:numPr>
         <w:spacing w:line="276" w:lineRule="auto"/>
       </w:pPr>
@@ -1619,7 +1711,7 @@
       <w:pPr>
         <w:numPr>
           <w:ilvl w:val="0"/>
-          <w:numId w:val="3"/>
+          <w:numId w:val="4"/>
         </w:numPr>
         <w:spacing w:line="276" w:lineRule="auto"/>
       </w:pPr>
@@ -1634,7 +1726,7 @@
       <w:pPr>
         <w:numPr>
           <w:ilvl w:val="0"/>
-          <w:numId w:val="3"/>
+          <w:numId w:val="4"/>
         </w:numPr>
         <w:spacing w:line="276" w:lineRule="auto"/>
       </w:pPr>
@@ -6160,8 +6252,6 @@
               </w:rPr>
               <w:t>: 用户ID,</w:t>
             </w:r>
-            <w:bookmarkStart w:id="1" w:name="_GoBack"/>
-            <w:bookmarkEnd w:id="1"/>
           </w:p>
           <w:p>
             <w:pPr>
@@ -7874,12 +7964,6 @@
             <w:insideV w:val="single" w:color="auto" w:sz="4" w:space="0"/>
           </w:tblBorders>
           <w:tblLayout w:type="fixed"/>
-          <w:tblCellMar>
-            <w:top w:w="0" w:type="dxa"/>
-            <w:left w:w="108" w:type="dxa"/>
-            <w:bottom w:w="0" w:type="dxa"/>
-            <w:right w:w="108" w:type="dxa"/>
-          </w:tblCellMar>
         </w:tblPrEx>
         <w:tc>
           <w:tcPr>
@@ -11945,961 +12029,6 @@
         </w:tc>
       </w:tr>
     </w:tbl>
-    <w:p/>
-    <w:p>
-      <w:pPr>
-        <w:pStyle w:val="4"/>
-        <w:spacing w:line="276" w:lineRule="auto"/>
-        <w:rPr>
-          <w:b w:val="0"/>
-        </w:rPr>
-      </w:pPr>
-      <w:r>
-        <w:rPr>
-          <w:rFonts w:hint="eastAsia"/>
-          <w:b w:val="0"/>
-        </w:rPr>
-        <w:t>获取用户收藏夹列表</w:t>
-      </w:r>
-    </w:p>
-    <w:tbl>
-      <w:tblPr>
-        <w:tblStyle w:val="14"/>
-        <w:tblW w:w="8303" w:type="dxa"/>
-        <w:tblInd w:w="108" w:type="dxa"/>
-        <w:tblBorders>
-          <w:top w:val="single" w:color="auto" w:sz="4" w:space="0"/>
-          <w:left w:val="single" w:color="auto" w:sz="4" w:space="0"/>
-          <w:bottom w:val="single" w:color="auto" w:sz="4" w:space="0"/>
-          <w:right w:val="single" w:color="auto" w:sz="4" w:space="0"/>
-          <w:insideH w:val="single" w:color="auto" w:sz="4" w:space="0"/>
-          <w:insideV w:val="single" w:color="auto" w:sz="4" w:space="0"/>
-        </w:tblBorders>
-        <w:tblLayout w:type="fixed"/>
-        <w:tblCellMar>
-          <w:top w:w="0" w:type="dxa"/>
-          <w:left w:w="108" w:type="dxa"/>
-          <w:bottom w:w="0" w:type="dxa"/>
-          <w:right w:w="108" w:type="dxa"/>
-        </w:tblCellMar>
-      </w:tblPr>
-      <w:tblGrid>
-        <w:gridCol w:w="1276"/>
-        <w:gridCol w:w="1559"/>
-        <w:gridCol w:w="5468"/>
-      </w:tblGrid>
-      <w:tr>
-        <w:tblPrEx>
-          <w:tblBorders>
-            <w:top w:val="single" w:color="auto" w:sz="4" w:space="0"/>
-            <w:left w:val="single" w:color="auto" w:sz="4" w:space="0"/>
-            <w:bottom w:val="single" w:color="auto" w:sz="4" w:space="0"/>
-            <w:right w:val="single" w:color="auto" w:sz="4" w:space="0"/>
-            <w:insideH w:val="single" w:color="auto" w:sz="4" w:space="0"/>
-            <w:insideV w:val="single" w:color="auto" w:sz="4" w:space="0"/>
-          </w:tblBorders>
-          <w:tblLayout w:type="fixed"/>
-          <w:tblCellMar>
-            <w:top w:w="0" w:type="dxa"/>
-            <w:left w:w="108" w:type="dxa"/>
-            <w:bottom w:w="0" w:type="dxa"/>
-            <w:right w:w="108" w:type="dxa"/>
-          </w:tblCellMar>
-        </w:tblPrEx>
-        <w:tc>
-          <w:tcPr>
-            <w:tcW w:w="1276" w:type="dxa"/>
-            <w:tcBorders>
-              <w:bottom w:val="single" w:color="auto" w:sz="4" w:space="0"/>
-            </w:tcBorders>
-            <w:shd w:val="clear" w:color="auto" w:fill="C0C0C0"/>
-          </w:tcPr>
-          <w:p>
-            <w:pPr>
-              <w:spacing w:line="276" w:lineRule="auto"/>
-              <w:jc w:val="left"/>
-            </w:pPr>
-            <w:r>
-              <w:rPr>
-                <w:rFonts w:hint="eastAsia"/>
-              </w:rPr>
-              <w:t>接口说明</w:t>
-            </w:r>
-          </w:p>
-        </w:tc>
-        <w:tc>
-          <w:tcPr>
-            <w:tcW w:w="7027" w:type="dxa"/>
-            <w:gridSpan w:val="2"/>
-          </w:tcPr>
-          <w:p>
-            <w:pPr>
-              <w:widowControl/>
-              <w:spacing w:line="276" w:lineRule="auto"/>
-              <w:jc w:val="left"/>
-              <w:rPr>
-                <w:sz w:val="24"/>
-              </w:rPr>
-            </w:pPr>
-            <w:r>
-              <w:rPr>
-                <w:rFonts w:hint="eastAsia"/>
-                <w:sz w:val="24"/>
-              </w:rPr>
-              <w:t>获取用户收藏夹列表</w:t>
-            </w:r>
-          </w:p>
-        </w:tc>
-      </w:tr>
-      <w:tr>
-        <w:tblPrEx>
-          <w:tblBorders>
-            <w:top w:val="single" w:color="auto" w:sz="4" w:space="0"/>
-            <w:left w:val="single" w:color="auto" w:sz="4" w:space="0"/>
-            <w:bottom w:val="single" w:color="auto" w:sz="4" w:space="0"/>
-            <w:right w:val="single" w:color="auto" w:sz="4" w:space="0"/>
-            <w:insideH w:val="single" w:color="auto" w:sz="4" w:space="0"/>
-            <w:insideV w:val="single" w:color="auto" w:sz="4" w:space="0"/>
-          </w:tblBorders>
-          <w:tblLayout w:type="fixed"/>
-          <w:tblCellMar>
-            <w:top w:w="0" w:type="dxa"/>
-            <w:left w:w="108" w:type="dxa"/>
-            <w:bottom w:w="0" w:type="dxa"/>
-            <w:right w:w="108" w:type="dxa"/>
-          </w:tblCellMar>
-        </w:tblPrEx>
-        <w:tc>
-          <w:tcPr>
-            <w:tcW w:w="1276" w:type="dxa"/>
-            <w:tcBorders>
-              <w:bottom w:val="single" w:color="auto" w:sz="4" w:space="0"/>
-            </w:tcBorders>
-            <w:shd w:val="clear" w:color="auto" w:fill="C0C0C0"/>
-          </w:tcPr>
-          <w:p>
-            <w:pPr>
-              <w:spacing w:line="276" w:lineRule="auto"/>
-              <w:jc w:val="left"/>
-            </w:pPr>
-            <w:r>
-              <w:rPr>
-                <w:rFonts w:hint="eastAsia"/>
-              </w:rPr>
-              <w:t>接口地址</w:t>
-            </w:r>
-          </w:p>
-        </w:tc>
-        <w:tc>
-          <w:tcPr>
-            <w:tcW w:w="7027" w:type="dxa"/>
-            <w:gridSpan w:val="2"/>
-          </w:tcPr>
-          <w:p>
-            <w:pPr>
-              <w:autoSpaceDE w:val="0"/>
-              <w:autoSpaceDN w:val="0"/>
-              <w:adjustRightInd w:val="0"/>
-              <w:spacing w:line="276" w:lineRule="auto"/>
-              <w:jc w:val="left"/>
-              <w:rPr>
-                <w:color w:val="FF0000"/>
-                <w:sz w:val="24"/>
-              </w:rPr>
-            </w:pPr>
-            <w:r>
-              <w:rPr>
-                <w:rFonts w:hint="eastAsia"/>
-                <w:color w:val="FF0000"/>
-                <w:sz w:val="24"/>
-              </w:rPr>
-              <w:t>/user/getUserFavorites</w:t>
-            </w:r>
-          </w:p>
-        </w:tc>
-      </w:tr>
-      <w:tr>
-        <w:tblPrEx>
-          <w:tblBorders>
-            <w:top w:val="single" w:color="auto" w:sz="4" w:space="0"/>
-            <w:left w:val="single" w:color="auto" w:sz="4" w:space="0"/>
-            <w:bottom w:val="single" w:color="auto" w:sz="4" w:space="0"/>
-            <w:right w:val="single" w:color="auto" w:sz="4" w:space="0"/>
-            <w:insideH w:val="single" w:color="auto" w:sz="4" w:space="0"/>
-            <w:insideV w:val="single" w:color="auto" w:sz="4" w:space="0"/>
-          </w:tblBorders>
-          <w:tblLayout w:type="fixed"/>
-          <w:tblCellMar>
-            <w:top w:w="0" w:type="dxa"/>
-            <w:left w:w="108" w:type="dxa"/>
-            <w:bottom w:w="0" w:type="dxa"/>
-            <w:right w:w="108" w:type="dxa"/>
-          </w:tblCellMar>
-        </w:tblPrEx>
-        <w:tc>
-          <w:tcPr>
-            <w:tcW w:w="1276" w:type="dxa"/>
-            <w:tcBorders>
-              <w:bottom w:val="single" w:color="auto" w:sz="4" w:space="0"/>
-            </w:tcBorders>
-            <w:shd w:val="clear" w:color="auto" w:fill="C0C0C0"/>
-          </w:tcPr>
-          <w:p>
-            <w:pPr>
-              <w:spacing w:line="276" w:lineRule="auto"/>
-              <w:jc w:val="left"/>
-            </w:pPr>
-            <w:r>
-              <w:t>M</w:t>
-            </w:r>
-            <w:r>
-              <w:rPr>
-                <w:rFonts w:hint="eastAsia"/>
-              </w:rPr>
-              <w:t>ethod</w:t>
-            </w:r>
-          </w:p>
-        </w:tc>
-        <w:tc>
-          <w:tcPr>
-            <w:tcW w:w="7027" w:type="dxa"/>
-            <w:gridSpan w:val="2"/>
-          </w:tcPr>
-          <w:p>
-            <w:pPr>
-              <w:autoSpaceDE w:val="0"/>
-              <w:autoSpaceDN w:val="0"/>
-              <w:adjustRightInd w:val="0"/>
-              <w:spacing w:line="276" w:lineRule="auto"/>
-              <w:jc w:val="left"/>
-              <w:rPr>
-                <w:color w:val="008000"/>
-              </w:rPr>
-            </w:pPr>
-            <w:r>
-              <w:t>P</w:t>
-            </w:r>
-            <w:r>
-              <w:rPr>
-                <w:rFonts w:hint="eastAsia"/>
-              </w:rPr>
-              <w:t>ost</w:t>
-            </w:r>
-          </w:p>
-        </w:tc>
-      </w:tr>
-      <w:tr>
-        <w:tblPrEx>
-          <w:tblBorders>
-            <w:top w:val="single" w:color="auto" w:sz="4" w:space="0"/>
-            <w:left w:val="single" w:color="auto" w:sz="4" w:space="0"/>
-            <w:bottom w:val="single" w:color="auto" w:sz="4" w:space="0"/>
-            <w:right w:val="single" w:color="auto" w:sz="4" w:space="0"/>
-            <w:insideH w:val="single" w:color="auto" w:sz="4" w:space="0"/>
-            <w:insideV w:val="single" w:color="auto" w:sz="4" w:space="0"/>
-          </w:tblBorders>
-          <w:tblLayout w:type="fixed"/>
-          <w:tblCellMar>
-            <w:top w:w="0" w:type="dxa"/>
-            <w:left w:w="108" w:type="dxa"/>
-            <w:bottom w:w="0" w:type="dxa"/>
-            <w:right w:w="108" w:type="dxa"/>
-          </w:tblCellMar>
-        </w:tblPrEx>
-        <w:tc>
-          <w:tcPr>
-            <w:tcW w:w="1276" w:type="dxa"/>
-            <w:shd w:val="clear" w:color="auto" w:fill="C0C0C0"/>
-          </w:tcPr>
-          <w:p>
-            <w:pPr>
-              <w:spacing w:line="276" w:lineRule="auto"/>
-            </w:pPr>
-            <w:r>
-              <w:rPr>
-                <w:rFonts w:hint="eastAsia"/>
-              </w:rPr>
-              <w:t>参数名称</w:t>
-            </w:r>
-          </w:p>
-        </w:tc>
-        <w:tc>
-          <w:tcPr>
-            <w:tcW w:w="1559" w:type="dxa"/>
-            <w:shd w:val="clear" w:color="auto" w:fill="C0C0C0"/>
-          </w:tcPr>
-          <w:p>
-            <w:pPr>
-              <w:spacing w:line="276" w:lineRule="auto"/>
-            </w:pPr>
-            <w:r>
-              <w:rPr>
-                <w:rFonts w:hint="eastAsia"/>
-              </w:rPr>
-              <w:t>参数</w:t>
-            </w:r>
-          </w:p>
-        </w:tc>
-        <w:tc>
-          <w:tcPr>
-            <w:tcW w:w="5468" w:type="dxa"/>
-            <w:shd w:val="clear" w:color="auto" w:fill="C0C0C0"/>
-          </w:tcPr>
-          <w:p>
-            <w:pPr>
-              <w:spacing w:line="276" w:lineRule="auto"/>
-            </w:pPr>
-            <w:r>
-              <w:rPr>
-                <w:rFonts w:hint="eastAsia"/>
-              </w:rPr>
-              <w:t>说明</w:t>
-            </w:r>
-          </w:p>
-        </w:tc>
-      </w:tr>
-      <w:tr>
-        <w:tblPrEx>
-          <w:tblBorders>
-            <w:top w:val="single" w:color="auto" w:sz="4" w:space="0"/>
-            <w:left w:val="single" w:color="auto" w:sz="4" w:space="0"/>
-            <w:bottom w:val="single" w:color="auto" w:sz="4" w:space="0"/>
-            <w:right w:val="single" w:color="auto" w:sz="4" w:space="0"/>
-            <w:insideH w:val="single" w:color="auto" w:sz="4" w:space="0"/>
-            <w:insideV w:val="single" w:color="auto" w:sz="4" w:space="0"/>
-          </w:tblBorders>
-          <w:tblLayout w:type="fixed"/>
-          <w:tblCellMar>
-            <w:top w:w="0" w:type="dxa"/>
-            <w:left w:w="108" w:type="dxa"/>
-            <w:bottom w:w="0" w:type="dxa"/>
-            <w:right w:w="108" w:type="dxa"/>
-          </w:tblCellMar>
-        </w:tblPrEx>
-        <w:trPr>
-          <w:trHeight w:val="261" w:hRule="atLeast"/>
-        </w:trPr>
-        <w:tc>
-          <w:tcPr>
-            <w:tcW w:w="1276" w:type="dxa"/>
-            <w:tcBorders>
-              <w:bottom w:val="single" w:color="auto" w:sz="4" w:space="0"/>
-            </w:tcBorders>
-          </w:tcPr>
-          <w:p>
-            <w:pPr>
-              <w:tabs>
-                <w:tab w:val="left" w:pos="1340"/>
-              </w:tabs>
-              <w:spacing w:line="276" w:lineRule="auto"/>
-              <w:rPr>
-                <w:color w:val="008000"/>
-              </w:rPr>
-            </w:pPr>
-            <w:r>
-              <w:rPr>
-                <w:rFonts w:hint="eastAsia"/>
-                <w:color w:val="008000"/>
-              </w:rPr>
-              <w:t>用户Id</w:t>
-            </w:r>
-          </w:p>
-        </w:tc>
-        <w:tc>
-          <w:tcPr>
-            <w:tcW w:w="1559" w:type="dxa"/>
-          </w:tcPr>
-          <w:p>
-            <w:pPr>
-              <w:tabs>
-                <w:tab w:val="left" w:pos="1340"/>
-              </w:tabs>
-              <w:spacing w:line="276" w:lineRule="auto"/>
-              <w:rPr>
-                <w:color w:val="008000"/>
-              </w:rPr>
-            </w:pPr>
-            <w:r>
-              <w:rPr>
-                <w:rFonts w:hint="eastAsia"/>
-                <w:color w:val="008000"/>
-              </w:rPr>
-              <w:t>userId</w:t>
-            </w:r>
-          </w:p>
-        </w:tc>
-        <w:tc>
-          <w:tcPr>
-            <w:tcW w:w="5468" w:type="dxa"/>
-          </w:tcPr>
-          <w:p>
-            <w:pPr>
-              <w:tabs>
-                <w:tab w:val="left" w:pos="1340"/>
-              </w:tabs>
-              <w:spacing w:line="276" w:lineRule="auto"/>
-              <w:rPr>
-                <w:color w:val="008000"/>
-              </w:rPr>
-            </w:pPr>
-          </w:p>
-        </w:tc>
-      </w:tr>
-      <w:tr>
-        <w:tblPrEx>
-          <w:tblBorders>
-            <w:top w:val="single" w:color="auto" w:sz="4" w:space="0"/>
-            <w:left w:val="single" w:color="auto" w:sz="4" w:space="0"/>
-            <w:bottom w:val="single" w:color="auto" w:sz="4" w:space="0"/>
-            <w:right w:val="single" w:color="auto" w:sz="4" w:space="0"/>
-            <w:insideH w:val="single" w:color="auto" w:sz="4" w:space="0"/>
-            <w:insideV w:val="single" w:color="auto" w:sz="4" w:space="0"/>
-          </w:tblBorders>
-          <w:tblLayout w:type="fixed"/>
-          <w:tblCellMar>
-            <w:top w:w="0" w:type="dxa"/>
-            <w:left w:w="108" w:type="dxa"/>
-            <w:bottom w:w="0" w:type="dxa"/>
-            <w:right w:w="108" w:type="dxa"/>
-          </w:tblCellMar>
-        </w:tblPrEx>
-        <w:trPr>
-          <w:trHeight w:val="261" w:hRule="atLeast"/>
-        </w:trPr>
-        <w:tc>
-          <w:tcPr>
-            <w:tcW w:w="1276" w:type="dxa"/>
-            <w:tcBorders>
-              <w:bottom w:val="single" w:color="auto" w:sz="4" w:space="0"/>
-            </w:tcBorders>
-          </w:tcPr>
-          <w:p>
-            <w:pPr>
-              <w:tabs>
-                <w:tab w:val="left" w:pos="1340"/>
-              </w:tabs>
-              <w:spacing w:line="276" w:lineRule="auto"/>
-              <w:rPr>
-                <w:color w:val="008000"/>
-              </w:rPr>
-            </w:pPr>
-            <w:r>
-              <w:rPr>
-                <w:rFonts w:hint="eastAsia"/>
-                <w:color w:val="008000"/>
-              </w:rPr>
-              <w:t>是否是自己</w:t>
-            </w:r>
-          </w:p>
-        </w:tc>
-        <w:tc>
-          <w:tcPr>
-            <w:tcW w:w="1559" w:type="dxa"/>
-          </w:tcPr>
-          <w:p>
-            <w:pPr>
-              <w:tabs>
-                <w:tab w:val="left" w:pos="1340"/>
-              </w:tabs>
-              <w:spacing w:line="276" w:lineRule="auto"/>
-              <w:rPr>
-                <w:color w:val="008000"/>
-              </w:rPr>
-            </w:pPr>
-            <w:r>
-              <w:rPr>
-                <w:rFonts w:hint="eastAsia"/>
-                <w:color w:val="008000"/>
-              </w:rPr>
-              <w:t>myself</w:t>
-            </w:r>
-          </w:p>
-        </w:tc>
-        <w:tc>
-          <w:tcPr>
-            <w:tcW w:w="5468" w:type="dxa"/>
-          </w:tcPr>
-          <w:p>
-            <w:pPr>
-              <w:tabs>
-                <w:tab w:val="left" w:pos="1340"/>
-              </w:tabs>
-              <w:spacing w:line="276" w:lineRule="auto"/>
-              <w:rPr>
-                <w:color w:val="008000"/>
-              </w:rPr>
-            </w:pPr>
-            <w:r>
-              <w:rPr>
-                <w:rFonts w:hint="eastAsia"/>
-                <w:color w:val="008000"/>
-              </w:rPr>
-              <w:t>myself：查看自己的收藏夹</w:t>
-            </w:r>
-          </w:p>
-          <w:p>
-            <w:pPr>
-              <w:tabs>
-                <w:tab w:val="left" w:pos="1340"/>
-              </w:tabs>
-              <w:spacing w:line="276" w:lineRule="auto"/>
-              <w:rPr>
-                <w:color w:val="008000"/>
-              </w:rPr>
-            </w:pPr>
-            <w:r>
-              <w:rPr>
-                <w:rFonts w:hint="eastAsia"/>
-                <w:color w:val="008000"/>
-              </w:rPr>
-              <w:t>others：查看别人的收藏夹（文章仅限公开收藏的文章）</w:t>
-            </w:r>
-          </w:p>
-        </w:tc>
-      </w:tr>
-      <w:tr>
-        <w:tblPrEx>
-          <w:tblBorders>
-            <w:top w:val="single" w:color="auto" w:sz="4" w:space="0"/>
-            <w:left w:val="single" w:color="auto" w:sz="4" w:space="0"/>
-            <w:bottom w:val="single" w:color="auto" w:sz="4" w:space="0"/>
-            <w:right w:val="single" w:color="auto" w:sz="4" w:space="0"/>
-            <w:insideH w:val="single" w:color="auto" w:sz="4" w:space="0"/>
-            <w:insideV w:val="single" w:color="auto" w:sz="4" w:space="0"/>
-          </w:tblBorders>
-          <w:tblLayout w:type="fixed"/>
-          <w:tblCellMar>
-            <w:top w:w="0" w:type="dxa"/>
-            <w:left w:w="108" w:type="dxa"/>
-            <w:bottom w:w="0" w:type="dxa"/>
-            <w:right w:w="108" w:type="dxa"/>
-          </w:tblCellMar>
-        </w:tblPrEx>
-        <w:tc>
-          <w:tcPr>
-            <w:tcW w:w="1276" w:type="dxa"/>
-            <w:shd w:val="clear" w:color="auto" w:fill="BEBEBE" w:themeFill="background1" w:themeFillShade="BF"/>
-          </w:tcPr>
-          <w:p>
-            <w:pPr>
-              <w:spacing w:line="276" w:lineRule="auto"/>
-            </w:pPr>
-            <w:r>
-              <w:rPr>
-                <w:rFonts w:hint="eastAsia"/>
-              </w:rPr>
-              <w:t>返回包</w:t>
-            </w:r>
-          </w:p>
-        </w:tc>
-        <w:tc>
-          <w:tcPr>
-            <w:tcW w:w="7027" w:type="dxa"/>
-            <w:gridSpan w:val="2"/>
-            <w:shd w:val="clear" w:color="auto" w:fill="BEBEBE" w:themeFill="background1" w:themeFillShade="BF"/>
-          </w:tcPr>
-          <w:p>
-            <w:pPr>
-              <w:spacing w:line="276" w:lineRule="auto"/>
-            </w:pPr>
-            <w:r>
-              <w:rPr>
-                <w:rFonts w:hint="eastAsia"/>
-              </w:rPr>
-              <w:t>返回数据</w:t>
-            </w:r>
-          </w:p>
-        </w:tc>
-      </w:tr>
-      <w:tr>
-        <w:tblPrEx>
-          <w:tblBorders>
-            <w:top w:val="single" w:color="auto" w:sz="4" w:space="0"/>
-            <w:left w:val="single" w:color="auto" w:sz="4" w:space="0"/>
-            <w:bottom w:val="single" w:color="auto" w:sz="4" w:space="0"/>
-            <w:right w:val="single" w:color="auto" w:sz="4" w:space="0"/>
-            <w:insideH w:val="single" w:color="auto" w:sz="4" w:space="0"/>
-            <w:insideV w:val="single" w:color="auto" w:sz="4" w:space="0"/>
-          </w:tblBorders>
-          <w:tblLayout w:type="fixed"/>
-          <w:tblCellMar>
-            <w:top w:w="0" w:type="dxa"/>
-            <w:left w:w="108" w:type="dxa"/>
-            <w:bottom w:w="0" w:type="dxa"/>
-            <w:right w:w="108" w:type="dxa"/>
-          </w:tblCellMar>
-        </w:tblPrEx>
-        <w:tc>
-          <w:tcPr>
-            <w:tcW w:w="1276" w:type="dxa"/>
-          </w:tcPr>
-          <w:p>
-            <w:pPr>
-              <w:spacing w:line="276" w:lineRule="auto"/>
-            </w:pPr>
-            <w:r>
-              <w:rPr>
-                <w:rFonts w:hint="eastAsia"/>
-              </w:rPr>
-              <w:t>data</w:t>
-            </w:r>
-          </w:p>
-        </w:tc>
-        <w:tc>
-          <w:tcPr>
-            <w:tcW w:w="7027" w:type="dxa"/>
-            <w:gridSpan w:val="2"/>
-          </w:tcPr>
-          <w:p>
-            <w:pPr>
-              <w:tabs>
-                <w:tab w:val="left" w:pos="1340"/>
-              </w:tabs>
-              <w:spacing w:line="276" w:lineRule="auto"/>
-              <w:rPr>
-                <w:color w:val="008000"/>
-              </w:rPr>
-            </w:pPr>
-            <w:r>
-              <w:rPr>
-                <w:color w:val="008000"/>
-              </w:rPr>
-              <w:t>{</w:t>
-            </w:r>
-          </w:p>
-          <w:p>
-            <w:pPr>
-              <w:tabs>
-                <w:tab w:val="left" w:pos="1340"/>
-              </w:tabs>
-              <w:spacing w:line="276" w:lineRule="auto"/>
-              <w:rPr>
-                <w:color w:val="008000"/>
-              </w:rPr>
-            </w:pPr>
-            <w:r>
-              <w:rPr>
-                <w:color w:val="008000"/>
-              </w:rPr>
-              <w:t xml:space="preserve">    "rspCode": "000000",</w:t>
-            </w:r>
-          </w:p>
-          <w:p>
-            <w:pPr>
-              <w:tabs>
-                <w:tab w:val="left" w:pos="1340"/>
-              </w:tabs>
-              <w:spacing w:line="276" w:lineRule="auto"/>
-              <w:rPr>
-                <w:color w:val="008000"/>
-              </w:rPr>
-            </w:pPr>
-            <w:r>
-              <w:rPr>
-                <w:rFonts w:hint="eastAsia"/>
-                <w:color w:val="008000"/>
-              </w:rPr>
-              <w:t xml:space="preserve">    "rspMsg": "操作成功",</w:t>
-            </w:r>
-          </w:p>
-          <w:p>
-            <w:pPr>
-              <w:tabs>
-                <w:tab w:val="left" w:pos="1340"/>
-              </w:tabs>
-              <w:spacing w:line="276" w:lineRule="auto"/>
-              <w:rPr>
-                <w:color w:val="008000"/>
-              </w:rPr>
-            </w:pPr>
-            <w:r>
-              <w:rPr>
-                <w:color w:val="008000"/>
-              </w:rPr>
-              <w:t xml:space="preserve">    "data": [</w:t>
-            </w:r>
-          </w:p>
-          <w:p>
-            <w:pPr>
-              <w:tabs>
-                <w:tab w:val="left" w:pos="1340"/>
-              </w:tabs>
-              <w:spacing w:line="276" w:lineRule="auto"/>
-              <w:rPr>
-                <w:color w:val="008000"/>
-              </w:rPr>
-            </w:pPr>
-            <w:r>
-              <w:rPr>
-                <w:color w:val="008000"/>
-              </w:rPr>
-              <w:t xml:space="preserve">        {</w:t>
-            </w:r>
-          </w:p>
-          <w:p>
-            <w:pPr>
-              <w:tabs>
-                <w:tab w:val="left" w:pos="1340"/>
-              </w:tabs>
-              <w:spacing w:line="276" w:lineRule="auto"/>
-              <w:rPr>
-                <w:color w:val="008000"/>
-              </w:rPr>
-            </w:pPr>
-            <w:r>
-              <w:rPr>
-                <w:color w:val="008000"/>
-              </w:rPr>
-              <w:t xml:space="preserve">            "id": </w:t>
-            </w:r>
-            <w:r>
-              <w:rPr>
-                <w:rFonts w:hint="eastAsia"/>
-                <w:color w:val="008000"/>
-              </w:rPr>
-              <w:t>收藏夹ID</w:t>
-            </w:r>
-            <w:r>
-              <w:rPr>
-                <w:color w:val="008000"/>
-              </w:rPr>
-              <w:t>,</w:t>
-            </w:r>
-          </w:p>
-          <w:p>
-            <w:pPr>
-              <w:tabs>
-                <w:tab w:val="left" w:pos="1340"/>
-              </w:tabs>
-              <w:spacing w:line="276" w:lineRule="auto"/>
-              <w:rPr>
-                <w:color w:val="008000"/>
-              </w:rPr>
-            </w:pPr>
-            <w:r>
-              <w:rPr>
-                <w:color w:val="008000"/>
-              </w:rPr>
-              <w:t xml:space="preserve">            "userId": </w:t>
-            </w:r>
-            <w:r>
-              <w:rPr>
-                <w:rFonts w:hint="eastAsia"/>
-                <w:color w:val="008000"/>
-              </w:rPr>
-              <w:t>用户ID</w:t>
-            </w:r>
-            <w:r>
-              <w:rPr>
-                <w:color w:val="008000"/>
-              </w:rPr>
-              <w:t>,</w:t>
-            </w:r>
-          </w:p>
-          <w:p>
-            <w:pPr>
-              <w:tabs>
-                <w:tab w:val="left" w:pos="1340"/>
-              </w:tabs>
-              <w:spacing w:line="276" w:lineRule="auto"/>
-              <w:rPr>
-                <w:color w:val="008000"/>
-              </w:rPr>
-            </w:pPr>
-            <w:r>
-              <w:rPr>
-                <w:color w:val="008000"/>
-              </w:rPr>
-              <w:t xml:space="preserve">            "</w:t>
-            </w:r>
-            <w:r>
-              <w:rPr>
-                <w:rFonts w:hint="eastAsia"/>
-                <w:color w:val="008000"/>
-              </w:rPr>
-              <w:t>name</w:t>
-            </w:r>
-            <w:r>
-              <w:rPr>
-                <w:color w:val="008000"/>
-              </w:rPr>
-              <w:t xml:space="preserve">": </w:t>
-            </w:r>
-            <w:r>
-              <w:rPr>
-                <w:rFonts w:hint="eastAsia"/>
-                <w:color w:val="008000"/>
-              </w:rPr>
-              <w:t>收藏夹名称</w:t>
-            </w:r>
-            <w:r>
-              <w:rPr>
-                <w:color w:val="008000"/>
-              </w:rPr>
-              <w:t>,</w:t>
-            </w:r>
-          </w:p>
-          <w:p>
-            <w:pPr>
-              <w:tabs>
-                <w:tab w:val="left" w:pos="1340"/>
-              </w:tabs>
-              <w:spacing w:line="276" w:lineRule="auto"/>
-              <w:rPr>
-                <w:color w:val="008000"/>
-              </w:rPr>
-            </w:pPr>
-            <w:r>
-              <w:rPr>
-                <w:color w:val="008000"/>
-              </w:rPr>
-              <w:t xml:space="preserve">            "</w:t>
-            </w:r>
-            <w:r>
-              <w:rPr>
-                <w:rFonts w:hint="eastAsia"/>
-                <w:color w:val="008000"/>
-              </w:rPr>
-              <w:t>count</w:t>
-            </w:r>
-            <w:r>
-              <w:rPr>
-                <w:color w:val="008000"/>
-              </w:rPr>
-              <w:t xml:space="preserve">": </w:t>
-            </w:r>
-            <w:r>
-              <w:rPr>
-                <w:rFonts w:hint="eastAsia"/>
-                <w:color w:val="008000"/>
-              </w:rPr>
-              <w:t>文章数量</w:t>
-            </w:r>
-            <w:r>
-              <w:rPr>
-                <w:color w:val="008000"/>
-              </w:rPr>
-              <w:t>,</w:t>
-            </w:r>
-          </w:p>
-          <w:p>
-            <w:pPr>
-              <w:tabs>
-                <w:tab w:val="left" w:pos="1340"/>
-              </w:tabs>
-              <w:spacing w:line="276" w:lineRule="auto"/>
-              <w:rPr>
-                <w:color w:val="008000"/>
-              </w:rPr>
-            </w:pPr>
-            <w:r>
-              <w:rPr>
-                <w:color w:val="008000"/>
-              </w:rPr>
-              <w:t xml:space="preserve">            "</w:t>
-            </w:r>
-            <w:r>
-              <w:rPr>
-                <w:rFonts w:hint="eastAsia"/>
-                <w:color w:val="008000"/>
-              </w:rPr>
-              <w:t>createTime</w:t>
-            </w:r>
-            <w:r>
-              <w:rPr>
-                <w:color w:val="008000"/>
-              </w:rPr>
-              <w:t xml:space="preserve">": </w:t>
-            </w:r>
-            <w:r>
-              <w:rPr>
-                <w:rFonts w:hint="eastAsia"/>
-                <w:color w:val="008000"/>
-              </w:rPr>
-              <w:t>创建时间</w:t>
-            </w:r>
-            <w:r>
-              <w:rPr>
-                <w:color w:val="008000"/>
-              </w:rPr>
-              <w:t>,</w:t>
-            </w:r>
-          </w:p>
-          <w:p>
-            <w:pPr>
-              <w:tabs>
-                <w:tab w:val="left" w:pos="1340"/>
-              </w:tabs>
-              <w:spacing w:line="276" w:lineRule="auto"/>
-              <w:rPr>
-                <w:color w:val="008000"/>
-              </w:rPr>
-            </w:pPr>
-            <w:r>
-              <w:rPr>
-                <w:rFonts w:hint="eastAsia"/>
-                <w:color w:val="008000"/>
-              </w:rPr>
-              <w:t xml:space="preserve">            "lastModifyTime": 最近修改时间</w:t>
-            </w:r>
-          </w:p>
-          <w:p>
-            <w:pPr>
-              <w:tabs>
-                <w:tab w:val="left" w:pos="1340"/>
-              </w:tabs>
-              <w:spacing w:line="276" w:lineRule="auto"/>
-              <w:rPr>
-                <w:color w:val="008000"/>
-              </w:rPr>
-            </w:pPr>
-            <w:r>
-              <w:rPr>
-                <w:color w:val="008000"/>
-              </w:rPr>
-              <w:t xml:space="preserve">        }</w:t>
-            </w:r>
-          </w:p>
-          <w:p>
-            <w:pPr>
-              <w:tabs>
-                <w:tab w:val="left" w:pos="1340"/>
-              </w:tabs>
-              <w:spacing w:line="276" w:lineRule="auto"/>
-              <w:rPr>
-                <w:color w:val="008000"/>
-              </w:rPr>
-            </w:pPr>
-            <w:r>
-              <w:rPr>
-                <w:color w:val="008000"/>
-              </w:rPr>
-              <w:t xml:space="preserve">    ]</w:t>
-            </w:r>
-          </w:p>
-          <w:p>
-            <w:pPr>
-              <w:pStyle w:val="9"/>
-              <w:spacing w:line="276" w:lineRule="auto"/>
-              <w:rPr>
-                <w:rFonts w:eastAsia="宋体"/>
-              </w:rPr>
-            </w:pPr>
-            <w:r>
-              <w:rPr>
-                <w:color w:val="008000"/>
-              </w:rPr>
-              <w:t>}</w:t>
-            </w:r>
-          </w:p>
-        </w:tc>
-      </w:tr>
-    </w:tbl>
-    <w:p>
-      <w:pPr>
-        <w:spacing w:line="276" w:lineRule="auto"/>
-      </w:pPr>
-    </w:p>
     <w:p>
       <w:pPr>
         <w:pStyle w:val="4"/>
@@ -17173,11 +16302,6 @@
     </w:tbl>
     <w:p>
       <w:pPr>
-        <w:spacing w:line="276" w:lineRule="auto"/>
-      </w:pPr>
-    </w:p>
-    <w:p>
-      <w:pPr>
         <w:pStyle w:val="4"/>
         <w:spacing w:line="276" w:lineRule="auto"/>
         <w:rPr>
@@ -18688,6 +17812,12 @@
       </w:tr>
     </w:tbl>
     <w:p>
+      <w:pPr>
+        <w:rPr>
+          <w:rFonts w:hint="eastAsia"/>
+          <w:color w:val="FF0000"/>
+        </w:rPr>
+      </w:pPr>
       <w:r>
         <w:rPr>
           <w:rFonts w:hint="eastAsia"/>
@@ -18695,6 +17825,3011 @@
         </w:rPr>
         <w:t>关注调用该接口修改为未关注，未关注调用该接口修改为关注</w:t>
       </w:r>
+    </w:p>
+    <w:p>
+      <w:pPr>
+        <w:pStyle w:val="4"/>
+        <w:spacing w:line="276" w:lineRule="auto"/>
+        <w:rPr>
+          <w:b w:val="0"/>
+        </w:rPr>
+      </w:pPr>
+      <w:r>
+        <w:rPr>
+          <w:rFonts w:hint="eastAsia"/>
+          <w:b w:val="0"/>
+        </w:rPr>
+        <w:t>获取用户收藏夹列表</w:t>
+      </w:r>
+    </w:p>
+    <w:tbl>
+      <w:tblPr>
+        <w:tblStyle w:val="14"/>
+        <w:tblW w:w="8303" w:type="dxa"/>
+        <w:tblInd w:w="108" w:type="dxa"/>
+        <w:tblBorders>
+          <w:top w:val="single" w:color="auto" w:sz="4" w:space="0"/>
+          <w:left w:val="single" w:color="auto" w:sz="4" w:space="0"/>
+          <w:bottom w:val="single" w:color="auto" w:sz="4" w:space="0"/>
+          <w:right w:val="single" w:color="auto" w:sz="4" w:space="0"/>
+          <w:insideH w:val="single" w:color="auto" w:sz="4" w:space="0"/>
+          <w:insideV w:val="single" w:color="auto" w:sz="4" w:space="0"/>
+        </w:tblBorders>
+        <w:tblLayout w:type="fixed"/>
+        <w:tblCellMar>
+          <w:top w:w="0" w:type="dxa"/>
+          <w:left w:w="108" w:type="dxa"/>
+          <w:bottom w:w="0" w:type="dxa"/>
+          <w:right w:w="108" w:type="dxa"/>
+        </w:tblCellMar>
+      </w:tblPr>
+      <w:tblGrid>
+        <w:gridCol w:w="1276"/>
+        <w:gridCol w:w="1559"/>
+        <w:gridCol w:w="5468"/>
+      </w:tblGrid>
+      <w:tr>
+        <w:tblPrEx>
+          <w:tblBorders>
+            <w:top w:val="single" w:color="auto" w:sz="4" w:space="0"/>
+            <w:left w:val="single" w:color="auto" w:sz="4" w:space="0"/>
+            <w:bottom w:val="single" w:color="auto" w:sz="4" w:space="0"/>
+            <w:right w:val="single" w:color="auto" w:sz="4" w:space="0"/>
+            <w:insideH w:val="single" w:color="auto" w:sz="4" w:space="0"/>
+            <w:insideV w:val="single" w:color="auto" w:sz="4" w:space="0"/>
+          </w:tblBorders>
+          <w:tblLayout w:type="fixed"/>
+          <w:tblCellMar>
+            <w:top w:w="0" w:type="dxa"/>
+            <w:left w:w="108" w:type="dxa"/>
+            <w:bottom w:w="0" w:type="dxa"/>
+            <w:right w:w="108" w:type="dxa"/>
+          </w:tblCellMar>
+        </w:tblPrEx>
+        <w:tc>
+          <w:tcPr>
+            <w:tcW w:w="1276" w:type="dxa"/>
+            <w:tcBorders>
+              <w:bottom w:val="single" w:color="auto" w:sz="4" w:space="0"/>
+            </w:tcBorders>
+            <w:shd w:val="clear" w:color="auto" w:fill="C0C0C0"/>
+          </w:tcPr>
+          <w:p>
+            <w:pPr>
+              <w:spacing w:line="276" w:lineRule="auto"/>
+              <w:jc w:val="left"/>
+            </w:pPr>
+            <w:r>
+              <w:rPr>
+                <w:rFonts w:hint="eastAsia"/>
+              </w:rPr>
+              <w:t>接口说明</w:t>
+            </w:r>
+          </w:p>
+        </w:tc>
+        <w:tc>
+          <w:tcPr>
+            <w:tcW w:w="7027" w:type="dxa"/>
+            <w:gridSpan w:val="2"/>
+          </w:tcPr>
+          <w:p>
+            <w:pPr>
+              <w:widowControl/>
+              <w:spacing w:line="276" w:lineRule="auto"/>
+              <w:jc w:val="left"/>
+              <w:rPr>
+                <w:sz w:val="24"/>
+              </w:rPr>
+            </w:pPr>
+            <w:r>
+              <w:rPr>
+                <w:rFonts w:hint="eastAsia"/>
+                <w:sz w:val="24"/>
+              </w:rPr>
+              <w:t>获取用户收藏夹列表</w:t>
+            </w:r>
+          </w:p>
+        </w:tc>
+      </w:tr>
+      <w:tr>
+        <w:tblPrEx>
+          <w:tblBorders>
+            <w:top w:val="single" w:color="auto" w:sz="4" w:space="0"/>
+            <w:left w:val="single" w:color="auto" w:sz="4" w:space="0"/>
+            <w:bottom w:val="single" w:color="auto" w:sz="4" w:space="0"/>
+            <w:right w:val="single" w:color="auto" w:sz="4" w:space="0"/>
+            <w:insideH w:val="single" w:color="auto" w:sz="4" w:space="0"/>
+            <w:insideV w:val="single" w:color="auto" w:sz="4" w:space="0"/>
+          </w:tblBorders>
+          <w:tblLayout w:type="fixed"/>
+          <w:tblCellMar>
+            <w:top w:w="0" w:type="dxa"/>
+            <w:left w:w="108" w:type="dxa"/>
+            <w:bottom w:w="0" w:type="dxa"/>
+            <w:right w:w="108" w:type="dxa"/>
+          </w:tblCellMar>
+        </w:tblPrEx>
+        <w:tc>
+          <w:tcPr>
+            <w:tcW w:w="1276" w:type="dxa"/>
+            <w:tcBorders>
+              <w:bottom w:val="single" w:color="auto" w:sz="4" w:space="0"/>
+            </w:tcBorders>
+            <w:shd w:val="clear" w:color="auto" w:fill="C0C0C0"/>
+          </w:tcPr>
+          <w:p>
+            <w:pPr>
+              <w:spacing w:line="276" w:lineRule="auto"/>
+              <w:jc w:val="left"/>
+            </w:pPr>
+            <w:r>
+              <w:rPr>
+                <w:rFonts w:hint="eastAsia"/>
+              </w:rPr>
+              <w:t>接口地址</w:t>
+            </w:r>
+          </w:p>
+        </w:tc>
+        <w:tc>
+          <w:tcPr>
+            <w:tcW w:w="7027" w:type="dxa"/>
+            <w:gridSpan w:val="2"/>
+          </w:tcPr>
+          <w:p>
+            <w:pPr>
+              <w:autoSpaceDE w:val="0"/>
+              <w:autoSpaceDN w:val="0"/>
+              <w:adjustRightInd w:val="0"/>
+              <w:spacing w:line="276" w:lineRule="auto"/>
+              <w:jc w:val="left"/>
+              <w:rPr>
+                <w:color w:val="FF0000"/>
+                <w:sz w:val="24"/>
+              </w:rPr>
+            </w:pPr>
+            <w:r>
+              <w:rPr>
+                <w:rFonts w:hint="eastAsia"/>
+                <w:color w:val="FF0000"/>
+                <w:sz w:val="24"/>
+              </w:rPr>
+              <w:t>/favorites/getFavorites</w:t>
+            </w:r>
+          </w:p>
+        </w:tc>
+      </w:tr>
+      <w:tr>
+        <w:tblPrEx>
+          <w:tblBorders>
+            <w:top w:val="single" w:color="auto" w:sz="4" w:space="0"/>
+            <w:left w:val="single" w:color="auto" w:sz="4" w:space="0"/>
+            <w:bottom w:val="single" w:color="auto" w:sz="4" w:space="0"/>
+            <w:right w:val="single" w:color="auto" w:sz="4" w:space="0"/>
+            <w:insideH w:val="single" w:color="auto" w:sz="4" w:space="0"/>
+            <w:insideV w:val="single" w:color="auto" w:sz="4" w:space="0"/>
+          </w:tblBorders>
+          <w:tblLayout w:type="fixed"/>
+          <w:tblCellMar>
+            <w:top w:w="0" w:type="dxa"/>
+            <w:left w:w="108" w:type="dxa"/>
+            <w:bottom w:w="0" w:type="dxa"/>
+            <w:right w:w="108" w:type="dxa"/>
+          </w:tblCellMar>
+        </w:tblPrEx>
+        <w:tc>
+          <w:tcPr>
+            <w:tcW w:w="1276" w:type="dxa"/>
+            <w:tcBorders>
+              <w:bottom w:val="single" w:color="auto" w:sz="4" w:space="0"/>
+            </w:tcBorders>
+            <w:shd w:val="clear" w:color="auto" w:fill="C0C0C0"/>
+          </w:tcPr>
+          <w:p>
+            <w:pPr>
+              <w:spacing w:line="276" w:lineRule="auto"/>
+              <w:jc w:val="left"/>
+            </w:pPr>
+            <w:r>
+              <w:t>M</w:t>
+            </w:r>
+            <w:r>
+              <w:rPr>
+                <w:rFonts w:hint="eastAsia"/>
+              </w:rPr>
+              <w:t>ethod</w:t>
+            </w:r>
+          </w:p>
+        </w:tc>
+        <w:tc>
+          <w:tcPr>
+            <w:tcW w:w="7027" w:type="dxa"/>
+            <w:gridSpan w:val="2"/>
+          </w:tcPr>
+          <w:p>
+            <w:pPr>
+              <w:autoSpaceDE w:val="0"/>
+              <w:autoSpaceDN w:val="0"/>
+              <w:adjustRightInd w:val="0"/>
+              <w:spacing w:line="276" w:lineRule="auto"/>
+              <w:jc w:val="left"/>
+              <w:rPr>
+                <w:color w:val="008000"/>
+              </w:rPr>
+            </w:pPr>
+            <w:r>
+              <w:t>P</w:t>
+            </w:r>
+            <w:r>
+              <w:rPr>
+                <w:rFonts w:hint="eastAsia"/>
+              </w:rPr>
+              <w:t>ost</w:t>
+            </w:r>
+          </w:p>
+        </w:tc>
+      </w:tr>
+      <w:tr>
+        <w:tblPrEx>
+          <w:tblBorders>
+            <w:top w:val="single" w:color="auto" w:sz="4" w:space="0"/>
+            <w:left w:val="single" w:color="auto" w:sz="4" w:space="0"/>
+            <w:bottom w:val="single" w:color="auto" w:sz="4" w:space="0"/>
+            <w:right w:val="single" w:color="auto" w:sz="4" w:space="0"/>
+            <w:insideH w:val="single" w:color="auto" w:sz="4" w:space="0"/>
+            <w:insideV w:val="single" w:color="auto" w:sz="4" w:space="0"/>
+          </w:tblBorders>
+          <w:tblLayout w:type="fixed"/>
+          <w:tblCellMar>
+            <w:top w:w="0" w:type="dxa"/>
+            <w:left w:w="108" w:type="dxa"/>
+            <w:bottom w:w="0" w:type="dxa"/>
+            <w:right w:w="108" w:type="dxa"/>
+          </w:tblCellMar>
+        </w:tblPrEx>
+        <w:tc>
+          <w:tcPr>
+            <w:tcW w:w="1276" w:type="dxa"/>
+            <w:shd w:val="clear" w:color="auto" w:fill="C0C0C0"/>
+          </w:tcPr>
+          <w:p>
+            <w:pPr>
+              <w:spacing w:line="276" w:lineRule="auto"/>
+            </w:pPr>
+            <w:r>
+              <w:rPr>
+                <w:rFonts w:hint="eastAsia"/>
+              </w:rPr>
+              <w:t>参数名称</w:t>
+            </w:r>
+          </w:p>
+        </w:tc>
+        <w:tc>
+          <w:tcPr>
+            <w:tcW w:w="1559" w:type="dxa"/>
+            <w:shd w:val="clear" w:color="auto" w:fill="C0C0C0"/>
+          </w:tcPr>
+          <w:p>
+            <w:pPr>
+              <w:spacing w:line="276" w:lineRule="auto"/>
+            </w:pPr>
+            <w:r>
+              <w:rPr>
+                <w:rFonts w:hint="eastAsia"/>
+              </w:rPr>
+              <w:t>参数</w:t>
+            </w:r>
+          </w:p>
+        </w:tc>
+        <w:tc>
+          <w:tcPr>
+            <w:tcW w:w="5468" w:type="dxa"/>
+            <w:shd w:val="clear" w:color="auto" w:fill="C0C0C0"/>
+          </w:tcPr>
+          <w:p>
+            <w:pPr>
+              <w:spacing w:line="276" w:lineRule="auto"/>
+            </w:pPr>
+            <w:r>
+              <w:rPr>
+                <w:rFonts w:hint="eastAsia"/>
+              </w:rPr>
+              <w:t>说明</w:t>
+            </w:r>
+          </w:p>
+        </w:tc>
+      </w:tr>
+      <w:tr>
+        <w:tblPrEx>
+          <w:tblBorders>
+            <w:top w:val="single" w:color="auto" w:sz="4" w:space="0"/>
+            <w:left w:val="single" w:color="auto" w:sz="4" w:space="0"/>
+            <w:bottom w:val="single" w:color="auto" w:sz="4" w:space="0"/>
+            <w:right w:val="single" w:color="auto" w:sz="4" w:space="0"/>
+            <w:insideH w:val="single" w:color="auto" w:sz="4" w:space="0"/>
+            <w:insideV w:val="single" w:color="auto" w:sz="4" w:space="0"/>
+          </w:tblBorders>
+          <w:tblLayout w:type="fixed"/>
+          <w:tblCellMar>
+            <w:top w:w="0" w:type="dxa"/>
+            <w:left w:w="108" w:type="dxa"/>
+            <w:bottom w:w="0" w:type="dxa"/>
+            <w:right w:w="108" w:type="dxa"/>
+          </w:tblCellMar>
+        </w:tblPrEx>
+        <w:trPr>
+          <w:trHeight w:val="261" w:hRule="atLeast"/>
+        </w:trPr>
+        <w:tc>
+          <w:tcPr>
+            <w:tcW w:w="1276" w:type="dxa"/>
+            <w:tcBorders>
+              <w:bottom w:val="single" w:color="auto" w:sz="4" w:space="0"/>
+            </w:tcBorders>
+          </w:tcPr>
+          <w:p>
+            <w:pPr>
+              <w:tabs>
+                <w:tab w:val="left" w:pos="1340"/>
+              </w:tabs>
+              <w:spacing w:line="276" w:lineRule="auto"/>
+              <w:rPr>
+                <w:color w:val="008000"/>
+              </w:rPr>
+            </w:pPr>
+            <w:r>
+              <w:rPr>
+                <w:rFonts w:hint="eastAsia"/>
+                <w:color w:val="008000"/>
+              </w:rPr>
+              <w:t>用户Id</w:t>
+            </w:r>
+          </w:p>
+        </w:tc>
+        <w:tc>
+          <w:tcPr>
+            <w:tcW w:w="1559" w:type="dxa"/>
+          </w:tcPr>
+          <w:p>
+            <w:pPr>
+              <w:tabs>
+                <w:tab w:val="left" w:pos="1340"/>
+              </w:tabs>
+              <w:spacing w:line="276" w:lineRule="auto"/>
+              <w:rPr>
+                <w:color w:val="008000"/>
+              </w:rPr>
+            </w:pPr>
+            <w:r>
+              <w:rPr>
+                <w:rFonts w:hint="eastAsia"/>
+                <w:color w:val="008000"/>
+              </w:rPr>
+              <w:t>userId</w:t>
+            </w:r>
+          </w:p>
+        </w:tc>
+        <w:tc>
+          <w:tcPr>
+            <w:tcW w:w="5468" w:type="dxa"/>
+          </w:tcPr>
+          <w:p>
+            <w:pPr>
+              <w:tabs>
+                <w:tab w:val="left" w:pos="1340"/>
+              </w:tabs>
+              <w:spacing w:line="276" w:lineRule="auto"/>
+              <w:rPr>
+                <w:color w:val="008000"/>
+              </w:rPr>
+            </w:pPr>
+          </w:p>
+        </w:tc>
+      </w:tr>
+      <w:tr>
+        <w:tblPrEx>
+          <w:tblBorders>
+            <w:top w:val="single" w:color="auto" w:sz="4" w:space="0"/>
+            <w:left w:val="single" w:color="auto" w:sz="4" w:space="0"/>
+            <w:bottom w:val="single" w:color="auto" w:sz="4" w:space="0"/>
+            <w:right w:val="single" w:color="auto" w:sz="4" w:space="0"/>
+            <w:insideH w:val="single" w:color="auto" w:sz="4" w:space="0"/>
+            <w:insideV w:val="single" w:color="auto" w:sz="4" w:space="0"/>
+          </w:tblBorders>
+          <w:tblLayout w:type="fixed"/>
+          <w:tblCellMar>
+            <w:top w:w="0" w:type="dxa"/>
+            <w:left w:w="108" w:type="dxa"/>
+            <w:bottom w:w="0" w:type="dxa"/>
+            <w:right w:w="108" w:type="dxa"/>
+          </w:tblCellMar>
+        </w:tblPrEx>
+        <w:trPr>
+          <w:trHeight w:val="261" w:hRule="atLeast"/>
+        </w:trPr>
+        <w:tc>
+          <w:tcPr>
+            <w:tcW w:w="1276" w:type="dxa"/>
+            <w:tcBorders>
+              <w:bottom w:val="single" w:color="auto" w:sz="4" w:space="0"/>
+            </w:tcBorders>
+          </w:tcPr>
+          <w:p>
+            <w:pPr>
+              <w:tabs>
+                <w:tab w:val="left" w:pos="1340"/>
+              </w:tabs>
+              <w:spacing w:line="276" w:lineRule="auto"/>
+              <w:rPr>
+                <w:color w:val="008000"/>
+              </w:rPr>
+            </w:pPr>
+            <w:r>
+              <w:rPr>
+                <w:rFonts w:hint="eastAsia"/>
+                <w:color w:val="008000"/>
+              </w:rPr>
+              <w:t>是否是自己</w:t>
+            </w:r>
+          </w:p>
+        </w:tc>
+        <w:tc>
+          <w:tcPr>
+            <w:tcW w:w="1559" w:type="dxa"/>
+          </w:tcPr>
+          <w:p>
+            <w:pPr>
+              <w:tabs>
+                <w:tab w:val="left" w:pos="1340"/>
+              </w:tabs>
+              <w:spacing w:line="276" w:lineRule="auto"/>
+              <w:rPr>
+                <w:color w:val="008000"/>
+              </w:rPr>
+            </w:pPr>
+            <w:r>
+              <w:rPr>
+                <w:rFonts w:hint="eastAsia"/>
+                <w:color w:val="008000"/>
+              </w:rPr>
+              <w:t>myself</w:t>
+            </w:r>
+          </w:p>
+        </w:tc>
+        <w:tc>
+          <w:tcPr>
+            <w:tcW w:w="5468" w:type="dxa"/>
+          </w:tcPr>
+          <w:p>
+            <w:pPr>
+              <w:tabs>
+                <w:tab w:val="left" w:pos="1340"/>
+              </w:tabs>
+              <w:spacing w:line="276" w:lineRule="auto"/>
+              <w:rPr>
+                <w:color w:val="008000"/>
+              </w:rPr>
+            </w:pPr>
+            <w:r>
+              <w:rPr>
+                <w:rFonts w:hint="eastAsia"/>
+                <w:color w:val="008000"/>
+              </w:rPr>
+              <w:t>myself：查看自己的收藏夹</w:t>
+            </w:r>
+          </w:p>
+          <w:p>
+            <w:pPr>
+              <w:tabs>
+                <w:tab w:val="left" w:pos="1340"/>
+              </w:tabs>
+              <w:spacing w:line="276" w:lineRule="auto"/>
+              <w:rPr>
+                <w:color w:val="008000"/>
+              </w:rPr>
+            </w:pPr>
+            <w:r>
+              <w:rPr>
+                <w:rFonts w:hint="eastAsia"/>
+                <w:color w:val="008000"/>
+              </w:rPr>
+              <w:t>others：查看别人的收藏夹（文章仅限公开收藏的文章）</w:t>
+            </w:r>
+          </w:p>
+        </w:tc>
+      </w:tr>
+      <w:tr>
+        <w:tblPrEx>
+          <w:tblBorders>
+            <w:top w:val="single" w:color="auto" w:sz="4" w:space="0"/>
+            <w:left w:val="single" w:color="auto" w:sz="4" w:space="0"/>
+            <w:bottom w:val="single" w:color="auto" w:sz="4" w:space="0"/>
+            <w:right w:val="single" w:color="auto" w:sz="4" w:space="0"/>
+            <w:insideH w:val="single" w:color="auto" w:sz="4" w:space="0"/>
+            <w:insideV w:val="single" w:color="auto" w:sz="4" w:space="0"/>
+          </w:tblBorders>
+          <w:tblLayout w:type="fixed"/>
+          <w:tblCellMar>
+            <w:top w:w="0" w:type="dxa"/>
+            <w:left w:w="108" w:type="dxa"/>
+            <w:bottom w:w="0" w:type="dxa"/>
+            <w:right w:w="108" w:type="dxa"/>
+          </w:tblCellMar>
+        </w:tblPrEx>
+        <w:tc>
+          <w:tcPr>
+            <w:tcW w:w="1276" w:type="dxa"/>
+            <w:shd w:val="clear" w:color="auto" w:fill="BEBEBE" w:themeFill="background1" w:themeFillShade="BF"/>
+          </w:tcPr>
+          <w:p>
+            <w:pPr>
+              <w:spacing w:line="276" w:lineRule="auto"/>
+            </w:pPr>
+            <w:r>
+              <w:rPr>
+                <w:rFonts w:hint="eastAsia"/>
+              </w:rPr>
+              <w:t>返回包</w:t>
+            </w:r>
+          </w:p>
+        </w:tc>
+        <w:tc>
+          <w:tcPr>
+            <w:tcW w:w="7027" w:type="dxa"/>
+            <w:gridSpan w:val="2"/>
+            <w:shd w:val="clear" w:color="auto" w:fill="BEBEBE" w:themeFill="background1" w:themeFillShade="BF"/>
+          </w:tcPr>
+          <w:p>
+            <w:pPr>
+              <w:spacing w:line="276" w:lineRule="auto"/>
+            </w:pPr>
+            <w:r>
+              <w:rPr>
+                <w:rFonts w:hint="eastAsia"/>
+              </w:rPr>
+              <w:t>返回数据</w:t>
+            </w:r>
+          </w:p>
+        </w:tc>
+      </w:tr>
+      <w:tr>
+        <w:tblPrEx>
+          <w:tblBorders>
+            <w:top w:val="single" w:color="auto" w:sz="4" w:space="0"/>
+            <w:left w:val="single" w:color="auto" w:sz="4" w:space="0"/>
+            <w:bottom w:val="single" w:color="auto" w:sz="4" w:space="0"/>
+            <w:right w:val="single" w:color="auto" w:sz="4" w:space="0"/>
+            <w:insideH w:val="single" w:color="auto" w:sz="4" w:space="0"/>
+            <w:insideV w:val="single" w:color="auto" w:sz="4" w:space="0"/>
+          </w:tblBorders>
+          <w:tblLayout w:type="fixed"/>
+          <w:tblCellMar>
+            <w:top w:w="0" w:type="dxa"/>
+            <w:left w:w="108" w:type="dxa"/>
+            <w:bottom w:w="0" w:type="dxa"/>
+            <w:right w:w="108" w:type="dxa"/>
+          </w:tblCellMar>
+        </w:tblPrEx>
+        <w:tc>
+          <w:tcPr>
+            <w:tcW w:w="1276" w:type="dxa"/>
+          </w:tcPr>
+          <w:p>
+            <w:pPr>
+              <w:spacing w:line="276" w:lineRule="auto"/>
+            </w:pPr>
+            <w:r>
+              <w:rPr>
+                <w:rFonts w:hint="eastAsia"/>
+              </w:rPr>
+              <w:t>data</w:t>
+            </w:r>
+          </w:p>
+        </w:tc>
+        <w:tc>
+          <w:tcPr>
+            <w:tcW w:w="7027" w:type="dxa"/>
+            <w:gridSpan w:val="2"/>
+          </w:tcPr>
+          <w:p>
+            <w:pPr>
+              <w:tabs>
+                <w:tab w:val="left" w:pos="1340"/>
+              </w:tabs>
+              <w:spacing w:line="276" w:lineRule="auto"/>
+              <w:rPr>
+                <w:color w:val="008000"/>
+              </w:rPr>
+            </w:pPr>
+            <w:r>
+              <w:rPr>
+                <w:color w:val="008000"/>
+              </w:rPr>
+              <w:t>{</w:t>
+            </w:r>
+          </w:p>
+          <w:p>
+            <w:pPr>
+              <w:tabs>
+                <w:tab w:val="left" w:pos="1340"/>
+              </w:tabs>
+              <w:spacing w:line="276" w:lineRule="auto"/>
+              <w:rPr>
+                <w:color w:val="008000"/>
+              </w:rPr>
+            </w:pPr>
+            <w:r>
+              <w:rPr>
+                <w:color w:val="008000"/>
+              </w:rPr>
+              <w:t xml:space="preserve">    "rspCode": "000000",</w:t>
+            </w:r>
+          </w:p>
+          <w:p>
+            <w:pPr>
+              <w:tabs>
+                <w:tab w:val="left" w:pos="1340"/>
+              </w:tabs>
+              <w:spacing w:line="276" w:lineRule="auto"/>
+              <w:rPr>
+                <w:color w:val="008000"/>
+              </w:rPr>
+            </w:pPr>
+            <w:r>
+              <w:rPr>
+                <w:rFonts w:hint="eastAsia"/>
+                <w:color w:val="008000"/>
+              </w:rPr>
+              <w:t xml:space="preserve">    "rspMsg": "操作成功",</w:t>
+            </w:r>
+          </w:p>
+          <w:p>
+            <w:pPr>
+              <w:tabs>
+                <w:tab w:val="left" w:pos="1340"/>
+              </w:tabs>
+              <w:spacing w:line="276" w:lineRule="auto"/>
+              <w:rPr>
+                <w:color w:val="008000"/>
+              </w:rPr>
+            </w:pPr>
+            <w:r>
+              <w:rPr>
+                <w:color w:val="008000"/>
+              </w:rPr>
+              <w:t xml:space="preserve">    "data": [</w:t>
+            </w:r>
+          </w:p>
+          <w:p>
+            <w:pPr>
+              <w:tabs>
+                <w:tab w:val="left" w:pos="1340"/>
+              </w:tabs>
+              <w:spacing w:line="276" w:lineRule="auto"/>
+              <w:rPr>
+                <w:color w:val="008000"/>
+              </w:rPr>
+            </w:pPr>
+            <w:r>
+              <w:rPr>
+                <w:color w:val="008000"/>
+              </w:rPr>
+              <w:t xml:space="preserve">        {</w:t>
+            </w:r>
+          </w:p>
+          <w:p>
+            <w:pPr>
+              <w:tabs>
+                <w:tab w:val="left" w:pos="1340"/>
+              </w:tabs>
+              <w:spacing w:line="276" w:lineRule="auto"/>
+              <w:rPr>
+                <w:color w:val="008000"/>
+              </w:rPr>
+            </w:pPr>
+            <w:r>
+              <w:rPr>
+                <w:color w:val="008000"/>
+              </w:rPr>
+              <w:t xml:space="preserve">            "id": </w:t>
+            </w:r>
+            <w:r>
+              <w:rPr>
+                <w:rFonts w:hint="eastAsia"/>
+                <w:color w:val="008000"/>
+              </w:rPr>
+              <w:t>收藏夹ID</w:t>
+            </w:r>
+            <w:r>
+              <w:rPr>
+                <w:color w:val="008000"/>
+              </w:rPr>
+              <w:t>,</w:t>
+            </w:r>
+          </w:p>
+          <w:p>
+            <w:pPr>
+              <w:tabs>
+                <w:tab w:val="left" w:pos="1340"/>
+              </w:tabs>
+              <w:spacing w:line="276" w:lineRule="auto"/>
+              <w:rPr>
+                <w:color w:val="008000"/>
+              </w:rPr>
+            </w:pPr>
+            <w:r>
+              <w:rPr>
+                <w:color w:val="008000"/>
+              </w:rPr>
+              <w:t xml:space="preserve">            "userId": </w:t>
+            </w:r>
+            <w:r>
+              <w:rPr>
+                <w:rFonts w:hint="eastAsia"/>
+                <w:color w:val="008000"/>
+              </w:rPr>
+              <w:t>用户ID</w:t>
+            </w:r>
+            <w:r>
+              <w:rPr>
+                <w:color w:val="008000"/>
+              </w:rPr>
+              <w:t>,</w:t>
+            </w:r>
+          </w:p>
+          <w:p>
+            <w:pPr>
+              <w:tabs>
+                <w:tab w:val="left" w:pos="1340"/>
+              </w:tabs>
+              <w:spacing w:line="276" w:lineRule="auto"/>
+              <w:rPr>
+                <w:color w:val="008000"/>
+              </w:rPr>
+            </w:pPr>
+            <w:r>
+              <w:rPr>
+                <w:color w:val="008000"/>
+              </w:rPr>
+              <w:t xml:space="preserve">            "</w:t>
+            </w:r>
+            <w:r>
+              <w:rPr>
+                <w:rFonts w:hint="eastAsia"/>
+                <w:color w:val="008000"/>
+              </w:rPr>
+              <w:t>name</w:t>
+            </w:r>
+            <w:r>
+              <w:rPr>
+                <w:color w:val="008000"/>
+              </w:rPr>
+              <w:t xml:space="preserve">": </w:t>
+            </w:r>
+            <w:r>
+              <w:rPr>
+                <w:rFonts w:hint="eastAsia"/>
+                <w:color w:val="008000"/>
+              </w:rPr>
+              <w:t>收藏夹名称</w:t>
+            </w:r>
+            <w:r>
+              <w:rPr>
+                <w:color w:val="008000"/>
+              </w:rPr>
+              <w:t>,</w:t>
+            </w:r>
+          </w:p>
+          <w:p>
+            <w:pPr>
+              <w:tabs>
+                <w:tab w:val="left" w:pos="1340"/>
+              </w:tabs>
+              <w:spacing w:line="276" w:lineRule="auto"/>
+              <w:rPr>
+                <w:color w:val="008000"/>
+              </w:rPr>
+            </w:pPr>
+            <w:r>
+              <w:rPr>
+                <w:color w:val="008000"/>
+              </w:rPr>
+              <w:t xml:space="preserve">            "</w:t>
+            </w:r>
+            <w:r>
+              <w:rPr>
+                <w:rFonts w:hint="eastAsia"/>
+                <w:color w:val="008000"/>
+              </w:rPr>
+              <w:t>count</w:t>
+            </w:r>
+            <w:r>
+              <w:rPr>
+                <w:color w:val="008000"/>
+              </w:rPr>
+              <w:t xml:space="preserve">": </w:t>
+            </w:r>
+            <w:r>
+              <w:rPr>
+                <w:rFonts w:hint="eastAsia"/>
+                <w:color w:val="008000"/>
+              </w:rPr>
+              <w:t>文章数量</w:t>
+            </w:r>
+            <w:r>
+              <w:rPr>
+                <w:color w:val="008000"/>
+              </w:rPr>
+              <w:t>,</w:t>
+            </w:r>
+          </w:p>
+          <w:p>
+            <w:pPr>
+              <w:tabs>
+                <w:tab w:val="left" w:pos="1340"/>
+              </w:tabs>
+              <w:spacing w:line="276" w:lineRule="auto"/>
+              <w:rPr>
+                <w:color w:val="008000"/>
+              </w:rPr>
+            </w:pPr>
+            <w:r>
+              <w:rPr>
+                <w:color w:val="008000"/>
+              </w:rPr>
+              <w:t xml:space="preserve">            "</w:t>
+            </w:r>
+            <w:r>
+              <w:rPr>
+                <w:rFonts w:hint="eastAsia"/>
+                <w:color w:val="008000"/>
+              </w:rPr>
+              <w:t>createTime</w:t>
+            </w:r>
+            <w:r>
+              <w:rPr>
+                <w:color w:val="008000"/>
+              </w:rPr>
+              <w:t xml:space="preserve">": </w:t>
+            </w:r>
+            <w:r>
+              <w:rPr>
+                <w:rFonts w:hint="eastAsia"/>
+                <w:color w:val="008000"/>
+              </w:rPr>
+              <w:t>创建时间</w:t>
+            </w:r>
+            <w:r>
+              <w:rPr>
+                <w:color w:val="008000"/>
+              </w:rPr>
+              <w:t>,</w:t>
+            </w:r>
+          </w:p>
+          <w:p>
+            <w:pPr>
+              <w:tabs>
+                <w:tab w:val="left" w:pos="1340"/>
+              </w:tabs>
+              <w:spacing w:line="276" w:lineRule="auto"/>
+              <w:rPr>
+                <w:color w:val="008000"/>
+              </w:rPr>
+            </w:pPr>
+            <w:r>
+              <w:rPr>
+                <w:rFonts w:hint="eastAsia"/>
+                <w:color w:val="008000"/>
+              </w:rPr>
+              <w:t xml:space="preserve">            "lastModifyTime": 最近修改时间</w:t>
+            </w:r>
+          </w:p>
+          <w:p>
+            <w:pPr>
+              <w:tabs>
+                <w:tab w:val="left" w:pos="1340"/>
+              </w:tabs>
+              <w:spacing w:line="276" w:lineRule="auto"/>
+              <w:rPr>
+                <w:color w:val="008000"/>
+              </w:rPr>
+            </w:pPr>
+            <w:r>
+              <w:rPr>
+                <w:color w:val="008000"/>
+              </w:rPr>
+              <w:t xml:space="preserve">        }</w:t>
+            </w:r>
+          </w:p>
+          <w:p>
+            <w:pPr>
+              <w:tabs>
+                <w:tab w:val="left" w:pos="1340"/>
+              </w:tabs>
+              <w:spacing w:line="276" w:lineRule="auto"/>
+              <w:rPr>
+                <w:color w:val="008000"/>
+              </w:rPr>
+            </w:pPr>
+            <w:r>
+              <w:rPr>
+                <w:color w:val="008000"/>
+              </w:rPr>
+              <w:t xml:space="preserve">    ]</w:t>
+            </w:r>
+          </w:p>
+          <w:p>
+            <w:pPr>
+              <w:pStyle w:val="9"/>
+              <w:spacing w:line="276" w:lineRule="auto"/>
+              <w:rPr>
+                <w:rFonts w:eastAsia="宋体"/>
+              </w:rPr>
+            </w:pPr>
+            <w:r>
+              <w:rPr>
+                <w:color w:val="008000"/>
+              </w:rPr>
+              <w:t>}</w:t>
+            </w:r>
+          </w:p>
+        </w:tc>
+      </w:tr>
+    </w:tbl>
+    <w:p>
+      <w:pPr>
+        <w:pStyle w:val="4"/>
+        <w:spacing w:line="276" w:lineRule="auto"/>
+        <w:rPr>
+          <w:b w:val="0"/>
+        </w:rPr>
+      </w:pPr>
+      <w:r>
+        <w:rPr>
+          <w:rFonts w:hint="eastAsia"/>
+          <w:b w:val="0"/>
+          <w:lang w:val="en-US" w:eastAsia="zh-CN"/>
+        </w:rPr>
+        <w:t>新建收藏夹</w:t>
+      </w:r>
+    </w:p>
+    <w:tbl>
+      <w:tblPr>
+        <w:tblStyle w:val="14"/>
+        <w:tblW w:w="8303" w:type="dxa"/>
+        <w:tblInd w:w="108" w:type="dxa"/>
+        <w:tblBorders>
+          <w:top w:val="single" w:color="auto" w:sz="4" w:space="0"/>
+          <w:left w:val="single" w:color="auto" w:sz="4" w:space="0"/>
+          <w:bottom w:val="single" w:color="auto" w:sz="4" w:space="0"/>
+          <w:right w:val="single" w:color="auto" w:sz="4" w:space="0"/>
+          <w:insideH w:val="single" w:color="auto" w:sz="4" w:space="0"/>
+          <w:insideV w:val="single" w:color="auto" w:sz="4" w:space="0"/>
+        </w:tblBorders>
+        <w:tblLayout w:type="fixed"/>
+        <w:tblCellMar>
+          <w:top w:w="0" w:type="dxa"/>
+          <w:left w:w="108" w:type="dxa"/>
+          <w:bottom w:w="0" w:type="dxa"/>
+          <w:right w:w="108" w:type="dxa"/>
+        </w:tblCellMar>
+      </w:tblPr>
+      <w:tblGrid>
+        <w:gridCol w:w="1276"/>
+        <w:gridCol w:w="1559"/>
+        <w:gridCol w:w="5468"/>
+      </w:tblGrid>
+      <w:tr>
+        <w:tblPrEx>
+          <w:tblBorders>
+            <w:top w:val="single" w:color="auto" w:sz="4" w:space="0"/>
+            <w:left w:val="single" w:color="auto" w:sz="4" w:space="0"/>
+            <w:bottom w:val="single" w:color="auto" w:sz="4" w:space="0"/>
+            <w:right w:val="single" w:color="auto" w:sz="4" w:space="0"/>
+            <w:insideH w:val="single" w:color="auto" w:sz="4" w:space="0"/>
+            <w:insideV w:val="single" w:color="auto" w:sz="4" w:space="0"/>
+          </w:tblBorders>
+          <w:tblLayout w:type="fixed"/>
+        </w:tblPrEx>
+        <w:tc>
+          <w:tcPr>
+            <w:tcW w:w="1276" w:type="dxa"/>
+            <w:tcBorders>
+              <w:bottom w:val="single" w:color="auto" w:sz="4" w:space="0"/>
+            </w:tcBorders>
+            <w:shd w:val="clear" w:color="auto" w:fill="C0C0C0"/>
+          </w:tcPr>
+          <w:p>
+            <w:pPr>
+              <w:spacing w:line="276" w:lineRule="auto"/>
+              <w:jc w:val="left"/>
+            </w:pPr>
+            <w:r>
+              <w:rPr>
+                <w:rFonts w:hint="eastAsia"/>
+              </w:rPr>
+              <w:t>接口说明</w:t>
+            </w:r>
+          </w:p>
+        </w:tc>
+        <w:tc>
+          <w:tcPr>
+            <w:tcW w:w="7027" w:type="dxa"/>
+            <w:gridSpan w:val="2"/>
+          </w:tcPr>
+          <w:p>
+            <w:pPr>
+              <w:widowControl/>
+              <w:spacing w:line="276" w:lineRule="auto"/>
+              <w:jc w:val="left"/>
+              <w:rPr>
+                <w:rFonts w:hint="eastAsia" w:eastAsiaTheme="minorEastAsia"/>
+                <w:sz w:val="24"/>
+                <w:lang w:eastAsia="zh-CN"/>
+              </w:rPr>
+            </w:pPr>
+            <w:r>
+              <w:rPr>
+                <w:rFonts w:hint="eastAsia"/>
+                <w:sz w:val="24"/>
+                <w:lang w:val="en-US" w:eastAsia="zh-CN"/>
+              </w:rPr>
+              <w:t>新建收藏夹</w:t>
+            </w:r>
+          </w:p>
+        </w:tc>
+      </w:tr>
+      <w:tr>
+        <w:tblPrEx>
+          <w:tblBorders>
+            <w:top w:val="single" w:color="auto" w:sz="4" w:space="0"/>
+            <w:left w:val="single" w:color="auto" w:sz="4" w:space="0"/>
+            <w:bottom w:val="single" w:color="auto" w:sz="4" w:space="0"/>
+            <w:right w:val="single" w:color="auto" w:sz="4" w:space="0"/>
+            <w:insideH w:val="single" w:color="auto" w:sz="4" w:space="0"/>
+            <w:insideV w:val="single" w:color="auto" w:sz="4" w:space="0"/>
+          </w:tblBorders>
+          <w:tblLayout w:type="fixed"/>
+          <w:tblCellMar>
+            <w:top w:w="0" w:type="dxa"/>
+            <w:left w:w="108" w:type="dxa"/>
+            <w:bottom w:w="0" w:type="dxa"/>
+            <w:right w:w="108" w:type="dxa"/>
+          </w:tblCellMar>
+        </w:tblPrEx>
+        <w:tc>
+          <w:tcPr>
+            <w:tcW w:w="1276" w:type="dxa"/>
+            <w:tcBorders>
+              <w:bottom w:val="single" w:color="auto" w:sz="4" w:space="0"/>
+            </w:tcBorders>
+            <w:shd w:val="clear" w:color="auto" w:fill="C0C0C0"/>
+          </w:tcPr>
+          <w:p>
+            <w:pPr>
+              <w:spacing w:line="276" w:lineRule="auto"/>
+              <w:jc w:val="left"/>
+            </w:pPr>
+            <w:r>
+              <w:rPr>
+                <w:rFonts w:hint="eastAsia"/>
+              </w:rPr>
+              <w:t>接口地址</w:t>
+            </w:r>
+          </w:p>
+        </w:tc>
+        <w:tc>
+          <w:tcPr>
+            <w:tcW w:w="7027" w:type="dxa"/>
+            <w:gridSpan w:val="2"/>
+          </w:tcPr>
+          <w:p>
+            <w:pPr>
+              <w:autoSpaceDE w:val="0"/>
+              <w:autoSpaceDN w:val="0"/>
+              <w:adjustRightInd w:val="0"/>
+              <w:spacing w:line="276" w:lineRule="auto"/>
+              <w:jc w:val="left"/>
+              <w:rPr>
+                <w:color w:val="FF0000"/>
+                <w:sz w:val="24"/>
+              </w:rPr>
+            </w:pPr>
+            <w:r>
+              <w:rPr>
+                <w:rFonts w:hint="eastAsia"/>
+                <w:color w:val="FF0000"/>
+                <w:sz w:val="24"/>
+              </w:rPr>
+              <w:t>/favorites/add</w:t>
+            </w:r>
+          </w:p>
+        </w:tc>
+      </w:tr>
+      <w:tr>
+        <w:tblPrEx>
+          <w:tblBorders>
+            <w:top w:val="single" w:color="auto" w:sz="4" w:space="0"/>
+            <w:left w:val="single" w:color="auto" w:sz="4" w:space="0"/>
+            <w:bottom w:val="single" w:color="auto" w:sz="4" w:space="0"/>
+            <w:right w:val="single" w:color="auto" w:sz="4" w:space="0"/>
+            <w:insideH w:val="single" w:color="auto" w:sz="4" w:space="0"/>
+            <w:insideV w:val="single" w:color="auto" w:sz="4" w:space="0"/>
+          </w:tblBorders>
+          <w:tblLayout w:type="fixed"/>
+          <w:tblCellMar>
+            <w:top w:w="0" w:type="dxa"/>
+            <w:left w:w="108" w:type="dxa"/>
+            <w:bottom w:w="0" w:type="dxa"/>
+            <w:right w:w="108" w:type="dxa"/>
+          </w:tblCellMar>
+        </w:tblPrEx>
+        <w:tc>
+          <w:tcPr>
+            <w:tcW w:w="1276" w:type="dxa"/>
+            <w:tcBorders>
+              <w:bottom w:val="single" w:color="auto" w:sz="4" w:space="0"/>
+            </w:tcBorders>
+            <w:shd w:val="clear" w:color="auto" w:fill="C0C0C0"/>
+          </w:tcPr>
+          <w:p>
+            <w:pPr>
+              <w:spacing w:line="276" w:lineRule="auto"/>
+              <w:jc w:val="left"/>
+            </w:pPr>
+            <w:r>
+              <w:t>M</w:t>
+            </w:r>
+            <w:r>
+              <w:rPr>
+                <w:rFonts w:hint="eastAsia"/>
+              </w:rPr>
+              <w:t>ethod</w:t>
+            </w:r>
+          </w:p>
+        </w:tc>
+        <w:tc>
+          <w:tcPr>
+            <w:tcW w:w="7027" w:type="dxa"/>
+            <w:gridSpan w:val="2"/>
+          </w:tcPr>
+          <w:p>
+            <w:pPr>
+              <w:autoSpaceDE w:val="0"/>
+              <w:autoSpaceDN w:val="0"/>
+              <w:adjustRightInd w:val="0"/>
+              <w:spacing w:line="276" w:lineRule="auto"/>
+              <w:jc w:val="left"/>
+              <w:rPr>
+                <w:color w:val="008000"/>
+              </w:rPr>
+            </w:pPr>
+            <w:r>
+              <w:t>P</w:t>
+            </w:r>
+            <w:r>
+              <w:rPr>
+                <w:rFonts w:hint="eastAsia"/>
+              </w:rPr>
+              <w:t>ost</w:t>
+            </w:r>
+          </w:p>
+        </w:tc>
+      </w:tr>
+      <w:tr>
+        <w:tblPrEx>
+          <w:tblBorders>
+            <w:top w:val="single" w:color="auto" w:sz="4" w:space="0"/>
+            <w:left w:val="single" w:color="auto" w:sz="4" w:space="0"/>
+            <w:bottom w:val="single" w:color="auto" w:sz="4" w:space="0"/>
+            <w:right w:val="single" w:color="auto" w:sz="4" w:space="0"/>
+            <w:insideH w:val="single" w:color="auto" w:sz="4" w:space="0"/>
+            <w:insideV w:val="single" w:color="auto" w:sz="4" w:space="0"/>
+          </w:tblBorders>
+          <w:tblLayout w:type="fixed"/>
+          <w:tblCellMar>
+            <w:top w:w="0" w:type="dxa"/>
+            <w:left w:w="108" w:type="dxa"/>
+            <w:bottom w:w="0" w:type="dxa"/>
+            <w:right w:w="108" w:type="dxa"/>
+          </w:tblCellMar>
+        </w:tblPrEx>
+        <w:tc>
+          <w:tcPr>
+            <w:tcW w:w="1276" w:type="dxa"/>
+            <w:shd w:val="clear" w:color="auto" w:fill="C0C0C0"/>
+          </w:tcPr>
+          <w:p>
+            <w:pPr>
+              <w:spacing w:line="276" w:lineRule="auto"/>
+            </w:pPr>
+            <w:r>
+              <w:rPr>
+                <w:rFonts w:hint="eastAsia"/>
+              </w:rPr>
+              <w:t>参数名称</w:t>
+            </w:r>
+          </w:p>
+        </w:tc>
+        <w:tc>
+          <w:tcPr>
+            <w:tcW w:w="1559" w:type="dxa"/>
+            <w:shd w:val="clear" w:color="auto" w:fill="C0C0C0"/>
+          </w:tcPr>
+          <w:p>
+            <w:pPr>
+              <w:spacing w:line="276" w:lineRule="auto"/>
+            </w:pPr>
+            <w:r>
+              <w:rPr>
+                <w:rFonts w:hint="eastAsia"/>
+              </w:rPr>
+              <w:t>参数</w:t>
+            </w:r>
+          </w:p>
+        </w:tc>
+        <w:tc>
+          <w:tcPr>
+            <w:tcW w:w="5468" w:type="dxa"/>
+            <w:shd w:val="clear" w:color="auto" w:fill="C0C0C0"/>
+          </w:tcPr>
+          <w:p>
+            <w:pPr>
+              <w:spacing w:line="276" w:lineRule="auto"/>
+            </w:pPr>
+            <w:r>
+              <w:rPr>
+                <w:rFonts w:hint="eastAsia"/>
+              </w:rPr>
+              <w:t>说明</w:t>
+            </w:r>
+          </w:p>
+        </w:tc>
+      </w:tr>
+      <w:tr>
+        <w:tblPrEx>
+          <w:tblBorders>
+            <w:top w:val="single" w:color="auto" w:sz="4" w:space="0"/>
+            <w:left w:val="single" w:color="auto" w:sz="4" w:space="0"/>
+            <w:bottom w:val="single" w:color="auto" w:sz="4" w:space="0"/>
+            <w:right w:val="single" w:color="auto" w:sz="4" w:space="0"/>
+            <w:insideH w:val="single" w:color="auto" w:sz="4" w:space="0"/>
+            <w:insideV w:val="single" w:color="auto" w:sz="4" w:space="0"/>
+          </w:tblBorders>
+          <w:tblLayout w:type="fixed"/>
+          <w:tblCellMar>
+            <w:top w:w="0" w:type="dxa"/>
+            <w:left w:w="108" w:type="dxa"/>
+            <w:bottom w:w="0" w:type="dxa"/>
+            <w:right w:w="108" w:type="dxa"/>
+          </w:tblCellMar>
+        </w:tblPrEx>
+        <w:trPr>
+          <w:trHeight w:val="261" w:hRule="atLeast"/>
+        </w:trPr>
+        <w:tc>
+          <w:tcPr>
+            <w:tcW w:w="1276" w:type="dxa"/>
+            <w:tcBorders>
+              <w:bottom w:val="single" w:color="auto" w:sz="4" w:space="0"/>
+            </w:tcBorders>
+          </w:tcPr>
+          <w:p>
+            <w:pPr>
+              <w:tabs>
+                <w:tab w:val="left" w:pos="1340"/>
+              </w:tabs>
+              <w:spacing w:line="276" w:lineRule="auto"/>
+              <w:rPr>
+                <w:color w:val="008000"/>
+              </w:rPr>
+            </w:pPr>
+            <w:r>
+              <w:rPr>
+                <w:rFonts w:hint="eastAsia"/>
+                <w:color w:val="008000"/>
+              </w:rPr>
+              <w:t>用户Id</w:t>
+            </w:r>
+          </w:p>
+        </w:tc>
+        <w:tc>
+          <w:tcPr>
+            <w:tcW w:w="1559" w:type="dxa"/>
+          </w:tcPr>
+          <w:p>
+            <w:pPr>
+              <w:tabs>
+                <w:tab w:val="left" w:pos="1340"/>
+              </w:tabs>
+              <w:spacing w:line="276" w:lineRule="auto"/>
+              <w:rPr>
+                <w:color w:val="008000"/>
+              </w:rPr>
+            </w:pPr>
+            <w:r>
+              <w:rPr>
+                <w:rFonts w:hint="eastAsia"/>
+                <w:color w:val="008000"/>
+              </w:rPr>
+              <w:t>userId</w:t>
+            </w:r>
+          </w:p>
+        </w:tc>
+        <w:tc>
+          <w:tcPr>
+            <w:tcW w:w="5468" w:type="dxa"/>
+          </w:tcPr>
+          <w:p>
+            <w:pPr>
+              <w:tabs>
+                <w:tab w:val="left" w:pos="1340"/>
+              </w:tabs>
+              <w:spacing w:line="276" w:lineRule="auto"/>
+              <w:rPr>
+                <w:color w:val="008000"/>
+              </w:rPr>
+            </w:pPr>
+          </w:p>
+        </w:tc>
+      </w:tr>
+      <w:tr>
+        <w:tblPrEx>
+          <w:tblBorders>
+            <w:top w:val="single" w:color="auto" w:sz="4" w:space="0"/>
+            <w:left w:val="single" w:color="auto" w:sz="4" w:space="0"/>
+            <w:bottom w:val="single" w:color="auto" w:sz="4" w:space="0"/>
+            <w:right w:val="single" w:color="auto" w:sz="4" w:space="0"/>
+            <w:insideH w:val="single" w:color="auto" w:sz="4" w:space="0"/>
+            <w:insideV w:val="single" w:color="auto" w:sz="4" w:space="0"/>
+          </w:tblBorders>
+          <w:tblLayout w:type="fixed"/>
+          <w:tblCellMar>
+            <w:top w:w="0" w:type="dxa"/>
+            <w:left w:w="108" w:type="dxa"/>
+            <w:bottom w:w="0" w:type="dxa"/>
+            <w:right w:w="108" w:type="dxa"/>
+          </w:tblCellMar>
+        </w:tblPrEx>
+        <w:trPr>
+          <w:trHeight w:val="261" w:hRule="atLeast"/>
+        </w:trPr>
+        <w:tc>
+          <w:tcPr>
+            <w:tcW w:w="1276" w:type="dxa"/>
+            <w:tcBorders>
+              <w:bottom w:val="single" w:color="auto" w:sz="4" w:space="0"/>
+            </w:tcBorders>
+          </w:tcPr>
+          <w:p>
+            <w:pPr>
+              <w:tabs>
+                <w:tab w:val="left" w:pos="1340"/>
+              </w:tabs>
+              <w:spacing w:line="276" w:lineRule="auto"/>
+              <w:rPr>
+                <w:rFonts w:hint="eastAsia" w:eastAsiaTheme="minorEastAsia"/>
+                <w:color w:val="008000"/>
+                <w:lang w:eastAsia="zh-CN"/>
+              </w:rPr>
+            </w:pPr>
+            <w:r>
+              <w:rPr>
+                <w:rFonts w:hint="eastAsia"/>
+                <w:color w:val="008000"/>
+                <w:lang w:val="en-US" w:eastAsia="zh-CN"/>
+              </w:rPr>
+              <w:t>收藏夹名称</w:t>
+            </w:r>
+          </w:p>
+        </w:tc>
+        <w:tc>
+          <w:tcPr>
+            <w:tcW w:w="1559" w:type="dxa"/>
+          </w:tcPr>
+          <w:p>
+            <w:pPr>
+              <w:tabs>
+                <w:tab w:val="left" w:pos="1340"/>
+              </w:tabs>
+              <w:spacing w:line="276" w:lineRule="auto"/>
+              <w:rPr>
+                <w:color w:val="008000"/>
+              </w:rPr>
+            </w:pPr>
+            <w:r>
+              <w:rPr>
+                <w:rFonts w:hint="eastAsia"/>
+                <w:color w:val="008000"/>
+              </w:rPr>
+              <w:t>favoritesName</w:t>
+            </w:r>
+          </w:p>
+        </w:tc>
+        <w:tc>
+          <w:tcPr>
+            <w:tcW w:w="5468" w:type="dxa"/>
+          </w:tcPr>
+          <w:p>
+            <w:pPr>
+              <w:tabs>
+                <w:tab w:val="left" w:pos="1340"/>
+              </w:tabs>
+              <w:spacing w:line="276" w:lineRule="auto"/>
+              <w:rPr>
+                <w:color w:val="008000"/>
+              </w:rPr>
+            </w:pPr>
+          </w:p>
+        </w:tc>
+      </w:tr>
+      <w:tr>
+        <w:tblPrEx>
+          <w:tblBorders>
+            <w:top w:val="single" w:color="auto" w:sz="4" w:space="0"/>
+            <w:left w:val="single" w:color="auto" w:sz="4" w:space="0"/>
+            <w:bottom w:val="single" w:color="auto" w:sz="4" w:space="0"/>
+            <w:right w:val="single" w:color="auto" w:sz="4" w:space="0"/>
+            <w:insideH w:val="single" w:color="auto" w:sz="4" w:space="0"/>
+            <w:insideV w:val="single" w:color="auto" w:sz="4" w:space="0"/>
+          </w:tblBorders>
+          <w:tblLayout w:type="fixed"/>
+          <w:tblCellMar>
+            <w:top w:w="0" w:type="dxa"/>
+            <w:left w:w="108" w:type="dxa"/>
+            <w:bottom w:w="0" w:type="dxa"/>
+            <w:right w:w="108" w:type="dxa"/>
+          </w:tblCellMar>
+        </w:tblPrEx>
+        <w:tc>
+          <w:tcPr>
+            <w:tcW w:w="1276" w:type="dxa"/>
+            <w:shd w:val="clear" w:color="auto" w:fill="BEBEBE" w:themeFill="background1" w:themeFillShade="BF"/>
+          </w:tcPr>
+          <w:p>
+            <w:pPr>
+              <w:spacing w:line="276" w:lineRule="auto"/>
+            </w:pPr>
+            <w:r>
+              <w:rPr>
+                <w:rFonts w:hint="eastAsia"/>
+              </w:rPr>
+              <w:t>返回包</w:t>
+            </w:r>
+          </w:p>
+        </w:tc>
+        <w:tc>
+          <w:tcPr>
+            <w:tcW w:w="7027" w:type="dxa"/>
+            <w:gridSpan w:val="2"/>
+            <w:shd w:val="clear" w:color="auto" w:fill="BEBEBE" w:themeFill="background1" w:themeFillShade="BF"/>
+          </w:tcPr>
+          <w:p>
+            <w:pPr>
+              <w:spacing w:line="276" w:lineRule="auto"/>
+            </w:pPr>
+            <w:r>
+              <w:rPr>
+                <w:rFonts w:hint="eastAsia"/>
+              </w:rPr>
+              <w:t>返回数据</w:t>
+            </w:r>
+          </w:p>
+        </w:tc>
+      </w:tr>
+      <w:tr>
+        <w:tblPrEx>
+          <w:tblBorders>
+            <w:top w:val="single" w:color="auto" w:sz="4" w:space="0"/>
+            <w:left w:val="single" w:color="auto" w:sz="4" w:space="0"/>
+            <w:bottom w:val="single" w:color="auto" w:sz="4" w:space="0"/>
+            <w:right w:val="single" w:color="auto" w:sz="4" w:space="0"/>
+            <w:insideH w:val="single" w:color="auto" w:sz="4" w:space="0"/>
+            <w:insideV w:val="single" w:color="auto" w:sz="4" w:space="0"/>
+          </w:tblBorders>
+          <w:tblLayout w:type="fixed"/>
+          <w:tblCellMar>
+            <w:top w:w="0" w:type="dxa"/>
+            <w:left w:w="108" w:type="dxa"/>
+            <w:bottom w:w="0" w:type="dxa"/>
+            <w:right w:w="108" w:type="dxa"/>
+          </w:tblCellMar>
+        </w:tblPrEx>
+        <w:tc>
+          <w:tcPr>
+            <w:tcW w:w="1276" w:type="dxa"/>
+          </w:tcPr>
+          <w:p>
+            <w:pPr>
+              <w:spacing w:line="276" w:lineRule="auto"/>
+            </w:pPr>
+            <w:r>
+              <w:rPr>
+                <w:rFonts w:hint="eastAsia"/>
+              </w:rPr>
+              <w:t>data</w:t>
+            </w:r>
+          </w:p>
+        </w:tc>
+        <w:tc>
+          <w:tcPr>
+            <w:tcW w:w="7027" w:type="dxa"/>
+            <w:gridSpan w:val="2"/>
+          </w:tcPr>
+          <w:p>
+            <w:pPr>
+              <w:tabs>
+                <w:tab w:val="left" w:pos="1340"/>
+              </w:tabs>
+              <w:spacing w:line="276" w:lineRule="auto"/>
+              <w:rPr>
+                <w:color w:val="008000"/>
+              </w:rPr>
+            </w:pPr>
+            <w:r>
+              <w:rPr>
+                <w:color w:val="008000"/>
+              </w:rPr>
+              <w:t>{</w:t>
+            </w:r>
+          </w:p>
+          <w:p>
+            <w:pPr>
+              <w:tabs>
+                <w:tab w:val="left" w:pos="1340"/>
+              </w:tabs>
+              <w:spacing w:line="276" w:lineRule="auto"/>
+              <w:rPr>
+                <w:color w:val="008000"/>
+              </w:rPr>
+            </w:pPr>
+            <w:r>
+              <w:rPr>
+                <w:color w:val="008000"/>
+              </w:rPr>
+              <w:t xml:space="preserve">    "rspCode": "000000",</w:t>
+            </w:r>
+          </w:p>
+          <w:p>
+            <w:pPr>
+              <w:tabs>
+                <w:tab w:val="left" w:pos="1340"/>
+              </w:tabs>
+              <w:spacing w:line="276" w:lineRule="auto"/>
+              <w:rPr>
+                <w:color w:val="008000"/>
+              </w:rPr>
+            </w:pPr>
+            <w:r>
+              <w:rPr>
+                <w:rFonts w:hint="eastAsia"/>
+                <w:color w:val="008000"/>
+              </w:rPr>
+              <w:t xml:space="preserve">    "rspMsg": "操作成功",</w:t>
+            </w:r>
+          </w:p>
+          <w:p>
+            <w:pPr>
+              <w:pStyle w:val="9"/>
+              <w:spacing w:line="276" w:lineRule="auto"/>
+              <w:rPr>
+                <w:rFonts w:eastAsia="宋体"/>
+              </w:rPr>
+            </w:pPr>
+            <w:r>
+              <w:rPr>
+                <w:color w:val="008000"/>
+              </w:rPr>
+              <w:t>}</w:t>
+            </w:r>
+          </w:p>
+        </w:tc>
+      </w:tr>
+    </w:tbl>
+    <w:p>
+      <w:pPr>
+        <w:pStyle w:val="4"/>
+        <w:spacing w:line="276" w:lineRule="auto"/>
+        <w:rPr>
+          <w:b w:val="0"/>
+        </w:rPr>
+      </w:pPr>
+      <w:r>
+        <w:rPr>
+          <w:rFonts w:hint="eastAsia"/>
+          <w:b w:val="0"/>
+          <w:lang w:val="en-US" w:eastAsia="zh-CN"/>
+        </w:rPr>
+        <w:t>修改收藏夹</w:t>
+      </w:r>
+    </w:p>
+    <w:tbl>
+      <w:tblPr>
+        <w:tblStyle w:val="14"/>
+        <w:tblW w:w="8303" w:type="dxa"/>
+        <w:tblInd w:w="108" w:type="dxa"/>
+        <w:tblBorders>
+          <w:top w:val="single" w:color="auto" w:sz="4" w:space="0"/>
+          <w:left w:val="single" w:color="auto" w:sz="4" w:space="0"/>
+          <w:bottom w:val="single" w:color="auto" w:sz="4" w:space="0"/>
+          <w:right w:val="single" w:color="auto" w:sz="4" w:space="0"/>
+          <w:insideH w:val="single" w:color="auto" w:sz="4" w:space="0"/>
+          <w:insideV w:val="single" w:color="auto" w:sz="4" w:space="0"/>
+        </w:tblBorders>
+        <w:tblLayout w:type="fixed"/>
+        <w:tblCellMar>
+          <w:top w:w="0" w:type="dxa"/>
+          <w:left w:w="108" w:type="dxa"/>
+          <w:bottom w:w="0" w:type="dxa"/>
+          <w:right w:w="108" w:type="dxa"/>
+        </w:tblCellMar>
+      </w:tblPr>
+      <w:tblGrid>
+        <w:gridCol w:w="1276"/>
+        <w:gridCol w:w="1559"/>
+        <w:gridCol w:w="5468"/>
+      </w:tblGrid>
+      <w:tr>
+        <w:tblPrEx>
+          <w:tblBorders>
+            <w:top w:val="single" w:color="auto" w:sz="4" w:space="0"/>
+            <w:left w:val="single" w:color="auto" w:sz="4" w:space="0"/>
+            <w:bottom w:val="single" w:color="auto" w:sz="4" w:space="0"/>
+            <w:right w:val="single" w:color="auto" w:sz="4" w:space="0"/>
+            <w:insideH w:val="single" w:color="auto" w:sz="4" w:space="0"/>
+            <w:insideV w:val="single" w:color="auto" w:sz="4" w:space="0"/>
+          </w:tblBorders>
+          <w:tblLayout w:type="fixed"/>
+          <w:tblCellMar>
+            <w:top w:w="0" w:type="dxa"/>
+            <w:left w:w="108" w:type="dxa"/>
+            <w:bottom w:w="0" w:type="dxa"/>
+            <w:right w:w="108" w:type="dxa"/>
+          </w:tblCellMar>
+        </w:tblPrEx>
+        <w:tc>
+          <w:tcPr>
+            <w:tcW w:w="1276" w:type="dxa"/>
+            <w:tcBorders>
+              <w:bottom w:val="single" w:color="auto" w:sz="4" w:space="0"/>
+            </w:tcBorders>
+            <w:shd w:val="clear" w:color="auto" w:fill="C0C0C0"/>
+          </w:tcPr>
+          <w:p>
+            <w:pPr>
+              <w:spacing w:line="276" w:lineRule="auto"/>
+              <w:jc w:val="left"/>
+            </w:pPr>
+            <w:r>
+              <w:rPr>
+                <w:rFonts w:hint="eastAsia"/>
+              </w:rPr>
+              <w:t>接口说明</w:t>
+            </w:r>
+          </w:p>
+        </w:tc>
+        <w:tc>
+          <w:tcPr>
+            <w:tcW w:w="7027" w:type="dxa"/>
+            <w:gridSpan w:val="2"/>
+          </w:tcPr>
+          <w:p>
+            <w:pPr>
+              <w:widowControl/>
+              <w:spacing w:line="276" w:lineRule="auto"/>
+              <w:jc w:val="left"/>
+              <w:rPr>
+                <w:sz w:val="24"/>
+              </w:rPr>
+            </w:pPr>
+            <w:r>
+              <w:rPr>
+                <w:rFonts w:hint="eastAsia"/>
+                <w:sz w:val="24"/>
+                <w:lang w:val="en-US" w:eastAsia="zh-CN"/>
+              </w:rPr>
+              <w:t>修改收藏夹</w:t>
+            </w:r>
+          </w:p>
+        </w:tc>
+      </w:tr>
+      <w:tr>
+        <w:tblPrEx>
+          <w:tblBorders>
+            <w:top w:val="single" w:color="auto" w:sz="4" w:space="0"/>
+            <w:left w:val="single" w:color="auto" w:sz="4" w:space="0"/>
+            <w:bottom w:val="single" w:color="auto" w:sz="4" w:space="0"/>
+            <w:right w:val="single" w:color="auto" w:sz="4" w:space="0"/>
+            <w:insideH w:val="single" w:color="auto" w:sz="4" w:space="0"/>
+            <w:insideV w:val="single" w:color="auto" w:sz="4" w:space="0"/>
+          </w:tblBorders>
+          <w:tblLayout w:type="fixed"/>
+          <w:tblCellMar>
+            <w:top w:w="0" w:type="dxa"/>
+            <w:left w:w="108" w:type="dxa"/>
+            <w:bottom w:w="0" w:type="dxa"/>
+            <w:right w:w="108" w:type="dxa"/>
+          </w:tblCellMar>
+        </w:tblPrEx>
+        <w:tc>
+          <w:tcPr>
+            <w:tcW w:w="1276" w:type="dxa"/>
+            <w:tcBorders>
+              <w:bottom w:val="single" w:color="auto" w:sz="4" w:space="0"/>
+            </w:tcBorders>
+            <w:shd w:val="clear" w:color="auto" w:fill="C0C0C0"/>
+          </w:tcPr>
+          <w:p>
+            <w:pPr>
+              <w:spacing w:line="276" w:lineRule="auto"/>
+              <w:jc w:val="left"/>
+            </w:pPr>
+            <w:r>
+              <w:rPr>
+                <w:rFonts w:hint="eastAsia"/>
+              </w:rPr>
+              <w:t>接口地址</w:t>
+            </w:r>
+          </w:p>
+        </w:tc>
+        <w:tc>
+          <w:tcPr>
+            <w:tcW w:w="7027" w:type="dxa"/>
+            <w:gridSpan w:val="2"/>
+          </w:tcPr>
+          <w:p>
+            <w:pPr>
+              <w:autoSpaceDE w:val="0"/>
+              <w:autoSpaceDN w:val="0"/>
+              <w:adjustRightInd w:val="0"/>
+              <w:spacing w:line="276" w:lineRule="auto"/>
+              <w:jc w:val="left"/>
+              <w:rPr>
+                <w:color w:val="FF0000"/>
+                <w:sz w:val="24"/>
+              </w:rPr>
+            </w:pPr>
+            <w:r>
+              <w:rPr>
+                <w:rFonts w:hint="eastAsia"/>
+                <w:color w:val="FF0000"/>
+                <w:sz w:val="24"/>
+              </w:rPr>
+              <w:t>/favorites/update</w:t>
+            </w:r>
+          </w:p>
+        </w:tc>
+      </w:tr>
+      <w:tr>
+        <w:tblPrEx>
+          <w:tblBorders>
+            <w:top w:val="single" w:color="auto" w:sz="4" w:space="0"/>
+            <w:left w:val="single" w:color="auto" w:sz="4" w:space="0"/>
+            <w:bottom w:val="single" w:color="auto" w:sz="4" w:space="0"/>
+            <w:right w:val="single" w:color="auto" w:sz="4" w:space="0"/>
+            <w:insideH w:val="single" w:color="auto" w:sz="4" w:space="0"/>
+            <w:insideV w:val="single" w:color="auto" w:sz="4" w:space="0"/>
+          </w:tblBorders>
+          <w:tblLayout w:type="fixed"/>
+          <w:tblCellMar>
+            <w:top w:w="0" w:type="dxa"/>
+            <w:left w:w="108" w:type="dxa"/>
+            <w:bottom w:w="0" w:type="dxa"/>
+            <w:right w:w="108" w:type="dxa"/>
+          </w:tblCellMar>
+        </w:tblPrEx>
+        <w:tc>
+          <w:tcPr>
+            <w:tcW w:w="1276" w:type="dxa"/>
+            <w:tcBorders>
+              <w:bottom w:val="single" w:color="auto" w:sz="4" w:space="0"/>
+            </w:tcBorders>
+            <w:shd w:val="clear" w:color="auto" w:fill="C0C0C0"/>
+          </w:tcPr>
+          <w:p>
+            <w:pPr>
+              <w:spacing w:line="276" w:lineRule="auto"/>
+              <w:jc w:val="left"/>
+            </w:pPr>
+            <w:r>
+              <w:t>M</w:t>
+            </w:r>
+            <w:r>
+              <w:rPr>
+                <w:rFonts w:hint="eastAsia"/>
+              </w:rPr>
+              <w:t>ethod</w:t>
+            </w:r>
+          </w:p>
+        </w:tc>
+        <w:tc>
+          <w:tcPr>
+            <w:tcW w:w="7027" w:type="dxa"/>
+            <w:gridSpan w:val="2"/>
+          </w:tcPr>
+          <w:p>
+            <w:pPr>
+              <w:autoSpaceDE w:val="0"/>
+              <w:autoSpaceDN w:val="0"/>
+              <w:adjustRightInd w:val="0"/>
+              <w:spacing w:line="276" w:lineRule="auto"/>
+              <w:jc w:val="left"/>
+              <w:rPr>
+                <w:color w:val="008000"/>
+              </w:rPr>
+            </w:pPr>
+            <w:r>
+              <w:t>P</w:t>
+            </w:r>
+            <w:r>
+              <w:rPr>
+                <w:rFonts w:hint="eastAsia"/>
+              </w:rPr>
+              <w:t>ost</w:t>
+            </w:r>
+          </w:p>
+        </w:tc>
+      </w:tr>
+      <w:tr>
+        <w:tblPrEx>
+          <w:tblBorders>
+            <w:top w:val="single" w:color="auto" w:sz="4" w:space="0"/>
+            <w:left w:val="single" w:color="auto" w:sz="4" w:space="0"/>
+            <w:bottom w:val="single" w:color="auto" w:sz="4" w:space="0"/>
+            <w:right w:val="single" w:color="auto" w:sz="4" w:space="0"/>
+            <w:insideH w:val="single" w:color="auto" w:sz="4" w:space="0"/>
+            <w:insideV w:val="single" w:color="auto" w:sz="4" w:space="0"/>
+          </w:tblBorders>
+          <w:tblLayout w:type="fixed"/>
+          <w:tblCellMar>
+            <w:top w:w="0" w:type="dxa"/>
+            <w:left w:w="108" w:type="dxa"/>
+            <w:bottom w:w="0" w:type="dxa"/>
+            <w:right w:w="108" w:type="dxa"/>
+          </w:tblCellMar>
+        </w:tblPrEx>
+        <w:tc>
+          <w:tcPr>
+            <w:tcW w:w="1276" w:type="dxa"/>
+            <w:shd w:val="clear" w:color="auto" w:fill="C0C0C0"/>
+          </w:tcPr>
+          <w:p>
+            <w:pPr>
+              <w:spacing w:line="276" w:lineRule="auto"/>
+            </w:pPr>
+            <w:r>
+              <w:rPr>
+                <w:rFonts w:hint="eastAsia"/>
+              </w:rPr>
+              <w:t>参数名称</w:t>
+            </w:r>
+          </w:p>
+        </w:tc>
+        <w:tc>
+          <w:tcPr>
+            <w:tcW w:w="1559" w:type="dxa"/>
+            <w:shd w:val="clear" w:color="auto" w:fill="C0C0C0"/>
+          </w:tcPr>
+          <w:p>
+            <w:pPr>
+              <w:spacing w:line="276" w:lineRule="auto"/>
+            </w:pPr>
+            <w:r>
+              <w:rPr>
+                <w:rFonts w:hint="eastAsia"/>
+              </w:rPr>
+              <w:t>参数</w:t>
+            </w:r>
+          </w:p>
+        </w:tc>
+        <w:tc>
+          <w:tcPr>
+            <w:tcW w:w="5468" w:type="dxa"/>
+            <w:shd w:val="clear" w:color="auto" w:fill="C0C0C0"/>
+          </w:tcPr>
+          <w:p>
+            <w:pPr>
+              <w:spacing w:line="276" w:lineRule="auto"/>
+            </w:pPr>
+            <w:r>
+              <w:rPr>
+                <w:rFonts w:hint="eastAsia"/>
+              </w:rPr>
+              <w:t>说明</w:t>
+            </w:r>
+          </w:p>
+        </w:tc>
+      </w:tr>
+      <w:tr>
+        <w:tblPrEx>
+          <w:tblBorders>
+            <w:top w:val="single" w:color="auto" w:sz="4" w:space="0"/>
+            <w:left w:val="single" w:color="auto" w:sz="4" w:space="0"/>
+            <w:bottom w:val="single" w:color="auto" w:sz="4" w:space="0"/>
+            <w:right w:val="single" w:color="auto" w:sz="4" w:space="0"/>
+            <w:insideH w:val="single" w:color="auto" w:sz="4" w:space="0"/>
+            <w:insideV w:val="single" w:color="auto" w:sz="4" w:space="0"/>
+          </w:tblBorders>
+          <w:tblLayout w:type="fixed"/>
+          <w:tblCellMar>
+            <w:top w:w="0" w:type="dxa"/>
+            <w:left w:w="108" w:type="dxa"/>
+            <w:bottom w:w="0" w:type="dxa"/>
+            <w:right w:w="108" w:type="dxa"/>
+          </w:tblCellMar>
+        </w:tblPrEx>
+        <w:trPr>
+          <w:trHeight w:val="261" w:hRule="atLeast"/>
+        </w:trPr>
+        <w:tc>
+          <w:tcPr>
+            <w:tcW w:w="1276" w:type="dxa"/>
+            <w:tcBorders>
+              <w:bottom w:val="single" w:color="auto" w:sz="4" w:space="0"/>
+            </w:tcBorders>
+          </w:tcPr>
+          <w:p>
+            <w:pPr>
+              <w:tabs>
+                <w:tab w:val="left" w:pos="1340"/>
+              </w:tabs>
+              <w:spacing w:line="276" w:lineRule="auto"/>
+              <w:rPr>
+                <w:color w:val="008000"/>
+              </w:rPr>
+            </w:pPr>
+            <w:r>
+              <w:rPr>
+                <w:rFonts w:hint="eastAsia"/>
+                <w:color w:val="008000"/>
+              </w:rPr>
+              <w:t>用户Id</w:t>
+            </w:r>
+          </w:p>
+        </w:tc>
+        <w:tc>
+          <w:tcPr>
+            <w:tcW w:w="1559" w:type="dxa"/>
+          </w:tcPr>
+          <w:p>
+            <w:pPr>
+              <w:tabs>
+                <w:tab w:val="left" w:pos="1340"/>
+              </w:tabs>
+              <w:spacing w:line="276" w:lineRule="auto"/>
+              <w:rPr>
+                <w:color w:val="008000"/>
+              </w:rPr>
+            </w:pPr>
+            <w:r>
+              <w:rPr>
+                <w:rFonts w:hint="eastAsia"/>
+                <w:color w:val="008000"/>
+              </w:rPr>
+              <w:t>userId</w:t>
+            </w:r>
+          </w:p>
+        </w:tc>
+        <w:tc>
+          <w:tcPr>
+            <w:tcW w:w="5468" w:type="dxa"/>
+          </w:tcPr>
+          <w:p>
+            <w:pPr>
+              <w:tabs>
+                <w:tab w:val="left" w:pos="1340"/>
+              </w:tabs>
+              <w:spacing w:line="276" w:lineRule="auto"/>
+              <w:rPr>
+                <w:color w:val="008000"/>
+              </w:rPr>
+            </w:pPr>
+          </w:p>
+        </w:tc>
+      </w:tr>
+      <w:tr>
+        <w:tblPrEx>
+          <w:tblBorders>
+            <w:top w:val="single" w:color="auto" w:sz="4" w:space="0"/>
+            <w:left w:val="single" w:color="auto" w:sz="4" w:space="0"/>
+            <w:bottom w:val="single" w:color="auto" w:sz="4" w:space="0"/>
+            <w:right w:val="single" w:color="auto" w:sz="4" w:space="0"/>
+            <w:insideH w:val="single" w:color="auto" w:sz="4" w:space="0"/>
+            <w:insideV w:val="single" w:color="auto" w:sz="4" w:space="0"/>
+          </w:tblBorders>
+          <w:tblLayout w:type="fixed"/>
+          <w:tblCellMar>
+            <w:top w:w="0" w:type="dxa"/>
+            <w:left w:w="108" w:type="dxa"/>
+            <w:bottom w:w="0" w:type="dxa"/>
+            <w:right w:w="108" w:type="dxa"/>
+          </w:tblCellMar>
+        </w:tblPrEx>
+        <w:trPr>
+          <w:trHeight w:val="261" w:hRule="atLeast"/>
+        </w:trPr>
+        <w:tc>
+          <w:tcPr>
+            <w:tcW w:w="1276" w:type="dxa"/>
+            <w:tcBorders>
+              <w:bottom w:val="single" w:color="auto" w:sz="4" w:space="0"/>
+            </w:tcBorders>
+          </w:tcPr>
+          <w:p>
+            <w:pPr>
+              <w:tabs>
+                <w:tab w:val="left" w:pos="1340"/>
+              </w:tabs>
+              <w:spacing w:line="276" w:lineRule="auto"/>
+              <w:rPr>
+                <w:rFonts w:hint="eastAsia" w:eastAsiaTheme="minorEastAsia"/>
+                <w:color w:val="008000"/>
+                <w:lang w:eastAsia="zh-CN"/>
+              </w:rPr>
+            </w:pPr>
+            <w:r>
+              <w:rPr>
+                <w:rFonts w:hint="eastAsia"/>
+                <w:color w:val="008000"/>
+                <w:lang w:val="en-US" w:eastAsia="zh-CN"/>
+              </w:rPr>
+              <w:t>新收藏夹名称</w:t>
+            </w:r>
+          </w:p>
+        </w:tc>
+        <w:tc>
+          <w:tcPr>
+            <w:tcW w:w="1559" w:type="dxa"/>
+          </w:tcPr>
+          <w:p>
+            <w:pPr>
+              <w:tabs>
+                <w:tab w:val="left" w:pos="1340"/>
+              </w:tabs>
+              <w:spacing w:line="276" w:lineRule="auto"/>
+              <w:rPr>
+                <w:color w:val="008000"/>
+              </w:rPr>
+            </w:pPr>
+            <w:r>
+              <w:rPr>
+                <w:rFonts w:hint="eastAsia"/>
+                <w:color w:val="008000"/>
+              </w:rPr>
+              <w:t>favoritesName</w:t>
+            </w:r>
+          </w:p>
+        </w:tc>
+        <w:tc>
+          <w:tcPr>
+            <w:tcW w:w="5468" w:type="dxa"/>
+          </w:tcPr>
+          <w:p>
+            <w:pPr>
+              <w:tabs>
+                <w:tab w:val="left" w:pos="1340"/>
+              </w:tabs>
+              <w:spacing w:line="276" w:lineRule="auto"/>
+              <w:rPr>
+                <w:color w:val="008000"/>
+              </w:rPr>
+            </w:pPr>
+          </w:p>
+        </w:tc>
+      </w:tr>
+      <w:tr>
+        <w:tblPrEx>
+          <w:tblBorders>
+            <w:top w:val="single" w:color="auto" w:sz="4" w:space="0"/>
+            <w:left w:val="single" w:color="auto" w:sz="4" w:space="0"/>
+            <w:bottom w:val="single" w:color="auto" w:sz="4" w:space="0"/>
+            <w:right w:val="single" w:color="auto" w:sz="4" w:space="0"/>
+            <w:insideH w:val="single" w:color="auto" w:sz="4" w:space="0"/>
+            <w:insideV w:val="single" w:color="auto" w:sz="4" w:space="0"/>
+          </w:tblBorders>
+          <w:tblLayout w:type="fixed"/>
+          <w:tblCellMar>
+            <w:top w:w="0" w:type="dxa"/>
+            <w:left w:w="108" w:type="dxa"/>
+            <w:bottom w:w="0" w:type="dxa"/>
+            <w:right w:w="108" w:type="dxa"/>
+          </w:tblCellMar>
+        </w:tblPrEx>
+        <w:trPr>
+          <w:trHeight w:val="261" w:hRule="atLeast"/>
+        </w:trPr>
+        <w:tc>
+          <w:tcPr>
+            <w:tcW w:w="1276" w:type="dxa"/>
+            <w:tcBorders>
+              <w:bottom w:val="single" w:color="auto" w:sz="4" w:space="0"/>
+            </w:tcBorders>
+          </w:tcPr>
+          <w:p>
+            <w:pPr>
+              <w:tabs>
+                <w:tab w:val="left" w:pos="1340"/>
+              </w:tabs>
+              <w:spacing w:line="276" w:lineRule="auto"/>
+              <w:rPr>
+                <w:rFonts w:hint="eastAsia"/>
+                <w:color w:val="008000"/>
+                <w:lang w:val="en-US" w:eastAsia="zh-CN"/>
+              </w:rPr>
+            </w:pPr>
+            <w:r>
+              <w:rPr>
+                <w:rFonts w:hint="eastAsia"/>
+                <w:color w:val="008000"/>
+                <w:lang w:val="en-US" w:eastAsia="zh-CN"/>
+              </w:rPr>
+              <w:t>收藏夹Id</w:t>
+            </w:r>
+          </w:p>
+        </w:tc>
+        <w:tc>
+          <w:tcPr>
+            <w:tcW w:w="1559" w:type="dxa"/>
+          </w:tcPr>
+          <w:p>
+            <w:pPr>
+              <w:tabs>
+                <w:tab w:val="left" w:pos="1340"/>
+              </w:tabs>
+              <w:spacing w:line="276" w:lineRule="auto"/>
+              <w:rPr>
+                <w:rFonts w:hint="eastAsia"/>
+                <w:color w:val="008000"/>
+              </w:rPr>
+            </w:pPr>
+            <w:r>
+              <w:rPr>
+                <w:rFonts w:hint="eastAsia"/>
+                <w:color w:val="008000"/>
+              </w:rPr>
+              <w:t>favoritesId</w:t>
+            </w:r>
+          </w:p>
+        </w:tc>
+        <w:tc>
+          <w:tcPr>
+            <w:tcW w:w="5468" w:type="dxa"/>
+          </w:tcPr>
+          <w:p>
+            <w:pPr>
+              <w:tabs>
+                <w:tab w:val="left" w:pos="1340"/>
+              </w:tabs>
+              <w:spacing w:line="276" w:lineRule="auto"/>
+              <w:rPr>
+                <w:color w:val="008000"/>
+              </w:rPr>
+            </w:pPr>
+          </w:p>
+        </w:tc>
+      </w:tr>
+      <w:tr>
+        <w:tblPrEx>
+          <w:tblBorders>
+            <w:top w:val="single" w:color="auto" w:sz="4" w:space="0"/>
+            <w:left w:val="single" w:color="auto" w:sz="4" w:space="0"/>
+            <w:bottom w:val="single" w:color="auto" w:sz="4" w:space="0"/>
+            <w:right w:val="single" w:color="auto" w:sz="4" w:space="0"/>
+            <w:insideH w:val="single" w:color="auto" w:sz="4" w:space="0"/>
+            <w:insideV w:val="single" w:color="auto" w:sz="4" w:space="0"/>
+          </w:tblBorders>
+          <w:tblLayout w:type="fixed"/>
+          <w:tblCellMar>
+            <w:top w:w="0" w:type="dxa"/>
+            <w:left w:w="108" w:type="dxa"/>
+            <w:bottom w:w="0" w:type="dxa"/>
+            <w:right w:w="108" w:type="dxa"/>
+          </w:tblCellMar>
+        </w:tblPrEx>
+        <w:tc>
+          <w:tcPr>
+            <w:tcW w:w="1276" w:type="dxa"/>
+            <w:shd w:val="clear" w:color="auto" w:fill="BEBEBE" w:themeFill="background1" w:themeFillShade="BF"/>
+          </w:tcPr>
+          <w:p>
+            <w:pPr>
+              <w:spacing w:line="276" w:lineRule="auto"/>
+            </w:pPr>
+            <w:r>
+              <w:rPr>
+                <w:rFonts w:hint="eastAsia"/>
+              </w:rPr>
+              <w:t>返回包</w:t>
+            </w:r>
+          </w:p>
+        </w:tc>
+        <w:tc>
+          <w:tcPr>
+            <w:tcW w:w="7027" w:type="dxa"/>
+            <w:gridSpan w:val="2"/>
+            <w:shd w:val="clear" w:color="auto" w:fill="BEBEBE" w:themeFill="background1" w:themeFillShade="BF"/>
+          </w:tcPr>
+          <w:p>
+            <w:pPr>
+              <w:spacing w:line="276" w:lineRule="auto"/>
+            </w:pPr>
+            <w:r>
+              <w:rPr>
+                <w:rFonts w:hint="eastAsia"/>
+              </w:rPr>
+              <w:t>返回数据</w:t>
+            </w:r>
+          </w:p>
+        </w:tc>
+      </w:tr>
+      <w:tr>
+        <w:tblPrEx>
+          <w:tblBorders>
+            <w:top w:val="single" w:color="auto" w:sz="4" w:space="0"/>
+            <w:left w:val="single" w:color="auto" w:sz="4" w:space="0"/>
+            <w:bottom w:val="single" w:color="auto" w:sz="4" w:space="0"/>
+            <w:right w:val="single" w:color="auto" w:sz="4" w:space="0"/>
+            <w:insideH w:val="single" w:color="auto" w:sz="4" w:space="0"/>
+            <w:insideV w:val="single" w:color="auto" w:sz="4" w:space="0"/>
+          </w:tblBorders>
+          <w:tblLayout w:type="fixed"/>
+          <w:tblCellMar>
+            <w:top w:w="0" w:type="dxa"/>
+            <w:left w:w="108" w:type="dxa"/>
+            <w:bottom w:w="0" w:type="dxa"/>
+            <w:right w:w="108" w:type="dxa"/>
+          </w:tblCellMar>
+        </w:tblPrEx>
+        <w:tc>
+          <w:tcPr>
+            <w:tcW w:w="1276" w:type="dxa"/>
+          </w:tcPr>
+          <w:p>
+            <w:pPr>
+              <w:spacing w:line="276" w:lineRule="auto"/>
+            </w:pPr>
+            <w:r>
+              <w:rPr>
+                <w:rFonts w:hint="eastAsia"/>
+              </w:rPr>
+              <w:t>data</w:t>
+            </w:r>
+          </w:p>
+        </w:tc>
+        <w:tc>
+          <w:tcPr>
+            <w:tcW w:w="7027" w:type="dxa"/>
+            <w:gridSpan w:val="2"/>
+          </w:tcPr>
+          <w:p>
+            <w:pPr>
+              <w:tabs>
+                <w:tab w:val="left" w:pos="1340"/>
+              </w:tabs>
+              <w:spacing w:line="276" w:lineRule="auto"/>
+              <w:rPr>
+                <w:color w:val="008000"/>
+              </w:rPr>
+            </w:pPr>
+            <w:r>
+              <w:rPr>
+                <w:color w:val="008000"/>
+              </w:rPr>
+              <w:t>{</w:t>
+            </w:r>
+          </w:p>
+          <w:p>
+            <w:pPr>
+              <w:tabs>
+                <w:tab w:val="left" w:pos="1340"/>
+              </w:tabs>
+              <w:spacing w:line="276" w:lineRule="auto"/>
+              <w:rPr>
+                <w:color w:val="008000"/>
+              </w:rPr>
+            </w:pPr>
+            <w:r>
+              <w:rPr>
+                <w:color w:val="008000"/>
+              </w:rPr>
+              <w:t xml:space="preserve">    "rspCode": "000000",</w:t>
+            </w:r>
+          </w:p>
+          <w:p>
+            <w:pPr>
+              <w:tabs>
+                <w:tab w:val="left" w:pos="1340"/>
+              </w:tabs>
+              <w:spacing w:line="276" w:lineRule="auto"/>
+              <w:rPr>
+                <w:color w:val="008000"/>
+              </w:rPr>
+            </w:pPr>
+            <w:r>
+              <w:rPr>
+                <w:rFonts w:hint="eastAsia"/>
+                <w:color w:val="008000"/>
+              </w:rPr>
+              <w:t xml:space="preserve">    "rspMsg": "操作成功",</w:t>
+            </w:r>
+          </w:p>
+          <w:p>
+            <w:pPr>
+              <w:pStyle w:val="9"/>
+              <w:spacing w:line="276" w:lineRule="auto"/>
+              <w:rPr>
+                <w:rFonts w:eastAsia="宋体"/>
+              </w:rPr>
+            </w:pPr>
+            <w:r>
+              <w:rPr>
+                <w:color w:val="008000"/>
+              </w:rPr>
+              <w:t>}</w:t>
+            </w:r>
+          </w:p>
+        </w:tc>
+      </w:tr>
+    </w:tbl>
+    <w:p>
+      <w:pPr>
+        <w:pStyle w:val="4"/>
+        <w:spacing w:line="276" w:lineRule="auto"/>
+        <w:rPr>
+          <w:b w:val="0"/>
+        </w:rPr>
+      </w:pPr>
+      <w:r>
+        <w:rPr>
+          <w:rFonts w:hint="eastAsia"/>
+          <w:b w:val="0"/>
+          <w:lang w:val="en-US" w:eastAsia="zh-CN"/>
+        </w:rPr>
+        <w:t>删除收藏夹</w:t>
+      </w:r>
+    </w:p>
+    <w:tbl>
+      <w:tblPr>
+        <w:tblStyle w:val="14"/>
+        <w:tblW w:w="8303" w:type="dxa"/>
+        <w:tblInd w:w="108" w:type="dxa"/>
+        <w:tblBorders>
+          <w:top w:val="single" w:color="auto" w:sz="4" w:space="0"/>
+          <w:left w:val="single" w:color="auto" w:sz="4" w:space="0"/>
+          <w:bottom w:val="single" w:color="auto" w:sz="4" w:space="0"/>
+          <w:right w:val="single" w:color="auto" w:sz="4" w:space="0"/>
+          <w:insideH w:val="single" w:color="auto" w:sz="4" w:space="0"/>
+          <w:insideV w:val="single" w:color="auto" w:sz="4" w:space="0"/>
+        </w:tblBorders>
+        <w:tblLayout w:type="fixed"/>
+        <w:tblCellMar>
+          <w:top w:w="0" w:type="dxa"/>
+          <w:left w:w="108" w:type="dxa"/>
+          <w:bottom w:w="0" w:type="dxa"/>
+          <w:right w:w="108" w:type="dxa"/>
+        </w:tblCellMar>
+      </w:tblPr>
+      <w:tblGrid>
+        <w:gridCol w:w="1276"/>
+        <w:gridCol w:w="1559"/>
+        <w:gridCol w:w="5468"/>
+      </w:tblGrid>
+      <w:tr>
+        <w:tblPrEx>
+          <w:tblBorders>
+            <w:top w:val="single" w:color="auto" w:sz="4" w:space="0"/>
+            <w:left w:val="single" w:color="auto" w:sz="4" w:space="0"/>
+            <w:bottom w:val="single" w:color="auto" w:sz="4" w:space="0"/>
+            <w:right w:val="single" w:color="auto" w:sz="4" w:space="0"/>
+            <w:insideH w:val="single" w:color="auto" w:sz="4" w:space="0"/>
+            <w:insideV w:val="single" w:color="auto" w:sz="4" w:space="0"/>
+          </w:tblBorders>
+          <w:tblLayout w:type="fixed"/>
+          <w:tblCellMar>
+            <w:top w:w="0" w:type="dxa"/>
+            <w:left w:w="108" w:type="dxa"/>
+            <w:bottom w:w="0" w:type="dxa"/>
+            <w:right w:w="108" w:type="dxa"/>
+          </w:tblCellMar>
+        </w:tblPrEx>
+        <w:tc>
+          <w:tcPr>
+            <w:tcW w:w="1276" w:type="dxa"/>
+            <w:tcBorders>
+              <w:bottom w:val="single" w:color="auto" w:sz="4" w:space="0"/>
+            </w:tcBorders>
+            <w:shd w:val="clear" w:color="auto" w:fill="C0C0C0"/>
+          </w:tcPr>
+          <w:p>
+            <w:pPr>
+              <w:spacing w:line="276" w:lineRule="auto"/>
+              <w:jc w:val="left"/>
+            </w:pPr>
+            <w:r>
+              <w:rPr>
+                <w:rFonts w:hint="eastAsia"/>
+              </w:rPr>
+              <w:t>接口说明</w:t>
+            </w:r>
+          </w:p>
+        </w:tc>
+        <w:tc>
+          <w:tcPr>
+            <w:tcW w:w="7027" w:type="dxa"/>
+            <w:gridSpan w:val="2"/>
+          </w:tcPr>
+          <w:p>
+            <w:pPr>
+              <w:widowControl/>
+              <w:spacing w:line="276" w:lineRule="auto"/>
+              <w:jc w:val="left"/>
+              <w:rPr>
+                <w:rFonts w:hint="eastAsia" w:eastAsiaTheme="minorEastAsia"/>
+                <w:sz w:val="24"/>
+                <w:lang w:val="en-US" w:eastAsia="zh-CN"/>
+              </w:rPr>
+            </w:pPr>
+            <w:r>
+              <w:rPr>
+                <w:rFonts w:hint="eastAsia"/>
+                <w:sz w:val="24"/>
+                <w:lang w:val="en-US" w:eastAsia="zh-CN"/>
+              </w:rPr>
+              <w:t>删除收藏夹</w:t>
+            </w:r>
+          </w:p>
+        </w:tc>
+      </w:tr>
+      <w:tr>
+        <w:tblPrEx>
+          <w:tblBorders>
+            <w:top w:val="single" w:color="auto" w:sz="4" w:space="0"/>
+            <w:left w:val="single" w:color="auto" w:sz="4" w:space="0"/>
+            <w:bottom w:val="single" w:color="auto" w:sz="4" w:space="0"/>
+            <w:right w:val="single" w:color="auto" w:sz="4" w:space="0"/>
+            <w:insideH w:val="single" w:color="auto" w:sz="4" w:space="0"/>
+            <w:insideV w:val="single" w:color="auto" w:sz="4" w:space="0"/>
+          </w:tblBorders>
+          <w:tblLayout w:type="fixed"/>
+          <w:tblCellMar>
+            <w:top w:w="0" w:type="dxa"/>
+            <w:left w:w="108" w:type="dxa"/>
+            <w:bottom w:w="0" w:type="dxa"/>
+            <w:right w:w="108" w:type="dxa"/>
+          </w:tblCellMar>
+        </w:tblPrEx>
+        <w:tc>
+          <w:tcPr>
+            <w:tcW w:w="1276" w:type="dxa"/>
+            <w:tcBorders>
+              <w:bottom w:val="single" w:color="auto" w:sz="4" w:space="0"/>
+            </w:tcBorders>
+            <w:shd w:val="clear" w:color="auto" w:fill="C0C0C0"/>
+          </w:tcPr>
+          <w:p>
+            <w:pPr>
+              <w:spacing w:line="276" w:lineRule="auto"/>
+              <w:jc w:val="left"/>
+            </w:pPr>
+            <w:r>
+              <w:rPr>
+                <w:rFonts w:hint="eastAsia"/>
+              </w:rPr>
+              <w:t>接口地址</w:t>
+            </w:r>
+          </w:p>
+        </w:tc>
+        <w:tc>
+          <w:tcPr>
+            <w:tcW w:w="7027" w:type="dxa"/>
+            <w:gridSpan w:val="2"/>
+          </w:tcPr>
+          <w:p>
+            <w:pPr>
+              <w:autoSpaceDE w:val="0"/>
+              <w:autoSpaceDN w:val="0"/>
+              <w:adjustRightInd w:val="0"/>
+              <w:spacing w:line="276" w:lineRule="auto"/>
+              <w:jc w:val="left"/>
+              <w:rPr>
+                <w:color w:val="FF0000"/>
+                <w:sz w:val="24"/>
+              </w:rPr>
+            </w:pPr>
+            <w:r>
+              <w:rPr>
+                <w:rFonts w:hint="eastAsia"/>
+                <w:color w:val="FF0000"/>
+                <w:sz w:val="24"/>
+              </w:rPr>
+              <w:t>/favorites/delete</w:t>
+            </w:r>
+          </w:p>
+        </w:tc>
+      </w:tr>
+      <w:tr>
+        <w:tblPrEx>
+          <w:tblBorders>
+            <w:top w:val="single" w:color="auto" w:sz="4" w:space="0"/>
+            <w:left w:val="single" w:color="auto" w:sz="4" w:space="0"/>
+            <w:bottom w:val="single" w:color="auto" w:sz="4" w:space="0"/>
+            <w:right w:val="single" w:color="auto" w:sz="4" w:space="0"/>
+            <w:insideH w:val="single" w:color="auto" w:sz="4" w:space="0"/>
+            <w:insideV w:val="single" w:color="auto" w:sz="4" w:space="0"/>
+          </w:tblBorders>
+          <w:tblLayout w:type="fixed"/>
+          <w:tblCellMar>
+            <w:top w:w="0" w:type="dxa"/>
+            <w:left w:w="108" w:type="dxa"/>
+            <w:bottom w:w="0" w:type="dxa"/>
+            <w:right w:w="108" w:type="dxa"/>
+          </w:tblCellMar>
+        </w:tblPrEx>
+        <w:tc>
+          <w:tcPr>
+            <w:tcW w:w="1276" w:type="dxa"/>
+            <w:tcBorders>
+              <w:bottom w:val="single" w:color="auto" w:sz="4" w:space="0"/>
+            </w:tcBorders>
+            <w:shd w:val="clear" w:color="auto" w:fill="C0C0C0"/>
+          </w:tcPr>
+          <w:p>
+            <w:pPr>
+              <w:spacing w:line="276" w:lineRule="auto"/>
+              <w:jc w:val="left"/>
+            </w:pPr>
+            <w:r>
+              <w:t>M</w:t>
+            </w:r>
+            <w:r>
+              <w:rPr>
+                <w:rFonts w:hint="eastAsia"/>
+              </w:rPr>
+              <w:t>ethod</w:t>
+            </w:r>
+          </w:p>
+        </w:tc>
+        <w:tc>
+          <w:tcPr>
+            <w:tcW w:w="7027" w:type="dxa"/>
+            <w:gridSpan w:val="2"/>
+          </w:tcPr>
+          <w:p>
+            <w:pPr>
+              <w:autoSpaceDE w:val="0"/>
+              <w:autoSpaceDN w:val="0"/>
+              <w:adjustRightInd w:val="0"/>
+              <w:spacing w:line="276" w:lineRule="auto"/>
+              <w:jc w:val="left"/>
+              <w:rPr>
+                <w:color w:val="008000"/>
+              </w:rPr>
+            </w:pPr>
+            <w:r>
+              <w:t>P</w:t>
+            </w:r>
+            <w:r>
+              <w:rPr>
+                <w:rFonts w:hint="eastAsia"/>
+              </w:rPr>
+              <w:t>ost</w:t>
+            </w:r>
+          </w:p>
+        </w:tc>
+      </w:tr>
+      <w:tr>
+        <w:tblPrEx>
+          <w:tblBorders>
+            <w:top w:val="single" w:color="auto" w:sz="4" w:space="0"/>
+            <w:left w:val="single" w:color="auto" w:sz="4" w:space="0"/>
+            <w:bottom w:val="single" w:color="auto" w:sz="4" w:space="0"/>
+            <w:right w:val="single" w:color="auto" w:sz="4" w:space="0"/>
+            <w:insideH w:val="single" w:color="auto" w:sz="4" w:space="0"/>
+            <w:insideV w:val="single" w:color="auto" w:sz="4" w:space="0"/>
+          </w:tblBorders>
+          <w:tblLayout w:type="fixed"/>
+          <w:tblCellMar>
+            <w:top w:w="0" w:type="dxa"/>
+            <w:left w:w="108" w:type="dxa"/>
+            <w:bottom w:w="0" w:type="dxa"/>
+            <w:right w:w="108" w:type="dxa"/>
+          </w:tblCellMar>
+        </w:tblPrEx>
+        <w:tc>
+          <w:tcPr>
+            <w:tcW w:w="1276" w:type="dxa"/>
+            <w:shd w:val="clear" w:color="auto" w:fill="C0C0C0"/>
+          </w:tcPr>
+          <w:p>
+            <w:pPr>
+              <w:spacing w:line="276" w:lineRule="auto"/>
+            </w:pPr>
+            <w:r>
+              <w:rPr>
+                <w:rFonts w:hint="eastAsia"/>
+              </w:rPr>
+              <w:t>参数名称</w:t>
+            </w:r>
+          </w:p>
+        </w:tc>
+        <w:tc>
+          <w:tcPr>
+            <w:tcW w:w="1559" w:type="dxa"/>
+            <w:shd w:val="clear" w:color="auto" w:fill="C0C0C0"/>
+          </w:tcPr>
+          <w:p>
+            <w:pPr>
+              <w:spacing w:line="276" w:lineRule="auto"/>
+            </w:pPr>
+            <w:r>
+              <w:rPr>
+                <w:rFonts w:hint="eastAsia"/>
+              </w:rPr>
+              <w:t>参数</w:t>
+            </w:r>
+          </w:p>
+        </w:tc>
+        <w:tc>
+          <w:tcPr>
+            <w:tcW w:w="5468" w:type="dxa"/>
+            <w:shd w:val="clear" w:color="auto" w:fill="C0C0C0"/>
+          </w:tcPr>
+          <w:p>
+            <w:pPr>
+              <w:spacing w:line="276" w:lineRule="auto"/>
+            </w:pPr>
+            <w:r>
+              <w:rPr>
+                <w:rFonts w:hint="eastAsia"/>
+              </w:rPr>
+              <w:t>说明</w:t>
+            </w:r>
+          </w:p>
+        </w:tc>
+      </w:tr>
+      <w:tr>
+        <w:tblPrEx>
+          <w:tblBorders>
+            <w:top w:val="single" w:color="auto" w:sz="4" w:space="0"/>
+            <w:left w:val="single" w:color="auto" w:sz="4" w:space="0"/>
+            <w:bottom w:val="single" w:color="auto" w:sz="4" w:space="0"/>
+            <w:right w:val="single" w:color="auto" w:sz="4" w:space="0"/>
+            <w:insideH w:val="single" w:color="auto" w:sz="4" w:space="0"/>
+            <w:insideV w:val="single" w:color="auto" w:sz="4" w:space="0"/>
+          </w:tblBorders>
+          <w:tblLayout w:type="fixed"/>
+          <w:tblCellMar>
+            <w:top w:w="0" w:type="dxa"/>
+            <w:left w:w="108" w:type="dxa"/>
+            <w:bottom w:w="0" w:type="dxa"/>
+            <w:right w:w="108" w:type="dxa"/>
+          </w:tblCellMar>
+        </w:tblPrEx>
+        <w:trPr>
+          <w:trHeight w:val="261" w:hRule="atLeast"/>
+        </w:trPr>
+        <w:tc>
+          <w:tcPr>
+            <w:tcW w:w="1276" w:type="dxa"/>
+            <w:tcBorders>
+              <w:bottom w:val="single" w:color="auto" w:sz="4" w:space="0"/>
+            </w:tcBorders>
+          </w:tcPr>
+          <w:p>
+            <w:pPr>
+              <w:tabs>
+                <w:tab w:val="left" w:pos="1340"/>
+              </w:tabs>
+              <w:spacing w:line="276" w:lineRule="auto"/>
+              <w:rPr>
+                <w:color w:val="008000"/>
+              </w:rPr>
+            </w:pPr>
+            <w:r>
+              <w:rPr>
+                <w:rFonts w:hint="eastAsia"/>
+                <w:color w:val="008000"/>
+              </w:rPr>
+              <w:t>用户Id</w:t>
+            </w:r>
+          </w:p>
+        </w:tc>
+        <w:tc>
+          <w:tcPr>
+            <w:tcW w:w="1559" w:type="dxa"/>
+          </w:tcPr>
+          <w:p>
+            <w:pPr>
+              <w:tabs>
+                <w:tab w:val="left" w:pos="1340"/>
+              </w:tabs>
+              <w:spacing w:line="276" w:lineRule="auto"/>
+              <w:rPr>
+                <w:color w:val="008000"/>
+              </w:rPr>
+            </w:pPr>
+            <w:r>
+              <w:rPr>
+                <w:rFonts w:hint="eastAsia"/>
+                <w:color w:val="008000"/>
+              </w:rPr>
+              <w:t>userId</w:t>
+            </w:r>
+          </w:p>
+        </w:tc>
+        <w:tc>
+          <w:tcPr>
+            <w:tcW w:w="5468" w:type="dxa"/>
+          </w:tcPr>
+          <w:p>
+            <w:pPr>
+              <w:tabs>
+                <w:tab w:val="left" w:pos="1340"/>
+              </w:tabs>
+              <w:spacing w:line="276" w:lineRule="auto"/>
+              <w:rPr>
+                <w:color w:val="008000"/>
+              </w:rPr>
+            </w:pPr>
+          </w:p>
+        </w:tc>
+      </w:tr>
+      <w:tr>
+        <w:tblPrEx>
+          <w:tblBorders>
+            <w:top w:val="single" w:color="auto" w:sz="4" w:space="0"/>
+            <w:left w:val="single" w:color="auto" w:sz="4" w:space="0"/>
+            <w:bottom w:val="single" w:color="auto" w:sz="4" w:space="0"/>
+            <w:right w:val="single" w:color="auto" w:sz="4" w:space="0"/>
+            <w:insideH w:val="single" w:color="auto" w:sz="4" w:space="0"/>
+            <w:insideV w:val="single" w:color="auto" w:sz="4" w:space="0"/>
+          </w:tblBorders>
+          <w:tblLayout w:type="fixed"/>
+          <w:tblCellMar>
+            <w:top w:w="0" w:type="dxa"/>
+            <w:left w:w="108" w:type="dxa"/>
+            <w:bottom w:w="0" w:type="dxa"/>
+            <w:right w:w="108" w:type="dxa"/>
+          </w:tblCellMar>
+        </w:tblPrEx>
+        <w:trPr>
+          <w:trHeight w:val="261" w:hRule="atLeast"/>
+        </w:trPr>
+        <w:tc>
+          <w:tcPr>
+            <w:tcW w:w="1276" w:type="dxa"/>
+            <w:tcBorders>
+              <w:bottom w:val="single" w:color="auto" w:sz="4" w:space="0"/>
+            </w:tcBorders>
+          </w:tcPr>
+          <w:p>
+            <w:pPr>
+              <w:tabs>
+                <w:tab w:val="left" w:pos="1340"/>
+              </w:tabs>
+              <w:spacing w:line="276" w:lineRule="auto"/>
+              <w:rPr>
+                <w:rFonts w:hint="eastAsia" w:eastAsiaTheme="minorEastAsia"/>
+                <w:color w:val="008000"/>
+                <w:lang w:eastAsia="zh-CN"/>
+              </w:rPr>
+            </w:pPr>
+            <w:r>
+              <w:rPr>
+                <w:rFonts w:hint="eastAsia"/>
+                <w:color w:val="008000"/>
+                <w:lang w:val="en-US" w:eastAsia="zh-CN"/>
+              </w:rPr>
+              <w:t>收藏夹Id</w:t>
+            </w:r>
+          </w:p>
+        </w:tc>
+        <w:tc>
+          <w:tcPr>
+            <w:tcW w:w="1559" w:type="dxa"/>
+          </w:tcPr>
+          <w:p>
+            <w:pPr>
+              <w:tabs>
+                <w:tab w:val="left" w:pos="1340"/>
+              </w:tabs>
+              <w:spacing w:line="276" w:lineRule="auto"/>
+              <w:rPr>
+                <w:color w:val="008000"/>
+              </w:rPr>
+            </w:pPr>
+            <w:r>
+              <w:rPr>
+                <w:rFonts w:hint="eastAsia"/>
+                <w:color w:val="008000"/>
+              </w:rPr>
+              <w:t>favoritesId</w:t>
+            </w:r>
+          </w:p>
+        </w:tc>
+        <w:tc>
+          <w:tcPr>
+            <w:tcW w:w="5468" w:type="dxa"/>
+          </w:tcPr>
+          <w:p>
+            <w:pPr>
+              <w:tabs>
+                <w:tab w:val="left" w:pos="1340"/>
+              </w:tabs>
+              <w:spacing w:line="276" w:lineRule="auto"/>
+              <w:rPr>
+                <w:color w:val="008000"/>
+              </w:rPr>
+            </w:pPr>
+          </w:p>
+        </w:tc>
+      </w:tr>
+      <w:tr>
+        <w:tblPrEx>
+          <w:tblBorders>
+            <w:top w:val="single" w:color="auto" w:sz="4" w:space="0"/>
+            <w:left w:val="single" w:color="auto" w:sz="4" w:space="0"/>
+            <w:bottom w:val="single" w:color="auto" w:sz="4" w:space="0"/>
+            <w:right w:val="single" w:color="auto" w:sz="4" w:space="0"/>
+            <w:insideH w:val="single" w:color="auto" w:sz="4" w:space="0"/>
+            <w:insideV w:val="single" w:color="auto" w:sz="4" w:space="0"/>
+          </w:tblBorders>
+          <w:tblLayout w:type="fixed"/>
+          <w:tblCellMar>
+            <w:top w:w="0" w:type="dxa"/>
+            <w:left w:w="108" w:type="dxa"/>
+            <w:bottom w:w="0" w:type="dxa"/>
+            <w:right w:w="108" w:type="dxa"/>
+          </w:tblCellMar>
+        </w:tblPrEx>
+        <w:tc>
+          <w:tcPr>
+            <w:tcW w:w="1276" w:type="dxa"/>
+            <w:shd w:val="clear" w:color="auto" w:fill="BEBEBE" w:themeFill="background1" w:themeFillShade="BF"/>
+          </w:tcPr>
+          <w:p>
+            <w:pPr>
+              <w:spacing w:line="276" w:lineRule="auto"/>
+            </w:pPr>
+            <w:r>
+              <w:rPr>
+                <w:rFonts w:hint="eastAsia"/>
+              </w:rPr>
+              <w:t>返回包</w:t>
+            </w:r>
+          </w:p>
+        </w:tc>
+        <w:tc>
+          <w:tcPr>
+            <w:tcW w:w="7027" w:type="dxa"/>
+            <w:gridSpan w:val="2"/>
+            <w:shd w:val="clear" w:color="auto" w:fill="BEBEBE" w:themeFill="background1" w:themeFillShade="BF"/>
+          </w:tcPr>
+          <w:p>
+            <w:pPr>
+              <w:spacing w:line="276" w:lineRule="auto"/>
+            </w:pPr>
+            <w:r>
+              <w:rPr>
+                <w:rFonts w:hint="eastAsia"/>
+              </w:rPr>
+              <w:t>返回数据</w:t>
+            </w:r>
+          </w:p>
+        </w:tc>
+      </w:tr>
+      <w:tr>
+        <w:tblPrEx>
+          <w:tblBorders>
+            <w:top w:val="single" w:color="auto" w:sz="4" w:space="0"/>
+            <w:left w:val="single" w:color="auto" w:sz="4" w:space="0"/>
+            <w:bottom w:val="single" w:color="auto" w:sz="4" w:space="0"/>
+            <w:right w:val="single" w:color="auto" w:sz="4" w:space="0"/>
+            <w:insideH w:val="single" w:color="auto" w:sz="4" w:space="0"/>
+            <w:insideV w:val="single" w:color="auto" w:sz="4" w:space="0"/>
+          </w:tblBorders>
+          <w:tblLayout w:type="fixed"/>
+          <w:tblCellMar>
+            <w:top w:w="0" w:type="dxa"/>
+            <w:left w:w="108" w:type="dxa"/>
+            <w:bottom w:w="0" w:type="dxa"/>
+            <w:right w:w="108" w:type="dxa"/>
+          </w:tblCellMar>
+        </w:tblPrEx>
+        <w:tc>
+          <w:tcPr>
+            <w:tcW w:w="1276" w:type="dxa"/>
+          </w:tcPr>
+          <w:p>
+            <w:pPr>
+              <w:spacing w:line="276" w:lineRule="auto"/>
+            </w:pPr>
+            <w:r>
+              <w:rPr>
+                <w:rFonts w:hint="eastAsia"/>
+              </w:rPr>
+              <w:t>data</w:t>
+            </w:r>
+          </w:p>
+        </w:tc>
+        <w:tc>
+          <w:tcPr>
+            <w:tcW w:w="7027" w:type="dxa"/>
+            <w:gridSpan w:val="2"/>
+          </w:tcPr>
+          <w:p>
+            <w:pPr>
+              <w:tabs>
+                <w:tab w:val="left" w:pos="1340"/>
+              </w:tabs>
+              <w:spacing w:line="276" w:lineRule="auto"/>
+              <w:rPr>
+                <w:color w:val="008000"/>
+              </w:rPr>
+            </w:pPr>
+            <w:r>
+              <w:rPr>
+                <w:color w:val="008000"/>
+              </w:rPr>
+              <w:t>{</w:t>
+            </w:r>
+          </w:p>
+          <w:p>
+            <w:pPr>
+              <w:tabs>
+                <w:tab w:val="left" w:pos="1340"/>
+              </w:tabs>
+              <w:spacing w:line="276" w:lineRule="auto"/>
+              <w:rPr>
+                <w:color w:val="008000"/>
+              </w:rPr>
+            </w:pPr>
+            <w:r>
+              <w:rPr>
+                <w:color w:val="008000"/>
+              </w:rPr>
+              <w:t xml:space="preserve">    "rspCode": "000000",</w:t>
+            </w:r>
+          </w:p>
+          <w:p>
+            <w:pPr>
+              <w:tabs>
+                <w:tab w:val="left" w:pos="1340"/>
+              </w:tabs>
+              <w:spacing w:line="276" w:lineRule="auto"/>
+              <w:rPr>
+                <w:color w:val="008000"/>
+              </w:rPr>
+            </w:pPr>
+            <w:r>
+              <w:rPr>
+                <w:rFonts w:hint="eastAsia"/>
+                <w:color w:val="008000"/>
+              </w:rPr>
+              <w:t xml:space="preserve">    "rspMsg": "操作成功",</w:t>
+            </w:r>
+          </w:p>
+          <w:p>
+            <w:pPr>
+              <w:pStyle w:val="9"/>
+              <w:spacing w:line="276" w:lineRule="auto"/>
+              <w:rPr>
+                <w:rFonts w:eastAsia="宋体"/>
+              </w:rPr>
+            </w:pPr>
+            <w:r>
+              <w:rPr>
+                <w:color w:val="008000"/>
+              </w:rPr>
+              <w:t>}</w:t>
+            </w:r>
+          </w:p>
+        </w:tc>
+      </w:tr>
+    </w:tbl>
+    <w:p>
+      <w:pPr>
+        <w:spacing w:line="276" w:lineRule="auto"/>
+      </w:pPr>
     </w:p>
     <w:p>
       <w:pPr>
@@ -18994,12 +21129,6 @@
             <w:insideV w:val="single" w:color="auto" w:sz="4" w:space="0"/>
           </w:tblBorders>
           <w:tblLayout w:type="fixed"/>
-          <w:tblCellMar>
-            <w:top w:w="0" w:type="dxa"/>
-            <w:left w:w="108" w:type="dxa"/>
-            <w:bottom w:w="0" w:type="dxa"/>
-            <w:right w:w="108" w:type="dxa"/>
-          </w:tblCellMar>
         </w:tblPrEx>
         <w:tc>
           <w:tcPr>
@@ -19740,6 +21869,18 @@
       <w:lvlJc w:val="left"/>
     </w:lvl>
   </w:abstractNum>
+  <w:abstractNum w:abstractNumId="3">
+    <w:nsid w:val="5806028B"/>
+    <w:multiLevelType w:val="singleLevel"/>
+    <w:tmpl w:val="5806028B"/>
+    <w:lvl w:ilvl="0" w:tentative="0">
+      <w:start w:val="1"/>
+      <w:numFmt w:val="decimal"/>
+      <w:suff w:val="nothing"/>
+      <w:lvlText w:val="%1."/>
+      <w:lvlJc w:val="left"/>
+    </w:lvl>
+  </w:abstractNum>
   <w:num w:numId="1">
     <w:abstractNumId w:val="1"/>
   </w:num>
@@ -19747,6 +21888,9 @@
     <w:abstractNumId w:val="2"/>
   </w:num>
   <w:num w:numId="3">
+    <w:abstractNumId w:val="3"/>
+  </w:num>
+  <w:num w:numId="4">
     <w:abstractNumId w:val="0"/>
   </w:num>
 </w:numbering>
@@ -19827,7 +21971,7 @@
     <w:lsdException w:qFormat="1" w:unhideWhenUsed="0" w:uiPriority="10" w:semiHidden="0" w:name="Title"/>
     <w:lsdException w:uiPriority="99" w:name="Closing"/>
     <w:lsdException w:uiPriority="99" w:name="Signature"/>
-    <w:lsdException w:uiPriority="1" w:name="Default Paragraph Font"/>
+    <w:lsdException w:uiPriority="1" w:semiHidden="0" w:name="Default Paragraph Font"/>
     <w:lsdException w:uiPriority="99" w:name="Body Text"/>
     <w:lsdException w:uiPriority="99" w:name="Body Text Indent"/>
     <w:lsdException w:uiPriority="99" w:name="List Continue"/>
@@ -19865,7 +22009,7 @@
     <w:lsdException w:uiPriority="99" w:name="HTML Sample"/>
     <w:lsdException w:uiPriority="99" w:name="HTML Typewriter"/>
     <w:lsdException w:uiPriority="99" w:name="HTML Variable"/>
-    <w:lsdException w:qFormat="1" w:uiPriority="99" w:name="Normal Table"/>
+    <w:lsdException w:qFormat="1" w:uiPriority="99" w:semiHidden="0" w:name="Normal Table"/>
     <w:lsdException w:uiPriority="99" w:name="annotation subject"/>
     <w:lsdException w:uiPriority="99" w:name="Table Simple 1"/>
     <w:lsdException w:uiPriority="99" w:name="Table Simple 2"/>
@@ -20702,10 +22846,6 @@
 </file>
 
 <file path=customXml/item2.xml><?xml version="1.0" encoding="utf-8"?>
-<b:Sources xmlns:b="http://schemas.openxmlformats.org/officeDocument/2006/bibliography" xmlns="http://schemas.openxmlformats.org/officeDocument/2006/bibliography" SelectedStyle="\APA.XSL" StyleName="APA"/>
-</file>
-
-<file path=customXml/item3.xml><?xml version="1.0" encoding="utf-8"?>
 <CoverPageProperties xmlns="http://schemas.microsoft.com/office/2006/coverPageProps">
   <PublishDate>2016-04-21T00:00:00</PublishDate>
   <Abstract/>
@@ -20714,6 +22854,10 @@
   <CompanyFax/>
   <CompanyEmail/>
 </CoverPageProperties>
+</file>
+
+<file path=customXml/item3.xml><?xml version="1.0" encoding="utf-8"?>
+<b:Sources xmlns:b="http://schemas.openxmlformats.org/officeDocument/2006/bibliography" xmlns="http://schemas.openxmlformats.org/officeDocument/2006/bibliography" SelectedStyle="\APA.XSL" StyleName="APA"/>
 </file>
 
 <file path=customXml/itemProps1.xml><?xml version="1.0" encoding="utf-8"?>
@@ -20725,13 +22869,13 @@
 </file>
 
 <file path=customXml/itemProps2.xml><?xml version="1.0" encoding="utf-8"?>
-<ds:datastoreItem xmlns:ds="http://schemas.openxmlformats.org/officeDocument/2006/customXml" ds:itemID="{A11C6086-B43D-439A-BAAA-02F8750F3F1B}">
+<ds:datastoreItem xmlns:ds="http://schemas.openxmlformats.org/officeDocument/2006/customXml" ds:itemID="{55AF091B-3C7A-41E3-B477-F2FDAA23CFDA}">
   <ds:schemaRefs/>
 </ds:datastoreItem>
 </file>
 
 <file path=customXml/itemProps3.xml><?xml version="1.0" encoding="utf-8"?>
-<ds:datastoreItem xmlns:ds="http://schemas.openxmlformats.org/officeDocument/2006/customXml" ds:itemID="{55AF091B-3C7A-41E3-B477-F2FDAA23CFDA}">
+<ds:datastoreItem xmlns:ds="http://schemas.openxmlformats.org/officeDocument/2006/customXml" ds:itemID="{A11C6086-B43D-439A-BAAA-02F8750F3F1B}">
   <ds:schemaRefs/>
 </ds:datastoreItem>
 </file>
</xml_diff>

<commit_message>
add search upland head picture
</commit_message>
<xml_diff>
--- a/design/favorites_app接口文档.docx
+++ b/design/favorites_app接口文档.docx
@@ -286,6 +286,12 @@
           <w:tr>
             <w:tblPrEx>
               <w:tblLayout w:type="fixed"/>
+              <w:tblCellMar>
+                <w:top w:w="0" w:type="dxa"/>
+                <w:left w:w="108" w:type="dxa"/>
+                <w:bottom w:w="0" w:type="dxa"/>
+                <w:right w:w="108" w:type="dxa"/>
+              </w:tblCellMar>
             </w:tblPrEx>
             <w:tc>
               <w:tcPr>
@@ -1752,6 +1758,7 @@
             <w:pPr>
               <w:pStyle w:val="27"/>
               <w:numPr>
+                <w:ilvl w:val="0"/>
                 <w:numId w:val="0"/>
               </w:numPr>
               <w:rPr>
@@ -1771,6 +1778,7 @@
             <w:pPr>
               <w:pStyle w:val="27"/>
               <w:numPr>
+                <w:ilvl w:val="0"/>
                 <w:numId w:val="0"/>
               </w:numPr>
               <w:rPr>
@@ -1790,6 +1798,7 @@
             <w:pPr>
               <w:pStyle w:val="27"/>
               <w:numPr>
+                <w:ilvl w:val="0"/>
                 <w:numId w:val="0"/>
               </w:numPr>
               <w:rPr>
@@ -1802,17 +1811,158 @@
                 <w:rFonts w:hint="eastAsia"/>
                 <w:lang w:val="en-US" w:eastAsia="zh-CN"/>
               </w:rPr>
-              <w:t>3.增加</w:t>
-            </w:r>
-            <w:bookmarkStart w:id="9" w:name="_GoBack"/>
-            <w:bookmarkEnd w:id="9"/>
-            <w:r>
+              <w:t>3.增加更新消息为已读</w:t>
+            </w:r>
+          </w:p>
+        </w:tc>
+      </w:tr>
+      <w:tr>
+        <w:tblPrEx>
+          <w:tblBorders>
+            <w:top w:val="single" w:color="auto" w:sz="4" w:space="0"/>
+            <w:left w:val="single" w:color="auto" w:sz="4" w:space="0"/>
+            <w:bottom w:val="single" w:color="auto" w:sz="4" w:space="0"/>
+            <w:right w:val="single" w:color="auto" w:sz="4" w:space="0"/>
+            <w:insideH w:val="single" w:color="auto" w:sz="4" w:space="0"/>
+            <w:insideV w:val="single" w:color="auto" w:sz="4" w:space="0"/>
+          </w:tblBorders>
+          <w:tblLayout w:type="fixed"/>
+          <w:tblCellMar>
+            <w:top w:w="0" w:type="dxa"/>
+            <w:left w:w="108" w:type="dxa"/>
+            <w:bottom w:w="0" w:type="dxa"/>
+            <w:right w:w="108" w:type="dxa"/>
+          </w:tblCellMar>
+        </w:tblPrEx>
+        <w:tc>
+          <w:tcPr>
+            <w:tcW w:w="2038" w:type="dxa"/>
+            <w:textDirection w:val="lrTb"/>
+            <w:vAlign w:val="top"/>
+          </w:tcPr>
+          <w:p>
+            <w:pPr>
+              <w:rPr>
+                <w:rFonts w:hint="eastAsia"/>
+              </w:rPr>
+            </w:pPr>
+            <w:r>
+              <w:rPr>
+                <w:rFonts w:hint="eastAsia"/>
+              </w:rPr>
+              <w:t>YanceyYu</w:t>
+            </w:r>
+          </w:p>
+        </w:tc>
+        <w:tc>
+          <w:tcPr>
+            <w:tcW w:w="1739" w:type="dxa"/>
+            <w:textDirection w:val="lrTb"/>
+            <w:vAlign w:val="top"/>
+          </w:tcPr>
+          <w:p>
+            <w:pPr>
               <w:rPr>
                 <w:rFonts w:hint="eastAsia"/>
                 <w:lang w:val="en-US" w:eastAsia="zh-CN"/>
               </w:rPr>
-              <w:t>更新消息为已读</w:t>
-            </w:r>
+            </w:pPr>
+            <w:r>
+              <w:rPr>
+                <w:rFonts w:hint="eastAsia"/>
+                <w:lang w:val="en-US" w:eastAsia="zh-CN"/>
+              </w:rPr>
+              <w:t>0.1</w:t>
+            </w:r>
+          </w:p>
+        </w:tc>
+        <w:tc>
+          <w:tcPr>
+            <w:tcW w:w="2342" w:type="dxa"/>
+            <w:textDirection w:val="lrTb"/>
+            <w:vAlign w:val="top"/>
+          </w:tcPr>
+          <w:p>
+            <w:pPr>
+              <w:rPr>
+                <w:rFonts w:hint="eastAsia"/>
+              </w:rPr>
+            </w:pPr>
+            <w:r>
+              <w:rPr>
+                <w:rFonts w:hint="eastAsia"/>
+              </w:rPr>
+              <w:t>2016-</w:t>
+            </w:r>
+            <w:r>
+              <w:rPr>
+                <w:rFonts w:hint="eastAsia"/>
+                <w:lang w:val="en-US" w:eastAsia="zh-CN"/>
+              </w:rPr>
+              <w:t>10</w:t>
+            </w:r>
+            <w:r>
+              <w:rPr>
+                <w:rFonts w:hint="eastAsia"/>
+              </w:rPr>
+              <w:t>-</w:t>
+            </w:r>
+            <w:r>
+              <w:rPr>
+                <w:rFonts w:hint="eastAsia"/>
+                <w:lang w:val="en-US" w:eastAsia="zh-CN"/>
+              </w:rPr>
+              <w:t>25</w:t>
+            </w:r>
+          </w:p>
+        </w:tc>
+        <w:tc>
+          <w:tcPr>
+            <w:tcW w:w="3325" w:type="dxa"/>
+            <w:textDirection w:val="lrTb"/>
+            <w:vAlign w:val="top"/>
+          </w:tcPr>
+          <w:p>
+            <w:pPr>
+              <w:pStyle w:val="27"/>
+              <w:numPr>
+                <w:ilvl w:val="0"/>
+                <w:numId w:val="0"/>
+              </w:numPr>
+              <w:rPr>
+                <w:rFonts w:hint="eastAsia"/>
+                <w:lang w:val="en-US" w:eastAsia="zh-CN"/>
+              </w:rPr>
+            </w:pPr>
+            <w:r>
+              <w:rPr>
+                <w:rFonts w:hint="eastAsia"/>
+                <w:lang w:val="en-US" w:eastAsia="zh-CN"/>
+              </w:rPr>
+              <w:t>1.增加搜索</w:t>
+            </w:r>
+          </w:p>
+          <w:p>
+            <w:pPr>
+              <w:pStyle w:val="27"/>
+              <w:numPr>
+                <w:ilvl w:val="0"/>
+                <w:numId w:val="0"/>
+              </w:numPr>
+              <w:rPr>
+                <w:rFonts w:hint="eastAsia"/>
+                <w:lang w:val="en-US" w:eastAsia="zh-CN"/>
+              </w:rPr>
+            </w:pPr>
+            <w:r>
+              <w:rPr>
+                <w:rFonts w:hint="eastAsia"/>
+                <w:lang w:val="en-US" w:eastAsia="zh-CN"/>
+              </w:rPr>
+              <w:t>2.增加用户头像上传</w:t>
+            </w:r>
+            <w:bookmarkStart w:id="11" w:name="_GoBack"/>
+            <w:bookmarkEnd w:id="11"/>
           </w:p>
         </w:tc>
       </w:tr>
@@ -2754,14 +2904,6 @@
       </w:tblGrid>
       <w:tr>
         <w:tblPrEx>
-          <w:tblBorders>
-            <w:top w:val="single" w:color="auto" w:sz="4" w:space="0"/>
-            <w:left w:val="single" w:color="auto" w:sz="4" w:space="0"/>
-            <w:bottom w:val="single" w:color="auto" w:sz="4" w:space="0"/>
-            <w:right w:val="single" w:color="auto" w:sz="4" w:space="0"/>
-            <w:insideH w:val="single" w:color="auto" w:sz="4" w:space="0"/>
-            <w:insideV w:val="single" w:color="auto" w:sz="4" w:space="0"/>
-          </w:tblBorders>
           <w:tblLayout w:type="fixed"/>
           <w:tblCellMar>
             <w:top w:w="0" w:type="dxa"/>
@@ -7423,6 +7565,12 @@
             <w:insideV w:val="single" w:color="auto" w:sz="4" w:space="0"/>
           </w:tblBorders>
           <w:tblLayout w:type="fixed"/>
+          <w:tblCellMar>
+            <w:top w:w="0" w:type="dxa"/>
+            <w:left w:w="108" w:type="dxa"/>
+            <w:bottom w:w="0" w:type="dxa"/>
+            <w:right w:w="108" w:type="dxa"/>
+          </w:tblCellMar>
         </w:tblPrEx>
         <w:tc>
           <w:tcPr>
@@ -9875,12 +10023,6 @@
             <w:insideV w:val="single" w:color="auto" w:sz="4" w:space="0"/>
           </w:tblBorders>
           <w:tblLayout w:type="fixed"/>
-          <w:tblCellMar>
-            <w:top w:w="0" w:type="dxa"/>
-            <w:left w:w="108" w:type="dxa"/>
-            <w:bottom w:w="0" w:type="dxa"/>
-            <w:right w:w="108" w:type="dxa"/>
-          </w:tblCellMar>
         </w:tblPrEx>
         <w:tc>
           <w:tcPr>
@@ -17454,6 +17596,7 @@
           <w:b w:val="0"/>
         </w:rPr>
       </w:pPr>
+      <w:bookmarkStart w:id="3" w:name="OLE_LINK11"/>
       <w:r>
         <w:rPr>
           <w:rFonts w:hint="eastAsia"/>
@@ -18094,6 +18237,7 @@
           </w:p>
         </w:tc>
       </w:tr>
+      <w:bookmarkEnd w:id="3"/>
     </w:tbl>
     <w:p>
       <w:r>
@@ -21118,8 +21262,8 @@
           <w:b w:val="0"/>
         </w:rPr>
       </w:pPr>
-      <w:bookmarkStart w:id="3" w:name="OLE_LINK7"/>
-      <w:bookmarkStart w:id="4" w:name="OLE_LINK3"/>
+      <w:bookmarkStart w:id="4" w:name="OLE_LINK7"/>
+      <w:bookmarkStart w:id="5" w:name="OLE_LINK3"/>
       <w:r>
         <w:rPr>
           <w:rFonts w:hint="eastAsia"/>
@@ -21136,7 +21280,7 @@
         <w:t>列表获取</w:t>
       </w:r>
     </w:p>
-    <w:bookmarkEnd w:id="3"/>
+    <w:bookmarkEnd w:id="4"/>
     <w:tbl>
       <w:tblPr>
         <w:tblStyle w:val="14"/>
@@ -22297,7 +22441,7 @@
           </w:p>
         </w:tc>
       </w:tr>
-      <w:bookmarkEnd w:id="4"/>
+      <w:bookmarkEnd w:id="5"/>
     </w:tbl>
     <w:p>
       <w:pPr>
@@ -22307,7 +22451,7 @@
           <w:b w:val="0"/>
         </w:rPr>
       </w:pPr>
-      <w:bookmarkStart w:id="5" w:name="OLE_LINK8"/>
+      <w:bookmarkStart w:id="6" w:name="OLE_LINK8"/>
       <w:r>
         <w:rPr>
           <w:rFonts w:hint="eastAsia"/>
@@ -22323,7 +22467,7 @@
         </w:rPr>
         <w:t>获取</w:t>
       </w:r>
-      <w:bookmarkEnd w:id="5"/>
+      <w:bookmarkEnd w:id="6"/>
     </w:p>
     <w:tbl>
       <w:tblPr>
@@ -23164,7 +23308,7 @@
           <w:b w:val="0"/>
         </w:rPr>
       </w:pPr>
-      <w:bookmarkStart w:id="6" w:name="OLE_LINK4"/>
+      <w:bookmarkStart w:id="7" w:name="OLE_LINK4"/>
       <w:r>
         <w:rPr>
           <w:rFonts w:hint="eastAsia"/>
@@ -23211,6 +23355,12 @@
             <w:insideV w:val="single" w:color="auto" w:sz="4" w:space="0"/>
           </w:tblBorders>
           <w:tblLayout w:type="fixed"/>
+          <w:tblCellMar>
+            <w:top w:w="0" w:type="dxa"/>
+            <w:left w:w="108" w:type="dxa"/>
+            <w:bottom w:w="0" w:type="dxa"/>
+            <w:right w:w="108" w:type="dxa"/>
+          </w:tblCellMar>
         </w:tblPrEx>
         <w:tc>
           <w:tcPr>
@@ -23225,7 +23375,7 @@
               <w:spacing w:line="276" w:lineRule="auto"/>
               <w:jc w:val="left"/>
             </w:pPr>
-            <w:bookmarkStart w:id="7" w:name="OLE_LINK5" w:colFirst="0" w:colLast="1"/>
+            <w:bookmarkStart w:id="8" w:name="OLE_LINK5" w:colFirst="0" w:colLast="1"/>
             <w:r>
               <w:rPr>
                 <w:rFonts w:hint="eastAsia"/>
@@ -23250,7 +23400,7 @@
                 <w:lang w:val="en-US" w:eastAsia="zh-CN"/>
               </w:rPr>
             </w:pPr>
-            <w:bookmarkStart w:id="8" w:name="OLE_LINK9"/>
+            <w:bookmarkStart w:id="9" w:name="OLE_LINK9"/>
             <w:r>
               <w:rPr>
                 <w:rFonts w:hint="eastAsia"/>
@@ -23259,7 +23409,7 @@
               </w:rPr>
               <w:t>更新消息为已读</w:t>
             </w:r>
-            <w:bookmarkEnd w:id="8"/>
+            <w:bookmarkEnd w:id="9"/>
           </w:p>
         </w:tc>
       </w:tr>
@@ -23330,7 +23480,7 @@
           </w:p>
         </w:tc>
       </w:tr>
-      <w:bookmarkEnd w:id="7"/>
+      <w:bookmarkEnd w:id="8"/>
       <w:tr>
         <w:tblPrEx>
           <w:tblBorders>
@@ -23992,16 +24142,2174 @@
           </w:p>
         </w:tc>
       </w:tr>
-      <w:bookmarkEnd w:id="6"/>
+      <w:bookmarkEnd w:id="7"/>
     </w:tbl>
     <w:p>
       <w:pPr>
+        <w:pStyle w:val="4"/>
         <w:spacing w:line="276" w:lineRule="auto"/>
+        <w:rPr>
+          <w:b w:val="0"/>
+        </w:rPr>
+      </w:pPr>
+      <w:r>
+        <w:rPr>
+          <w:rFonts w:hint="eastAsia"/>
+          <w:b w:val="0"/>
+          <w:lang w:val="en-US" w:eastAsia="zh-CN"/>
+        </w:rPr>
+        <w:t>搜索</w:t>
+      </w:r>
+    </w:p>
+    <w:tbl>
+      <w:tblPr>
+        <w:tblStyle w:val="14"/>
+        <w:tblW w:w="8303" w:type="dxa"/>
+        <w:tblInd w:w="108" w:type="dxa"/>
+        <w:tblBorders>
+          <w:top w:val="single" w:color="auto" w:sz="4" w:space="0"/>
+          <w:left w:val="single" w:color="auto" w:sz="4" w:space="0"/>
+          <w:bottom w:val="single" w:color="auto" w:sz="4" w:space="0"/>
+          <w:right w:val="single" w:color="auto" w:sz="4" w:space="0"/>
+          <w:insideH w:val="single" w:color="auto" w:sz="4" w:space="0"/>
+          <w:insideV w:val="single" w:color="auto" w:sz="4" w:space="0"/>
+        </w:tblBorders>
+        <w:tblLayout w:type="fixed"/>
+        <w:tblCellMar>
+          <w:top w:w="0" w:type="dxa"/>
+          <w:left w:w="108" w:type="dxa"/>
+          <w:bottom w:w="0" w:type="dxa"/>
+          <w:right w:w="108" w:type="dxa"/>
+        </w:tblCellMar>
+      </w:tblPr>
+      <w:tblGrid>
+        <w:gridCol w:w="1276"/>
+        <w:gridCol w:w="1559"/>
+        <w:gridCol w:w="5468"/>
+      </w:tblGrid>
+      <w:tr>
+        <w:tblPrEx>
+          <w:tblBorders>
+            <w:top w:val="single" w:color="auto" w:sz="4" w:space="0"/>
+            <w:left w:val="single" w:color="auto" w:sz="4" w:space="0"/>
+            <w:bottom w:val="single" w:color="auto" w:sz="4" w:space="0"/>
+            <w:right w:val="single" w:color="auto" w:sz="4" w:space="0"/>
+            <w:insideH w:val="single" w:color="auto" w:sz="4" w:space="0"/>
+            <w:insideV w:val="single" w:color="auto" w:sz="4" w:space="0"/>
+          </w:tblBorders>
+          <w:tblLayout w:type="fixed"/>
+          <w:tblCellMar>
+            <w:top w:w="0" w:type="dxa"/>
+            <w:left w:w="108" w:type="dxa"/>
+            <w:bottom w:w="0" w:type="dxa"/>
+            <w:right w:w="108" w:type="dxa"/>
+          </w:tblCellMar>
+        </w:tblPrEx>
+        <w:tc>
+          <w:tcPr>
+            <w:tcW w:w="1276" w:type="dxa"/>
+            <w:tcBorders>
+              <w:bottom w:val="single" w:color="auto" w:sz="4" w:space="0"/>
+            </w:tcBorders>
+            <w:shd w:val="clear" w:color="auto" w:fill="C0C0C0"/>
+          </w:tcPr>
+          <w:p>
+            <w:pPr>
+              <w:spacing w:line="276" w:lineRule="auto"/>
+              <w:jc w:val="left"/>
+            </w:pPr>
+            <w:r>
+              <w:rPr>
+                <w:rFonts w:hint="eastAsia"/>
+              </w:rPr>
+              <w:t>接口说明</w:t>
+            </w:r>
+          </w:p>
+        </w:tc>
+        <w:tc>
+          <w:tcPr>
+            <w:tcW w:w="7027" w:type="dxa"/>
+            <w:gridSpan w:val="2"/>
+          </w:tcPr>
+          <w:p>
+            <w:pPr>
+              <w:widowControl/>
+              <w:spacing w:line="276" w:lineRule="auto"/>
+              <w:jc w:val="left"/>
+              <w:rPr>
+                <w:rFonts w:hint="eastAsia" w:eastAsiaTheme="minorEastAsia"/>
+                <w:sz w:val="24"/>
+                <w:lang w:val="en-US" w:eastAsia="zh-CN"/>
+              </w:rPr>
+            </w:pPr>
+            <w:r>
+              <w:rPr>
+                <w:rFonts w:hint="eastAsia"/>
+                <w:sz w:val="24"/>
+                <w:lang w:val="en-US" w:eastAsia="zh-CN"/>
+              </w:rPr>
+              <w:t>搜索</w:t>
+            </w:r>
+          </w:p>
+        </w:tc>
+      </w:tr>
+      <w:tr>
+        <w:tblPrEx>
+          <w:tblBorders>
+            <w:top w:val="single" w:color="auto" w:sz="4" w:space="0"/>
+            <w:left w:val="single" w:color="auto" w:sz="4" w:space="0"/>
+            <w:bottom w:val="single" w:color="auto" w:sz="4" w:space="0"/>
+            <w:right w:val="single" w:color="auto" w:sz="4" w:space="0"/>
+            <w:insideH w:val="single" w:color="auto" w:sz="4" w:space="0"/>
+            <w:insideV w:val="single" w:color="auto" w:sz="4" w:space="0"/>
+          </w:tblBorders>
+          <w:tblLayout w:type="fixed"/>
+          <w:tblCellMar>
+            <w:top w:w="0" w:type="dxa"/>
+            <w:left w:w="108" w:type="dxa"/>
+            <w:bottom w:w="0" w:type="dxa"/>
+            <w:right w:w="108" w:type="dxa"/>
+          </w:tblCellMar>
+        </w:tblPrEx>
+        <w:tc>
+          <w:tcPr>
+            <w:tcW w:w="1276" w:type="dxa"/>
+            <w:tcBorders>
+              <w:bottom w:val="single" w:color="auto" w:sz="4" w:space="0"/>
+            </w:tcBorders>
+            <w:shd w:val="clear" w:color="auto" w:fill="C0C0C0"/>
+          </w:tcPr>
+          <w:p>
+            <w:pPr>
+              <w:spacing w:line="276" w:lineRule="auto"/>
+              <w:jc w:val="left"/>
+            </w:pPr>
+            <w:r>
+              <w:rPr>
+                <w:rFonts w:hint="eastAsia"/>
+              </w:rPr>
+              <w:t>接口地址</w:t>
+            </w:r>
+          </w:p>
+        </w:tc>
+        <w:tc>
+          <w:tcPr>
+            <w:tcW w:w="7027" w:type="dxa"/>
+            <w:gridSpan w:val="2"/>
+          </w:tcPr>
+          <w:p>
+            <w:pPr>
+              <w:autoSpaceDE w:val="0"/>
+              <w:autoSpaceDN w:val="0"/>
+              <w:adjustRightInd w:val="0"/>
+              <w:spacing w:line="276" w:lineRule="auto"/>
+              <w:jc w:val="left"/>
+              <w:rPr>
+                <w:color w:val="FF0000"/>
+                <w:sz w:val="24"/>
+              </w:rPr>
+            </w:pPr>
+            <w:r>
+              <w:rPr>
+                <w:rFonts w:hint="eastAsia"/>
+                <w:color w:val="FF0000"/>
+                <w:sz w:val="24"/>
+              </w:rPr>
+              <w:t>/collect/search</w:t>
+            </w:r>
+          </w:p>
+        </w:tc>
+      </w:tr>
+      <w:tr>
+        <w:tblPrEx>
+          <w:tblBorders>
+            <w:top w:val="single" w:color="auto" w:sz="4" w:space="0"/>
+            <w:left w:val="single" w:color="auto" w:sz="4" w:space="0"/>
+            <w:bottom w:val="single" w:color="auto" w:sz="4" w:space="0"/>
+            <w:right w:val="single" w:color="auto" w:sz="4" w:space="0"/>
+            <w:insideH w:val="single" w:color="auto" w:sz="4" w:space="0"/>
+            <w:insideV w:val="single" w:color="auto" w:sz="4" w:space="0"/>
+          </w:tblBorders>
+          <w:tblLayout w:type="fixed"/>
+          <w:tblCellMar>
+            <w:top w:w="0" w:type="dxa"/>
+            <w:left w:w="108" w:type="dxa"/>
+            <w:bottom w:w="0" w:type="dxa"/>
+            <w:right w:w="108" w:type="dxa"/>
+          </w:tblCellMar>
+        </w:tblPrEx>
+        <w:tc>
+          <w:tcPr>
+            <w:tcW w:w="1276" w:type="dxa"/>
+            <w:tcBorders>
+              <w:bottom w:val="single" w:color="auto" w:sz="4" w:space="0"/>
+            </w:tcBorders>
+            <w:shd w:val="clear" w:color="auto" w:fill="C0C0C0"/>
+          </w:tcPr>
+          <w:p>
+            <w:pPr>
+              <w:spacing w:line="276" w:lineRule="auto"/>
+              <w:jc w:val="left"/>
+            </w:pPr>
+            <w:r>
+              <w:t>M</w:t>
+            </w:r>
+            <w:r>
+              <w:rPr>
+                <w:rFonts w:hint="eastAsia"/>
+              </w:rPr>
+              <w:t>ethod</w:t>
+            </w:r>
+          </w:p>
+        </w:tc>
+        <w:tc>
+          <w:tcPr>
+            <w:tcW w:w="7027" w:type="dxa"/>
+            <w:gridSpan w:val="2"/>
+          </w:tcPr>
+          <w:p>
+            <w:pPr>
+              <w:autoSpaceDE w:val="0"/>
+              <w:autoSpaceDN w:val="0"/>
+              <w:adjustRightInd w:val="0"/>
+              <w:spacing w:line="276" w:lineRule="auto"/>
+              <w:jc w:val="left"/>
+              <w:rPr>
+                <w:color w:val="008000"/>
+              </w:rPr>
+            </w:pPr>
+            <w:r>
+              <w:t>P</w:t>
+            </w:r>
+            <w:r>
+              <w:rPr>
+                <w:rFonts w:hint="eastAsia"/>
+              </w:rPr>
+              <w:t>ost</w:t>
+            </w:r>
+          </w:p>
+        </w:tc>
+      </w:tr>
+      <w:tr>
+        <w:tblPrEx>
+          <w:tblBorders>
+            <w:top w:val="single" w:color="auto" w:sz="4" w:space="0"/>
+            <w:left w:val="single" w:color="auto" w:sz="4" w:space="0"/>
+            <w:bottom w:val="single" w:color="auto" w:sz="4" w:space="0"/>
+            <w:right w:val="single" w:color="auto" w:sz="4" w:space="0"/>
+            <w:insideH w:val="single" w:color="auto" w:sz="4" w:space="0"/>
+            <w:insideV w:val="single" w:color="auto" w:sz="4" w:space="0"/>
+          </w:tblBorders>
+          <w:tblLayout w:type="fixed"/>
+          <w:tblCellMar>
+            <w:top w:w="0" w:type="dxa"/>
+            <w:left w:w="108" w:type="dxa"/>
+            <w:bottom w:w="0" w:type="dxa"/>
+            <w:right w:w="108" w:type="dxa"/>
+          </w:tblCellMar>
+        </w:tblPrEx>
+        <w:tc>
+          <w:tcPr>
+            <w:tcW w:w="1276" w:type="dxa"/>
+            <w:shd w:val="clear" w:color="auto" w:fill="C0C0C0"/>
+          </w:tcPr>
+          <w:p>
+            <w:pPr>
+              <w:spacing w:line="276" w:lineRule="auto"/>
+            </w:pPr>
+            <w:r>
+              <w:rPr>
+                <w:rFonts w:hint="eastAsia"/>
+              </w:rPr>
+              <w:t>参数名称</w:t>
+            </w:r>
+          </w:p>
+        </w:tc>
+        <w:tc>
+          <w:tcPr>
+            <w:tcW w:w="1559" w:type="dxa"/>
+            <w:shd w:val="clear" w:color="auto" w:fill="C0C0C0"/>
+          </w:tcPr>
+          <w:p>
+            <w:pPr>
+              <w:spacing w:line="276" w:lineRule="auto"/>
+            </w:pPr>
+            <w:r>
+              <w:rPr>
+                <w:rFonts w:hint="eastAsia"/>
+              </w:rPr>
+              <w:t>参数</w:t>
+            </w:r>
+          </w:p>
+        </w:tc>
+        <w:tc>
+          <w:tcPr>
+            <w:tcW w:w="5468" w:type="dxa"/>
+            <w:shd w:val="clear" w:color="auto" w:fill="C0C0C0"/>
+          </w:tcPr>
+          <w:p>
+            <w:pPr>
+              <w:spacing w:line="276" w:lineRule="auto"/>
+            </w:pPr>
+            <w:r>
+              <w:rPr>
+                <w:rFonts w:hint="eastAsia"/>
+              </w:rPr>
+              <w:t>说明</w:t>
+            </w:r>
+          </w:p>
+        </w:tc>
+      </w:tr>
+      <w:tr>
+        <w:tblPrEx>
+          <w:tblBorders>
+            <w:top w:val="single" w:color="auto" w:sz="4" w:space="0"/>
+            <w:left w:val="single" w:color="auto" w:sz="4" w:space="0"/>
+            <w:bottom w:val="single" w:color="auto" w:sz="4" w:space="0"/>
+            <w:right w:val="single" w:color="auto" w:sz="4" w:space="0"/>
+            <w:insideH w:val="single" w:color="auto" w:sz="4" w:space="0"/>
+            <w:insideV w:val="single" w:color="auto" w:sz="4" w:space="0"/>
+          </w:tblBorders>
+          <w:tblLayout w:type="fixed"/>
+          <w:tblCellMar>
+            <w:top w:w="0" w:type="dxa"/>
+            <w:left w:w="108" w:type="dxa"/>
+            <w:bottom w:w="0" w:type="dxa"/>
+            <w:right w:w="108" w:type="dxa"/>
+          </w:tblCellMar>
+        </w:tblPrEx>
+        <w:trPr>
+          <w:trHeight w:val="261" w:hRule="atLeast"/>
+        </w:trPr>
+        <w:tc>
+          <w:tcPr>
+            <w:tcW w:w="1276" w:type="dxa"/>
+            <w:tcBorders>
+              <w:bottom w:val="single" w:color="auto" w:sz="4" w:space="0"/>
+            </w:tcBorders>
+          </w:tcPr>
+          <w:p>
+            <w:pPr>
+              <w:tabs>
+                <w:tab w:val="left" w:pos="1340"/>
+              </w:tabs>
+              <w:spacing w:line="276" w:lineRule="auto"/>
+              <w:rPr>
+                <w:color w:val="008000"/>
+              </w:rPr>
+            </w:pPr>
+            <w:r>
+              <w:rPr>
+                <w:rFonts w:hint="eastAsia"/>
+                <w:color w:val="008000"/>
+              </w:rPr>
+              <w:t>用户Id</w:t>
+            </w:r>
+          </w:p>
+        </w:tc>
+        <w:tc>
+          <w:tcPr>
+            <w:tcW w:w="1559" w:type="dxa"/>
+          </w:tcPr>
+          <w:p>
+            <w:pPr>
+              <w:tabs>
+                <w:tab w:val="left" w:pos="1340"/>
+              </w:tabs>
+              <w:spacing w:line="276" w:lineRule="auto"/>
+              <w:rPr>
+                <w:color w:val="008000"/>
+              </w:rPr>
+            </w:pPr>
+            <w:r>
+              <w:rPr>
+                <w:rFonts w:hint="eastAsia"/>
+                <w:color w:val="008000"/>
+              </w:rPr>
+              <w:t>userId</w:t>
+            </w:r>
+          </w:p>
+        </w:tc>
+        <w:tc>
+          <w:tcPr>
+            <w:tcW w:w="5468" w:type="dxa"/>
+          </w:tcPr>
+          <w:p>
+            <w:pPr>
+              <w:tabs>
+                <w:tab w:val="left" w:pos="1340"/>
+              </w:tabs>
+              <w:spacing w:line="276" w:lineRule="auto"/>
+              <w:rPr>
+                <w:color w:val="008000"/>
+              </w:rPr>
+            </w:pPr>
+          </w:p>
+        </w:tc>
+      </w:tr>
+      <w:tr>
+        <w:tblPrEx>
+          <w:tblBorders>
+            <w:top w:val="single" w:color="auto" w:sz="4" w:space="0"/>
+            <w:left w:val="single" w:color="auto" w:sz="4" w:space="0"/>
+            <w:bottom w:val="single" w:color="auto" w:sz="4" w:space="0"/>
+            <w:right w:val="single" w:color="auto" w:sz="4" w:space="0"/>
+            <w:insideH w:val="single" w:color="auto" w:sz="4" w:space="0"/>
+            <w:insideV w:val="single" w:color="auto" w:sz="4" w:space="0"/>
+          </w:tblBorders>
+          <w:tblLayout w:type="fixed"/>
+          <w:tblCellMar>
+            <w:top w:w="0" w:type="dxa"/>
+            <w:left w:w="108" w:type="dxa"/>
+            <w:bottom w:w="0" w:type="dxa"/>
+            <w:right w:w="108" w:type="dxa"/>
+          </w:tblCellMar>
+        </w:tblPrEx>
+        <w:trPr>
+          <w:trHeight w:val="261" w:hRule="atLeast"/>
+        </w:trPr>
+        <w:tc>
+          <w:tcPr>
+            <w:tcW w:w="1276" w:type="dxa"/>
+            <w:tcBorders>
+              <w:bottom w:val="single" w:color="auto" w:sz="4" w:space="0"/>
+            </w:tcBorders>
+          </w:tcPr>
+          <w:p>
+            <w:pPr>
+              <w:tabs>
+                <w:tab w:val="left" w:pos="1340"/>
+              </w:tabs>
+              <w:spacing w:line="276" w:lineRule="auto"/>
+              <w:rPr>
+                <w:color w:val="008000"/>
+              </w:rPr>
+            </w:pPr>
+            <w:r>
+              <w:rPr>
+                <w:rFonts w:hint="eastAsia"/>
+                <w:color w:val="008000"/>
+              </w:rPr>
+              <w:t>是否是自己</w:t>
+            </w:r>
+          </w:p>
+        </w:tc>
+        <w:tc>
+          <w:tcPr>
+            <w:tcW w:w="1559" w:type="dxa"/>
+          </w:tcPr>
+          <w:p>
+            <w:pPr>
+              <w:tabs>
+                <w:tab w:val="left" w:pos="1340"/>
+              </w:tabs>
+              <w:spacing w:line="276" w:lineRule="auto"/>
+              <w:rPr>
+                <w:color w:val="008000"/>
+              </w:rPr>
+            </w:pPr>
+            <w:r>
+              <w:rPr>
+                <w:rFonts w:hint="eastAsia"/>
+                <w:color w:val="008000"/>
+              </w:rPr>
+              <w:t>myself</w:t>
+            </w:r>
+          </w:p>
+        </w:tc>
+        <w:tc>
+          <w:tcPr>
+            <w:tcW w:w="5468" w:type="dxa"/>
+          </w:tcPr>
+          <w:p>
+            <w:pPr>
+              <w:tabs>
+                <w:tab w:val="left" w:pos="1340"/>
+              </w:tabs>
+              <w:spacing w:line="276" w:lineRule="auto"/>
+              <w:rPr>
+                <w:color w:val="008000"/>
+              </w:rPr>
+            </w:pPr>
+            <w:r>
+              <w:rPr>
+                <w:rFonts w:hint="eastAsia"/>
+                <w:color w:val="008000"/>
+              </w:rPr>
+              <w:t>myself：</w:t>
+            </w:r>
+            <w:bookmarkStart w:id="10" w:name="OLE_LINK10"/>
+            <w:r>
+              <w:rPr>
+                <w:rFonts w:hint="eastAsia"/>
+                <w:color w:val="008000"/>
+                <w:lang w:val="en-US" w:eastAsia="zh-CN"/>
+              </w:rPr>
+              <w:t>搜索</w:t>
+            </w:r>
+            <w:bookmarkEnd w:id="10"/>
+            <w:r>
+              <w:rPr>
+                <w:rFonts w:hint="eastAsia"/>
+                <w:color w:val="008000"/>
+              </w:rPr>
+              <w:t>自己的</w:t>
+            </w:r>
+            <w:r>
+              <w:rPr>
+                <w:rFonts w:hint="eastAsia"/>
+                <w:color w:val="008000"/>
+                <w:lang w:val="en-US" w:eastAsia="zh-CN"/>
+              </w:rPr>
+              <w:t>文章</w:t>
+            </w:r>
+          </w:p>
+          <w:p>
+            <w:pPr>
+              <w:tabs>
+                <w:tab w:val="left" w:pos="1340"/>
+              </w:tabs>
+              <w:spacing w:line="276" w:lineRule="auto"/>
+              <w:rPr>
+                <w:color w:val="008000"/>
+              </w:rPr>
+            </w:pPr>
+            <w:r>
+              <w:rPr>
+                <w:rFonts w:hint="eastAsia"/>
+                <w:color w:val="008000"/>
+              </w:rPr>
+              <w:t>others：</w:t>
+            </w:r>
+            <w:r>
+              <w:rPr>
+                <w:rFonts w:hint="eastAsia"/>
+                <w:color w:val="008000"/>
+                <w:lang w:val="en-US" w:eastAsia="zh-CN"/>
+              </w:rPr>
+              <w:t>搜索</w:t>
+            </w:r>
+            <w:r>
+              <w:rPr>
+                <w:rFonts w:hint="eastAsia"/>
+                <w:color w:val="008000"/>
+              </w:rPr>
+              <w:t>别人的</w:t>
+            </w:r>
+            <w:r>
+              <w:rPr>
+                <w:rFonts w:hint="eastAsia"/>
+                <w:color w:val="008000"/>
+                <w:lang w:val="en-US" w:eastAsia="zh-CN"/>
+              </w:rPr>
+              <w:t>文章</w:t>
+            </w:r>
+            <w:r>
+              <w:rPr>
+                <w:rFonts w:hint="eastAsia"/>
+                <w:color w:val="008000"/>
+              </w:rPr>
+              <w:t>（文章仅限公开收藏的文章）</w:t>
+            </w:r>
+          </w:p>
+        </w:tc>
+      </w:tr>
+      <w:tr>
+        <w:tblPrEx>
+          <w:tblBorders>
+            <w:top w:val="single" w:color="auto" w:sz="4" w:space="0"/>
+            <w:left w:val="single" w:color="auto" w:sz="4" w:space="0"/>
+            <w:bottom w:val="single" w:color="auto" w:sz="4" w:space="0"/>
+            <w:right w:val="single" w:color="auto" w:sz="4" w:space="0"/>
+            <w:insideH w:val="single" w:color="auto" w:sz="4" w:space="0"/>
+            <w:insideV w:val="single" w:color="auto" w:sz="4" w:space="0"/>
+          </w:tblBorders>
+          <w:tblLayout w:type="fixed"/>
+          <w:tblCellMar>
+            <w:top w:w="0" w:type="dxa"/>
+            <w:left w:w="108" w:type="dxa"/>
+            <w:bottom w:w="0" w:type="dxa"/>
+            <w:right w:w="108" w:type="dxa"/>
+          </w:tblCellMar>
+        </w:tblPrEx>
+        <w:trPr>
+          <w:trHeight w:val="261" w:hRule="atLeast"/>
+        </w:trPr>
+        <w:tc>
+          <w:tcPr>
+            <w:tcW w:w="1276" w:type="dxa"/>
+            <w:tcBorders>
+              <w:bottom w:val="single" w:color="auto" w:sz="4" w:space="0"/>
+            </w:tcBorders>
+          </w:tcPr>
+          <w:p>
+            <w:pPr>
+              <w:tabs>
+                <w:tab w:val="left" w:pos="1340"/>
+              </w:tabs>
+              <w:spacing w:line="276" w:lineRule="auto"/>
+              <w:rPr>
+                <w:color w:val="008000"/>
+              </w:rPr>
+            </w:pPr>
+            <w:r>
+              <w:rPr>
+                <w:rFonts w:hint="eastAsia"/>
+                <w:color w:val="008000"/>
+              </w:rPr>
+              <w:t>收藏夹ID</w:t>
+            </w:r>
+          </w:p>
+        </w:tc>
+        <w:tc>
+          <w:tcPr>
+            <w:tcW w:w="1559" w:type="dxa"/>
+          </w:tcPr>
+          <w:p>
+            <w:pPr>
+              <w:tabs>
+                <w:tab w:val="left" w:pos="1340"/>
+              </w:tabs>
+              <w:spacing w:line="276" w:lineRule="auto"/>
+              <w:rPr>
+                <w:rFonts w:hint="eastAsia" w:eastAsiaTheme="minorEastAsia"/>
+                <w:color w:val="008000"/>
+                <w:lang w:eastAsia="zh-CN"/>
+              </w:rPr>
+            </w:pPr>
+            <w:r>
+              <w:rPr>
+                <w:rFonts w:hint="eastAsia"/>
+                <w:color w:val="008000"/>
+                <w:lang w:val="en-US" w:eastAsia="zh-CN"/>
+              </w:rPr>
+              <w:t>key</w:t>
+            </w:r>
+          </w:p>
+        </w:tc>
+        <w:tc>
+          <w:tcPr>
+            <w:tcW w:w="5468" w:type="dxa"/>
+          </w:tcPr>
+          <w:p>
+            <w:pPr>
+              <w:tabs>
+                <w:tab w:val="left" w:pos="1340"/>
+              </w:tabs>
+              <w:spacing w:line="276" w:lineRule="auto"/>
+              <w:rPr>
+                <w:rFonts w:hint="eastAsia" w:eastAsiaTheme="minorEastAsia"/>
+                <w:color w:val="008000"/>
+                <w:lang w:eastAsia="zh-CN"/>
+              </w:rPr>
+            </w:pPr>
+            <w:r>
+              <w:rPr>
+                <w:rFonts w:hint="eastAsia"/>
+                <w:color w:val="008000"/>
+                <w:lang w:val="en-US" w:eastAsia="zh-CN"/>
+              </w:rPr>
+              <w:t>搜索的关键字，模糊查找标题和描述</w:t>
+            </w:r>
+          </w:p>
+        </w:tc>
+      </w:tr>
+      <w:tr>
+        <w:tblPrEx>
+          <w:tblBorders>
+            <w:top w:val="single" w:color="auto" w:sz="4" w:space="0"/>
+            <w:left w:val="single" w:color="auto" w:sz="4" w:space="0"/>
+            <w:bottom w:val="single" w:color="auto" w:sz="4" w:space="0"/>
+            <w:right w:val="single" w:color="auto" w:sz="4" w:space="0"/>
+            <w:insideH w:val="single" w:color="auto" w:sz="4" w:space="0"/>
+            <w:insideV w:val="single" w:color="auto" w:sz="4" w:space="0"/>
+          </w:tblBorders>
+          <w:tblLayout w:type="fixed"/>
+          <w:tblCellMar>
+            <w:top w:w="0" w:type="dxa"/>
+            <w:left w:w="108" w:type="dxa"/>
+            <w:bottom w:w="0" w:type="dxa"/>
+            <w:right w:w="108" w:type="dxa"/>
+          </w:tblCellMar>
+        </w:tblPrEx>
+        <w:trPr>
+          <w:trHeight w:val="261" w:hRule="atLeast"/>
+        </w:trPr>
+        <w:tc>
+          <w:tcPr>
+            <w:tcW w:w="1276" w:type="dxa"/>
+            <w:tcBorders>
+              <w:bottom w:val="single" w:color="auto" w:sz="4" w:space="0"/>
+            </w:tcBorders>
+          </w:tcPr>
+          <w:p>
+            <w:pPr>
+              <w:tabs>
+                <w:tab w:val="left" w:pos="1340"/>
+              </w:tabs>
+              <w:spacing w:line="276" w:lineRule="auto"/>
+              <w:rPr>
+                <w:color w:val="008000"/>
+              </w:rPr>
+            </w:pPr>
+            <w:r>
+              <w:rPr>
+                <w:color w:val="008000"/>
+              </w:rPr>
+              <w:t>p</w:t>
+            </w:r>
+            <w:r>
+              <w:rPr>
+                <w:rFonts w:hint="eastAsia"/>
+                <w:color w:val="008000"/>
+              </w:rPr>
+              <w:t>age</w:t>
+            </w:r>
+          </w:p>
+        </w:tc>
+        <w:tc>
+          <w:tcPr>
+            <w:tcW w:w="1559" w:type="dxa"/>
+          </w:tcPr>
+          <w:p>
+            <w:pPr>
+              <w:tabs>
+                <w:tab w:val="left" w:pos="1340"/>
+              </w:tabs>
+              <w:spacing w:line="276" w:lineRule="auto"/>
+              <w:rPr>
+                <w:color w:val="008000"/>
+              </w:rPr>
+            </w:pPr>
+            <w:r>
+              <w:rPr>
+                <w:color w:val="008000"/>
+              </w:rPr>
+              <w:t>page</w:t>
+            </w:r>
+          </w:p>
+        </w:tc>
+        <w:tc>
+          <w:tcPr>
+            <w:tcW w:w="5468" w:type="dxa"/>
+          </w:tcPr>
+          <w:p>
+            <w:pPr>
+              <w:tabs>
+                <w:tab w:val="left" w:pos="1340"/>
+              </w:tabs>
+              <w:spacing w:line="276" w:lineRule="auto"/>
+              <w:rPr>
+                <w:color w:val="008000"/>
+              </w:rPr>
+            </w:pPr>
+            <w:r>
+              <w:rPr>
+                <w:rFonts w:hint="eastAsia"/>
+                <w:color w:val="008000"/>
+              </w:rPr>
+              <w:t>页码，从0开始</w:t>
+            </w:r>
+          </w:p>
+        </w:tc>
+      </w:tr>
+      <w:tr>
+        <w:tblPrEx>
+          <w:tblBorders>
+            <w:top w:val="single" w:color="auto" w:sz="4" w:space="0"/>
+            <w:left w:val="single" w:color="auto" w:sz="4" w:space="0"/>
+            <w:bottom w:val="single" w:color="auto" w:sz="4" w:space="0"/>
+            <w:right w:val="single" w:color="auto" w:sz="4" w:space="0"/>
+            <w:insideH w:val="single" w:color="auto" w:sz="4" w:space="0"/>
+            <w:insideV w:val="single" w:color="auto" w:sz="4" w:space="0"/>
+          </w:tblBorders>
+          <w:tblLayout w:type="fixed"/>
+          <w:tblCellMar>
+            <w:top w:w="0" w:type="dxa"/>
+            <w:left w:w="108" w:type="dxa"/>
+            <w:bottom w:w="0" w:type="dxa"/>
+            <w:right w:w="108" w:type="dxa"/>
+          </w:tblCellMar>
+        </w:tblPrEx>
+        <w:tc>
+          <w:tcPr>
+            <w:tcW w:w="1276" w:type="dxa"/>
+            <w:shd w:val="clear" w:color="auto" w:fill="BEBEBE" w:themeFill="background1" w:themeFillShade="BF"/>
+          </w:tcPr>
+          <w:p>
+            <w:pPr>
+              <w:spacing w:line="276" w:lineRule="auto"/>
+            </w:pPr>
+            <w:r>
+              <w:rPr>
+                <w:rFonts w:hint="eastAsia"/>
+              </w:rPr>
+              <w:t>返回包</w:t>
+            </w:r>
+          </w:p>
+        </w:tc>
+        <w:tc>
+          <w:tcPr>
+            <w:tcW w:w="7027" w:type="dxa"/>
+            <w:gridSpan w:val="2"/>
+            <w:shd w:val="clear" w:color="auto" w:fill="BEBEBE" w:themeFill="background1" w:themeFillShade="BF"/>
+          </w:tcPr>
+          <w:p>
+            <w:pPr>
+              <w:spacing w:line="276" w:lineRule="auto"/>
+            </w:pPr>
+            <w:r>
+              <w:rPr>
+                <w:rFonts w:hint="eastAsia"/>
+              </w:rPr>
+              <w:t>返回数据</w:t>
+            </w:r>
+          </w:p>
+        </w:tc>
+      </w:tr>
+      <w:tr>
+        <w:tblPrEx>
+          <w:tblBorders>
+            <w:top w:val="single" w:color="auto" w:sz="4" w:space="0"/>
+            <w:left w:val="single" w:color="auto" w:sz="4" w:space="0"/>
+            <w:bottom w:val="single" w:color="auto" w:sz="4" w:space="0"/>
+            <w:right w:val="single" w:color="auto" w:sz="4" w:space="0"/>
+            <w:insideH w:val="single" w:color="auto" w:sz="4" w:space="0"/>
+            <w:insideV w:val="single" w:color="auto" w:sz="4" w:space="0"/>
+          </w:tblBorders>
+          <w:tblLayout w:type="fixed"/>
+          <w:tblCellMar>
+            <w:top w:w="0" w:type="dxa"/>
+            <w:left w:w="108" w:type="dxa"/>
+            <w:bottom w:w="0" w:type="dxa"/>
+            <w:right w:w="108" w:type="dxa"/>
+          </w:tblCellMar>
+        </w:tblPrEx>
+        <w:tc>
+          <w:tcPr>
+            <w:tcW w:w="1276" w:type="dxa"/>
+          </w:tcPr>
+          <w:p>
+            <w:pPr>
+              <w:spacing w:line="276" w:lineRule="auto"/>
+            </w:pPr>
+            <w:r>
+              <w:rPr>
+                <w:rFonts w:hint="eastAsia"/>
+              </w:rPr>
+              <w:t>data</w:t>
+            </w:r>
+          </w:p>
+        </w:tc>
+        <w:tc>
+          <w:tcPr>
+            <w:tcW w:w="7027" w:type="dxa"/>
+            <w:gridSpan w:val="2"/>
+          </w:tcPr>
+          <w:p>
+            <w:pPr>
+              <w:tabs>
+                <w:tab w:val="left" w:pos="1340"/>
+              </w:tabs>
+              <w:spacing w:line="276" w:lineRule="auto"/>
+              <w:rPr>
+                <w:color w:val="008000"/>
+              </w:rPr>
+            </w:pPr>
+            <w:r>
+              <w:rPr>
+                <w:color w:val="008000"/>
+              </w:rPr>
+              <w:t>{</w:t>
+            </w:r>
+          </w:p>
+          <w:p>
+            <w:pPr>
+              <w:tabs>
+                <w:tab w:val="left" w:pos="1340"/>
+              </w:tabs>
+              <w:spacing w:line="276" w:lineRule="auto"/>
+              <w:rPr>
+                <w:color w:val="008000"/>
+              </w:rPr>
+            </w:pPr>
+            <w:r>
+              <w:rPr>
+                <w:color w:val="008000"/>
+              </w:rPr>
+              <w:t xml:space="preserve">    "rspCode": "000000",</w:t>
+            </w:r>
+          </w:p>
+          <w:p>
+            <w:pPr>
+              <w:tabs>
+                <w:tab w:val="left" w:pos="1340"/>
+              </w:tabs>
+              <w:spacing w:line="276" w:lineRule="auto"/>
+              <w:rPr>
+                <w:color w:val="008000"/>
+              </w:rPr>
+            </w:pPr>
+            <w:r>
+              <w:rPr>
+                <w:rFonts w:hint="eastAsia"/>
+                <w:color w:val="008000"/>
+              </w:rPr>
+              <w:t xml:space="preserve">    "rspMsg": "操作成功",</w:t>
+            </w:r>
+          </w:p>
+          <w:p>
+            <w:pPr>
+              <w:tabs>
+                <w:tab w:val="left" w:pos="1340"/>
+              </w:tabs>
+              <w:spacing w:line="276" w:lineRule="auto"/>
+              <w:rPr>
+                <w:color w:val="008000"/>
+              </w:rPr>
+            </w:pPr>
+            <w:r>
+              <w:rPr>
+                <w:color w:val="008000"/>
+              </w:rPr>
+              <w:t xml:space="preserve">    "data": [</w:t>
+            </w:r>
+          </w:p>
+          <w:p>
+            <w:pPr>
+              <w:tabs>
+                <w:tab w:val="left" w:pos="1340"/>
+              </w:tabs>
+              <w:spacing w:line="276" w:lineRule="auto"/>
+              <w:rPr>
+                <w:color w:val="008000"/>
+              </w:rPr>
+            </w:pPr>
+            <w:r>
+              <w:rPr>
+                <w:color w:val="008000"/>
+              </w:rPr>
+              <w:t xml:space="preserve">        {</w:t>
+            </w:r>
+          </w:p>
+          <w:p>
+            <w:pPr>
+              <w:tabs>
+                <w:tab w:val="left" w:pos="1340"/>
+              </w:tabs>
+              <w:spacing w:line="276" w:lineRule="auto"/>
+              <w:rPr>
+                <w:color w:val="008000"/>
+              </w:rPr>
+            </w:pPr>
+            <w:r>
+              <w:rPr>
+                <w:color w:val="008000"/>
+              </w:rPr>
+              <w:t xml:space="preserve">            "id": </w:t>
+            </w:r>
+            <w:r>
+              <w:rPr>
+                <w:rFonts w:hint="eastAsia"/>
+                <w:color w:val="008000"/>
+              </w:rPr>
+              <w:t>文章ID</w:t>
+            </w:r>
+            <w:r>
+              <w:rPr>
+                <w:color w:val="008000"/>
+              </w:rPr>
+              <w:t>,</w:t>
+            </w:r>
+          </w:p>
+          <w:p>
+            <w:pPr>
+              <w:tabs>
+                <w:tab w:val="left" w:pos="1340"/>
+              </w:tabs>
+              <w:spacing w:line="276" w:lineRule="auto"/>
+              <w:rPr>
+                <w:color w:val="008000"/>
+              </w:rPr>
+            </w:pPr>
+            <w:r>
+              <w:rPr>
+                <w:color w:val="008000"/>
+              </w:rPr>
+              <w:t xml:space="preserve">            "userId": </w:t>
+            </w:r>
+            <w:r>
+              <w:rPr>
+                <w:rFonts w:hint="eastAsia"/>
+                <w:color w:val="008000"/>
+              </w:rPr>
+              <w:t>用户ID</w:t>
+            </w:r>
+            <w:r>
+              <w:rPr>
+                <w:color w:val="008000"/>
+              </w:rPr>
+              <w:t>,</w:t>
+            </w:r>
+          </w:p>
+          <w:p>
+            <w:pPr>
+              <w:tabs>
+                <w:tab w:val="left" w:pos="1340"/>
+              </w:tabs>
+              <w:spacing w:line="276" w:lineRule="auto"/>
+              <w:rPr>
+                <w:color w:val="008000"/>
+              </w:rPr>
+            </w:pPr>
+            <w:r>
+              <w:rPr>
+                <w:color w:val="008000"/>
+              </w:rPr>
+              <w:t xml:space="preserve">            "profilePicture": 用户头像地址,</w:t>
+            </w:r>
+          </w:p>
+          <w:p>
+            <w:pPr>
+              <w:tabs>
+                <w:tab w:val="left" w:pos="1340"/>
+              </w:tabs>
+              <w:spacing w:line="276" w:lineRule="auto"/>
+              <w:rPr>
+                <w:color w:val="008000"/>
+              </w:rPr>
+            </w:pPr>
+            <w:r>
+              <w:rPr>
+                <w:color w:val="008000"/>
+              </w:rPr>
+              <w:t xml:space="preserve">            "favoritesId": </w:t>
+            </w:r>
+            <w:r>
+              <w:rPr>
+                <w:rFonts w:hint="eastAsia"/>
+                <w:color w:val="008000"/>
+              </w:rPr>
+              <w:t>收藏夹ID</w:t>
+            </w:r>
+            <w:r>
+              <w:rPr>
+                <w:color w:val="008000"/>
+              </w:rPr>
+              <w:t>,</w:t>
+            </w:r>
+          </w:p>
+          <w:p>
+            <w:pPr>
+              <w:tabs>
+                <w:tab w:val="left" w:pos="1340"/>
+              </w:tabs>
+              <w:spacing w:line="276" w:lineRule="auto"/>
+              <w:rPr>
+                <w:color w:val="008000"/>
+              </w:rPr>
+            </w:pPr>
+            <w:r>
+              <w:rPr>
+                <w:color w:val="008000"/>
+              </w:rPr>
+              <w:t xml:space="preserve">            "url": </w:t>
+            </w:r>
+            <w:r>
+              <w:rPr>
+                <w:rFonts w:hint="eastAsia"/>
+                <w:color w:val="008000"/>
+              </w:rPr>
+              <w:t>文章</w:t>
+            </w:r>
+            <w:r>
+              <w:rPr>
+                <w:color w:val="008000"/>
+              </w:rPr>
+              <w:t>链接地址,</w:t>
+            </w:r>
+          </w:p>
+          <w:p>
+            <w:pPr>
+              <w:tabs>
+                <w:tab w:val="left" w:pos="1340"/>
+              </w:tabs>
+              <w:spacing w:line="276" w:lineRule="auto"/>
+              <w:rPr>
+                <w:color w:val="008000"/>
+              </w:rPr>
+            </w:pPr>
+            <w:r>
+              <w:rPr>
+                <w:rFonts w:hint="eastAsia"/>
+                <w:color w:val="008000"/>
+              </w:rPr>
+              <w:t xml:space="preserve">            "title": 文章标题,</w:t>
+            </w:r>
+          </w:p>
+          <w:p>
+            <w:pPr>
+              <w:tabs>
+                <w:tab w:val="left" w:pos="1340"/>
+              </w:tabs>
+              <w:spacing w:line="276" w:lineRule="auto"/>
+              <w:rPr>
+                <w:color w:val="008000"/>
+              </w:rPr>
+            </w:pPr>
+            <w:r>
+              <w:rPr>
+                <w:color w:val="008000"/>
+              </w:rPr>
+              <w:t xml:space="preserve">            "description": </w:t>
+            </w:r>
+            <w:r>
+              <w:rPr>
+                <w:rFonts w:hint="eastAsia"/>
+                <w:color w:val="008000"/>
+              </w:rPr>
+              <w:t>文章</w:t>
+            </w:r>
+            <w:r>
+              <w:rPr>
+                <w:color w:val="008000"/>
+              </w:rPr>
+              <w:t>描述,</w:t>
+            </w:r>
+          </w:p>
+          <w:p>
+            <w:pPr>
+              <w:tabs>
+                <w:tab w:val="left" w:pos="1340"/>
+              </w:tabs>
+              <w:spacing w:line="276" w:lineRule="auto"/>
+              <w:rPr>
+                <w:color w:val="008000"/>
+              </w:rPr>
+            </w:pPr>
+            <w:r>
+              <w:rPr>
+                <w:color w:val="008000"/>
+              </w:rPr>
+              <w:t xml:space="preserve">            "logoUrl": 文章logo地址,</w:t>
+            </w:r>
+          </w:p>
+          <w:p>
+            <w:pPr>
+              <w:tabs>
+                <w:tab w:val="left" w:pos="1340"/>
+              </w:tabs>
+              <w:spacing w:line="276" w:lineRule="auto"/>
+              <w:rPr>
+                <w:color w:val="008000"/>
+              </w:rPr>
+            </w:pPr>
+            <w:r>
+              <w:rPr>
+                <w:color w:val="008000"/>
+              </w:rPr>
+              <w:t xml:space="preserve">            "type": 类型</w:t>
+            </w:r>
+            <w:r>
+              <w:rPr>
+                <w:rFonts w:hint="eastAsia"/>
+                <w:color w:val="008000"/>
+              </w:rPr>
+              <w:t>:</w:t>
+            </w:r>
+            <w:r>
+              <w:rPr>
+                <w:color w:val="008000"/>
+              </w:rPr>
+              <w:t>PRIVATE(私密收藏) PUBLIC(公开收藏),</w:t>
+            </w:r>
+          </w:p>
+          <w:p>
+            <w:pPr>
+              <w:tabs>
+                <w:tab w:val="left" w:pos="1340"/>
+              </w:tabs>
+              <w:spacing w:line="276" w:lineRule="auto"/>
+              <w:rPr>
+                <w:color w:val="008000"/>
+              </w:rPr>
+            </w:pPr>
+            <w:r>
+              <w:rPr>
+                <w:color w:val="008000"/>
+              </w:rPr>
+              <w:t xml:space="preserve">            "remark": </w:t>
+            </w:r>
+            <w:r>
+              <w:rPr>
+                <w:rFonts w:hint="eastAsia"/>
+                <w:color w:val="008000"/>
+              </w:rPr>
+              <w:t>备注</w:t>
+            </w:r>
+            <w:r>
+              <w:rPr>
+                <w:color w:val="008000"/>
+              </w:rPr>
+              <w:t>,</w:t>
+            </w:r>
+          </w:p>
+          <w:p>
+            <w:pPr>
+              <w:tabs>
+                <w:tab w:val="left" w:pos="1340"/>
+              </w:tabs>
+              <w:spacing w:line="276" w:lineRule="auto"/>
+              <w:rPr>
+                <w:color w:val="008000"/>
+              </w:rPr>
+            </w:pPr>
+            <w:r>
+              <w:rPr>
+                <w:color w:val="008000"/>
+              </w:rPr>
+              <w:t xml:space="preserve">            "userName": </w:t>
+            </w:r>
+            <w:r>
+              <w:rPr>
+                <w:rFonts w:hint="eastAsia"/>
+                <w:color w:val="008000"/>
+              </w:rPr>
+              <w:t>用户名</w:t>
+            </w:r>
+            <w:r>
+              <w:rPr>
+                <w:color w:val="008000"/>
+              </w:rPr>
+              <w:t>,</w:t>
+            </w:r>
+          </w:p>
+          <w:p>
+            <w:pPr>
+              <w:tabs>
+                <w:tab w:val="left" w:pos="1340"/>
+              </w:tabs>
+              <w:spacing w:line="276" w:lineRule="auto"/>
+              <w:rPr>
+                <w:color w:val="008000"/>
+              </w:rPr>
+            </w:pPr>
+            <w:r>
+              <w:rPr>
+                <w:rFonts w:hint="eastAsia"/>
+                <w:color w:val="008000"/>
+              </w:rPr>
+              <w:t xml:space="preserve">            "favoriteName": 收藏夹名称,</w:t>
+            </w:r>
+          </w:p>
+          <w:p>
+            <w:pPr>
+              <w:tabs>
+                <w:tab w:val="left" w:pos="1340"/>
+              </w:tabs>
+              <w:spacing w:line="276" w:lineRule="auto"/>
+              <w:rPr>
+                <w:color w:val="008000"/>
+              </w:rPr>
+            </w:pPr>
+            <w:r>
+              <w:rPr>
+                <w:rFonts w:hint="eastAsia"/>
+                <w:color w:val="008000"/>
+              </w:rPr>
+              <w:t xml:space="preserve">            "collectTime": 收藏时间显示 例如："19个小时前",</w:t>
+            </w:r>
+          </w:p>
+          <w:p>
+            <w:pPr>
+              <w:tabs>
+                <w:tab w:val="left" w:pos="1340"/>
+              </w:tabs>
+              <w:spacing w:line="276" w:lineRule="auto"/>
+              <w:rPr>
+                <w:color w:val="008000"/>
+              </w:rPr>
+            </w:pPr>
+            <w:r>
+              <w:rPr>
+                <w:color w:val="008000"/>
+              </w:rPr>
+              <w:t xml:space="preserve">            "praiseCount": </w:t>
+            </w:r>
+            <w:r>
+              <w:rPr>
+                <w:rFonts w:hint="eastAsia"/>
+                <w:color w:val="008000"/>
+              </w:rPr>
+              <w:t>点赞</w:t>
+            </w:r>
+            <w:r>
+              <w:rPr>
+                <w:color w:val="008000"/>
+              </w:rPr>
+              <w:t>数,</w:t>
+            </w:r>
+          </w:p>
+          <w:p>
+            <w:pPr>
+              <w:tabs>
+                <w:tab w:val="left" w:pos="1340"/>
+              </w:tabs>
+              <w:spacing w:line="276" w:lineRule="auto"/>
+              <w:rPr>
+                <w:color w:val="008000"/>
+              </w:rPr>
+            </w:pPr>
+            <w:r>
+              <w:rPr>
+                <w:color w:val="008000"/>
+              </w:rPr>
+              <w:t xml:space="preserve">            "commentCount": </w:t>
+            </w:r>
+            <w:r>
+              <w:rPr>
+                <w:rFonts w:hint="eastAsia"/>
+                <w:color w:val="008000"/>
+              </w:rPr>
+              <w:t>评论</w:t>
+            </w:r>
+            <w:r>
+              <w:rPr>
+                <w:color w:val="008000"/>
+              </w:rPr>
+              <w:t>数,</w:t>
+            </w:r>
+          </w:p>
+          <w:p>
+            <w:pPr>
+              <w:tabs>
+                <w:tab w:val="left" w:pos="1340"/>
+              </w:tabs>
+              <w:spacing w:line="276" w:lineRule="auto"/>
+              <w:rPr>
+                <w:color w:val="008000"/>
+              </w:rPr>
+            </w:pPr>
+            <w:r>
+              <w:rPr>
+                <w:color w:val="008000"/>
+              </w:rPr>
+              <w:t xml:space="preserve">            "praise": </w:t>
+            </w:r>
+            <w:r>
+              <w:rPr>
+                <w:rFonts w:hint="eastAsia"/>
+                <w:color w:val="008000"/>
+              </w:rPr>
+              <w:t>是否</w:t>
+            </w:r>
+            <w:r>
+              <w:rPr>
+                <w:color w:val="008000"/>
+              </w:rPr>
+              <w:t>已经点过赞</w:t>
+            </w:r>
+            <w:r>
+              <w:rPr>
+                <w:rFonts w:hint="eastAsia"/>
+                <w:color w:val="008000"/>
+              </w:rPr>
+              <w:t>(</w:t>
+            </w:r>
+            <w:r>
+              <w:rPr>
+                <w:color w:val="008000"/>
+              </w:rPr>
+              <w:t>true</w:t>
+            </w:r>
+            <w:r>
+              <w:rPr>
+                <w:rFonts w:hint="eastAsia"/>
+                <w:color w:val="008000"/>
+              </w:rPr>
+              <w:t>：</w:t>
+            </w:r>
+            <w:r>
+              <w:rPr>
+                <w:color w:val="008000"/>
+              </w:rPr>
+              <w:t>是</w:t>
+            </w:r>
+            <w:r>
+              <w:rPr>
+                <w:rFonts w:hint="eastAsia"/>
+                <w:color w:val="008000"/>
+              </w:rPr>
+              <w:t xml:space="preserve"> false</w:t>
+            </w:r>
+            <w:r>
+              <w:rPr>
+                <w:color w:val="008000"/>
+              </w:rPr>
+              <w:t>:否</w:t>
+            </w:r>
+            <w:r>
+              <w:rPr>
+                <w:rFonts w:hint="eastAsia"/>
+                <w:color w:val="008000"/>
+              </w:rPr>
+              <w:t>)</w:t>
+            </w:r>
+          </w:p>
+          <w:p>
+            <w:pPr>
+              <w:tabs>
+                <w:tab w:val="left" w:pos="1340"/>
+              </w:tabs>
+              <w:spacing w:line="276" w:lineRule="auto"/>
+              <w:rPr>
+                <w:color w:val="008000"/>
+              </w:rPr>
+            </w:pPr>
+            <w:r>
+              <w:rPr>
+                <w:color w:val="008000"/>
+              </w:rPr>
+              <w:t xml:space="preserve">        }</w:t>
+            </w:r>
+          </w:p>
+          <w:p>
+            <w:pPr>
+              <w:tabs>
+                <w:tab w:val="left" w:pos="1340"/>
+              </w:tabs>
+              <w:spacing w:line="276" w:lineRule="auto"/>
+              <w:rPr>
+                <w:color w:val="008000"/>
+              </w:rPr>
+            </w:pPr>
+            <w:r>
+              <w:rPr>
+                <w:color w:val="008000"/>
+              </w:rPr>
+              <w:t xml:space="preserve">    ]</w:t>
+            </w:r>
+          </w:p>
+          <w:p>
+            <w:pPr>
+              <w:pStyle w:val="9"/>
+              <w:spacing w:line="276" w:lineRule="auto"/>
+              <w:rPr>
+                <w:rFonts w:eastAsia="宋体"/>
+              </w:rPr>
+            </w:pPr>
+            <w:r>
+              <w:rPr>
+                <w:color w:val="008000"/>
+              </w:rPr>
+              <w:t>}</w:t>
+            </w:r>
+          </w:p>
+        </w:tc>
+      </w:tr>
+    </w:tbl>
+    <w:p>
+      <w:pPr>
+        <w:pStyle w:val="4"/>
+        <w:spacing w:line="276" w:lineRule="auto"/>
+        <w:rPr>
+          <w:b w:val="0"/>
+        </w:rPr>
+      </w:pPr>
+      <w:r>
+        <w:rPr>
+          <w:rFonts w:hint="eastAsia"/>
+          <w:b w:val="0"/>
+          <w:lang w:val="en-US" w:eastAsia="zh-CN"/>
+        </w:rPr>
+        <w:t>用户上传头像</w:t>
+      </w:r>
+    </w:p>
+    <w:tbl>
+      <w:tblPr>
+        <w:tblStyle w:val="14"/>
+        <w:tblW w:w="8303" w:type="dxa"/>
+        <w:tblInd w:w="108" w:type="dxa"/>
+        <w:tblBorders>
+          <w:top w:val="single" w:color="auto" w:sz="4" w:space="0"/>
+          <w:left w:val="single" w:color="auto" w:sz="4" w:space="0"/>
+          <w:bottom w:val="single" w:color="auto" w:sz="4" w:space="0"/>
+          <w:right w:val="single" w:color="auto" w:sz="4" w:space="0"/>
+          <w:insideH w:val="single" w:color="auto" w:sz="4" w:space="0"/>
+          <w:insideV w:val="single" w:color="auto" w:sz="4" w:space="0"/>
+        </w:tblBorders>
+        <w:tblLayout w:type="fixed"/>
+        <w:tblCellMar>
+          <w:top w:w="0" w:type="dxa"/>
+          <w:left w:w="108" w:type="dxa"/>
+          <w:bottom w:w="0" w:type="dxa"/>
+          <w:right w:w="108" w:type="dxa"/>
+        </w:tblCellMar>
+      </w:tblPr>
+      <w:tblGrid>
+        <w:gridCol w:w="1276"/>
+        <w:gridCol w:w="1559"/>
+        <w:gridCol w:w="5468"/>
+      </w:tblGrid>
+      <w:tr>
+        <w:tblPrEx>
+          <w:tblBorders>
+            <w:top w:val="single" w:color="auto" w:sz="4" w:space="0"/>
+            <w:left w:val="single" w:color="auto" w:sz="4" w:space="0"/>
+            <w:bottom w:val="single" w:color="auto" w:sz="4" w:space="0"/>
+            <w:right w:val="single" w:color="auto" w:sz="4" w:space="0"/>
+            <w:insideH w:val="single" w:color="auto" w:sz="4" w:space="0"/>
+            <w:insideV w:val="single" w:color="auto" w:sz="4" w:space="0"/>
+          </w:tblBorders>
+          <w:tblLayout w:type="fixed"/>
+        </w:tblPrEx>
+        <w:tc>
+          <w:tcPr>
+            <w:tcW w:w="1276" w:type="dxa"/>
+            <w:tcBorders>
+              <w:bottom w:val="single" w:color="auto" w:sz="4" w:space="0"/>
+            </w:tcBorders>
+            <w:shd w:val="clear" w:color="auto" w:fill="C0C0C0"/>
+          </w:tcPr>
+          <w:p>
+            <w:pPr>
+              <w:spacing w:line="276" w:lineRule="auto"/>
+              <w:jc w:val="left"/>
+            </w:pPr>
+            <w:r>
+              <w:rPr>
+                <w:rFonts w:hint="eastAsia"/>
+              </w:rPr>
+              <w:t>接口说明</w:t>
+            </w:r>
+          </w:p>
+        </w:tc>
+        <w:tc>
+          <w:tcPr>
+            <w:tcW w:w="7027" w:type="dxa"/>
+            <w:gridSpan w:val="2"/>
+          </w:tcPr>
+          <w:p>
+            <w:pPr>
+              <w:widowControl/>
+              <w:spacing w:line="276" w:lineRule="auto"/>
+              <w:jc w:val="left"/>
+              <w:rPr>
+                <w:rFonts w:hint="eastAsia" w:eastAsiaTheme="minorEastAsia"/>
+                <w:sz w:val="24"/>
+                <w:lang w:eastAsia="zh-CN"/>
+              </w:rPr>
+            </w:pPr>
+            <w:r>
+              <w:rPr>
+                <w:rFonts w:hint="eastAsia"/>
+                <w:sz w:val="24"/>
+                <w:lang w:val="en-US" w:eastAsia="zh-CN"/>
+              </w:rPr>
+              <w:t>用户上传头像</w:t>
+            </w:r>
+          </w:p>
+        </w:tc>
+      </w:tr>
+      <w:tr>
+        <w:tblPrEx>
+          <w:tblBorders>
+            <w:top w:val="single" w:color="auto" w:sz="4" w:space="0"/>
+            <w:left w:val="single" w:color="auto" w:sz="4" w:space="0"/>
+            <w:bottom w:val="single" w:color="auto" w:sz="4" w:space="0"/>
+            <w:right w:val="single" w:color="auto" w:sz="4" w:space="0"/>
+            <w:insideH w:val="single" w:color="auto" w:sz="4" w:space="0"/>
+            <w:insideV w:val="single" w:color="auto" w:sz="4" w:space="0"/>
+          </w:tblBorders>
+          <w:tblLayout w:type="fixed"/>
+          <w:tblCellMar>
+            <w:top w:w="0" w:type="dxa"/>
+            <w:left w:w="108" w:type="dxa"/>
+            <w:bottom w:w="0" w:type="dxa"/>
+            <w:right w:w="108" w:type="dxa"/>
+          </w:tblCellMar>
+        </w:tblPrEx>
+        <w:tc>
+          <w:tcPr>
+            <w:tcW w:w="1276" w:type="dxa"/>
+            <w:tcBorders>
+              <w:bottom w:val="single" w:color="auto" w:sz="4" w:space="0"/>
+            </w:tcBorders>
+            <w:shd w:val="clear" w:color="auto" w:fill="C0C0C0"/>
+          </w:tcPr>
+          <w:p>
+            <w:pPr>
+              <w:spacing w:line="276" w:lineRule="auto"/>
+              <w:jc w:val="left"/>
+            </w:pPr>
+            <w:r>
+              <w:rPr>
+                <w:rFonts w:hint="eastAsia"/>
+              </w:rPr>
+              <w:t>接口地址</w:t>
+            </w:r>
+          </w:p>
+        </w:tc>
+        <w:tc>
+          <w:tcPr>
+            <w:tcW w:w="7027" w:type="dxa"/>
+            <w:gridSpan w:val="2"/>
+          </w:tcPr>
+          <w:p>
+            <w:pPr>
+              <w:autoSpaceDE w:val="0"/>
+              <w:autoSpaceDN w:val="0"/>
+              <w:adjustRightInd w:val="0"/>
+              <w:spacing w:line="276" w:lineRule="auto"/>
+              <w:jc w:val="left"/>
+              <w:rPr>
+                <w:color w:val="FF0000"/>
+                <w:sz w:val="24"/>
+              </w:rPr>
+            </w:pPr>
+            <w:r>
+              <w:rPr>
+                <w:rFonts w:hint="eastAsia"/>
+                <w:color w:val="FF0000"/>
+                <w:sz w:val="24"/>
+              </w:rPr>
+              <w:t>/user/uploadHeadPortrait</w:t>
+            </w:r>
+          </w:p>
+        </w:tc>
+      </w:tr>
+      <w:tr>
+        <w:tblPrEx>
+          <w:tblBorders>
+            <w:top w:val="single" w:color="auto" w:sz="4" w:space="0"/>
+            <w:left w:val="single" w:color="auto" w:sz="4" w:space="0"/>
+            <w:bottom w:val="single" w:color="auto" w:sz="4" w:space="0"/>
+            <w:right w:val="single" w:color="auto" w:sz="4" w:space="0"/>
+            <w:insideH w:val="single" w:color="auto" w:sz="4" w:space="0"/>
+            <w:insideV w:val="single" w:color="auto" w:sz="4" w:space="0"/>
+          </w:tblBorders>
+          <w:tblLayout w:type="fixed"/>
+          <w:tblCellMar>
+            <w:top w:w="0" w:type="dxa"/>
+            <w:left w:w="108" w:type="dxa"/>
+            <w:bottom w:w="0" w:type="dxa"/>
+            <w:right w:w="108" w:type="dxa"/>
+          </w:tblCellMar>
+        </w:tblPrEx>
+        <w:tc>
+          <w:tcPr>
+            <w:tcW w:w="1276" w:type="dxa"/>
+            <w:tcBorders>
+              <w:bottom w:val="single" w:color="auto" w:sz="4" w:space="0"/>
+            </w:tcBorders>
+            <w:shd w:val="clear" w:color="auto" w:fill="C0C0C0"/>
+          </w:tcPr>
+          <w:p>
+            <w:pPr>
+              <w:spacing w:line="276" w:lineRule="auto"/>
+              <w:jc w:val="left"/>
+            </w:pPr>
+            <w:r>
+              <w:t>M</w:t>
+            </w:r>
+            <w:r>
+              <w:rPr>
+                <w:rFonts w:hint="eastAsia"/>
+              </w:rPr>
+              <w:t>ethod</w:t>
+            </w:r>
+          </w:p>
+        </w:tc>
+        <w:tc>
+          <w:tcPr>
+            <w:tcW w:w="7027" w:type="dxa"/>
+            <w:gridSpan w:val="2"/>
+          </w:tcPr>
+          <w:p>
+            <w:pPr>
+              <w:autoSpaceDE w:val="0"/>
+              <w:autoSpaceDN w:val="0"/>
+              <w:adjustRightInd w:val="0"/>
+              <w:spacing w:line="276" w:lineRule="auto"/>
+              <w:jc w:val="left"/>
+              <w:rPr>
+                <w:color w:val="008000"/>
+              </w:rPr>
+            </w:pPr>
+            <w:r>
+              <w:t>P</w:t>
+            </w:r>
+            <w:r>
+              <w:rPr>
+                <w:rFonts w:hint="eastAsia"/>
+              </w:rPr>
+              <w:t>ost</w:t>
+            </w:r>
+          </w:p>
+        </w:tc>
+      </w:tr>
+      <w:tr>
+        <w:tblPrEx>
+          <w:tblBorders>
+            <w:top w:val="single" w:color="auto" w:sz="4" w:space="0"/>
+            <w:left w:val="single" w:color="auto" w:sz="4" w:space="0"/>
+            <w:bottom w:val="single" w:color="auto" w:sz="4" w:space="0"/>
+            <w:right w:val="single" w:color="auto" w:sz="4" w:space="0"/>
+            <w:insideH w:val="single" w:color="auto" w:sz="4" w:space="0"/>
+            <w:insideV w:val="single" w:color="auto" w:sz="4" w:space="0"/>
+          </w:tblBorders>
+          <w:tblLayout w:type="fixed"/>
+          <w:tblCellMar>
+            <w:top w:w="0" w:type="dxa"/>
+            <w:left w:w="108" w:type="dxa"/>
+            <w:bottom w:w="0" w:type="dxa"/>
+            <w:right w:w="108" w:type="dxa"/>
+          </w:tblCellMar>
+        </w:tblPrEx>
+        <w:tc>
+          <w:tcPr>
+            <w:tcW w:w="1276" w:type="dxa"/>
+            <w:shd w:val="clear" w:color="auto" w:fill="C0C0C0"/>
+          </w:tcPr>
+          <w:p>
+            <w:pPr>
+              <w:spacing w:line="276" w:lineRule="auto"/>
+            </w:pPr>
+            <w:r>
+              <w:rPr>
+                <w:rFonts w:hint="eastAsia"/>
+              </w:rPr>
+              <w:t>参数名称</w:t>
+            </w:r>
+          </w:p>
+        </w:tc>
+        <w:tc>
+          <w:tcPr>
+            <w:tcW w:w="1559" w:type="dxa"/>
+            <w:shd w:val="clear" w:color="auto" w:fill="C0C0C0"/>
+          </w:tcPr>
+          <w:p>
+            <w:pPr>
+              <w:spacing w:line="276" w:lineRule="auto"/>
+            </w:pPr>
+            <w:r>
+              <w:rPr>
+                <w:rFonts w:hint="eastAsia"/>
+              </w:rPr>
+              <w:t>参数</w:t>
+            </w:r>
+          </w:p>
+        </w:tc>
+        <w:tc>
+          <w:tcPr>
+            <w:tcW w:w="5468" w:type="dxa"/>
+            <w:shd w:val="clear" w:color="auto" w:fill="C0C0C0"/>
+          </w:tcPr>
+          <w:p>
+            <w:pPr>
+              <w:spacing w:line="276" w:lineRule="auto"/>
+            </w:pPr>
+            <w:r>
+              <w:rPr>
+                <w:rFonts w:hint="eastAsia"/>
+              </w:rPr>
+              <w:t>说明</w:t>
+            </w:r>
+          </w:p>
+        </w:tc>
+      </w:tr>
+      <w:tr>
+        <w:tblPrEx>
+          <w:tblBorders>
+            <w:top w:val="single" w:color="auto" w:sz="4" w:space="0"/>
+            <w:left w:val="single" w:color="auto" w:sz="4" w:space="0"/>
+            <w:bottom w:val="single" w:color="auto" w:sz="4" w:space="0"/>
+            <w:right w:val="single" w:color="auto" w:sz="4" w:space="0"/>
+            <w:insideH w:val="single" w:color="auto" w:sz="4" w:space="0"/>
+            <w:insideV w:val="single" w:color="auto" w:sz="4" w:space="0"/>
+          </w:tblBorders>
+          <w:tblLayout w:type="fixed"/>
+          <w:tblCellMar>
+            <w:top w:w="0" w:type="dxa"/>
+            <w:left w:w="108" w:type="dxa"/>
+            <w:bottom w:w="0" w:type="dxa"/>
+            <w:right w:w="108" w:type="dxa"/>
+          </w:tblCellMar>
+        </w:tblPrEx>
+        <w:trPr>
+          <w:trHeight w:val="261" w:hRule="atLeast"/>
+        </w:trPr>
+        <w:tc>
+          <w:tcPr>
+            <w:tcW w:w="1276" w:type="dxa"/>
+            <w:tcBorders>
+              <w:bottom w:val="single" w:color="auto" w:sz="4" w:space="0"/>
+            </w:tcBorders>
+          </w:tcPr>
+          <w:p>
+            <w:pPr>
+              <w:tabs>
+                <w:tab w:val="left" w:pos="1340"/>
+              </w:tabs>
+              <w:spacing w:line="276" w:lineRule="auto"/>
+              <w:rPr>
+                <w:color w:val="008000"/>
+              </w:rPr>
+            </w:pPr>
+            <w:r>
+              <w:rPr>
+                <w:rFonts w:hint="eastAsia"/>
+                <w:color w:val="008000"/>
+              </w:rPr>
+              <w:t>用户Id</w:t>
+            </w:r>
+          </w:p>
+        </w:tc>
+        <w:tc>
+          <w:tcPr>
+            <w:tcW w:w="1559" w:type="dxa"/>
+          </w:tcPr>
+          <w:p>
+            <w:pPr>
+              <w:tabs>
+                <w:tab w:val="left" w:pos="1340"/>
+              </w:tabs>
+              <w:spacing w:line="276" w:lineRule="auto"/>
+              <w:rPr>
+                <w:color w:val="008000"/>
+              </w:rPr>
+            </w:pPr>
+            <w:r>
+              <w:rPr>
+                <w:rFonts w:hint="eastAsia"/>
+                <w:color w:val="008000"/>
+              </w:rPr>
+              <w:t>userId</w:t>
+            </w:r>
+          </w:p>
+        </w:tc>
+        <w:tc>
+          <w:tcPr>
+            <w:tcW w:w="5468" w:type="dxa"/>
+          </w:tcPr>
+          <w:p>
+            <w:pPr>
+              <w:tabs>
+                <w:tab w:val="left" w:pos="1340"/>
+              </w:tabs>
+              <w:spacing w:line="276" w:lineRule="auto"/>
+              <w:rPr>
+                <w:color w:val="008000"/>
+              </w:rPr>
+            </w:pPr>
+          </w:p>
+        </w:tc>
+      </w:tr>
+      <w:tr>
+        <w:tblPrEx>
+          <w:tblBorders>
+            <w:top w:val="single" w:color="auto" w:sz="4" w:space="0"/>
+            <w:left w:val="single" w:color="auto" w:sz="4" w:space="0"/>
+            <w:bottom w:val="single" w:color="auto" w:sz="4" w:space="0"/>
+            <w:right w:val="single" w:color="auto" w:sz="4" w:space="0"/>
+            <w:insideH w:val="single" w:color="auto" w:sz="4" w:space="0"/>
+            <w:insideV w:val="single" w:color="auto" w:sz="4" w:space="0"/>
+          </w:tblBorders>
+          <w:tblLayout w:type="fixed"/>
+          <w:tblCellMar>
+            <w:top w:w="0" w:type="dxa"/>
+            <w:left w:w="108" w:type="dxa"/>
+            <w:bottom w:w="0" w:type="dxa"/>
+            <w:right w:w="108" w:type="dxa"/>
+          </w:tblCellMar>
+        </w:tblPrEx>
+        <w:trPr>
+          <w:trHeight w:val="261" w:hRule="atLeast"/>
+        </w:trPr>
+        <w:tc>
+          <w:tcPr>
+            <w:tcW w:w="1276" w:type="dxa"/>
+            <w:tcBorders>
+              <w:bottom w:val="single" w:color="auto" w:sz="4" w:space="0"/>
+            </w:tcBorders>
+          </w:tcPr>
+          <w:p>
+            <w:pPr>
+              <w:tabs>
+                <w:tab w:val="left" w:pos="1340"/>
+              </w:tabs>
+              <w:spacing w:line="276" w:lineRule="auto"/>
+              <w:rPr>
+                <w:rFonts w:hint="eastAsia" w:eastAsiaTheme="minorEastAsia"/>
+                <w:color w:val="008000"/>
+                <w:lang w:eastAsia="zh-CN"/>
+              </w:rPr>
+            </w:pPr>
+            <w:r>
+              <w:rPr>
+                <w:rFonts w:hint="eastAsia"/>
+                <w:color w:val="008000"/>
+                <w:lang w:val="en-US" w:eastAsia="zh-CN"/>
+              </w:rPr>
+              <w:t>头像文件</w:t>
+            </w:r>
+          </w:p>
+        </w:tc>
+        <w:tc>
+          <w:tcPr>
+            <w:tcW w:w="1559" w:type="dxa"/>
+          </w:tcPr>
+          <w:p>
+            <w:pPr>
+              <w:tabs>
+                <w:tab w:val="left" w:pos="1340"/>
+              </w:tabs>
+              <w:spacing w:line="276" w:lineRule="auto"/>
+              <w:rPr>
+                <w:color w:val="008000"/>
+              </w:rPr>
+            </w:pPr>
+            <w:r>
+              <w:rPr>
+                <w:rFonts w:hint="eastAsia"/>
+                <w:color w:val="008000"/>
+              </w:rPr>
+              <w:t>fileBytes</w:t>
+            </w:r>
+          </w:p>
+        </w:tc>
+        <w:tc>
+          <w:tcPr>
+            <w:tcW w:w="5468" w:type="dxa"/>
+          </w:tcPr>
+          <w:p>
+            <w:pPr>
+              <w:tabs>
+                <w:tab w:val="left" w:pos="1340"/>
+              </w:tabs>
+              <w:spacing w:line="276" w:lineRule="auto"/>
+              <w:rPr>
+                <w:color w:val="008000"/>
+              </w:rPr>
+            </w:pPr>
+            <w:r>
+              <w:rPr>
+                <w:rFonts w:hint="eastAsia"/>
+                <w:color w:val="008000"/>
+              </w:rPr>
+              <w:t>byte[]</w:t>
+            </w:r>
+            <w:r>
+              <w:rPr>
+                <w:rFonts w:hint="eastAsia"/>
+                <w:color w:val="008000"/>
+                <w:lang w:val="en-US" w:eastAsia="zh-CN"/>
+              </w:rPr>
+              <w:t>类型</w:t>
+            </w:r>
+            <w:r>
+              <w:rPr>
+                <w:rFonts w:hint="eastAsia"/>
+                <w:color w:val="008000"/>
+              </w:rPr>
+              <w:t>字节数组</w:t>
+            </w:r>
+            <w:r>
+              <w:rPr>
+                <w:rFonts w:hint="eastAsia"/>
+                <w:color w:val="008000"/>
+                <w:lang w:eastAsia="zh-CN"/>
+              </w:rPr>
+              <w:t>，</w:t>
+            </w:r>
+            <w:r>
+              <w:rPr>
+                <w:rFonts w:hint="eastAsia"/>
+                <w:color w:val="008000"/>
+                <w:lang w:val="en-US" w:eastAsia="zh-CN"/>
+              </w:rPr>
+              <w:t>如果需要InputStream类型也可以</w:t>
+            </w:r>
+          </w:p>
+        </w:tc>
+      </w:tr>
+      <w:tr>
+        <w:tblPrEx>
+          <w:tblBorders>
+            <w:top w:val="single" w:color="auto" w:sz="4" w:space="0"/>
+            <w:left w:val="single" w:color="auto" w:sz="4" w:space="0"/>
+            <w:bottom w:val="single" w:color="auto" w:sz="4" w:space="0"/>
+            <w:right w:val="single" w:color="auto" w:sz="4" w:space="0"/>
+            <w:insideH w:val="single" w:color="auto" w:sz="4" w:space="0"/>
+            <w:insideV w:val="single" w:color="auto" w:sz="4" w:space="0"/>
+          </w:tblBorders>
+          <w:tblLayout w:type="fixed"/>
+          <w:tblCellMar>
+            <w:top w:w="0" w:type="dxa"/>
+            <w:left w:w="108" w:type="dxa"/>
+            <w:bottom w:w="0" w:type="dxa"/>
+            <w:right w:w="108" w:type="dxa"/>
+          </w:tblCellMar>
+        </w:tblPrEx>
+        <w:tc>
+          <w:tcPr>
+            <w:tcW w:w="1276" w:type="dxa"/>
+            <w:shd w:val="clear" w:color="auto" w:fill="BEBEBE" w:themeFill="background1" w:themeFillShade="BF"/>
+          </w:tcPr>
+          <w:p>
+            <w:pPr>
+              <w:spacing w:line="276" w:lineRule="auto"/>
+            </w:pPr>
+            <w:r>
+              <w:rPr>
+                <w:rFonts w:hint="eastAsia"/>
+              </w:rPr>
+              <w:t>返回包</w:t>
+            </w:r>
+          </w:p>
+        </w:tc>
+        <w:tc>
+          <w:tcPr>
+            <w:tcW w:w="7027" w:type="dxa"/>
+            <w:gridSpan w:val="2"/>
+            <w:shd w:val="clear" w:color="auto" w:fill="BEBEBE" w:themeFill="background1" w:themeFillShade="BF"/>
+          </w:tcPr>
+          <w:p>
+            <w:pPr>
+              <w:spacing w:line="276" w:lineRule="auto"/>
+            </w:pPr>
+            <w:r>
+              <w:rPr>
+                <w:rFonts w:hint="eastAsia"/>
+              </w:rPr>
+              <w:t>返回数据</w:t>
+            </w:r>
+          </w:p>
+        </w:tc>
+      </w:tr>
+      <w:tr>
+        <w:tblPrEx>
+          <w:tblBorders>
+            <w:top w:val="single" w:color="auto" w:sz="4" w:space="0"/>
+            <w:left w:val="single" w:color="auto" w:sz="4" w:space="0"/>
+            <w:bottom w:val="single" w:color="auto" w:sz="4" w:space="0"/>
+            <w:right w:val="single" w:color="auto" w:sz="4" w:space="0"/>
+            <w:insideH w:val="single" w:color="auto" w:sz="4" w:space="0"/>
+            <w:insideV w:val="single" w:color="auto" w:sz="4" w:space="0"/>
+          </w:tblBorders>
+          <w:tblLayout w:type="fixed"/>
+          <w:tblCellMar>
+            <w:top w:w="0" w:type="dxa"/>
+            <w:left w:w="108" w:type="dxa"/>
+            <w:bottom w:w="0" w:type="dxa"/>
+            <w:right w:w="108" w:type="dxa"/>
+          </w:tblCellMar>
+        </w:tblPrEx>
+        <w:tc>
+          <w:tcPr>
+            <w:tcW w:w="1276" w:type="dxa"/>
+          </w:tcPr>
+          <w:p>
+            <w:pPr>
+              <w:spacing w:line="276" w:lineRule="auto"/>
+            </w:pPr>
+            <w:r>
+              <w:rPr>
+                <w:rFonts w:hint="eastAsia"/>
+              </w:rPr>
+              <w:t>data</w:t>
+            </w:r>
+          </w:p>
+        </w:tc>
+        <w:tc>
+          <w:tcPr>
+            <w:tcW w:w="7027" w:type="dxa"/>
+            <w:gridSpan w:val="2"/>
+          </w:tcPr>
+          <w:p>
+            <w:pPr>
+              <w:tabs>
+                <w:tab w:val="left" w:pos="1340"/>
+              </w:tabs>
+              <w:spacing w:line="276" w:lineRule="auto"/>
+              <w:rPr>
+                <w:color w:val="008000"/>
+              </w:rPr>
+            </w:pPr>
+            <w:r>
+              <w:rPr>
+                <w:color w:val="008000"/>
+              </w:rPr>
+              <w:t>{</w:t>
+            </w:r>
+          </w:p>
+          <w:p>
+            <w:pPr>
+              <w:tabs>
+                <w:tab w:val="left" w:pos="1340"/>
+              </w:tabs>
+              <w:spacing w:line="276" w:lineRule="auto"/>
+              <w:rPr>
+                <w:color w:val="008000"/>
+              </w:rPr>
+            </w:pPr>
+            <w:r>
+              <w:rPr>
+                <w:color w:val="008000"/>
+              </w:rPr>
+              <w:t xml:space="preserve">    "rspCode": "000000",</w:t>
+            </w:r>
+          </w:p>
+          <w:p>
+            <w:pPr>
+              <w:tabs>
+                <w:tab w:val="left" w:pos="1340"/>
+              </w:tabs>
+              <w:spacing w:line="276" w:lineRule="auto"/>
+              <w:rPr>
+                <w:color w:val="008000"/>
+              </w:rPr>
+            </w:pPr>
+            <w:r>
+              <w:rPr>
+                <w:rFonts w:hint="eastAsia"/>
+                <w:color w:val="008000"/>
+              </w:rPr>
+              <w:t xml:space="preserve">    "rspMsg": "操作成功",</w:t>
+            </w:r>
+          </w:p>
+          <w:p>
+            <w:pPr>
+              <w:pStyle w:val="9"/>
+              <w:spacing w:line="276" w:lineRule="auto"/>
+              <w:rPr>
+                <w:rFonts w:eastAsia="宋体"/>
+              </w:rPr>
+            </w:pPr>
+            <w:r>
+              <w:rPr>
+                <w:color w:val="008000"/>
+              </w:rPr>
+              <w:t>}</w:t>
+            </w:r>
+          </w:p>
+        </w:tc>
+      </w:tr>
+    </w:tbl>
+    <w:p>
+      <w:pPr>
+        <w:pStyle w:val="2"/>
+        <w:spacing w:line="276" w:lineRule="auto"/>
+        <w:rPr>
+          <w:rFonts w:hint="eastAsia"/>
+        </w:rPr>
       </w:pPr>
     </w:p>
     <w:p>
       <w:pPr>
-        <w:spacing w:line="276" w:lineRule="auto"/>
+        <w:rPr>
+          <w:rFonts w:hint="eastAsia"/>
+        </w:rPr>
       </w:pPr>
     </w:p>
     <w:p>
@@ -24292,6 +26600,12 @@
             <w:insideV w:val="single" w:color="auto" w:sz="4" w:space="0"/>
           </w:tblBorders>
           <w:tblLayout w:type="fixed"/>
+          <w:tblCellMar>
+            <w:top w:w="0" w:type="dxa"/>
+            <w:left w:w="108" w:type="dxa"/>
+            <w:bottom w:w="0" w:type="dxa"/>
+            <w:right w:w="108" w:type="dxa"/>
+          </w:tblCellMar>
         </w:tblPrEx>
         <w:tc>
           <w:tcPr>
@@ -26009,6 +28323,10 @@
 </file>
 
 <file path=customXml/item2.xml><?xml version="1.0" encoding="utf-8"?>
+<b:Sources xmlns:b="http://schemas.openxmlformats.org/officeDocument/2006/bibliography" xmlns="http://schemas.openxmlformats.org/officeDocument/2006/bibliography" SelectedStyle="\APA.XSL" StyleName="APA"/>
+</file>
+
+<file path=customXml/item3.xml><?xml version="1.0" encoding="utf-8"?>
 <CoverPageProperties xmlns="http://schemas.microsoft.com/office/2006/coverPageProps">
   <PublishDate>2016-04-21T00:00:00</PublishDate>
   <Abstract/>
@@ -26017,10 +28335,6 @@
   <CompanyFax/>
   <CompanyEmail/>
 </CoverPageProperties>
-</file>
-
-<file path=customXml/item3.xml><?xml version="1.0" encoding="utf-8"?>
-<b:Sources xmlns:b="http://schemas.openxmlformats.org/officeDocument/2006/bibliography" xmlns="http://schemas.openxmlformats.org/officeDocument/2006/bibliography" SelectedStyle="\APA.XSL" StyleName="APA"/>
 </file>
 
 <file path=customXml/itemProps1.xml><?xml version="1.0" encoding="utf-8"?>
@@ -26032,13 +28346,13 @@
 </file>
 
 <file path=customXml/itemProps2.xml><?xml version="1.0" encoding="utf-8"?>
-<ds:datastoreItem xmlns:ds="http://schemas.openxmlformats.org/officeDocument/2006/customXml" ds:itemID="{55AF091B-3C7A-41E3-B477-F2FDAA23CFDA}">
+<ds:datastoreItem xmlns:ds="http://schemas.openxmlformats.org/officeDocument/2006/customXml" ds:itemID="{ADBF54C8-1BA7-4C34-B7AE-FCBD15C3D877}">
   <ds:schemaRefs/>
 </ds:datastoreItem>
 </file>
 
 <file path=customXml/itemProps3.xml><?xml version="1.0" encoding="utf-8"?>
-<ds:datastoreItem xmlns:ds="http://schemas.openxmlformats.org/officeDocument/2006/customXml" ds:itemID="{ADBF54C8-1BA7-4C34-B7AE-FCBD15C3D877}">
+<ds:datastoreItem xmlns:ds="http://schemas.openxmlformats.org/officeDocument/2006/customXml" ds:itemID="{55AF091B-3C7A-41E3-B477-F2FDAA23CFDA}">
   <ds:schemaRefs/>
 </ds:datastoreItem>
 </file>
</xml_diff>